<commit_message>
Doc: Se terminaron varias secciones del documento de plan de configuracion
</commit_message>
<xml_diff>
--- a/2. Etapa de elaboración/Iteración 1/Plan de calidad/Gestión de Configuraciones/Plan de Gestión de Configuración_Vesta Risk Manager_T-Code.docx
+++ b/2. Etapa de elaboración/Iteración 1/Plan de calidad/Gestión de Configuraciones/Plan de Gestión de Configuración_Vesta Risk Manager_T-Code.docx
@@ -354,27 +354,7 @@
           <w:szCs w:val="36"/>
           <w:lang w:val="es-AR"/>
         </w:rPr>
-        <w:t xml:space="preserve">Vesta </w:t>
-      </w:r>
-      <w:proofErr w:type="spellStart"/>
-      <w:r>
-        <w:rPr>
-          <w:rFonts w:ascii="Cambria" w:hAnsi="Cambria"/>
-          <w:sz w:val="36"/>
-          <w:szCs w:val="36"/>
-          <w:lang w:val="es-AR"/>
-        </w:rPr>
-        <w:t>Risk</w:t>
-      </w:r>
-      <w:proofErr w:type="spellEnd"/>
-      <w:r>
-        <w:rPr>
-          <w:rFonts w:ascii="Cambria" w:hAnsi="Cambria"/>
-          <w:sz w:val="36"/>
-          <w:szCs w:val="36"/>
-          <w:lang w:val="es-AR"/>
-        </w:rPr>
-        <w:t xml:space="preserve"> Manager</w:t>
+        <w:t>Vesta Risk Manager</w:t>
       </w:r>
     </w:p>
     <w:p>
@@ -405,16 +385,8 @@
         <w:rPr>
           <w:lang w:val="es-AR"/>
         </w:rPr>
-        <w:t>T-</w:t>
-      </w:r>
-      <w:proofErr w:type="spellStart"/>
-      <w:r>
-        <w:rPr>
-          <w:lang w:val="es-AR"/>
-        </w:rPr>
-        <w:t>Code</w:t>
-      </w:r>
-      <w:proofErr w:type="spellEnd"/>
+        <w:t>T-Code</w:t>
+      </w:r>
       <w:r>
         <w:rPr>
           <w:lang w:val="es-AR"/>
@@ -433,23 +405,7 @@
         <w:pStyle w:val="Sinespaciado"/>
       </w:pPr>
       <w:r>
-        <w:t xml:space="preserve">Agustín </w:t>
-      </w:r>
-      <w:proofErr w:type="spellStart"/>
-      <w:r>
-        <w:t>Collareda</w:t>
-      </w:r>
-      <w:proofErr w:type="spellEnd"/>
-      <w:r>
-        <w:t xml:space="preserve">, Cintia </w:t>
-      </w:r>
-      <w:proofErr w:type="spellStart"/>
-      <w:r>
-        <w:t>Hernandez</w:t>
-      </w:r>
-      <w:proofErr w:type="spellEnd"/>
-      <w:r>
-        <w:t xml:space="preserve"> y Hugo Frey</w:t>
+        <w:t>Agustín Collareda, Cintia Hernandez y Hugo Frey</w:t>
       </w:r>
     </w:p>
     <w:p/>
@@ -2650,15 +2606,7 @@
         <w:t xml:space="preserve">El ámbito de este documento es el proyecto </w:t>
       </w:r>
       <w:r>
-        <w:t xml:space="preserve">Vesta </w:t>
-      </w:r>
-      <w:proofErr w:type="spellStart"/>
-      <w:r>
-        <w:t>Risk</w:t>
-      </w:r>
-      <w:proofErr w:type="spellEnd"/>
-      <w:r>
-        <w:t xml:space="preserve"> Manager</w:t>
+        <w:t>Vesta Risk Manager</w:t>
       </w:r>
       <w:r>
         <w:t xml:space="preserve"> </w:t>
@@ -2689,15 +2637,22 @@
     </w:p>
     <w:p>
       <w:r>
-        <w:t>T-</w:t>
-      </w:r>
-      <w:proofErr w:type="spellStart"/>
-      <w:r>
-        <w:t>Code</w:t>
-      </w:r>
-      <w:proofErr w:type="spellEnd"/>
-      <w:r>
-        <w:t xml:space="preserve"> es un grupo formado por 3 miembros de los cuales cada uno tiene diferentes roles:</w:t>
+        <w:t xml:space="preserve">La estructura </w:t>
+      </w:r>
+      <w:r>
+        <w:t xml:space="preserve">de T-Code </w:t>
+      </w:r>
+      <w:r>
+        <w:t>se fundamenta en 3 integrantes, colaboran estrechamente en la ejecución de diversas funciones críticas, realizando tareas como la gestión del proyecto, gestión de calidad, gestión de configuraciones y cambios, gestión de riesgos y gestión de validación y verificación. Esta distribución equitativa de tareas garantiza un enfoque integral y cohesivo en la gestión de nuestras operaciones.</w:t>
+      </w:r>
+      <w:r>
+        <w:t xml:space="preserve"> </w:t>
+      </w:r>
+      <w:r>
+        <w:t>Aunque se colabora de manera equitativa en todas las tarea</w:t>
+      </w:r>
+      <w:r>
+        <w:t xml:space="preserve">, también tenemos los roles definidos de la siguiente forma:  </w:t>
       </w:r>
     </w:p>
     <w:p>
@@ -2709,15 +2664,7 @@
         </w:numPr>
       </w:pPr>
       <w:r>
-        <w:t xml:space="preserve">Agustín </w:t>
-      </w:r>
-      <w:proofErr w:type="spellStart"/>
-      <w:r>
-        <w:t>Collareda</w:t>
-      </w:r>
-      <w:proofErr w:type="spellEnd"/>
-      <w:r>
-        <w:t xml:space="preserve">. </w:t>
+        <w:t xml:space="preserve">Agustín Collareda. </w:t>
       </w:r>
       <w:r>
         <w:t>Este miembro va a ser líder del proyecto.</w:t>
@@ -2732,15 +2679,7 @@
         </w:numPr>
       </w:pPr>
       <w:r>
-        <w:t xml:space="preserve">Cintia </w:t>
-      </w:r>
-      <w:proofErr w:type="spellStart"/>
-      <w:r>
-        <w:t>Hernandez</w:t>
-      </w:r>
-      <w:proofErr w:type="spellEnd"/>
-      <w:r>
-        <w:t>.</w:t>
+        <w:t>Cintia Hernandez.</w:t>
       </w:r>
       <w:r>
         <w:t xml:space="preserve"> Este miembro va a ser </w:t>
@@ -2855,13 +2794,8 @@
       <w:r>
         <w:t xml:space="preserve"> </w:t>
       </w:r>
-      <w:proofErr w:type="gramStart"/>
-      <w:r>
-        <w:t>Además</w:t>
-      </w:r>
-      <w:proofErr w:type="gramEnd"/>
-      <w:r>
-        <w:t xml:space="preserve"> deberá notificar al líder del proyecto los documentos y cambios revisados que cumplan con los criterios de calidad.</w:t>
+      <w:r>
+        <w:t>Además deberá notificar al líder del proyecto los documentos y cambios revisados que cumplan con los criterios de calidad.</w:t>
       </w:r>
     </w:p>
     <w:p>
@@ -2873,6 +2807,7 @@
         </w:numPr>
       </w:pPr>
       <w:r>
+        <w:lastRenderedPageBreak/>
         <w:t>El administrador de la configuración tendrá la responsabilidad de gestionar el repositorio donde se vayan subiendo los distintos documentos y/o código del proyecto.</w:t>
       </w:r>
       <w:r>
@@ -2897,7 +2832,6 @@
         </w:numPr>
       </w:pPr>
       <w:r>
-        <w:lastRenderedPageBreak/>
         <w:t xml:space="preserve">El diseñador tendrá la responsabilidad de subir cada diseño </w:t>
       </w:r>
       <w:r>
@@ -3075,22 +3009,6 @@
     </w:p>
     <w:p>
       <w:pPr>
-        <w:pStyle w:val="PSI-Comentario"/>
-      </w:pPr>
-      <w:r>
-        <w:t>[Describa el entorno computacional y las herramientas software que serán utilizadas para cumplir las funciones de Gestión de Configuración a través del proyecto o del ciclo de vida del producto.</w:t>
-      </w:r>
-    </w:p>
-    <w:p>
-      <w:pPr>
-        <w:pStyle w:val="PSI-Comentario"/>
-      </w:pPr>
-      <w:r>
-        <w:t>Describa las herramientas y procedimientos requeridos para ser utilizados en los ítems de configuración de control de versión generados a través del proyecto o del ciclo de vida del producto.]</w:t>
-      </w:r>
-    </w:p>
-    <w:p>
-      <w:pPr>
         <w:pStyle w:val="PSI-Ttulo3"/>
       </w:pPr>
       <w:bookmarkStart w:id="7" w:name="_Toc177635293"/>
@@ -3170,7 +3088,6 @@
         </w:numPr>
       </w:pPr>
       <w:r>
-        <w:lastRenderedPageBreak/>
         <w:t>Un sistema de control de versiones Git.</w:t>
       </w:r>
     </w:p>
@@ -3182,13 +3099,8 @@
           <w:numId w:val="16"/>
         </w:numPr>
       </w:pPr>
-      <w:proofErr w:type="spellStart"/>
-      <w:r>
-        <w:t>Discord</w:t>
-      </w:r>
-      <w:proofErr w:type="spellEnd"/>
-      <w:r>
-        <w:t xml:space="preserve"> para las reuniones virtuales.</w:t>
+      <w:r>
+        <w:t>Discord para las reuniones virtuales.</w:t>
       </w:r>
     </w:p>
     <w:p>
@@ -3200,104 +3112,77 @@
         </w:numPr>
       </w:pPr>
       <w:r>
-        <w:t xml:space="preserve">Para la codificación deberán tener instalado el Visual Studio </w:t>
-      </w:r>
-      <w:proofErr w:type="spellStart"/>
-      <w:r>
-        <w:t>Code</w:t>
-      </w:r>
-      <w:proofErr w:type="spellEnd"/>
+        <w:lastRenderedPageBreak/>
+        <w:t>Para la codificación deberán tener instalado el Visual Studio Code.</w:t>
+      </w:r>
+    </w:p>
+    <w:p>
+      <w:pPr>
+        <w:pStyle w:val="PSI-Ttulo3"/>
+      </w:pPr>
+      <w:bookmarkStart w:id="8" w:name="_Toc177635294"/>
+      <w:r>
+        <w:t>Ubicación física de los documentos y líneas base</w:t>
+      </w:r>
+      <w:bookmarkEnd w:id="8"/>
+    </w:p>
+    <w:p>
+      <w:r>
+        <w:t xml:space="preserve">Los documentos se </w:t>
+      </w:r>
+      <w:r>
+        <w:t>encontrarán</w:t>
+      </w:r>
+      <w:r>
+        <w:t xml:space="preserve"> </w:t>
+      </w:r>
+      <w:r>
+        <w:t xml:space="preserve">publicadas en el repositorio llamado </w:t>
+      </w:r>
+      <w:r>
+        <w:t>Vesta_Risk_Manager</w:t>
+      </w:r>
+      <w:r>
+        <w:t xml:space="preserve">. </w:t>
+      </w:r>
+    </w:p>
+    <w:p>
+      <w:r>
+        <w:t xml:space="preserve">Por defecto, la rama develop será para los documentos que </w:t>
+      </w:r>
+      <w:r>
+        <w:t xml:space="preserve">se encuentren en desarrollo, en supervisión y finalizados. </w:t>
+      </w:r>
+    </w:p>
+    <w:p>
+      <w:r>
+        <w:t xml:space="preserve">La rama </w:t>
+      </w:r>
+      <w:r>
+        <w:t>master</w:t>
+      </w:r>
+      <w:r>
+        <w:t xml:space="preserve"> </w:t>
+      </w:r>
+      <w:r>
+        <w:t>será</w:t>
+      </w:r>
+      <w:r>
+        <w:t xml:space="preserve"> utilizada para almacenar las ultimas versiones de los documentos</w:t>
+      </w:r>
+      <w:r>
+        <w:t xml:space="preserve"> al finalizar una iteración</w:t>
+      </w:r>
       <w:r>
         <w:t>.</w:t>
       </w:r>
-    </w:p>
-    <w:p>
-      <w:pPr>
-        <w:pStyle w:val="PSI-Ttulo3"/>
-      </w:pPr>
-      <w:bookmarkStart w:id="8" w:name="_Toc177635294"/>
-      <w:r>
-        <w:t>Ubicación física de los documentos y líneas base</w:t>
-      </w:r>
-      <w:bookmarkEnd w:id="8"/>
-    </w:p>
-    <w:p>
-      <w:r>
-        <w:t xml:space="preserve">Los documentos se </w:t>
-      </w:r>
-      <w:r>
-        <w:t>encontrarán</w:t>
-      </w:r>
-      <w:r>
-        <w:t xml:space="preserve"> </w:t>
-      </w:r>
-      <w:r>
-        <w:t xml:space="preserve">publicadas en el repositorio llamado </w:t>
-      </w:r>
-      <w:proofErr w:type="spellStart"/>
-      <w:r>
-        <w:t>Vesta_Risk_Manager</w:t>
-      </w:r>
-      <w:proofErr w:type="spellEnd"/>
-      <w:r>
-        <w:t xml:space="preserve">. </w:t>
-      </w:r>
-    </w:p>
-    <w:p>
-      <w:r>
-        <w:t xml:space="preserve">Por defecto, la rama develop será para los documentos que </w:t>
-      </w:r>
-      <w:r>
-        <w:t xml:space="preserve">se encuentren en desarrollo, en supervisión y finalizados. </w:t>
-      </w:r>
-    </w:p>
-    <w:p>
-      <w:r>
-        <w:t xml:space="preserve">La rama </w:t>
-      </w:r>
-      <w:proofErr w:type="gramStart"/>
-      <w:r>
-        <w:t>master</w:t>
-      </w:r>
-      <w:proofErr w:type="gramEnd"/>
-      <w:r>
-        <w:t xml:space="preserve"> </w:t>
-      </w:r>
-      <w:r>
-        <w:t>será</w:t>
-      </w:r>
-      <w:r>
-        <w:t xml:space="preserve"> utilizada para almacenar las </w:t>
-      </w:r>
-      <w:proofErr w:type="spellStart"/>
-      <w:r>
-        <w:t>ultimas</w:t>
-      </w:r>
-      <w:proofErr w:type="spellEnd"/>
-      <w:r>
-        <w:t xml:space="preserve"> versiones de los documentos</w:t>
-      </w:r>
-      <w:r>
-        <w:t xml:space="preserve"> al finalizar una iteración</w:t>
-      </w:r>
-      <w:r>
-        <w:t>.</w:t>
-      </w:r>
       <w:r>
         <w:t xml:space="preserve"> Se traspasará todos los archivos de la rama develop a esta rama.</w:t>
       </w:r>
     </w:p>
     <w:p>
       <w:r>
-        <w:t xml:space="preserve">La rama </w:t>
-      </w:r>
-      <w:proofErr w:type="spellStart"/>
-      <w:r>
-        <w:t>tester</w:t>
-      </w:r>
-      <w:proofErr w:type="spellEnd"/>
-      <w:r>
-        <w:t xml:space="preserve"> será utilizada para ejecutar las pruebas del código a utilizar</w:t>
+        <w:t>La rama tester será utilizada para ejecutar las pruebas del código a utilizar</w:t>
       </w:r>
       <w:r>
         <w:t xml:space="preserve"> en un entorno controlado y se harán revisiones informales sobre los documentos relacionados al análisis y diseño del sistema</w:t>
@@ -3350,15 +3235,7 @@
         <w:t>s</w:t>
       </w:r>
       <w:r>
-        <w:t xml:space="preserve">. Para finalizar, se creará una carpeta de recursos la cual contendrá distintos documentos creados por los miembros para agilizar el trabajo </w:t>
-      </w:r>
-      <w:proofErr w:type="gramStart"/>
-      <w:r>
-        <w:t>del mismo</w:t>
-      </w:r>
-      <w:proofErr w:type="gramEnd"/>
-      <w:r>
-        <w:t xml:space="preserve">. </w:t>
+        <w:t xml:space="preserve">. Para finalizar, se creará una carpeta de recursos la cual contendrá distintos documentos creados por los miembros para agilizar el trabajo del mismo. </w:t>
       </w:r>
     </w:p>
     <w:p>
@@ -3375,15 +3252,7 @@
         </w:numPr>
       </w:pPr>
       <w:r>
-        <w:t xml:space="preserve">/Vesta </w:t>
-      </w:r>
-      <w:proofErr w:type="spellStart"/>
-      <w:r>
-        <w:t>Risk</w:t>
-      </w:r>
-      <w:proofErr w:type="spellEnd"/>
-      <w:r>
-        <w:t xml:space="preserve"> Manager</w:t>
+        <w:t>/Vesta Risk Manager</w:t>
       </w:r>
     </w:p>
     <w:p>
@@ -3474,7 +3343,6 @@
       <w:r>
         <w:t xml:space="preserve">En la rama </w:t>
       </w:r>
-      <w:proofErr w:type="gramStart"/>
       <w:r>
         <w:rPr>
           <w:b/>
@@ -3482,7 +3350,6 @@
         </w:rPr>
         <w:t>master</w:t>
       </w:r>
-      <w:proofErr w:type="gramEnd"/>
       <w:r>
         <w:t xml:space="preserve"> las carpetas se separarán de la </w:t>
       </w:r>
@@ -3498,15 +3365,7 @@
     </w:p>
     <w:p>
       <w:r>
-        <w:t xml:space="preserve">En la rama </w:t>
-      </w:r>
-      <w:proofErr w:type="spellStart"/>
-      <w:r>
-        <w:t>tester</w:t>
-      </w:r>
-      <w:proofErr w:type="spellEnd"/>
-      <w:r>
-        <w:t xml:space="preserve"> las carpetas se </w:t>
+        <w:t xml:space="preserve">En la rama tester las carpetas se </w:t>
       </w:r>
       <w:r>
         <w:t>separarán</w:t>
@@ -3524,15 +3383,7 @@
         </w:numPr>
       </w:pPr>
       <w:r>
-        <w:t xml:space="preserve">/Vesta </w:t>
-      </w:r>
-      <w:proofErr w:type="spellStart"/>
-      <w:r>
-        <w:t>Risk</w:t>
-      </w:r>
-      <w:proofErr w:type="spellEnd"/>
-      <w:r>
-        <w:t xml:space="preserve"> Manager</w:t>
+        <w:t>/Vesta Risk Manager</w:t>
       </w:r>
     </w:p>
     <w:p>
@@ -3544,15 +3395,7 @@
         </w:numPr>
       </w:pPr>
       <w:r>
-        <w:t>/</w:t>
-      </w:r>
-      <w:proofErr w:type="spellStart"/>
-      <w:r>
-        <w:t>Codigo</w:t>
-      </w:r>
-      <w:proofErr w:type="spellEnd"/>
-      <w:r>
-        <w:t xml:space="preserve"> fuente</w:t>
+        <w:t>/Codigo fuente</w:t>
       </w:r>
     </w:p>
     <w:p>
@@ -3580,9 +3423,9 @@
       </w:r>
     </w:p>
     <w:p>
-      <w:pPr>
-        <w:pStyle w:val="PSI-Comentario"/>
-      </w:pPr>
+      <w:r>
+        <w:t>Aclaración: Esta estructura podrá ser modificada en las etapas de construcción y finalización.</w:t>
+      </w:r>
     </w:p>
     <w:p>
       <w:pPr>
@@ -3722,10 +3565,7 @@
         <w:t xml:space="preserve">Plan de Iteración Fase Elaboración Iteración </w:t>
       </w:r>
       <w:r>
-        <w:t>1</w:t>
-      </w:r>
-      <w:r>
-        <w:t>.</w:t>
+        <w:t>1.</w:t>
       </w:r>
     </w:p>
     <w:p>
@@ -3980,23 +3820,7 @@
     </w:p>
     <w:p>
       <w:r>
-        <w:t xml:space="preserve">La nomenclatura que poseerán los elementos de configuración en nuestro proyecto tendrá el siguiente formato: &lt;Nombre del documento&gt;_Vesta </w:t>
-      </w:r>
-      <w:proofErr w:type="spellStart"/>
-      <w:r>
-        <w:t>Risk</w:t>
-      </w:r>
-      <w:proofErr w:type="spellEnd"/>
-      <w:r>
-        <w:t xml:space="preserve"> </w:t>
-      </w:r>
-      <w:proofErr w:type="spellStart"/>
-      <w:r>
-        <w:t>Manager_T-Code</w:t>
-      </w:r>
-      <w:proofErr w:type="spellEnd"/>
-      <w:r>
-        <w:t xml:space="preserve">. </w:t>
+        <w:t xml:space="preserve">La nomenclatura que poseerán los elementos de configuración en nuestro proyecto tendrá el siguiente formato: &lt;Nombre del documento&gt;_Vesta Risk Manager_T-Code. </w:t>
       </w:r>
     </w:p>
     <w:p>
@@ -4013,21 +3837,43 @@
       <w:r>
         <w:t xml:space="preserve">Las líneas base se </w:t>
       </w:r>
-      <w:proofErr w:type="gramStart"/>
-      <w:r>
-        <w:t>separaran</w:t>
-      </w:r>
-      <w:proofErr w:type="gramEnd"/>
+      <w:r>
+        <w:t>separarán</w:t>
+      </w:r>
       <w:r>
         <w:t xml:space="preserve"> por </w:t>
       </w:r>
       <w:r>
-        <w:t>etapa e iteración</w:t>
-      </w:r>
-    </w:p>
-    <w:p>
-      <w:r>
-        <w:t>En la etapa de inicio, tendrá una sola iteración y contendrá los siguientes documentos:</w:t>
+        <w:t>fases</w:t>
+      </w:r>
+      <w:r>
+        <w:t xml:space="preserve"> e iteración</w:t>
+      </w:r>
+      <w:r>
+        <w:t>.</w:t>
+      </w:r>
+    </w:p>
+    <w:p>
+      <w:r>
+        <w:t xml:space="preserve">En la </w:t>
+      </w:r>
+      <w:r>
+        <w:t>fase</w:t>
+      </w:r>
+      <w:r>
+        <w:t xml:space="preserve"> de inicio, tendrá una sola iteración</w:t>
+      </w:r>
+      <w:r>
+        <w:t xml:space="preserve">, </w:t>
+      </w:r>
+      <w:r>
+        <w:t>comenzará</w:t>
+      </w:r>
+      <w:r>
+        <w:t xml:space="preserve"> el día 23/08/2024</w:t>
+      </w:r>
+      <w:r>
+        <w:t xml:space="preserve"> y contendrá los siguientes documentos:</w:t>
       </w:r>
     </w:p>
     <w:p>
@@ -4039,24 +3885,7 @@
         </w:numPr>
       </w:pPr>
       <w:r>
-        <w:t>A</w:t>
-      </w:r>
-    </w:p>
-    <w:p>
-      <w:r>
-        <w:t xml:space="preserve">En la etapa de </w:t>
-      </w:r>
-      <w:r>
-        <w:t>elaboración</w:t>
-      </w:r>
-      <w:r>
-        <w:t xml:space="preserve">, tendrá </w:t>
-      </w:r>
-      <w:r>
-        <w:t>dos iteraciones</w:t>
-      </w:r>
-      <w:r>
-        <w:t xml:space="preserve"> y contendrá los siguientes documentos:</w:t>
+        <w:t>Estudio de factibilidad.</w:t>
       </w:r>
     </w:p>
     <w:p>
@@ -4067,14 +3896,25 @@
           <w:numId w:val="16"/>
         </w:numPr>
       </w:pPr>
-      <w:proofErr w:type="spellStart"/>
       <w:r>
         <w:lastRenderedPageBreak/>
-        <w:t>Iteracion</w:t>
-      </w:r>
-      <w:proofErr w:type="spellEnd"/>
-      <w:r>
-        <w:t xml:space="preserve"> 1</w:t>
+        <w:t>Propuesta de desarrollo.</w:t>
+      </w:r>
+    </w:p>
+    <w:p>
+      <w:r>
+        <w:t>Esta fase finalizara para el día 10/09/2024.</w:t>
+      </w:r>
+    </w:p>
+    <w:p>
+      <w:r>
+        <w:t xml:space="preserve">En la </w:t>
+      </w:r>
+      <w:r>
+        <w:t>fase</w:t>
+      </w:r>
+      <w:r>
+        <w:t xml:space="preserve"> de elaboración, tendrá dos iteraciones y contendrá los siguientes documentos:</w:t>
       </w:r>
     </w:p>
     <w:p>
@@ -4085,16 +3925,565 @@
           <w:numId w:val="16"/>
         </w:numPr>
       </w:pPr>
-      <w:proofErr w:type="spellStart"/>
-      <w:r>
-        <w:t>Iteracion</w:t>
-      </w:r>
-      <w:proofErr w:type="spellEnd"/>
+      <w:r>
+        <w:t>Iteración</w:t>
+      </w:r>
+      <w:r>
+        <w:t xml:space="preserve"> 1</w:t>
+      </w:r>
+      <w:r>
+        <w:t>. Esta tendrá comienzo el día 11/09/2024 y finalizará el día 24/09/2024</w:t>
+      </w:r>
+    </w:p>
+    <w:p>
+      <w:pPr>
+        <w:pStyle w:val="Prrafodelista"/>
+        <w:numPr>
+          <w:ilvl w:val="1"/>
+          <w:numId w:val="16"/>
+        </w:numPr>
+      </w:pPr>
+      <w:r>
+        <w:t>Plan de proyecto.</w:t>
+      </w:r>
+    </w:p>
+    <w:p>
+      <w:pPr>
+        <w:pStyle w:val="Prrafodelista"/>
+        <w:numPr>
+          <w:ilvl w:val="1"/>
+          <w:numId w:val="16"/>
+        </w:numPr>
+      </w:pPr>
+      <w:r>
+        <w:t>Plan de estimación.</w:t>
+      </w:r>
+    </w:p>
+    <w:p>
+      <w:pPr>
+        <w:pStyle w:val="Prrafodelista"/>
+        <w:numPr>
+          <w:ilvl w:val="1"/>
+          <w:numId w:val="16"/>
+        </w:numPr>
+      </w:pPr>
+      <w:r>
+        <w:t>Plan de iteración fase elaboración iteración 1.</w:t>
+      </w:r>
+    </w:p>
+    <w:p>
+      <w:pPr>
+        <w:pStyle w:val="Prrafodelista"/>
+        <w:numPr>
+          <w:ilvl w:val="1"/>
+          <w:numId w:val="16"/>
+        </w:numPr>
+      </w:pPr>
+      <w:r>
+        <w:t>Especificación de requerimientos.</w:t>
+      </w:r>
+    </w:p>
+    <w:p>
+      <w:pPr>
+        <w:pStyle w:val="Prrafodelista"/>
+        <w:numPr>
+          <w:ilvl w:val="1"/>
+          <w:numId w:val="16"/>
+        </w:numPr>
+      </w:pPr>
+      <w:r>
+        <w:t>Plan de riesgo.</w:t>
+      </w:r>
+    </w:p>
+    <w:p>
+      <w:pPr>
+        <w:pStyle w:val="Prrafodelista"/>
+        <w:numPr>
+          <w:ilvl w:val="1"/>
+          <w:numId w:val="16"/>
+        </w:numPr>
+      </w:pPr>
+      <w:r>
+        <w:t>Plan de SQA.</w:t>
+      </w:r>
+    </w:p>
+    <w:p>
+      <w:pPr>
+        <w:pStyle w:val="Prrafodelista"/>
+        <w:numPr>
+          <w:ilvl w:val="1"/>
+          <w:numId w:val="16"/>
+        </w:numPr>
+      </w:pPr>
+      <w:r>
+        <w:t>Plan de gestión de configuraciones.</w:t>
+      </w:r>
+    </w:p>
+    <w:p>
+      <w:pPr>
+        <w:pStyle w:val="Prrafodelista"/>
+        <w:numPr>
+          <w:ilvl w:val="1"/>
+          <w:numId w:val="16"/>
+        </w:numPr>
+      </w:pPr>
+      <w:r>
+        <w:t>Plan de Iteración Fase Elaboración Iteración 2</w:t>
+      </w:r>
+      <w:r>
+        <w:t>.</w:t>
+      </w:r>
+    </w:p>
+    <w:p>
+      <w:pPr>
+        <w:pStyle w:val="Prrafodelista"/>
+        <w:numPr>
+          <w:ilvl w:val="0"/>
+          <w:numId w:val="16"/>
+        </w:numPr>
+      </w:pPr>
+      <w:r>
+        <w:t>Iteración</w:t>
+      </w:r>
       <w:r>
         <w:t xml:space="preserve"> 2</w:t>
       </w:r>
-    </w:p>
-    <w:p/>
+      <w:r>
+        <w:t xml:space="preserve">. Esta tendrá comienzo el día </w:t>
+      </w:r>
+      <w:r>
+        <w:t>25</w:t>
+      </w:r>
+      <w:r>
+        <w:t xml:space="preserve">/09/2024 y finalizará el día </w:t>
+      </w:r>
+      <w:r>
+        <w:t>11</w:t>
+      </w:r>
+      <w:r>
+        <w:t>/</w:t>
+      </w:r>
+      <w:r>
+        <w:t>1</w:t>
+      </w:r>
+      <w:r>
+        <w:t>0/2024</w:t>
+      </w:r>
+    </w:p>
+    <w:p>
+      <w:pPr>
+        <w:pStyle w:val="Prrafodelista"/>
+        <w:numPr>
+          <w:ilvl w:val="1"/>
+          <w:numId w:val="16"/>
+        </w:numPr>
+      </w:pPr>
+      <w:r>
+        <w:t>Modelo de casos de uso.</w:t>
+      </w:r>
+    </w:p>
+    <w:p>
+      <w:pPr>
+        <w:pStyle w:val="Prrafodelista"/>
+        <w:numPr>
+          <w:ilvl w:val="1"/>
+          <w:numId w:val="16"/>
+        </w:numPr>
+      </w:pPr>
+      <w:r>
+        <w:t>Prototipo funcional.</w:t>
+      </w:r>
+    </w:p>
+    <w:p>
+      <w:pPr>
+        <w:pStyle w:val="Prrafodelista"/>
+        <w:numPr>
+          <w:ilvl w:val="1"/>
+          <w:numId w:val="16"/>
+        </w:numPr>
+      </w:pPr>
+      <w:r>
+        <w:t>Modelo de datos.</w:t>
+      </w:r>
+    </w:p>
+    <w:p>
+      <w:pPr>
+        <w:pStyle w:val="Prrafodelista"/>
+        <w:numPr>
+          <w:ilvl w:val="1"/>
+          <w:numId w:val="16"/>
+        </w:numPr>
+      </w:pPr>
+      <w:r>
+        <w:t>Plan de pruebas.</w:t>
+      </w:r>
+    </w:p>
+    <w:p>
+      <w:pPr>
+        <w:pStyle w:val="Prrafodelista"/>
+        <w:numPr>
+          <w:ilvl w:val="1"/>
+          <w:numId w:val="16"/>
+        </w:numPr>
+      </w:pPr>
+      <w:r>
+        <w:t>Plan de iteración fase construcción iteración 1.</w:t>
+      </w:r>
+    </w:p>
+    <w:p>
+      <w:r>
+        <w:t>Esta fase finalizara el día 11/10/2024.</w:t>
+      </w:r>
+    </w:p>
+    <w:p>
+      <w:r>
+        <w:t xml:space="preserve">En la fase de </w:t>
+      </w:r>
+      <w:r>
+        <w:t>construcción</w:t>
+      </w:r>
+      <w:r>
+        <w:t xml:space="preserve">, tendrá </w:t>
+      </w:r>
+      <w:r>
+        <w:t xml:space="preserve">tres </w:t>
+      </w:r>
+      <w:r>
+        <w:t>iteraciones y contendrá los siguientes documentos:</w:t>
+      </w:r>
+    </w:p>
+    <w:p>
+      <w:pPr>
+        <w:pStyle w:val="Prrafodelista"/>
+        <w:numPr>
+          <w:ilvl w:val="0"/>
+          <w:numId w:val="16"/>
+        </w:numPr>
+      </w:pPr>
+      <w:r>
+        <w:t>Iteración 1. Esta tendrá comienzo el día 1</w:t>
+      </w:r>
+      <w:r>
+        <w:t>2</w:t>
+      </w:r>
+      <w:r>
+        <w:t>/</w:t>
+      </w:r>
+      <w:r>
+        <w:t>1</w:t>
+      </w:r>
+      <w:r>
+        <w:t>0/2024 y finalizará el día 2</w:t>
+      </w:r>
+      <w:r>
+        <w:t>9</w:t>
+      </w:r>
+      <w:r>
+        <w:t>/</w:t>
+      </w:r>
+      <w:r>
+        <w:t>1</w:t>
+      </w:r>
+      <w:r>
+        <w:t>0/2024</w:t>
+      </w:r>
+    </w:p>
+    <w:p>
+      <w:pPr>
+        <w:pStyle w:val="Prrafodelista"/>
+        <w:numPr>
+          <w:ilvl w:val="1"/>
+          <w:numId w:val="16"/>
+        </w:numPr>
+      </w:pPr>
+      <w:r>
+        <w:t>Modelo arquitectónico.</w:t>
+      </w:r>
+    </w:p>
+    <w:p>
+      <w:pPr>
+        <w:pStyle w:val="Prrafodelista"/>
+        <w:numPr>
+          <w:ilvl w:val="1"/>
+          <w:numId w:val="16"/>
+        </w:numPr>
+      </w:pPr>
+      <w:r>
+        <w:t>Modelo de diseño.</w:t>
+      </w:r>
+    </w:p>
+    <w:p>
+      <w:pPr>
+        <w:pStyle w:val="Prrafodelista"/>
+        <w:numPr>
+          <w:ilvl w:val="1"/>
+          <w:numId w:val="16"/>
+        </w:numPr>
+      </w:pPr>
+      <w:r>
+        <w:t>Especificación</w:t>
+      </w:r>
+      <w:r>
+        <w:t xml:space="preserve"> de casos de uso.</w:t>
+      </w:r>
+    </w:p>
+    <w:p>
+      <w:pPr>
+        <w:pStyle w:val="Prrafodelista"/>
+        <w:numPr>
+          <w:ilvl w:val="1"/>
+          <w:numId w:val="16"/>
+        </w:numPr>
+      </w:pPr>
+      <w:r>
+        <w:t>Código</w:t>
+      </w:r>
+      <w:r>
+        <w:t xml:space="preserve"> fuent</w:t>
+      </w:r>
+      <w:r>
+        <w:t>e.</w:t>
+      </w:r>
+    </w:p>
+    <w:p>
+      <w:pPr>
+        <w:pStyle w:val="Prrafodelista"/>
+        <w:numPr>
+          <w:ilvl w:val="1"/>
+          <w:numId w:val="16"/>
+        </w:numPr>
+      </w:pPr>
+      <w:r>
+        <w:t xml:space="preserve">Plan de iteración fase construcción iteración </w:t>
+      </w:r>
+      <w:r>
+        <w:t>2</w:t>
+      </w:r>
+      <w:r>
+        <w:t>.</w:t>
+      </w:r>
+    </w:p>
+    <w:p>
+      <w:pPr>
+        <w:pStyle w:val="Prrafodelista"/>
+        <w:numPr>
+          <w:ilvl w:val="0"/>
+          <w:numId w:val="16"/>
+        </w:numPr>
+      </w:pPr>
+      <w:r>
+        <w:t xml:space="preserve">Iteración 2. Esta tendrá comienzo el día </w:t>
+      </w:r>
+      <w:r>
+        <w:t>30</w:t>
+      </w:r>
+      <w:r>
+        <w:t>/</w:t>
+      </w:r>
+      <w:r>
+        <w:t>10</w:t>
+      </w:r>
+      <w:r>
+        <w:t xml:space="preserve">/2024 y finalizará el día </w:t>
+      </w:r>
+      <w:r>
+        <w:t>08</w:t>
+      </w:r>
+      <w:r>
+        <w:t>/1</w:t>
+      </w:r>
+      <w:r>
+        <w:t>1</w:t>
+      </w:r>
+      <w:r>
+        <w:t>/2024</w:t>
+      </w:r>
+    </w:p>
+    <w:p>
+      <w:pPr>
+        <w:pStyle w:val="Prrafodelista"/>
+        <w:numPr>
+          <w:ilvl w:val="1"/>
+          <w:numId w:val="16"/>
+        </w:numPr>
+      </w:pPr>
+      <w:r>
+        <w:t>Especificación de casos de uso.</w:t>
+      </w:r>
+    </w:p>
+    <w:p>
+      <w:pPr>
+        <w:pStyle w:val="Prrafodelista"/>
+        <w:numPr>
+          <w:ilvl w:val="1"/>
+          <w:numId w:val="16"/>
+        </w:numPr>
+      </w:pPr>
+      <w:r>
+        <w:t>Código fuente.</w:t>
+      </w:r>
+    </w:p>
+    <w:p>
+      <w:pPr>
+        <w:pStyle w:val="Prrafodelista"/>
+        <w:numPr>
+          <w:ilvl w:val="1"/>
+          <w:numId w:val="16"/>
+        </w:numPr>
+      </w:pPr>
+      <w:r>
+        <w:t>Plan de iteración fase construcción iteración 2.</w:t>
+      </w:r>
+    </w:p>
+    <w:p>
+      <w:pPr>
+        <w:pStyle w:val="Prrafodelista"/>
+        <w:numPr>
+          <w:ilvl w:val="0"/>
+          <w:numId w:val="16"/>
+        </w:numPr>
+      </w:pPr>
+      <w:r>
+        <w:t xml:space="preserve">Iteración 3. </w:t>
+      </w:r>
+      <w:r>
+        <w:t>E</w:t>
+      </w:r>
+      <w:r>
+        <w:t xml:space="preserve">sta tendrá comienzo el día </w:t>
+      </w:r>
+      <w:r>
+        <w:t>09</w:t>
+      </w:r>
+      <w:r>
+        <w:t>/1</w:t>
+      </w:r>
+      <w:r>
+        <w:t>1</w:t>
+      </w:r>
+      <w:r>
+        <w:t xml:space="preserve">/2024 y finalizará el día </w:t>
+      </w:r>
+      <w:r>
+        <w:t>19</w:t>
+      </w:r>
+      <w:r>
+        <w:t>/11/2024</w:t>
+      </w:r>
+    </w:p>
+    <w:p>
+      <w:pPr>
+        <w:pStyle w:val="Prrafodelista"/>
+        <w:numPr>
+          <w:ilvl w:val="1"/>
+          <w:numId w:val="16"/>
+        </w:numPr>
+      </w:pPr>
+      <w:r>
+        <w:t>Especificación de casos de uso.</w:t>
+      </w:r>
+    </w:p>
+    <w:p>
+      <w:pPr>
+        <w:pStyle w:val="Prrafodelista"/>
+        <w:numPr>
+          <w:ilvl w:val="1"/>
+          <w:numId w:val="16"/>
+        </w:numPr>
+      </w:pPr>
+      <w:r>
+        <w:t>Código fuente.</w:t>
+      </w:r>
+    </w:p>
+    <w:p>
+      <w:pPr>
+        <w:pStyle w:val="Prrafodelista"/>
+        <w:numPr>
+          <w:ilvl w:val="1"/>
+          <w:numId w:val="16"/>
+        </w:numPr>
+      </w:pPr>
+      <w:r>
+        <w:t xml:space="preserve">Plan de iteración fase </w:t>
+      </w:r>
+      <w:r>
+        <w:t>finalización</w:t>
+      </w:r>
+      <w:r>
+        <w:t>.</w:t>
+      </w:r>
+    </w:p>
+    <w:p>
+      <w:r>
+        <w:t>Esta fase finalizara el día 1</w:t>
+      </w:r>
+      <w:r>
+        <w:t>9</w:t>
+      </w:r>
+      <w:r>
+        <w:t>/1</w:t>
+      </w:r>
+      <w:r>
+        <w:t>1</w:t>
+      </w:r>
+      <w:r>
+        <w:t>/2024.</w:t>
+      </w:r>
+    </w:p>
+    <w:p>
+      <w:r>
+        <w:t xml:space="preserve">En la fase de </w:t>
+      </w:r>
+      <w:r>
+        <w:t>finalización</w:t>
+      </w:r>
+      <w:r>
+        <w:t xml:space="preserve">, tendrá </w:t>
+      </w:r>
+      <w:r>
+        <w:t>una</w:t>
+      </w:r>
+      <w:r>
+        <w:t xml:space="preserve"> </w:t>
+      </w:r>
+      <w:r>
+        <w:t>iteración</w:t>
+      </w:r>
+      <w:r>
+        <w:t>, comenzará el día 20/11/2024</w:t>
+      </w:r>
+      <w:r>
+        <w:t xml:space="preserve"> </w:t>
+      </w:r>
+      <w:r>
+        <w:t>y contendrá los siguientes documentos:</w:t>
+      </w:r>
+    </w:p>
+    <w:p>
+      <w:pPr>
+        <w:pStyle w:val="Prrafodelista"/>
+        <w:numPr>
+          <w:ilvl w:val="0"/>
+          <w:numId w:val="16"/>
+        </w:numPr>
+      </w:pPr>
+      <w:r>
+        <w:t>Manual de usuario.</w:t>
+      </w:r>
+    </w:p>
+    <w:p>
+      <w:pPr>
+        <w:pStyle w:val="Prrafodelista"/>
+        <w:numPr>
+          <w:ilvl w:val="0"/>
+          <w:numId w:val="16"/>
+        </w:numPr>
+      </w:pPr>
+      <w:r>
+        <w:lastRenderedPageBreak/>
+        <w:t>Manual de instalacion.</w:t>
+      </w:r>
+    </w:p>
     <w:p>
       <w:pPr>
         <w:pStyle w:val="PSI-Ttulo2"/>
@@ -4119,44 +4508,339 @@
       <w:bookmarkEnd w:id="15"/>
     </w:p>
     <w:p>
+      <w:r>
+        <w:t>La Solicitud de los cambios sera realizada cuando se quiera traspasar elementos de la rama develop a la rama master</w:t>
+      </w:r>
+      <w:r>
+        <w:t xml:space="preserve">, se realiza el documento “Solicitud de Cambios” para registrar dicha solicitud. </w:t>
+      </w:r>
+    </w:p>
+    <w:p>
+      <w:r>
+        <w:t xml:space="preserve">Una vez que se recibe una </w:t>
+      </w:r>
+      <w:r>
+        <w:t>Solicitud de Cambio</w:t>
+      </w:r>
+      <w:r>
+        <w:t>, se realiza una evaluación</w:t>
+      </w:r>
+      <w:r>
+        <w:t xml:space="preserve"> para determinar si los cambios impactaran de manera negativa</w:t>
+      </w:r>
+      <w:r>
+        <w:t>, es decir, si hay documentos en ambas ramas que no concuerden con lo desarrollado del proyecto</w:t>
+      </w:r>
+      <w:r>
+        <w:t>.</w:t>
+      </w:r>
+      <w:r>
+        <w:t xml:space="preserve"> </w:t>
+      </w:r>
+      <w:r>
+        <w:t xml:space="preserve">En cualquier caso, la decisión tomada deberá quedar documentada </w:t>
+      </w:r>
+      <w:r>
+        <w:t>en el mismo documento de solicitud de cambio</w:t>
+      </w:r>
+      <w:r>
+        <w:t>.</w:t>
+      </w:r>
+    </w:p>
+    <w:p>
+      <w:r>
+        <w:t xml:space="preserve">Tras realizar el cambio se comunicará a todos aquellos que estén afectados por dicho cambio. De esta forma, se pretende preservar la integridad de los productos haciendo que todo el </w:t>
+      </w:r>
+      <w:r>
+        <w:t xml:space="preserve">mundo trabaje con las versiones correctas. </w:t>
+      </w:r>
+    </w:p>
+    <w:p>
+      <w:pPr>
+        <w:pStyle w:val="PSI-Ttulo3"/>
+      </w:pPr>
+      <w:bookmarkStart w:id="16" w:name="_Toc177635302"/>
+      <w:r>
+        <w:t>Aprobación de Cambios</w:t>
+      </w:r>
+      <w:bookmarkEnd w:id="16"/>
+    </w:p>
+    <w:p>
+      <w:r>
+        <w:t xml:space="preserve">El </w:t>
+      </w:r>
+      <w:r>
+        <w:t>Comité de Control de Configuración</w:t>
+      </w:r>
+      <w:r>
+        <w:t xml:space="preserve"> estará formado por los 3 miembros del equipo T-Code. Todos los miembros van a tener la misma autoridad por lo que el sistema de aprobación de cambios sera a través de una votación donde mas del 50% de los participantes deben estar de acuerdo.</w:t>
+      </w:r>
+    </w:p>
+    <w:p>
+      <w:pPr>
+        <w:pStyle w:val="PSI-Ttulo3"/>
+      </w:pPr>
+      <w:bookmarkStart w:id="17" w:name="_Toc177635303"/>
+      <w:r>
+        <w:t>Implementación de Cambios</w:t>
+      </w:r>
+      <w:bookmarkEnd w:id="17"/>
+    </w:p>
+    <w:p>
       <w:pPr>
         <w:pStyle w:val="PSI-Comentario"/>
       </w:pPr>
       <w:r>
-        <w:t>[El primer paso para gestionar los cambios sobre los elementos controlados es d</w:t>
-      </w:r>
-      <w:r>
-        <w:t xml:space="preserve">eterminar qué cambios realizar, luego se realiza el </w:t>
-      </w:r>
-      <w:proofErr w:type="gramStart"/>
-      <w:r>
-        <w:t>documento  “</w:t>
-      </w:r>
-      <w:proofErr w:type="gramEnd"/>
-      <w:r>
-        <w:t xml:space="preserve">Solicitud de Cambios”  para registrar dicha solicitud. </w:t>
+        <w:t>[</w:t>
+      </w:r>
+      <w:r>
+        <w:t>Indicar los procedimientos a ser evaluados para el cambio solicitado, una vez recibida la solicitud de cambio, se deberá considerar el impacto que este pro</w:t>
+      </w:r>
+      <w:r>
+        <w:t>d</w:t>
+      </w:r>
+      <w:r>
+        <w:t>ucirá en el proyecto</w:t>
+      </w:r>
+      <w:r>
+        <w:t>.</w:t>
+      </w:r>
+      <w:r>
+        <w:t>]</w:t>
       </w:r>
     </w:p>
     <w:p>
       <w:pPr>
         <w:pStyle w:val="PSI-Comentario"/>
       </w:pPr>
-      <w:r>
-        <w:t xml:space="preserve">El proceso de petición de cambios proporciona procedimientos formales para enviar y registrar peticiones de cambio, evaluar el coste e impacto potencial del cambio propuesto, y aceptar, modificar, o rechazar el </w:t>
+    </w:p>
+    <w:p>
+      <w:pPr>
+        <w:pStyle w:val="PSI-Ttulo2"/>
+      </w:pPr>
+      <w:bookmarkStart w:id="18" w:name="_Toc177635304"/>
+      <w:r>
+        <w:t>Estado de la Configuración</w:t>
+      </w:r>
+      <w:bookmarkEnd w:id="18"/>
+    </w:p>
+    <w:p>
+      <w:pPr>
+        <w:pStyle w:val="PSI-Comentario"/>
+      </w:pPr>
+      <w:r>
+        <w:t>[</w:t>
+      </w:r>
+      <w:r>
+        <w:t>Las actividades de control de estado son para reunir información y reportar el estado de los elementos de configuración.</w:t>
+      </w:r>
+    </w:p>
+    <w:p>
+      <w:pPr>
+        <w:pStyle w:val="PSI-Comentario"/>
+      </w:pPr>
+      <w:r>
+        <w:t>Se debe especificar lo siguiente:</w:t>
+      </w:r>
+    </w:p>
+    <w:p>
+      <w:pPr>
+        <w:pStyle w:val="PSI-ComentarioVieta"/>
+      </w:pPr>
+      <w:r>
+        <w:tab/>
+      </w:r>
+      <w:r>
+        <w:br/>
+      </w:r>
+      <w:r>
+        <w:t xml:space="preserve">Tipos de reportes de estado a ser generados y con </w:t>
+      </w:r>
+      <w:r>
+        <w:t>qué</w:t>
+      </w:r>
+      <w:r>
+        <w:t xml:space="preserve"> frecuencia.</w:t>
+      </w:r>
+    </w:p>
+    <w:p>
+      <w:pPr>
+        <w:pStyle w:val="PSI-ComentarioVieta"/>
+      </w:pPr>
+      <w:r>
+        <w:tab/>
+      </w:r>
+      <w:r>
+        <w:t>Elementos a ser revisados de la línea base y cambios a realizarse.</w:t>
+      </w:r>
+    </w:p>
+    <w:p>
+      <w:pPr>
+        <w:pStyle w:val="PSI-ComentarioVieta"/>
+      </w:pPr>
+      <w:r>
+        <w:tab/>
+      </w:r>
+      <w:r>
+        <w:t>Como será obtenida la información, guardada, procesada y reportada.]</w:t>
+      </w:r>
+    </w:p>
+    <w:p>
+      <w:pPr>
+        <w:pStyle w:val="PSI-ComentarioVieta"/>
+      </w:pPr>
+    </w:p>
+    <w:p>
+      <w:pPr>
+        <w:pStyle w:val="PSI-Ttulo2"/>
+      </w:pPr>
+      <w:bookmarkStart w:id="19" w:name="_Toc177635305"/>
+      <w:r>
+        <w:lastRenderedPageBreak/>
+        <w:t xml:space="preserve">Informes y </w:t>
+      </w:r>
+      <w:r>
+        <w:t>Auditorías</w:t>
+      </w:r>
+      <w:bookmarkEnd w:id="19"/>
+    </w:p>
+    <w:p>
+      <w:pPr>
+        <w:pStyle w:val="PSI-Normal"/>
+      </w:pPr>
+      <w:r>
+        <w:t xml:space="preserve">Cada cierto tiempo, el gestor de configuración realizará un informe para el jefe de proyecto con el fin de revisar la evolución de los defectos que se vayan registrando en el </w:t>
       </w:r>
       <w:r>
         <w:t>mismo</w:t>
       </w:r>
       <w:r>
-        <w:t xml:space="preserve">. </w:t>
-      </w:r>
+        <w:t>.</w:t>
+      </w:r>
+    </w:p>
+    <w:p>
+      <w:pPr>
+        <w:pStyle w:val="PSI-Normal"/>
+      </w:pPr>
+      <w:r>
+        <w:t>En est</w:t>
+      </w:r>
+      <w:r>
+        <w:t>e informe</w:t>
+      </w:r>
+      <w:r>
+        <w:t xml:space="preserve"> </w:t>
+      </w:r>
+      <w:r>
+        <w:t>(“In</w:t>
+      </w:r>
+      <w:r>
+        <w:t>forme de Evolución de Defectos”</w:t>
+      </w:r>
+      <w:r>
+        <w:t>)</w:t>
+      </w:r>
+      <w:r>
+        <w:t xml:space="preserve"> </w:t>
+      </w:r>
+      <w:r>
+        <w:t>se detallar</w:t>
+      </w:r>
+      <w:r>
+        <w:t>á</w:t>
+      </w:r>
+      <w:r>
+        <w:t xml:space="preserve"> los defectos detectados, sus prioridades, </w:t>
+      </w:r>
+      <w:r>
+        <w:t>responsables de corregirlos</w:t>
+      </w:r>
+      <w:r>
+        <w:t>, su estado y el procedimiento que se ha seguido o se va a seguir a la hora de resolverlos.</w:t>
+      </w:r>
+    </w:p>
+    <w:p>
+      <w:pPr>
+        <w:pStyle w:val="PSI-Normal"/>
+      </w:pPr>
+      <w:r>
+        <w:t>Est</w:t>
+      </w:r>
+      <w:r>
+        <w:t>e</w:t>
+      </w:r>
+      <w:r>
+        <w:t xml:space="preserve"> </w:t>
+      </w:r>
+      <w:r>
+        <w:t xml:space="preserve">nos </w:t>
+      </w:r>
+      <w:r>
+        <w:t>permitir</w:t>
+      </w:r>
+      <w:r>
+        <w:t>á</w:t>
+      </w:r>
+      <w:r>
+        <w:t xml:space="preserve"> obtener una serie de indicadores para determinar la calidad del producto que se  está desarrollando, permitiendo al jefe de proyecto informar al cliente sobre este aspecto.</w:t>
+      </w:r>
+    </w:p>
+    <w:p>
+      <w:pPr>
+        <w:pStyle w:val="PSI-Normal"/>
+      </w:pPr>
+      <w:r>
+        <w:t>Los tipos de informes que se van a desarrollar para el estado actual de los defectos son los siguientes:</w:t>
+      </w:r>
+    </w:p>
+    <w:p>
+      <w:pPr>
+        <w:pStyle w:val="PSI-Normal"/>
+      </w:pPr>
+      <w:r>
+        <w:t>• Tabla(s) que muestre(n) el estado actual de cada defecto y su severidad.</w:t>
+      </w:r>
+    </w:p>
+    <w:p>
+      <w:pPr>
+        <w:pStyle w:val="PSI-Normal"/>
+      </w:pPr>
+      <w:r>
+        <w:t>• Tabla(s) que muestre(n) el estado actual de cada defecto y su prioridad.</w:t>
+      </w:r>
+      <w:r>
+        <w:t xml:space="preserve"> </w:t>
+      </w:r>
+    </w:p>
+    <w:p>
+      <w:pPr>
+        <w:pStyle w:val="PSI-Normal"/>
+      </w:pPr>
+      <w:r>
+        <w:t>Las auditorías que se llevarán a cabo para comprobar si los cambios se han realizado correctamente serán al  final de cada iteración, pero antes de que se cree una línea base. En éstas se revisarán tanto los requisitos funcionales  y de rendimiento, como que el producto cumpla con las especificaciones detalladas en las que se define. Tomarán parte en éstas el cliente, el jefe de proyecto y el gestor de configuración.</w:t>
+      </w:r>
+    </w:p>
+    <w:p>
+      <w:pPr>
+        <w:pStyle w:val="PSI-Ttulo1"/>
+      </w:pPr>
+    </w:p>
+    <w:p>
+      <w:pPr>
+        <w:pStyle w:val="PSI-Ttulo1"/>
+      </w:pPr>
+      <w:bookmarkStart w:id="20" w:name="_Toc177635306"/>
+      <w:r>
+        <w:t>Calendario</w:t>
+      </w:r>
+      <w:bookmarkEnd w:id="20"/>
     </w:p>
     <w:p>
       <w:pPr>
         <w:pStyle w:val="PSI-Comentario"/>
       </w:pPr>
       <w:r>
-        <w:t>Los cambios solicitados o los errores detectados deberán ser identificados a través de los canales preestablecidos (personas, herramientas, etc.). Una vez recibidos serán documentados para su posterior estudio.</w:t>
+        <w:t>[Se debe establecer la secuencia y coordinación de las actividades y eventos que afecten la implementación  del Plan en un cronograma.</w:t>
       </w:r>
     </w:p>
     <w:p>
@@ -4164,19 +4848,7 @@
         <w:pStyle w:val="PSI-Comentario"/>
       </w:pPr>
       <w:r>
-        <w:t xml:space="preserve">Una vez que se recibe una </w:t>
-      </w:r>
-      <w:r>
-        <w:t>Solicitud de Cambio</w:t>
-      </w:r>
-      <w:r>
-        <w:t>, se realiza una evaluación técnica o análisis de impacto para determinar el alcance de las modificaciones que serían necesarias realizar una vez se acepte la petición.</w:t>
-      </w:r>
-      <w:r>
-        <w:t xml:space="preserve"> </w:t>
-      </w:r>
-      <w:r>
-        <w:t>En cualquier caso, la decisión tomada deberá quedar documentada de alguna forma.</w:t>
+        <w:t>Este debe incluir las actividades de Gestión de Configuración de Software y especificar las dependencias entre estas actividades y los principales hitos  en la planificación del proyecto.</w:t>
       </w:r>
     </w:p>
     <w:p>
@@ -4184,56 +4856,131 @@
         <w:pStyle w:val="PSI-Comentario"/>
       </w:pPr>
       <w:r>
-        <w:t xml:space="preserve">Tras realizar el cambio se comunicará a todos aquellos que estén afectados por dicho cambio. De esta forma, se pretende preservar la integridad de los productos haciendo que todo el </w:t>
-      </w:r>
-      <w:r>
-        <w:t>mundo trabaje con las versiones correctas</w:t>
-      </w:r>
-      <w:proofErr w:type="gramStart"/>
-      <w:r>
-        <w:t xml:space="preserve">. </w:t>
-      </w:r>
-      <w:r>
-        <w:t>]</w:t>
-      </w:r>
-      <w:proofErr w:type="gramEnd"/>
+        <w:t>Los hitos de las actividades de la Gestión de Configuración de Software incluyen:</w:t>
+      </w:r>
+    </w:p>
+    <w:p>
+      <w:pPr>
+        <w:pStyle w:val="PSI-ComentarioVieta"/>
+      </w:pPr>
+      <w:r>
+        <w:t>Definición</w:t>
+      </w:r>
+      <w:r>
+        <w:t xml:space="preserve"> de </w:t>
+      </w:r>
+      <w:r>
+        <w:t>línea</w:t>
+      </w:r>
+      <w:r>
+        <w:t xml:space="preserve"> base.</w:t>
+      </w:r>
+    </w:p>
+    <w:p>
+      <w:pPr>
+        <w:pStyle w:val="PSI-ComentarioVieta"/>
+      </w:pPr>
+      <w:r>
+        <w:t>Implementación de Control de Cambios.</w:t>
+      </w:r>
+    </w:p>
+    <w:p>
+      <w:pPr>
+        <w:pStyle w:val="PSI-ComentarioVieta"/>
+      </w:pPr>
+      <w:r>
+        <w:t>Fechas de comienzo y fin de las auditorias. ]</w:t>
+      </w:r>
+    </w:p>
+    <w:p>
+      <w:pPr>
+        <w:pStyle w:val="PSI-ComentarioVieta"/>
+      </w:pPr>
+    </w:p>
+    <w:p>
+      <w:pPr>
+        <w:pStyle w:val="PSI-Ttulo1"/>
+      </w:pPr>
+      <w:bookmarkStart w:id="21" w:name="_Toc177635307"/>
+      <w:r>
+        <w:t>Capacitación y Recursos</w:t>
+      </w:r>
+      <w:bookmarkEnd w:id="21"/>
     </w:p>
     <w:p>
       <w:pPr>
         <w:pStyle w:val="PSI-Comentario"/>
       </w:pPr>
-    </w:p>
-    <w:p>
-      <w:pPr>
-        <w:pStyle w:val="PSI-Ttulo3"/>
-      </w:pPr>
-      <w:bookmarkStart w:id="16" w:name="_Toc177635302"/>
-      <w:r>
-        <w:t>Aprobación de Cambios</w:t>
-      </w:r>
-      <w:bookmarkEnd w:id="16"/>
+      <w:r>
+        <w:t>[</w:t>
+      </w:r>
+      <w:r>
+        <w:t>Describ</w:t>
+      </w:r>
+      <w:r>
+        <w:t>ir</w:t>
+      </w:r>
+      <w:r>
+        <w:t xml:space="preserve"> las herramientas software, personal y entrenamiento requeridos para implementar las actividades específicas de la configuración del software</w:t>
+      </w:r>
+      <w:r>
+        <w:t>.]</w:t>
+      </w:r>
+    </w:p>
+    <w:p>
+      <w:pPr>
+        <w:pStyle w:val="PSI-Normal"/>
+      </w:pPr>
+    </w:p>
+    <w:p>
+      <w:pPr>
+        <w:pStyle w:val="PSI-Ttulo1"/>
+      </w:pPr>
+      <w:bookmarkStart w:id="22" w:name="_Toc177635308"/>
+      <w:r>
+        <w:lastRenderedPageBreak/>
+        <w:t>Mantenimiento del Plan de Gestión de la Configuración</w:t>
+      </w:r>
+      <w:bookmarkEnd w:id="22"/>
     </w:p>
     <w:p>
       <w:pPr>
         <w:pStyle w:val="PSI-Comentario"/>
       </w:pPr>
       <w:r>
-        <w:t>[</w:t>
-      </w:r>
-      <w:r>
-        <w:t xml:space="preserve">Se debe formar un “Comité de Control de Configuración” y determinar su autoridad para la </w:t>
-      </w:r>
-      <w:r>
-        <w:t>evaluación</w:t>
-      </w:r>
-      <w:r>
-        <w:t xml:space="preserve"> y </w:t>
-      </w:r>
-      <w:r>
-        <w:t>aprobación</w:t>
-      </w:r>
-      <w:r>
-        <w:t xml:space="preserve"> de cambios.</w:t>
+        <w:t>[Esta sección debe contener:</w:t>
+      </w:r>
+    </w:p>
+    <w:p>
+      <w:pPr>
+        <w:pStyle w:val="PSI-ComentarioVieta"/>
+      </w:pPr>
+      <w:r>
+        <w:t>Quien es responsable de monitorear el Plan de Gestión de Configuraciones.</w:t>
+      </w:r>
+    </w:p>
+    <w:p>
+      <w:pPr>
+        <w:pStyle w:val="PSI-ComentarioVieta"/>
+      </w:pPr>
+      <w:r>
+        <w:t>Con cuanta frecuencia se realizarán modificaciones al Plan.</w:t>
+      </w:r>
+    </w:p>
+    <w:p>
+      <w:pPr>
+        <w:pStyle w:val="PSI-ComentarioVieta"/>
+      </w:pPr>
+      <w:r>
+        <w:t>Como serán evaluados y aprobados los cambios del Plan.</w:t>
+      </w:r>
+    </w:p>
+    <w:p>
+      <w:pPr>
+        <w:pStyle w:val="PSI-ComentarioVieta"/>
+      </w:pPr>
+      <w:r>
+        <w:t>Como serán realizados y comunicados los cambios del Plan.</w:t>
       </w:r>
     </w:p>
     <w:p>
@@ -4241,524 +4988,7 @@
         <w:pStyle w:val="PSI-Comentario"/>
       </w:pPr>
       <w:r>
-        <w:t>Se sugieren como posibles integrantes:</w:t>
-      </w:r>
-    </w:p>
-    <w:p>
-      <w:pPr>
-        <w:pStyle w:val="PSI-ComentarioVieta"/>
-      </w:pPr>
-      <w:r>
-        <w:t xml:space="preserve">Administrador </w:t>
-      </w:r>
-    </w:p>
-    <w:p>
-      <w:pPr>
-        <w:pStyle w:val="PSI-ComentarioVieta"/>
-      </w:pPr>
-      <w:r>
-        <w:t xml:space="preserve">Analista </w:t>
-      </w:r>
-    </w:p>
-    <w:p>
-      <w:pPr>
-        <w:pStyle w:val="PSI-ComentarioVieta"/>
-      </w:pPr>
-      <w:r>
-        <w:t xml:space="preserve">Arquitecto </w:t>
-      </w:r>
-    </w:p>
-    <w:p>
-      <w:pPr>
-        <w:pStyle w:val="PSI-ComentarioVieta"/>
-      </w:pPr>
-      <w:r>
-        <w:t xml:space="preserve">Cliente </w:t>
-      </w:r>
-    </w:p>
-    <w:p>
-      <w:pPr>
-        <w:pStyle w:val="PSI-ComentarioVieta"/>
-      </w:pPr>
-      <w:r>
-        <w:t>Programador]</w:t>
-      </w:r>
-    </w:p>
-    <w:p>
-      <w:pPr>
-        <w:pStyle w:val="PSI-ComentarioVieta"/>
-      </w:pPr>
-    </w:p>
-    <w:p>
-      <w:pPr>
-        <w:pStyle w:val="PSI-Ttulo3"/>
-      </w:pPr>
-      <w:bookmarkStart w:id="17" w:name="_Toc177635303"/>
-      <w:r>
-        <w:t>Implementación de Cambios</w:t>
-      </w:r>
-      <w:bookmarkEnd w:id="17"/>
-    </w:p>
-    <w:p>
-      <w:pPr>
-        <w:pStyle w:val="PSI-Comentario"/>
-      </w:pPr>
-      <w:r>
-        <w:t>[</w:t>
-      </w:r>
-      <w:r>
-        <w:t>Indicar los procedimientos a ser evaluados para el cambio solicitado, una vez recibida la solicitud de cambio, se deberá considerar el impacto que este pro</w:t>
-      </w:r>
-      <w:r>
-        <w:t>d</w:t>
-      </w:r>
-      <w:r>
-        <w:t>ucirá en el proyecto</w:t>
-      </w:r>
-      <w:r>
-        <w:t>.</w:t>
-      </w:r>
-      <w:r>
-        <w:t>]</w:t>
-      </w:r>
-    </w:p>
-    <w:p>
-      <w:pPr>
-        <w:pStyle w:val="PSI-Comentario"/>
-      </w:pPr>
-    </w:p>
-    <w:p>
-      <w:pPr>
-        <w:pStyle w:val="PSI-Ttulo2"/>
-      </w:pPr>
-      <w:bookmarkStart w:id="18" w:name="_Toc177635304"/>
-      <w:r>
-        <w:t>Estado de la Configuración</w:t>
-      </w:r>
-      <w:bookmarkEnd w:id="18"/>
-    </w:p>
-    <w:p>
-      <w:pPr>
-        <w:pStyle w:val="PSI-Comentario"/>
-      </w:pPr>
-      <w:r>
-        <w:t>[</w:t>
-      </w:r>
-      <w:r>
-        <w:t>Las actividades de control de estado son para reunir información y reportar el estado de los elementos de configuración.</w:t>
-      </w:r>
-    </w:p>
-    <w:p>
-      <w:pPr>
-        <w:pStyle w:val="PSI-Comentario"/>
-      </w:pPr>
-      <w:r>
-        <w:t>Se debe especificar lo siguiente:</w:t>
-      </w:r>
-    </w:p>
-    <w:p>
-      <w:pPr>
-        <w:pStyle w:val="PSI-ComentarioVieta"/>
-      </w:pPr>
-      <w:r>
-        <w:tab/>
-      </w:r>
-      <w:r>
-        <w:br/>
-      </w:r>
-      <w:r>
-        <w:t xml:space="preserve">Tipos de reportes de estado a ser generados y con </w:t>
-      </w:r>
-      <w:r>
-        <w:t>qué</w:t>
-      </w:r>
-      <w:r>
-        <w:t xml:space="preserve"> frecuencia.</w:t>
-      </w:r>
-    </w:p>
-    <w:p>
-      <w:pPr>
-        <w:pStyle w:val="PSI-ComentarioVieta"/>
-      </w:pPr>
-      <w:r>
-        <w:tab/>
-      </w:r>
-      <w:proofErr w:type="gramStart"/>
-      <w:r>
-        <w:t>Elementos a ser revisados</w:t>
-      </w:r>
-      <w:proofErr w:type="gramEnd"/>
-      <w:r>
-        <w:t xml:space="preserve"> de la línea base y cambios a realizarse.</w:t>
-      </w:r>
-    </w:p>
-    <w:p>
-      <w:pPr>
-        <w:pStyle w:val="PSI-ComentarioVieta"/>
-      </w:pPr>
-      <w:r>
-        <w:tab/>
-      </w:r>
-      <w:r>
-        <w:t>Como será obtenida la información, guardada, procesada y reportada.]</w:t>
-      </w:r>
-    </w:p>
-    <w:p>
-      <w:pPr>
-        <w:pStyle w:val="PSI-ComentarioVieta"/>
-      </w:pPr>
-    </w:p>
-    <w:p>
-      <w:pPr>
-        <w:pStyle w:val="PSI-Ttulo2"/>
-      </w:pPr>
-      <w:bookmarkStart w:id="19" w:name="_Toc177635305"/>
-      <w:r>
-        <w:t xml:space="preserve">Informes y </w:t>
-      </w:r>
-      <w:r>
-        <w:t>Auditorías</w:t>
-      </w:r>
-      <w:bookmarkEnd w:id="19"/>
-    </w:p>
-    <w:p>
-      <w:pPr>
-        <w:pStyle w:val="PSI-Normal"/>
-      </w:pPr>
-      <w:r>
-        <w:t xml:space="preserve">Cada cierto tiempo, el gestor de configuración realizará un informe para el jefe de proyecto con el fin de revisar la evolución de los defectos que se vayan registrando en el </w:t>
-      </w:r>
-      <w:r>
-        <w:t>mismo</w:t>
-      </w:r>
-      <w:r>
-        <w:t>.</w:t>
-      </w:r>
-    </w:p>
-    <w:p>
-      <w:pPr>
-        <w:pStyle w:val="PSI-Normal"/>
-      </w:pPr>
-      <w:r>
-        <w:t>En est</w:t>
-      </w:r>
-      <w:r>
-        <w:t>e informe</w:t>
-      </w:r>
-      <w:r>
-        <w:t xml:space="preserve"> </w:t>
-      </w:r>
-      <w:r>
-        <w:t>(“In</w:t>
-      </w:r>
-      <w:r>
-        <w:t>forme de Evolución de Defectos”</w:t>
-      </w:r>
-      <w:r>
-        <w:t>)</w:t>
-      </w:r>
-      <w:r>
-        <w:t xml:space="preserve"> </w:t>
-      </w:r>
-      <w:r>
-        <w:t>se detallar</w:t>
-      </w:r>
-      <w:r>
-        <w:t>á</w:t>
-      </w:r>
-      <w:r>
-        <w:t xml:space="preserve"> los defectos detectados, sus prioridades, </w:t>
-      </w:r>
-      <w:r>
-        <w:t>responsables de corregirlos</w:t>
-      </w:r>
-      <w:r>
-        <w:t>, su estado y el procedimiento que se ha seguido o se va a seguir a la hora de resolverlos.</w:t>
-      </w:r>
-    </w:p>
-    <w:p>
-      <w:pPr>
-        <w:pStyle w:val="PSI-Normal"/>
-      </w:pPr>
-      <w:r>
-        <w:t>Est</w:t>
-      </w:r>
-      <w:r>
-        <w:t>e</w:t>
-      </w:r>
-      <w:r>
-        <w:t xml:space="preserve"> </w:t>
-      </w:r>
-      <w:r>
-        <w:t xml:space="preserve">nos </w:t>
-      </w:r>
-      <w:r>
-        <w:t>permitir</w:t>
-      </w:r>
-      <w:r>
-        <w:t>á</w:t>
-      </w:r>
-      <w:r>
-        <w:t xml:space="preserve"> obtener una serie de indicadores para determinar la calidad del producto que </w:t>
-      </w:r>
-      <w:proofErr w:type="gramStart"/>
-      <w:r>
-        <w:t>se  está</w:t>
-      </w:r>
-      <w:proofErr w:type="gramEnd"/>
-      <w:r>
-        <w:t xml:space="preserve"> desarrollando, permitiendo al jefe de proyecto informar al cliente sobre este aspecto.</w:t>
-      </w:r>
-    </w:p>
-    <w:p>
-      <w:pPr>
-        <w:pStyle w:val="PSI-Normal"/>
-      </w:pPr>
-      <w:r>
-        <w:t>Los tipos de informes que se van a desarrollar para el estado actual de los defectos son los siguientes:</w:t>
-      </w:r>
-    </w:p>
-    <w:p>
-      <w:pPr>
-        <w:pStyle w:val="PSI-Normal"/>
-      </w:pPr>
-      <w:r>
-        <w:t>• Tabla(s) que muestre(n) el estado actual de cada defecto y su severidad.</w:t>
-      </w:r>
-    </w:p>
-    <w:p>
-      <w:pPr>
-        <w:pStyle w:val="PSI-Normal"/>
-      </w:pPr>
-      <w:r>
-        <w:t>• Tabla(s) que muestre(n) el estado actual de cada defecto y su prioridad.</w:t>
-      </w:r>
-      <w:r>
-        <w:t xml:space="preserve"> </w:t>
-      </w:r>
-    </w:p>
-    <w:p>
-      <w:pPr>
-        <w:pStyle w:val="PSI-Normal"/>
-      </w:pPr>
-      <w:r>
-        <w:t xml:space="preserve">Las auditorías que se llevarán a cabo para comprobar si los cambios se han realizado correctamente serán </w:t>
-      </w:r>
-      <w:proofErr w:type="gramStart"/>
-      <w:r>
-        <w:t>al  final</w:t>
-      </w:r>
-      <w:proofErr w:type="gramEnd"/>
-      <w:r>
-        <w:t xml:space="preserve"> de cada iteración, pero antes de que se cree una línea base. En éstas se revisarán tanto los requisitos </w:t>
-      </w:r>
-      <w:proofErr w:type="gramStart"/>
-      <w:r>
-        <w:t>funcionales  y</w:t>
-      </w:r>
-      <w:proofErr w:type="gramEnd"/>
-      <w:r>
-        <w:t xml:space="preserve"> de rendimiento, como que el producto cumpla con las especificaciones detalladas en las que se define. Tomarán parte en éstas el cliente, el jefe de proyecto y el gestor de configuración.</w:t>
-      </w:r>
-    </w:p>
-    <w:p>
-      <w:pPr>
-        <w:pStyle w:val="PSI-Ttulo1"/>
-      </w:pPr>
-    </w:p>
-    <w:p>
-      <w:pPr>
-        <w:pStyle w:val="PSI-Ttulo1"/>
-      </w:pPr>
-      <w:bookmarkStart w:id="20" w:name="_Toc177635306"/>
-      <w:r>
-        <w:t>Calendario</w:t>
-      </w:r>
-      <w:bookmarkEnd w:id="20"/>
-    </w:p>
-    <w:p>
-      <w:pPr>
-        <w:pStyle w:val="PSI-Comentario"/>
-      </w:pPr>
-      <w:r>
-        <w:t xml:space="preserve">[Se debe establecer la secuencia y coordinación de las actividades y eventos que afecten la </w:t>
-      </w:r>
-      <w:proofErr w:type="gramStart"/>
-      <w:r>
-        <w:t>implementación  del</w:t>
-      </w:r>
-      <w:proofErr w:type="gramEnd"/>
-      <w:r>
-        <w:t xml:space="preserve"> Plan en un cronograma.</w:t>
-      </w:r>
-    </w:p>
-    <w:p>
-      <w:pPr>
-        <w:pStyle w:val="PSI-Comentario"/>
-      </w:pPr>
-      <w:r>
-        <w:t xml:space="preserve">Este debe incluir las actividades de Gestión de Configuración de Software y especificar las dependencias entre estas actividades y los principales </w:t>
-      </w:r>
-      <w:proofErr w:type="gramStart"/>
-      <w:r>
-        <w:t>hitos  en</w:t>
-      </w:r>
-      <w:proofErr w:type="gramEnd"/>
-      <w:r>
-        <w:t xml:space="preserve"> la planificación del proyecto.</w:t>
-      </w:r>
-    </w:p>
-    <w:p>
-      <w:pPr>
-        <w:pStyle w:val="PSI-Comentario"/>
-      </w:pPr>
-      <w:r>
-        <w:lastRenderedPageBreak/>
-        <w:t>Los hitos de las actividades de la Gestión de Configuración de Software incluyen:</w:t>
-      </w:r>
-    </w:p>
-    <w:p>
-      <w:pPr>
-        <w:pStyle w:val="PSI-ComentarioVieta"/>
-      </w:pPr>
-      <w:r>
-        <w:t>Definición</w:t>
-      </w:r>
-      <w:r>
-        <w:t xml:space="preserve"> de </w:t>
-      </w:r>
-      <w:r>
-        <w:t>línea</w:t>
-      </w:r>
-      <w:r>
-        <w:t xml:space="preserve"> base.</w:t>
-      </w:r>
-    </w:p>
-    <w:p>
-      <w:pPr>
-        <w:pStyle w:val="PSI-ComentarioVieta"/>
-      </w:pPr>
-      <w:r>
-        <w:t>Implementación de Control de Cambios.</w:t>
-      </w:r>
-    </w:p>
-    <w:p>
-      <w:pPr>
-        <w:pStyle w:val="PSI-ComentarioVieta"/>
-      </w:pPr>
-      <w:r>
-        <w:t>Fechas de comienzo y fin de las auditorias</w:t>
-      </w:r>
-      <w:proofErr w:type="gramStart"/>
-      <w:r>
-        <w:t>. ]</w:t>
-      </w:r>
-      <w:proofErr w:type="gramEnd"/>
-    </w:p>
-    <w:p>
-      <w:pPr>
-        <w:pStyle w:val="PSI-ComentarioVieta"/>
-      </w:pPr>
-    </w:p>
-    <w:p>
-      <w:pPr>
-        <w:pStyle w:val="PSI-Ttulo1"/>
-      </w:pPr>
-      <w:bookmarkStart w:id="21" w:name="_Toc177635307"/>
-      <w:r>
-        <w:t>Capacitación y Recursos</w:t>
-      </w:r>
-      <w:bookmarkEnd w:id="21"/>
-    </w:p>
-    <w:p>
-      <w:pPr>
-        <w:pStyle w:val="PSI-Comentario"/>
-      </w:pPr>
-      <w:r>
-        <w:t>[</w:t>
-      </w:r>
-      <w:r>
-        <w:t>Describ</w:t>
-      </w:r>
-      <w:r>
-        <w:t>ir</w:t>
-      </w:r>
-      <w:r>
-        <w:t xml:space="preserve"> las herramientas software, personal y entrenamiento requeridos para implementar las actividades específicas de la configuración del software</w:t>
-      </w:r>
-      <w:r>
-        <w:t>.]</w:t>
-      </w:r>
-    </w:p>
-    <w:p>
-      <w:pPr>
-        <w:pStyle w:val="PSI-Normal"/>
-      </w:pPr>
-    </w:p>
-    <w:p>
-      <w:pPr>
-        <w:pStyle w:val="PSI-Ttulo1"/>
-      </w:pPr>
-      <w:bookmarkStart w:id="22" w:name="_Toc177635308"/>
-      <w:r>
-        <w:t>Mantenimiento del Plan de Gestión de la Configuración</w:t>
-      </w:r>
-      <w:bookmarkEnd w:id="22"/>
-    </w:p>
-    <w:p>
-      <w:pPr>
-        <w:pStyle w:val="PSI-Comentario"/>
-      </w:pPr>
-      <w:r>
-        <w:t>[Esta sección debe contener:</w:t>
-      </w:r>
-    </w:p>
-    <w:p>
-      <w:pPr>
-        <w:pStyle w:val="PSI-ComentarioVieta"/>
-      </w:pPr>
-      <w:r>
-        <w:t>Quien es responsable de monitorear el Plan de Gestión de Configuraciones.</w:t>
-      </w:r>
-    </w:p>
-    <w:p>
-      <w:pPr>
-        <w:pStyle w:val="PSI-ComentarioVieta"/>
-      </w:pPr>
-      <w:r>
-        <w:t>Con cuanta frecuencia se realizarán modificaciones al Plan.</w:t>
-      </w:r>
-    </w:p>
-    <w:p>
-      <w:pPr>
-        <w:pStyle w:val="PSI-ComentarioVieta"/>
-      </w:pPr>
-      <w:r>
-        <w:t>Como serán evaluados y aprobados los cambios del Plan.</w:t>
-      </w:r>
-    </w:p>
-    <w:p>
-      <w:pPr>
-        <w:pStyle w:val="PSI-ComentarioVieta"/>
-      </w:pPr>
-      <w:r>
-        <w:t>Como serán realizados y comunicados los cambios del Plan.</w:t>
-      </w:r>
-    </w:p>
-    <w:p>
-      <w:pPr>
-        <w:pStyle w:val="PSI-Comentario"/>
-      </w:pPr>
-      <w:r>
-        <w:t xml:space="preserve">Este Plan deberá ser revisado al comienzo de cada </w:t>
-      </w:r>
-      <w:proofErr w:type="gramStart"/>
-      <w:r>
-        <w:t>fase,  modificado</w:t>
-      </w:r>
-      <w:proofErr w:type="gramEnd"/>
-      <w:r>
-        <w:t xml:space="preserve"> de acuerdo a lo necesario, aprobado y distribuido al equipo del proyecto.</w:t>
+        <w:t>Este Plan deberá ser revisado al comienzo de cada fase,  modificado de acuerdo a lo necesario, aprobado y distribuido al equipo del proyecto.</w:t>
       </w:r>
       <w:r>
         <w:t xml:space="preserve"> </w:t>
@@ -4808,13 +5038,8 @@
       <w:spacing w:before="0"/>
     </w:pPr>
     <w:r>
-      <w:t>T-</w:t>
+      <w:t>T-Code</w:t>
     </w:r>
-    <w:proofErr w:type="spellStart"/>
-    <w:r>
-      <w:t>Code</w:t>
-    </w:r>
-    <w:proofErr w:type="spellEnd"/>
     <w:r>
       <w:tab/>
     </w:r>
@@ -5208,23 +5433,7 @@
       <w:spacing w:before="0"/>
     </w:pPr>
     <w:r>
-      <w:t xml:space="preserve">Agustín </w:t>
-    </w:r>
-    <w:proofErr w:type="spellStart"/>
-    <w:r>
-      <w:t>Collareda</w:t>
-    </w:r>
-    <w:proofErr w:type="spellEnd"/>
-    <w:r>
-      <w:t xml:space="preserve">, Cintia </w:t>
-    </w:r>
-    <w:proofErr w:type="spellStart"/>
-    <w:r>
-      <w:t>Hernandez</w:t>
-    </w:r>
-    <w:proofErr w:type="spellEnd"/>
-    <w:r>
-      <w:t xml:space="preserve"> y Hugo Frey</w:t>
+      <w:t>Agustín Collareda, Cintia Hernandez y Hugo Frey</w:t>
     </w:r>
   </w:p>
 </w:ftr>
@@ -5676,15 +5885,7 @@
       </mc:AlternateContent>
     </w:r>
     <w:r>
-      <w:t xml:space="preserve">Vesta </w:t>
-    </w:r>
-    <w:proofErr w:type="spellStart"/>
-    <w:r>
-      <w:t>Risk</w:t>
-    </w:r>
-    <w:proofErr w:type="spellEnd"/>
-    <w:r>
-      <w:t xml:space="preserve"> Manager</w:t>
+      <w:t>Vesta Risk Manager</w:t>
     </w:r>
     <w:r>
       <w:tab/>
@@ -7783,7 +7984,7 @@
   <w:style w:type="paragraph" w:default="1" w:styleId="Normal">
     <w:name w:val="Normal"/>
     <w:qFormat/>
-    <w:rsid w:val="007B65BE"/>
+    <w:rsid w:val="00F6119C"/>
     <w:pPr>
       <w:spacing w:before="200" w:line="276" w:lineRule="auto"/>
       <w:jc w:val="both"/>

</xml_diff>

<commit_message>
Doc: Faltarian terminar las ultimas secciones
</commit_message>
<xml_diff>
--- a/2. Etapa de elaboración/Iteración 1/Plan de calidad/Gestión de Configuraciones/Plan de Gestión de Configuración_Vesta Risk Manager_T-Code.docx
+++ b/2. Etapa de elaboración/Iteración 1/Plan de calidad/Gestión de Configuraciones/Plan de Gestión de Configuración_Vesta Risk Manager_T-Code.docx
@@ -354,7 +354,27 @@
           <w:szCs w:val="36"/>
           <w:lang w:val="es-AR"/>
         </w:rPr>
-        <w:t>Vesta Risk Manager</w:t>
+        <w:t xml:space="preserve">Vesta </w:t>
+      </w:r>
+      <w:proofErr w:type="spellStart"/>
+      <w:r>
+        <w:rPr>
+          <w:rFonts w:ascii="Cambria" w:hAnsi="Cambria"/>
+          <w:sz w:val="36"/>
+          <w:szCs w:val="36"/>
+          <w:lang w:val="es-AR"/>
+        </w:rPr>
+        <w:t>Risk</w:t>
+      </w:r>
+      <w:proofErr w:type="spellEnd"/>
+      <w:r>
+        <w:rPr>
+          <w:rFonts w:ascii="Cambria" w:hAnsi="Cambria"/>
+          <w:sz w:val="36"/>
+          <w:szCs w:val="36"/>
+          <w:lang w:val="es-AR"/>
+        </w:rPr>
+        <w:t xml:space="preserve"> Manager</w:t>
       </w:r>
     </w:p>
     <w:p>
@@ -385,8 +405,16 @@
         <w:rPr>
           <w:lang w:val="es-AR"/>
         </w:rPr>
-        <w:t>T-Code</w:t>
-      </w:r>
+        <w:t>T-</w:t>
+      </w:r>
+      <w:proofErr w:type="spellStart"/>
+      <w:r>
+        <w:rPr>
+          <w:lang w:val="es-AR"/>
+        </w:rPr>
+        <w:t>Code</w:t>
+      </w:r>
+      <w:proofErr w:type="spellEnd"/>
       <w:r>
         <w:rPr>
           <w:lang w:val="es-AR"/>
@@ -405,7 +433,23 @@
         <w:pStyle w:val="Sinespaciado"/>
       </w:pPr>
       <w:r>
-        <w:t>Agustín Collareda, Cintia Hernandez y Hugo Frey</w:t>
+        <w:t xml:space="preserve">Agustín </w:t>
+      </w:r>
+      <w:proofErr w:type="spellStart"/>
+      <w:r>
+        <w:t>Collareda</w:t>
+      </w:r>
+      <w:proofErr w:type="spellEnd"/>
+      <w:r>
+        <w:t xml:space="preserve">, Cintia </w:t>
+      </w:r>
+      <w:proofErr w:type="spellStart"/>
+      <w:r>
+        <w:t>Hernandez</w:t>
+      </w:r>
+      <w:proofErr w:type="spellEnd"/>
+      <w:r>
+        <w:t xml:space="preserve"> y Hugo Frey</w:t>
       </w:r>
     </w:p>
     <w:p/>
@@ -891,7 +935,7 @@
       <w:r>
         <w:fldChar w:fldCharType="separate"/>
       </w:r>
-      <w:hyperlink w:anchor="_Toc177635286" w:history="1">
+      <w:hyperlink w:anchor="_Toc177649693" w:history="1">
         <w:r>
           <w:rPr>
             <w:rStyle w:val="Hipervnculo"/>
@@ -918,7 +962,7 @@
             <w:noProof/>
             <w:webHidden/>
           </w:rPr>
-          <w:instrText xml:space="preserve"> PAGEREF _Toc177635286 \h </w:instrText>
+          <w:instrText xml:space="preserve"> PAGEREF _Toc177649693 \h </w:instrText>
         </w:r>
         <w:r>
           <w:rPr>
@@ -964,7 +1008,7 @@
           <w14:ligatures w14:val="standardContextual"/>
         </w:rPr>
       </w:pPr>
-      <w:hyperlink w:anchor="_Toc177635287" w:history="1">
+      <w:hyperlink w:anchor="_Toc177649694" w:history="1">
         <w:r>
           <w:rPr>
             <w:rStyle w:val="Hipervnculo"/>
@@ -991,7 +1035,7 @@
             <w:noProof/>
             <w:webHidden/>
           </w:rPr>
-          <w:instrText xml:space="preserve"> PAGEREF _Toc177635287 \h </w:instrText>
+          <w:instrText xml:space="preserve"> PAGEREF _Toc177649694 \h </w:instrText>
         </w:r>
         <w:r>
           <w:rPr>
@@ -1037,7 +1081,7 @@
           <w14:ligatures w14:val="standardContextual"/>
         </w:rPr>
       </w:pPr>
-      <w:hyperlink w:anchor="_Toc177635288" w:history="1">
+      <w:hyperlink w:anchor="_Toc177649695" w:history="1">
         <w:r>
           <w:rPr>
             <w:rStyle w:val="Hipervnculo"/>
@@ -1064,7 +1108,7 @@
             <w:noProof/>
             <w:webHidden/>
           </w:rPr>
-          <w:instrText xml:space="preserve"> PAGEREF _Toc177635288 \h </w:instrText>
+          <w:instrText xml:space="preserve"> PAGEREF _Toc177649695 \h </w:instrText>
         </w:r>
         <w:r>
           <w:rPr>
@@ -1110,7 +1154,7 @@
           <w14:ligatures w14:val="standardContextual"/>
         </w:rPr>
       </w:pPr>
-      <w:hyperlink w:anchor="_Toc177635289" w:history="1">
+      <w:hyperlink w:anchor="_Toc177649696" w:history="1">
         <w:r>
           <w:rPr>
             <w:rStyle w:val="Hipervnculo"/>
@@ -1137,7 +1181,7 @@
             <w:noProof/>
             <w:webHidden/>
           </w:rPr>
-          <w:instrText xml:space="preserve"> PAGEREF _Toc177635289 \h </w:instrText>
+          <w:instrText xml:space="preserve"> PAGEREF _Toc177649696 \h </w:instrText>
         </w:r>
         <w:r>
           <w:rPr>
@@ -1183,7 +1227,7 @@
           <w14:ligatures w14:val="standardContextual"/>
         </w:rPr>
       </w:pPr>
-      <w:hyperlink w:anchor="_Toc177635290" w:history="1">
+      <w:hyperlink w:anchor="_Toc177649697" w:history="1">
         <w:r>
           <w:rPr>
             <w:rStyle w:val="Hipervnculo"/>
@@ -1210,7 +1254,7 @@
             <w:noProof/>
             <w:webHidden/>
           </w:rPr>
-          <w:instrText xml:space="preserve"> PAGEREF _Toc177635290 \h </w:instrText>
+          <w:instrText xml:space="preserve"> PAGEREF _Toc177649697 \h </w:instrText>
         </w:r>
         <w:r>
           <w:rPr>
@@ -1256,7 +1300,7 @@
           <w14:ligatures w14:val="standardContextual"/>
         </w:rPr>
       </w:pPr>
-      <w:hyperlink w:anchor="_Toc177635291" w:history="1">
+      <w:hyperlink w:anchor="_Toc177649698" w:history="1">
         <w:r>
           <w:rPr>
             <w:rStyle w:val="Hipervnculo"/>
@@ -1283,7 +1327,7 @@
             <w:noProof/>
             <w:webHidden/>
           </w:rPr>
-          <w:instrText xml:space="preserve"> PAGEREF _Toc177635291 \h </w:instrText>
+          <w:instrText xml:space="preserve"> PAGEREF _Toc177649698 \h </w:instrText>
         </w:r>
         <w:r>
           <w:rPr>
@@ -1329,7 +1373,7 @@
           <w14:ligatures w14:val="standardContextual"/>
         </w:rPr>
       </w:pPr>
-      <w:hyperlink w:anchor="_Toc177635292" w:history="1">
+      <w:hyperlink w:anchor="_Toc177649699" w:history="1">
         <w:r>
           <w:rPr>
             <w:rStyle w:val="Hipervnculo"/>
@@ -1356,7 +1400,7 @@
             <w:noProof/>
             <w:webHidden/>
           </w:rPr>
-          <w:instrText xml:space="preserve"> PAGEREF _Toc177635292 \h </w:instrText>
+          <w:instrText xml:space="preserve"> PAGEREF _Toc177649699 \h </w:instrText>
         </w:r>
         <w:r>
           <w:rPr>
@@ -1400,7 +1444,7 @@
           <w14:ligatures w14:val="standardContextual"/>
         </w:rPr>
       </w:pPr>
-      <w:hyperlink w:anchor="_Toc177635293" w:history="1">
+      <w:hyperlink w:anchor="_Toc177649700" w:history="1">
         <w:r>
           <w:rPr>
             <w:rStyle w:val="Hipervnculo"/>
@@ -1427,7 +1471,7 @@
             <w:noProof/>
             <w:webHidden/>
           </w:rPr>
-          <w:instrText xml:space="preserve"> PAGEREF _Toc177635293 \h </w:instrText>
+          <w:instrText xml:space="preserve"> PAGEREF _Toc177649700 \h </w:instrText>
         </w:r>
         <w:r>
           <w:rPr>
@@ -1471,7 +1515,7 @@
           <w14:ligatures w14:val="standardContextual"/>
         </w:rPr>
       </w:pPr>
-      <w:hyperlink w:anchor="_Toc177635294" w:history="1">
+      <w:hyperlink w:anchor="_Toc177649701" w:history="1">
         <w:r>
           <w:rPr>
             <w:rStyle w:val="Hipervnculo"/>
@@ -1498,7 +1542,7 @@
             <w:noProof/>
             <w:webHidden/>
           </w:rPr>
-          <w:instrText xml:space="preserve"> PAGEREF _Toc177635294 \h </w:instrText>
+          <w:instrText xml:space="preserve"> PAGEREF _Toc177649701 \h </w:instrText>
         </w:r>
         <w:r>
           <w:rPr>
@@ -1544,7 +1588,7 @@
           <w14:ligatures w14:val="standardContextual"/>
         </w:rPr>
       </w:pPr>
-      <w:hyperlink w:anchor="_Toc177635295" w:history="1">
+      <w:hyperlink w:anchor="_Toc177649702" w:history="1">
         <w:r>
           <w:rPr>
             <w:rStyle w:val="Hipervnculo"/>
@@ -1571,7 +1615,7 @@
             <w:noProof/>
             <w:webHidden/>
           </w:rPr>
-          <w:instrText xml:space="preserve"> PAGEREF _Toc177635295 \h </w:instrText>
+          <w:instrText xml:space="preserve"> PAGEREF _Toc177649702 \h </w:instrText>
         </w:r>
         <w:r>
           <w:rPr>
@@ -1591,7 +1635,7 @@
             <w:noProof/>
             <w:webHidden/>
           </w:rPr>
-          <w:t>6</w:t>
+          <w:t>7</w:t>
         </w:r>
         <w:r>
           <w:rPr>
@@ -1617,7 +1661,7 @@
           <w14:ligatures w14:val="standardContextual"/>
         </w:rPr>
       </w:pPr>
-      <w:hyperlink w:anchor="_Toc177635296" w:history="1">
+      <w:hyperlink w:anchor="_Toc177649703" w:history="1">
         <w:r>
           <w:rPr>
             <w:rStyle w:val="Hipervnculo"/>
@@ -1644,7 +1688,7 @@
             <w:noProof/>
             <w:webHidden/>
           </w:rPr>
-          <w:instrText xml:space="preserve"> PAGEREF _Toc177635296 \h </w:instrText>
+          <w:instrText xml:space="preserve"> PAGEREF _Toc177649703 \h </w:instrText>
         </w:r>
         <w:r>
           <w:rPr>
@@ -1664,7 +1708,7 @@
             <w:noProof/>
             <w:webHidden/>
           </w:rPr>
-          <w:t>6</w:t>
+          <w:t>7</w:t>
         </w:r>
         <w:r>
           <w:rPr>
@@ -1688,7 +1732,7 @@
           <w14:ligatures w14:val="standardContextual"/>
         </w:rPr>
       </w:pPr>
-      <w:hyperlink w:anchor="_Toc177635297" w:history="1">
+      <w:hyperlink w:anchor="_Toc177649704" w:history="1">
         <w:r>
           <w:rPr>
             <w:rStyle w:val="Hipervnculo"/>
@@ -1715,7 +1759,7 @@
             <w:noProof/>
             <w:webHidden/>
           </w:rPr>
-          <w:instrText xml:space="preserve"> PAGEREF _Toc177635297 \h </w:instrText>
+          <w:instrText xml:space="preserve"> PAGEREF _Toc177649704 \h </w:instrText>
         </w:r>
         <w:r>
           <w:rPr>
@@ -1735,7 +1779,7 @@
             <w:noProof/>
             <w:webHidden/>
           </w:rPr>
-          <w:t>6</w:t>
+          <w:t>7</w:t>
         </w:r>
         <w:r>
           <w:rPr>
@@ -1759,7 +1803,7 @@
           <w14:ligatures w14:val="standardContextual"/>
         </w:rPr>
       </w:pPr>
-      <w:hyperlink w:anchor="_Toc177635298" w:history="1">
+      <w:hyperlink w:anchor="_Toc177649705" w:history="1">
         <w:r>
           <w:rPr>
             <w:rStyle w:val="Hipervnculo"/>
@@ -1786,7 +1830,7 @@
             <w:noProof/>
             <w:webHidden/>
           </w:rPr>
-          <w:instrText xml:space="preserve"> PAGEREF _Toc177635298 \h </w:instrText>
+          <w:instrText xml:space="preserve"> PAGEREF _Toc177649705 \h </w:instrText>
         </w:r>
         <w:r>
           <w:rPr>
@@ -1830,7 +1874,7 @@
           <w14:ligatures w14:val="standardContextual"/>
         </w:rPr>
       </w:pPr>
-      <w:hyperlink w:anchor="_Toc177635299" w:history="1">
+      <w:hyperlink w:anchor="_Toc177649706" w:history="1">
         <w:r>
           <w:rPr>
             <w:rStyle w:val="Hipervnculo"/>
@@ -1857,7 +1901,7 @@
             <w:noProof/>
             <w:webHidden/>
           </w:rPr>
-          <w:instrText xml:space="preserve"> PAGEREF _Toc177635299 \h </w:instrText>
+          <w:instrText xml:space="preserve"> PAGEREF _Toc177649706 \h </w:instrText>
         </w:r>
         <w:r>
           <w:rPr>
@@ -1903,7 +1947,7 @@
           <w14:ligatures w14:val="standardContextual"/>
         </w:rPr>
       </w:pPr>
-      <w:hyperlink w:anchor="_Toc177635300" w:history="1">
+      <w:hyperlink w:anchor="_Toc177649707" w:history="1">
         <w:r>
           <w:rPr>
             <w:rStyle w:val="Hipervnculo"/>
@@ -1930,7 +1974,7 @@
             <w:noProof/>
             <w:webHidden/>
           </w:rPr>
-          <w:instrText xml:space="preserve"> PAGEREF _Toc177635300 \h </w:instrText>
+          <w:instrText xml:space="preserve"> PAGEREF _Toc177649707 \h </w:instrText>
         </w:r>
         <w:r>
           <w:rPr>
@@ -1950,7 +1994,7 @@
             <w:noProof/>
             <w:webHidden/>
           </w:rPr>
-          <w:t>7</w:t>
+          <w:t>9</w:t>
         </w:r>
         <w:r>
           <w:rPr>
@@ -1974,7 +2018,7 @@
           <w14:ligatures w14:val="standardContextual"/>
         </w:rPr>
       </w:pPr>
-      <w:hyperlink w:anchor="_Toc177635301" w:history="1">
+      <w:hyperlink w:anchor="_Toc177649708" w:history="1">
         <w:r>
           <w:rPr>
             <w:rStyle w:val="Hipervnculo"/>
@@ -2001,7 +2045,7 @@
             <w:noProof/>
             <w:webHidden/>
           </w:rPr>
-          <w:instrText xml:space="preserve"> PAGEREF _Toc177635301 \h </w:instrText>
+          <w:instrText xml:space="preserve"> PAGEREF _Toc177649708 \h </w:instrText>
         </w:r>
         <w:r>
           <w:rPr>
@@ -2021,7 +2065,7 @@
             <w:noProof/>
             <w:webHidden/>
           </w:rPr>
-          <w:t>7</w:t>
+          <w:t>9</w:t>
         </w:r>
         <w:r>
           <w:rPr>
@@ -2045,7 +2089,7 @@
           <w14:ligatures w14:val="standardContextual"/>
         </w:rPr>
       </w:pPr>
-      <w:hyperlink w:anchor="_Toc177635302" w:history="1">
+      <w:hyperlink w:anchor="_Toc177649709" w:history="1">
         <w:r>
           <w:rPr>
             <w:rStyle w:val="Hipervnculo"/>
@@ -2072,7 +2116,7 @@
             <w:noProof/>
             <w:webHidden/>
           </w:rPr>
-          <w:instrText xml:space="preserve"> PAGEREF _Toc177635302 \h </w:instrText>
+          <w:instrText xml:space="preserve"> PAGEREF _Toc177649709 \h </w:instrText>
         </w:r>
         <w:r>
           <w:rPr>
@@ -2092,7 +2136,7 @@
             <w:noProof/>
             <w:webHidden/>
           </w:rPr>
-          <w:t>7</w:t>
+          <w:t>9</w:t>
         </w:r>
         <w:r>
           <w:rPr>
@@ -2116,7 +2160,7 @@
           <w14:ligatures w14:val="standardContextual"/>
         </w:rPr>
       </w:pPr>
-      <w:hyperlink w:anchor="_Toc177635303" w:history="1">
+      <w:hyperlink w:anchor="_Toc177649710" w:history="1">
         <w:r>
           <w:rPr>
             <w:rStyle w:val="Hipervnculo"/>
@@ -2143,7 +2187,7 @@
             <w:noProof/>
             <w:webHidden/>
           </w:rPr>
-          <w:instrText xml:space="preserve"> PAGEREF _Toc177635303 \h </w:instrText>
+          <w:instrText xml:space="preserve"> PAGEREF _Toc177649710 \h </w:instrText>
         </w:r>
         <w:r>
           <w:rPr>
@@ -2163,7 +2207,7 @@
             <w:noProof/>
             <w:webHidden/>
           </w:rPr>
-          <w:t>8</w:t>
+          <w:t>9</w:t>
         </w:r>
         <w:r>
           <w:rPr>
@@ -2189,7 +2233,7 @@
           <w14:ligatures w14:val="standardContextual"/>
         </w:rPr>
       </w:pPr>
-      <w:hyperlink w:anchor="_Toc177635304" w:history="1">
+      <w:hyperlink w:anchor="_Toc177649711" w:history="1">
         <w:r>
           <w:rPr>
             <w:rStyle w:val="Hipervnculo"/>
@@ -2216,7 +2260,7 @@
             <w:noProof/>
             <w:webHidden/>
           </w:rPr>
-          <w:instrText xml:space="preserve"> PAGEREF _Toc177635304 \h </w:instrText>
+          <w:instrText xml:space="preserve"> PAGEREF _Toc177649711 \h </w:instrText>
         </w:r>
         <w:r>
           <w:rPr>
@@ -2236,7 +2280,7 @@
             <w:noProof/>
             <w:webHidden/>
           </w:rPr>
-          <w:t>8</w:t>
+          <w:t>9</w:t>
         </w:r>
         <w:r>
           <w:rPr>
@@ -2262,7 +2306,7 @@
           <w14:ligatures w14:val="standardContextual"/>
         </w:rPr>
       </w:pPr>
-      <w:hyperlink w:anchor="_Toc177635305" w:history="1">
+      <w:hyperlink w:anchor="_Toc177649712" w:history="1">
         <w:r>
           <w:rPr>
             <w:rStyle w:val="Hipervnculo"/>
@@ -2289,7 +2333,7 @@
             <w:noProof/>
             <w:webHidden/>
           </w:rPr>
-          <w:instrText xml:space="preserve"> PAGEREF _Toc177635305 \h </w:instrText>
+          <w:instrText xml:space="preserve"> PAGEREF _Toc177649712 \h </w:instrText>
         </w:r>
         <w:r>
           <w:rPr>
@@ -2309,7 +2353,7 @@
             <w:noProof/>
             <w:webHidden/>
           </w:rPr>
-          <w:t>8</w:t>
+          <w:t>10</w:t>
         </w:r>
         <w:r>
           <w:rPr>
@@ -2335,7 +2379,7 @@
           <w14:ligatures w14:val="standardContextual"/>
         </w:rPr>
       </w:pPr>
-      <w:hyperlink w:anchor="_Toc177635306" w:history="1">
+      <w:hyperlink w:anchor="_Toc177649713" w:history="1">
         <w:r>
           <w:rPr>
             <w:rStyle w:val="Hipervnculo"/>
@@ -2362,7 +2406,7 @@
             <w:noProof/>
             <w:webHidden/>
           </w:rPr>
-          <w:instrText xml:space="preserve"> PAGEREF _Toc177635306 \h </w:instrText>
+          <w:instrText xml:space="preserve"> PAGEREF _Toc177649713 \h </w:instrText>
         </w:r>
         <w:r>
           <w:rPr>
@@ -2382,7 +2426,7 @@
             <w:noProof/>
             <w:webHidden/>
           </w:rPr>
-          <w:t>9</w:t>
+          <w:t>10</w:t>
         </w:r>
         <w:r>
           <w:rPr>
@@ -2408,7 +2452,7 @@
           <w14:ligatures w14:val="standardContextual"/>
         </w:rPr>
       </w:pPr>
-      <w:hyperlink w:anchor="_Toc177635307" w:history="1">
+      <w:hyperlink w:anchor="_Toc177649714" w:history="1">
         <w:r>
           <w:rPr>
             <w:rStyle w:val="Hipervnculo"/>
@@ -2435,7 +2479,7 @@
             <w:noProof/>
             <w:webHidden/>
           </w:rPr>
-          <w:instrText xml:space="preserve"> PAGEREF _Toc177635307 \h </w:instrText>
+          <w:instrText xml:space="preserve"> PAGEREF _Toc177649714 \h </w:instrText>
         </w:r>
         <w:r>
           <w:rPr>
@@ -2455,7 +2499,7 @@
             <w:noProof/>
             <w:webHidden/>
           </w:rPr>
-          <w:t>9</w:t>
+          <w:t>10</w:t>
         </w:r>
         <w:r>
           <w:rPr>
@@ -2481,7 +2525,7 @@
           <w14:ligatures w14:val="standardContextual"/>
         </w:rPr>
       </w:pPr>
-      <w:hyperlink w:anchor="_Toc177635308" w:history="1">
+      <w:hyperlink w:anchor="_Toc177649715" w:history="1">
         <w:r>
           <w:rPr>
             <w:rStyle w:val="Hipervnculo"/>
@@ -2508,7 +2552,7 @@
             <w:noProof/>
             <w:webHidden/>
           </w:rPr>
-          <w:instrText xml:space="preserve"> PAGEREF _Toc177635308 \h </w:instrText>
+          <w:instrText xml:space="preserve"> PAGEREF _Toc177649715 \h </w:instrText>
         </w:r>
         <w:r>
           <w:rPr>
@@ -2528,7 +2572,7 @@
             <w:noProof/>
             <w:webHidden/>
           </w:rPr>
-          <w:t>9</w:t>
+          <w:t>11</w:t>
         </w:r>
         <w:r>
           <w:rPr>
@@ -2561,7 +2605,7 @@
       <w:pPr>
         <w:pStyle w:val="PSI-Ttulo1"/>
       </w:pPr>
-      <w:bookmarkStart w:id="0" w:name="_Toc177635286"/>
+      <w:bookmarkStart w:id="0" w:name="_Toc177649693"/>
       <w:r>
         <w:t>Introducción</w:t>
       </w:r>
@@ -2571,7 +2615,7 @@
       <w:pPr>
         <w:pStyle w:val="PSI-Ttulo2"/>
       </w:pPr>
-      <w:bookmarkStart w:id="1" w:name="_Toc177635287"/>
+      <w:bookmarkStart w:id="1" w:name="_Toc177649694"/>
       <w:r>
         <w:t>Propósito</w:t>
       </w:r>
@@ -2592,7 +2636,7 @@
       <w:pPr>
         <w:pStyle w:val="PSI-Ttulo2"/>
       </w:pPr>
-      <w:bookmarkStart w:id="2" w:name="_Toc177635288"/>
+      <w:bookmarkStart w:id="2" w:name="_Toc177649695"/>
       <w:r>
         <w:t>Alcance</w:t>
       </w:r>
@@ -2606,7 +2650,15 @@
         <w:t xml:space="preserve">El ámbito de este documento es el proyecto </w:t>
       </w:r>
       <w:r>
-        <w:t>Vesta Risk Manager</w:t>
+        <w:t xml:space="preserve">Vesta </w:t>
+      </w:r>
+      <w:proofErr w:type="spellStart"/>
+      <w:r>
+        <w:t>Risk</w:t>
+      </w:r>
+      <w:proofErr w:type="spellEnd"/>
+      <w:r>
+        <w:t xml:space="preserve"> Manager</w:t>
       </w:r>
       <w:r>
         <w:t xml:space="preserve"> </w:t>
@@ -2619,7 +2671,7 @@
       <w:pPr>
         <w:pStyle w:val="PSI-Ttulo1"/>
       </w:pPr>
-      <w:bookmarkStart w:id="3" w:name="_Toc177635289"/>
+      <w:bookmarkStart w:id="3" w:name="_Toc177649696"/>
       <w:r>
         <w:t>Gestión de Configuración</w:t>
       </w:r>
@@ -2629,7 +2681,7 @@
       <w:pPr>
         <w:pStyle w:val="PSI-Ttulo2"/>
       </w:pPr>
-      <w:bookmarkStart w:id="4" w:name="_Toc177635290"/>
+      <w:bookmarkStart w:id="4" w:name="_Toc177649697"/>
       <w:r>
         <w:t>Organización</w:t>
       </w:r>
@@ -2640,7 +2692,15 @@
         <w:t xml:space="preserve">La estructura </w:t>
       </w:r>
       <w:r>
-        <w:t xml:space="preserve">de T-Code </w:t>
+        <w:t>de T-</w:t>
+      </w:r>
+      <w:proofErr w:type="spellStart"/>
+      <w:r>
+        <w:t>Code</w:t>
+      </w:r>
+      <w:proofErr w:type="spellEnd"/>
+      <w:r>
+        <w:t xml:space="preserve"> </w:t>
       </w:r>
       <w:r>
         <w:t>se fundamenta en 3 integrantes, colaboran estrechamente en la ejecución de diversas funciones críticas, realizando tareas como la gestión del proyecto, gestión de calidad, gestión de configuraciones y cambios, gestión de riesgos y gestión de validación y verificación. Esta distribución equitativa de tareas garantiza un enfoque integral y cohesivo en la gestión de nuestras operaciones.</w:t>
@@ -2649,8 +2709,13 @@
         <w:t xml:space="preserve"> </w:t>
       </w:r>
       <w:r>
-        <w:t>Aunque se colabora de manera equitativa en todas las tarea</w:t>
-      </w:r>
+        <w:t xml:space="preserve">Aunque se colabora de manera equitativa en </w:t>
+      </w:r>
+      <w:proofErr w:type="gramStart"/>
+      <w:r>
+        <w:t>todas las tarea</w:t>
+      </w:r>
+      <w:proofErr w:type="gramEnd"/>
       <w:r>
         <w:t xml:space="preserve">, también tenemos los roles definidos de la siguiente forma:  </w:t>
       </w:r>
@@ -2664,7 +2729,15 @@
         </w:numPr>
       </w:pPr>
       <w:r>
-        <w:t xml:space="preserve">Agustín Collareda. </w:t>
+        <w:t xml:space="preserve">Agustín </w:t>
+      </w:r>
+      <w:proofErr w:type="spellStart"/>
+      <w:r>
+        <w:t>Collareda</w:t>
+      </w:r>
+      <w:proofErr w:type="spellEnd"/>
+      <w:r>
+        <w:t xml:space="preserve">. </w:t>
       </w:r>
       <w:r>
         <w:t>Este miembro va a ser líder del proyecto.</w:t>
@@ -2679,7 +2752,15 @@
         </w:numPr>
       </w:pPr>
       <w:r>
-        <w:t>Cintia Hernandez.</w:t>
+        <w:t xml:space="preserve">Cintia </w:t>
+      </w:r>
+      <w:proofErr w:type="spellStart"/>
+      <w:r>
+        <w:t>Hernandez</w:t>
+      </w:r>
+      <w:proofErr w:type="spellEnd"/>
+      <w:r>
+        <w:t>.</w:t>
       </w:r>
       <w:r>
         <w:t xml:space="preserve"> Este miembro va a ser </w:t>
@@ -2730,7 +2811,7 @@
       <w:pPr>
         <w:pStyle w:val="PSI-Ttulo2"/>
       </w:pPr>
-      <w:bookmarkStart w:id="5" w:name="_Toc177635291"/>
+      <w:bookmarkStart w:id="5" w:name="_Toc177649698"/>
       <w:r>
         <w:t>Responsabilidades</w:t>
       </w:r>
@@ -2794,8 +2875,13 @@
       <w:r>
         <w:t xml:space="preserve"> </w:t>
       </w:r>
-      <w:r>
-        <w:t>Además deberá notificar al líder del proyecto los documentos y cambios revisados que cumplan con los criterios de calidad.</w:t>
+      <w:proofErr w:type="gramStart"/>
+      <w:r>
+        <w:t>Además</w:t>
+      </w:r>
+      <w:proofErr w:type="gramEnd"/>
+      <w:r>
+        <w:t xml:space="preserve"> deberá notificar al líder del proyecto los documentos y cambios revisados que cumplan con los criterios de calidad.</w:t>
       </w:r>
     </w:p>
     <w:p>
@@ -3001,7 +3087,7 @@
       <w:pPr>
         <w:pStyle w:val="PSI-Ttulo2"/>
       </w:pPr>
-      <w:bookmarkStart w:id="6" w:name="_Toc177635292"/>
+      <w:bookmarkStart w:id="6" w:name="_Toc177649699"/>
       <w:r>
         <w:t>Herramientas, Entorno e Infraestructura</w:t>
       </w:r>
@@ -3011,7 +3097,7 @@
       <w:pPr>
         <w:pStyle w:val="PSI-Ttulo3"/>
       </w:pPr>
-      <w:bookmarkStart w:id="7" w:name="_Toc177635293"/>
+      <w:bookmarkStart w:id="7" w:name="_Toc177649700"/>
       <w:r>
         <w:t>Herramientas</w:t>
       </w:r>
@@ -3099,8 +3185,13 @@
           <w:numId w:val="16"/>
         </w:numPr>
       </w:pPr>
-      <w:r>
-        <w:t>Discord para las reuniones virtuales.</w:t>
+      <w:proofErr w:type="spellStart"/>
+      <w:r>
+        <w:t>Discord</w:t>
+      </w:r>
+      <w:proofErr w:type="spellEnd"/>
+      <w:r>
+        <w:t xml:space="preserve"> para las reuniones virtuales.</w:t>
       </w:r>
     </w:p>
     <w:p>
@@ -3113,14 +3204,22 @@
       </w:pPr>
       <w:r>
         <w:lastRenderedPageBreak/>
-        <w:t>Para la codificación deberán tener instalado el Visual Studio Code.</w:t>
+        <w:t xml:space="preserve">Para la codificación deberán tener instalado el Visual Studio </w:t>
+      </w:r>
+      <w:proofErr w:type="spellStart"/>
+      <w:r>
+        <w:t>Code</w:t>
+      </w:r>
+      <w:proofErr w:type="spellEnd"/>
+      <w:r>
+        <w:t>.</w:t>
       </w:r>
     </w:p>
     <w:p>
       <w:pPr>
         <w:pStyle w:val="PSI-Ttulo3"/>
       </w:pPr>
-      <w:bookmarkStart w:id="8" w:name="_Toc177635294"/>
+      <w:bookmarkStart w:id="8" w:name="_Toc177649701"/>
       <w:r>
         <w:t>Ubicación física de los documentos y líneas base</w:t>
       </w:r>
@@ -3139,9 +3238,11 @@
       <w:r>
         <w:t xml:space="preserve">publicadas en el repositorio llamado </w:t>
       </w:r>
+      <w:proofErr w:type="spellStart"/>
       <w:r>
         <w:t>Vesta_Risk_Manager</w:t>
       </w:r>
+      <w:proofErr w:type="spellEnd"/>
       <w:r>
         <w:t xml:space="preserve">. </w:t>
       </w:r>
@@ -3158,9 +3259,11 @@
       <w:r>
         <w:t xml:space="preserve">La rama </w:t>
       </w:r>
+      <w:proofErr w:type="gramStart"/>
       <w:r>
         <w:t>master</w:t>
       </w:r>
+      <w:proofErr w:type="gramEnd"/>
       <w:r>
         <w:t xml:space="preserve"> </w:t>
       </w:r>
@@ -3168,7 +3271,15 @@
         <w:t>será</w:t>
       </w:r>
       <w:r>
-        <w:t xml:space="preserve"> utilizada para almacenar las ultimas versiones de los documentos</w:t>
+        <w:t xml:space="preserve"> utilizada para almacenar las </w:t>
+      </w:r>
+      <w:proofErr w:type="spellStart"/>
+      <w:r>
+        <w:t>ultimas</w:t>
+      </w:r>
+      <w:proofErr w:type="spellEnd"/>
+      <w:r>
+        <w:t xml:space="preserve"> versiones de los documentos</w:t>
       </w:r>
       <w:r>
         <w:t xml:space="preserve"> al finalizar una iteración</w:t>
@@ -3182,7 +3293,15 @@
     </w:p>
     <w:p>
       <w:r>
-        <w:t>La rama tester será utilizada para ejecutar las pruebas del código a utilizar</w:t>
+        <w:t xml:space="preserve">La rama </w:t>
+      </w:r>
+      <w:proofErr w:type="spellStart"/>
+      <w:r>
+        <w:t>tester</w:t>
+      </w:r>
+      <w:proofErr w:type="spellEnd"/>
+      <w:r>
+        <w:t xml:space="preserve"> será utilizada para ejecutar las pruebas del código a utilizar</w:t>
       </w:r>
       <w:r>
         <w:t xml:space="preserve"> en un entorno controlado y se harán revisiones informales sobre los documentos relacionados al análisis y diseño del sistema</w:t>
@@ -3235,7 +3354,15 @@
         <w:t>s</w:t>
       </w:r>
       <w:r>
-        <w:t xml:space="preserve">. Para finalizar, se creará una carpeta de recursos la cual contendrá distintos documentos creados por los miembros para agilizar el trabajo del mismo. </w:t>
+        <w:t xml:space="preserve">. Para finalizar, se creará una carpeta de recursos la cual contendrá distintos documentos creados por los miembros para agilizar el trabajo </w:t>
+      </w:r>
+      <w:proofErr w:type="gramStart"/>
+      <w:r>
+        <w:t>del mismo</w:t>
+      </w:r>
+      <w:proofErr w:type="gramEnd"/>
+      <w:r>
+        <w:t xml:space="preserve">. </w:t>
       </w:r>
     </w:p>
     <w:p>
@@ -3252,7 +3379,15 @@
         </w:numPr>
       </w:pPr>
       <w:r>
-        <w:t>/Vesta Risk Manager</w:t>
+        <w:t xml:space="preserve">/Vesta </w:t>
+      </w:r>
+      <w:proofErr w:type="spellStart"/>
+      <w:r>
+        <w:t>Risk</w:t>
+      </w:r>
+      <w:proofErr w:type="spellEnd"/>
+      <w:r>
+        <w:t xml:space="preserve"> Manager</w:t>
       </w:r>
     </w:p>
     <w:p>
@@ -3343,6 +3478,7 @@
       <w:r>
         <w:t xml:space="preserve">En la rama </w:t>
       </w:r>
+      <w:proofErr w:type="gramStart"/>
       <w:r>
         <w:rPr>
           <w:b/>
@@ -3350,6 +3486,7 @@
         </w:rPr>
         <w:t>master</w:t>
       </w:r>
+      <w:proofErr w:type="gramEnd"/>
       <w:r>
         <w:t xml:space="preserve"> las carpetas se separarán de la </w:t>
       </w:r>
@@ -3365,7 +3502,15 @@
     </w:p>
     <w:p>
       <w:r>
-        <w:t xml:space="preserve">En la rama tester las carpetas se </w:t>
+        <w:t xml:space="preserve">En la rama </w:t>
+      </w:r>
+      <w:proofErr w:type="spellStart"/>
+      <w:r>
+        <w:t>tester</w:t>
+      </w:r>
+      <w:proofErr w:type="spellEnd"/>
+      <w:r>
+        <w:t xml:space="preserve"> las carpetas se </w:t>
       </w:r>
       <w:r>
         <w:t>separarán</w:t>
@@ -3383,7 +3528,15 @@
         </w:numPr>
       </w:pPr>
       <w:r>
-        <w:t>/Vesta Risk Manager</w:t>
+        <w:t xml:space="preserve">/Vesta </w:t>
+      </w:r>
+      <w:proofErr w:type="spellStart"/>
+      <w:r>
+        <w:t>Risk</w:t>
+      </w:r>
+      <w:proofErr w:type="spellEnd"/>
+      <w:r>
+        <w:t xml:space="preserve"> Manager</w:t>
       </w:r>
     </w:p>
     <w:p>
@@ -3395,7 +3548,15 @@
         </w:numPr>
       </w:pPr>
       <w:r>
-        <w:t>/Codigo fuente</w:t>
+        <w:t>/</w:t>
+      </w:r>
+      <w:proofErr w:type="spellStart"/>
+      <w:r>
+        <w:t>Codigo</w:t>
+      </w:r>
+      <w:proofErr w:type="spellEnd"/>
+      <w:r>
+        <w:t xml:space="preserve"> fuente</w:t>
       </w:r>
     </w:p>
     <w:p>
@@ -3431,7 +3592,7 @@
       <w:pPr>
         <w:pStyle w:val="PSI-Ttulo1"/>
       </w:pPr>
-      <w:bookmarkStart w:id="9" w:name="_Toc177635295"/>
+      <w:bookmarkStart w:id="9" w:name="_Toc177649702"/>
       <w:r>
         <w:lastRenderedPageBreak/>
         <w:t>Programa de la Gestión de Configuración</w:t>
@@ -3442,7 +3603,7 @@
       <w:pPr>
         <w:pStyle w:val="PSI-Ttulo2"/>
       </w:pPr>
-      <w:bookmarkStart w:id="10" w:name="_Toc177635296"/>
+      <w:bookmarkStart w:id="10" w:name="_Toc177649703"/>
       <w:r>
         <w:t>Identificación de la Configuración</w:t>
       </w:r>
@@ -3452,7 +3613,7 @@
       <w:pPr>
         <w:pStyle w:val="PSI-Ttulo3"/>
       </w:pPr>
-      <w:bookmarkStart w:id="11" w:name="_Toc177635297"/>
+      <w:bookmarkStart w:id="11" w:name="_Toc177649704"/>
       <w:r>
         <w:t>Elementos de Configuración</w:t>
       </w:r>
@@ -3812,7 +3973,7 @@
       <w:pPr>
         <w:pStyle w:val="PSI-Ttulo3"/>
       </w:pPr>
-      <w:bookmarkStart w:id="12" w:name="_Toc177635298"/>
+      <w:bookmarkStart w:id="12" w:name="_Toc177649705"/>
       <w:r>
         <w:t>Nomenclatura de Elementos</w:t>
       </w:r>
@@ -3820,14 +3981,30 @@
     </w:p>
     <w:p>
       <w:r>
-        <w:t xml:space="preserve">La nomenclatura que poseerán los elementos de configuración en nuestro proyecto tendrá el siguiente formato: &lt;Nombre del documento&gt;_Vesta Risk Manager_T-Code. </w:t>
+        <w:t xml:space="preserve">La nomenclatura que poseerán los elementos de configuración en nuestro proyecto tendrá el siguiente formato: &lt;Nombre del documento&gt;_Vesta </w:t>
+      </w:r>
+      <w:proofErr w:type="spellStart"/>
+      <w:r>
+        <w:t>Risk</w:t>
+      </w:r>
+      <w:proofErr w:type="spellEnd"/>
+      <w:r>
+        <w:t xml:space="preserve"> </w:t>
+      </w:r>
+      <w:proofErr w:type="spellStart"/>
+      <w:r>
+        <w:t>Manager_T-Code</w:t>
+      </w:r>
+      <w:proofErr w:type="spellEnd"/>
+      <w:r>
+        <w:t xml:space="preserve">. </w:t>
       </w:r>
     </w:p>
     <w:p>
       <w:pPr>
         <w:pStyle w:val="PSI-Ttulo3"/>
       </w:pPr>
-      <w:bookmarkStart w:id="13" w:name="_Toc177635299"/>
+      <w:bookmarkStart w:id="13" w:name="_Toc177649706"/>
       <w:r>
         <w:t>Elementos de la Línea Base del Proyecto</w:t>
       </w:r>
@@ -4049,25 +4226,7 @@
         <w:t xml:space="preserve"> 2</w:t>
       </w:r>
       <w:r>
-        <w:t xml:space="preserve">. Esta tendrá comienzo el día </w:t>
-      </w:r>
-      <w:r>
-        <w:t>25</w:t>
-      </w:r>
-      <w:r>
-        <w:t xml:space="preserve">/09/2024 y finalizará el día </w:t>
-      </w:r>
-      <w:r>
-        <w:t>11</w:t>
-      </w:r>
-      <w:r>
-        <w:t>/</w:t>
-      </w:r>
-      <w:r>
-        <w:t>1</w:t>
-      </w:r>
-      <w:r>
-        <w:t>0/2024</w:t>
+        <w:t>. Esta tendrá comienzo el día 25/09/2024 y finalizará el día 11/10/2024</w:t>
       </w:r>
     </w:p>
     <w:p>
@@ -4254,13 +4413,7 @@
         </w:numPr>
       </w:pPr>
       <w:r>
-        <w:t xml:space="preserve">Plan de iteración fase construcción iteración </w:t>
-      </w:r>
-      <w:r>
-        <w:t>2</w:t>
-      </w:r>
-      <w:r>
-        <w:t>.</w:t>
+        <w:t>Plan de iteración fase construcción iteración 2.</w:t>
       </w:r>
     </w:p>
     <w:p>
@@ -4347,28 +4500,7 @@
         <w:t xml:space="preserve">Iteración 3. </w:t>
       </w:r>
       <w:r>
-        <w:t>E</w:t>
-      </w:r>
-      <w:r>
-        <w:t xml:space="preserve">sta tendrá comienzo el día </w:t>
-      </w:r>
-      <w:r>
-        <w:t>09</w:t>
-      </w:r>
-      <w:r>
-        <w:t>/1</w:t>
-      </w:r>
-      <w:r>
-        <w:t>1</w:t>
-      </w:r>
-      <w:r>
-        <w:t xml:space="preserve">/2024 y finalizará el día </w:t>
-      </w:r>
-      <w:r>
-        <w:t>19</w:t>
-      </w:r>
-      <w:r>
-        <w:t>/11/2024</w:t>
+        <w:t>Esta tendrá comienzo el día 09/11/2024 y finalizará el día 19/11/2024</w:t>
       </w:r>
     </w:p>
     <w:p>
@@ -4404,24 +4536,12 @@
         </w:numPr>
       </w:pPr>
       <w:r>
-        <w:t xml:space="preserve">Plan de iteración fase </w:t>
-      </w:r>
-      <w:r>
-        <w:t>finalización</w:t>
-      </w:r>
-      <w:r>
-        <w:t>.</w:t>
-      </w:r>
-    </w:p>
-    <w:p>
-      <w:r>
-        <w:t>Esta fase finalizara el día 1</w:t>
-      </w:r>
-      <w:r>
-        <w:t>9</w:t>
-      </w:r>
-      <w:r>
-        <w:t>/1</w:t>
+        <w:t>Plan de iteración fase finalización.</w:t>
+      </w:r>
+    </w:p>
+    <w:p>
+      <w:r>
+        <w:t>Esta fase finalizara el día 19/1</w:t>
       </w:r>
       <w:r>
         <w:t>1</w:t>
@@ -4432,31 +4552,13 @@
     </w:p>
     <w:p>
       <w:r>
-        <w:t xml:space="preserve">En la fase de </w:t>
-      </w:r>
-      <w:r>
-        <w:t>finalización</w:t>
-      </w:r>
-      <w:r>
-        <w:t xml:space="preserve">, tendrá </w:t>
-      </w:r>
-      <w:r>
-        <w:t>una</w:t>
-      </w:r>
-      <w:r>
-        <w:t xml:space="preserve"> </w:t>
-      </w:r>
-      <w:r>
-        <w:t>iteración</w:t>
+        <w:t>En la fase de finalización, tendrá una iteración</w:t>
       </w:r>
       <w:r>
         <w:t>, comenzará el día 20/11/2024</w:t>
       </w:r>
       <w:r>
-        <w:t xml:space="preserve"> </w:t>
-      </w:r>
-      <w:r>
-        <w:t>y contendrá los siguientes documentos:</w:t>
+        <w:t xml:space="preserve"> y contendrá los siguientes documentos:</w:t>
       </w:r>
     </w:p>
     <w:p>
@@ -4481,17 +4583,22 @@
       </w:pPr>
       <w:r>
         <w:lastRenderedPageBreak/>
-        <w:t>Manual de instalacion.</w:t>
+        <w:t xml:space="preserve">Manual de </w:t>
+      </w:r>
+      <w:proofErr w:type="spellStart"/>
+      <w:r>
+        <w:t>instalacion</w:t>
+      </w:r>
+      <w:proofErr w:type="spellEnd"/>
+      <w:r>
+        <w:t>.</w:t>
       </w:r>
     </w:p>
     <w:p>
       <w:pPr>
         <w:pStyle w:val="PSI-Ttulo2"/>
       </w:pPr>
-      <w:r>
-        <w:br/>
-      </w:r>
-      <w:bookmarkStart w:id="14" w:name="_Toc177635300"/>
+      <w:bookmarkStart w:id="14" w:name="_Toc177649707"/>
       <w:r>
         <w:t>Control de Configuración</w:t>
       </w:r>
@@ -4501,7 +4608,7 @@
       <w:pPr>
         <w:pStyle w:val="PSI-Ttulo3"/>
       </w:pPr>
-      <w:bookmarkStart w:id="15" w:name="_Toc177635301"/>
+      <w:bookmarkStart w:id="15" w:name="_Toc177649708"/>
       <w:r>
         <w:t>Solicitud de Cambios</w:t>
       </w:r>
@@ -4509,8 +4616,21 @@
     </w:p>
     <w:p>
       <w:r>
-        <w:t>La Solicitud de los cambios sera realizada cuando se quiera traspasar elementos de la rama develop a la rama master</w:t>
-      </w:r>
+        <w:t xml:space="preserve">La Solicitud de los cambios </w:t>
+      </w:r>
+      <w:proofErr w:type="spellStart"/>
+      <w:r>
+        <w:t>sera</w:t>
+      </w:r>
+      <w:proofErr w:type="spellEnd"/>
+      <w:r>
+        <w:t xml:space="preserve"> realizada cuando se quiera traspasar elementos de la rama develop a la rama </w:t>
+      </w:r>
+      <w:proofErr w:type="gramStart"/>
+      <w:r>
+        <w:t>master</w:t>
+      </w:r>
+      <w:proofErr w:type="gramEnd"/>
       <w:r>
         <w:t xml:space="preserve">, se realiza el documento “Solicitud de Cambios” para registrar dicha solicitud. </w:t>
       </w:r>
@@ -4559,7 +4679,7 @@
       <w:pPr>
         <w:pStyle w:val="PSI-Ttulo3"/>
       </w:pPr>
-      <w:bookmarkStart w:id="16" w:name="_Toc177635302"/>
+      <w:bookmarkStart w:id="16" w:name="_Toc177649709"/>
       <w:r>
         <w:t>Aprobación de Cambios</w:t>
       </w:r>
@@ -4573,74 +4693,334 @@
         <w:t>Comité de Control de Configuración</w:t>
       </w:r>
       <w:r>
-        <w:t xml:space="preserve"> estará formado por los 3 miembros del equipo T-Code. Todos los miembros van a tener la misma autoridad por lo que el sistema de aprobación de cambios sera a través de una votación donde mas del 50% de los participantes deben estar de acuerdo.</w:t>
+        <w:t xml:space="preserve"> estará formado por los 3 miembros del equipo T-</w:t>
+      </w:r>
+      <w:proofErr w:type="spellStart"/>
+      <w:r>
+        <w:t>Code</w:t>
+      </w:r>
+      <w:proofErr w:type="spellEnd"/>
+      <w:r>
+        <w:t xml:space="preserve">. Todos los miembros van a tener la misma autoridad por lo que el sistema de aprobación de cambios </w:t>
+      </w:r>
+      <w:r>
+        <w:t>será</w:t>
+      </w:r>
+      <w:r>
+        <w:t xml:space="preserve"> a través de una votación donde </w:t>
+      </w:r>
+      <w:r>
+        <w:t>más</w:t>
+      </w:r>
+      <w:r>
+        <w:t xml:space="preserve"> del 50% de los participantes deben estar de acuerdo.</w:t>
       </w:r>
     </w:p>
     <w:p>
       <w:pPr>
         <w:pStyle w:val="PSI-Ttulo3"/>
       </w:pPr>
-      <w:bookmarkStart w:id="17" w:name="_Toc177635303"/>
+      <w:bookmarkStart w:id="17" w:name="_Toc177649710"/>
       <w:r>
         <w:t>Implementación de Cambios</w:t>
       </w:r>
       <w:bookmarkEnd w:id="17"/>
     </w:p>
     <w:p>
+      <w:r>
+        <w:t>Una vez que sean aprobados los cambios, el administrador de configuraciones realizara el traspaso de las modificaciones a la rama master verificando la integridad de los datos</w:t>
+      </w:r>
+      <w:r>
+        <w:t xml:space="preserve">. </w:t>
+      </w:r>
+    </w:p>
+    <w:p>
+      <w:pPr>
+        <w:pStyle w:val="PSI-Ttulo2"/>
+      </w:pPr>
+      <w:bookmarkStart w:id="18" w:name="_Toc177649711"/>
+      <w:r>
+        <w:t>Estado de la Configuración</w:t>
+      </w:r>
+      <w:bookmarkEnd w:id="18"/>
+    </w:p>
+    <w:p>
+      <w:r>
+        <w:t xml:space="preserve">Los elementos que se deben controlar que estén en cada línea base fueron establecidos en la sección de elementos de la línea base. Al finalizar cada línea base se deberá realizar un control que quedara plasmado en el plan de iteración correspondiente al cierre de la etapa, que elementos quedaron completos, incompletos y cuales quedaron sin realizarse. </w:t>
+      </w:r>
+    </w:p>
+    <w:p>
+      <w:r>
+        <w:t xml:space="preserve">Esta información va a ser obtenida </w:t>
+      </w:r>
+      <w:r>
+        <w:t>a través de las revisiones que se vayan realizando por los responsables de calidad.</w:t>
+      </w:r>
+    </w:p>
+    <w:p>
+      <w:pPr>
+        <w:pStyle w:val="PSI-Ttulo2"/>
+      </w:pPr>
+      <w:bookmarkStart w:id="19" w:name="_Toc177649712"/>
+      <w:r>
+        <w:t xml:space="preserve">Informes y </w:t>
+      </w:r>
+      <w:r>
+        <w:t>Auditorías</w:t>
+      </w:r>
+      <w:bookmarkEnd w:id="19"/>
+    </w:p>
+    <w:p>
+      <w:pPr>
+        <w:pStyle w:val="PSI-Normal"/>
+      </w:pPr>
+      <w:r>
+        <w:t xml:space="preserve">Cada cierto tiempo, el gestor de configuración realizará un informe para el jefe de proyecto con el fin de revisar la evolución de los defectos que se vayan registrando en el </w:t>
+      </w:r>
+      <w:r>
+        <w:t>mismo</w:t>
+      </w:r>
+      <w:r>
+        <w:t>.</w:t>
+      </w:r>
+    </w:p>
+    <w:p>
+      <w:pPr>
+        <w:pStyle w:val="PSI-Normal"/>
+      </w:pPr>
+      <w:r>
+        <w:t>En est</w:t>
+      </w:r>
+      <w:r>
+        <w:t>e informe</w:t>
+      </w:r>
+      <w:r>
+        <w:t xml:space="preserve"> </w:t>
+      </w:r>
+      <w:r>
+        <w:t>(“In</w:t>
+      </w:r>
+      <w:r>
+        <w:t>forme de Evolución de Defectos”</w:t>
+      </w:r>
+      <w:r>
+        <w:t>)</w:t>
+      </w:r>
+      <w:r>
+        <w:t xml:space="preserve"> </w:t>
+      </w:r>
+      <w:r>
+        <w:t>se detallar</w:t>
+      </w:r>
+      <w:r>
+        <w:t>á</w:t>
+      </w:r>
+      <w:r>
+        <w:t xml:space="preserve"> los defectos detectados, sus prioridades, </w:t>
+      </w:r>
+      <w:r>
+        <w:t>responsables de corregirlos</w:t>
+      </w:r>
+      <w:r>
+        <w:t>, su estado y el procedimiento que se ha seguido o se va a seguir a la hora de resolverlos.</w:t>
+      </w:r>
+    </w:p>
+    <w:p>
+      <w:pPr>
+        <w:pStyle w:val="PSI-Normal"/>
+      </w:pPr>
+      <w:r>
+        <w:lastRenderedPageBreak/>
+        <w:t>Est</w:t>
+      </w:r>
+      <w:r>
+        <w:t>e</w:t>
+      </w:r>
+      <w:r>
+        <w:t xml:space="preserve"> </w:t>
+      </w:r>
+      <w:r>
+        <w:t xml:space="preserve">nos </w:t>
+      </w:r>
+      <w:r>
+        <w:t>permitir</w:t>
+      </w:r>
+      <w:r>
+        <w:t>á</w:t>
+      </w:r>
+      <w:r>
+        <w:t xml:space="preserve"> obtener una serie de indicadores para determinar la calidad del producto que se está desarrollando, permitiendo al jefe de proyecto informar al cliente sobre este aspecto.</w:t>
+      </w:r>
+    </w:p>
+    <w:p>
+      <w:pPr>
+        <w:pStyle w:val="PSI-Normal"/>
+      </w:pPr>
+      <w:r>
+        <w:t>Los tipos de informes que se van a desarrollar para el estado actual de los defectos son los siguientes:</w:t>
+      </w:r>
+    </w:p>
+    <w:p>
+      <w:pPr>
+        <w:pStyle w:val="PSI-Normal"/>
+      </w:pPr>
+      <w:r>
+        <w:t>• Tabla(s) que muestre(n) el estado actual de cada defecto y su severidad.</w:t>
+      </w:r>
+    </w:p>
+    <w:p>
+      <w:pPr>
+        <w:pStyle w:val="PSI-Normal"/>
+      </w:pPr>
+      <w:r>
+        <w:t>• Tabla(s) que muestre(n) el estado actual de cada defecto y su prioridad.</w:t>
+      </w:r>
+      <w:r>
+        <w:t xml:space="preserve"> </w:t>
+      </w:r>
+    </w:p>
+    <w:p>
+      <w:pPr>
+        <w:pStyle w:val="PSI-Normal"/>
+      </w:pPr>
+      <w:r>
+        <w:t>Las auditorías que se llevarán a cabo para comprobar si los cambios se han realizado correctamente serán al final de cada iteración, pero antes de que se cree una línea base. En éstas se revisarán tanto los requisitos funcionales y de rendimiento, como que el producto cumpla con las especificaciones detalladas en las que se define. Tomarán parte en éstas el cliente, el jefe de proyecto y el gestor de configuración.</w:t>
+      </w:r>
+    </w:p>
+    <w:p>
+      <w:pPr>
+        <w:pStyle w:val="PSI-Ttulo1"/>
+      </w:pPr>
+    </w:p>
+    <w:p>
+      <w:pPr>
+        <w:pStyle w:val="PSI-Ttulo1"/>
+      </w:pPr>
+      <w:bookmarkStart w:id="20" w:name="_Toc177649713"/>
+      <w:r>
+        <w:t>Calendario</w:t>
+      </w:r>
+      <w:bookmarkEnd w:id="20"/>
+    </w:p>
+    <w:p>
       <w:pPr>
         <w:pStyle w:val="PSI-Comentario"/>
       </w:pPr>
       <w:r>
-        <w:t>[</w:t>
-      </w:r>
-      <w:r>
-        <w:t>Indicar los procedimientos a ser evaluados para el cambio solicitado, una vez recibida la solicitud de cambio, se deberá considerar el impacto que este pro</w:t>
-      </w:r>
-      <w:r>
-        <w:t>d</w:t>
-      </w:r>
-      <w:r>
-        <w:t>ucirá en el proyecto</w:t>
-      </w:r>
-      <w:r>
-        <w:t>.</w:t>
-      </w:r>
-      <w:r>
-        <w:t>]</w:t>
+        <w:t xml:space="preserve">[Se debe establecer la secuencia y coordinación de las actividades y eventos que afecten la </w:t>
+      </w:r>
+      <w:proofErr w:type="gramStart"/>
+      <w:r>
+        <w:t>implementación  del</w:t>
+      </w:r>
+      <w:proofErr w:type="gramEnd"/>
+      <w:r>
+        <w:t xml:space="preserve"> Plan en un cronograma.</w:t>
       </w:r>
     </w:p>
     <w:p>
       <w:pPr>
         <w:pStyle w:val="PSI-Comentario"/>
       </w:pPr>
-    </w:p>
-    <w:p>
-      <w:pPr>
-        <w:pStyle w:val="PSI-Ttulo2"/>
-      </w:pPr>
-      <w:bookmarkStart w:id="18" w:name="_Toc177635304"/>
-      <w:r>
-        <w:t>Estado de la Configuración</w:t>
-      </w:r>
-      <w:bookmarkEnd w:id="18"/>
+      <w:r>
+        <w:t xml:space="preserve">Este debe incluir las actividades de Gestión de Configuración de Software y especificar las dependencias entre estas actividades y los principales </w:t>
+      </w:r>
+      <w:proofErr w:type="gramStart"/>
+      <w:r>
+        <w:t>hitos  en</w:t>
+      </w:r>
+      <w:proofErr w:type="gramEnd"/>
+      <w:r>
+        <w:t xml:space="preserve"> la planificación del proyecto.</w:t>
+      </w:r>
     </w:p>
     <w:p>
       <w:pPr>
         <w:pStyle w:val="PSI-Comentario"/>
       </w:pPr>
       <w:r>
-        <w:t>[</w:t>
-      </w:r>
-      <w:r>
-        <w:t>Las actividades de control de estado son para reunir información y reportar el estado de los elementos de configuración.</w:t>
-      </w:r>
+        <w:t>Los hitos de las actividades de la Gestión de Configuración de Software incluyen:</w:t>
+      </w:r>
+    </w:p>
+    <w:p>
+      <w:pPr>
+        <w:pStyle w:val="PSI-ComentarioVieta"/>
+      </w:pPr>
+      <w:r>
+        <w:t>Definición</w:t>
+      </w:r>
+      <w:r>
+        <w:t xml:space="preserve"> de </w:t>
+      </w:r>
+      <w:r>
+        <w:t>línea</w:t>
+      </w:r>
+      <w:r>
+        <w:t xml:space="preserve"> base.</w:t>
+      </w:r>
+    </w:p>
+    <w:p>
+      <w:pPr>
+        <w:pStyle w:val="PSI-ComentarioVieta"/>
+      </w:pPr>
+      <w:r>
+        <w:t>Implementación de Control de Cambios.</w:t>
+      </w:r>
+    </w:p>
+    <w:p>
+      <w:pPr>
+        <w:pStyle w:val="PSI-ComentarioVieta"/>
+      </w:pPr>
+      <w:r>
+        <w:t>Fechas de comienzo y fin de las auditorias</w:t>
+      </w:r>
+      <w:proofErr w:type="gramStart"/>
+      <w:r>
+        <w:t>. ]</w:t>
+      </w:r>
+      <w:proofErr w:type="gramEnd"/>
+    </w:p>
+    <w:p>
+      <w:pPr>
+        <w:pStyle w:val="PSI-ComentarioVieta"/>
+      </w:pPr>
+    </w:p>
+    <w:p>
+      <w:pPr>
+        <w:pStyle w:val="PSI-Ttulo1"/>
+      </w:pPr>
+      <w:bookmarkStart w:id="21" w:name="_Toc177649714"/>
+      <w:r>
+        <w:t>Capacitación y Recursos</w:t>
+      </w:r>
+      <w:bookmarkEnd w:id="21"/>
+    </w:p>
+    <w:p>
+      <w:r>
+        <w:t xml:space="preserve">Al día 19/09/2024, se está creando un documento que será utilizado como recurso para los comandos que fueron ocurriendo </w:t>
+      </w:r>
+    </w:p>
+    <w:p>
+      <w:pPr>
+        <w:pStyle w:val="PSI-Normal"/>
+      </w:pPr>
+    </w:p>
+    <w:p>
+      <w:pPr>
+        <w:pStyle w:val="PSI-Ttulo1"/>
+      </w:pPr>
+      <w:bookmarkStart w:id="22" w:name="_Toc177649715"/>
+      <w:r>
+        <w:t>Mantenimiento del Plan de Gestión de la Configuración</w:t>
+      </w:r>
+      <w:bookmarkEnd w:id="22"/>
     </w:p>
     <w:p>
       <w:pPr>
         <w:pStyle w:val="PSI-Comentario"/>
       </w:pPr>
       <w:r>
-        <w:t>Se debe especificar lo siguiente:</w:t>
+        <w:t>[Esta sección debe contener:</w:t>
       </w:r>
     </w:p>
     <w:p>
@@ -4648,19 +5028,7 @@
         <w:pStyle w:val="PSI-ComentarioVieta"/>
       </w:pPr>
       <w:r>
-        <w:tab/>
-      </w:r>
-      <w:r>
-        <w:br/>
-      </w:r>
-      <w:r>
-        <w:t xml:space="preserve">Tipos de reportes de estado a ser generados y con </w:t>
-      </w:r>
-      <w:r>
-        <w:t>qué</w:t>
-      </w:r>
-      <w:r>
-        <w:t xml:space="preserve"> frecuencia.</w:t>
+        <w:t>Quien es responsable de monitorear el Plan de Gestión de Configuraciones.</w:t>
       </w:r>
     </w:p>
     <w:p>
@@ -4668,10 +5036,7 @@
         <w:pStyle w:val="PSI-ComentarioVieta"/>
       </w:pPr>
       <w:r>
-        <w:tab/>
-      </w:r>
-      <w:r>
-        <w:t>Elementos a ser revisados de la línea base y cambios a realizarse.</w:t>
+        <w:t>Con cuanta frecuencia se realizarán modificaciones al Plan.</w:t>
       </w:r>
     </w:p>
     <w:p>
@@ -4679,316 +5044,32 @@
         <w:pStyle w:val="PSI-ComentarioVieta"/>
       </w:pPr>
       <w:r>
-        <w:tab/>
-      </w:r>
-      <w:r>
-        <w:t>Como será obtenida la información, guardada, procesada y reportada.]</w:t>
+        <w:t>Como serán evaluados y aprobados los cambios del Plan.</w:t>
       </w:r>
     </w:p>
     <w:p>
       <w:pPr>
         <w:pStyle w:val="PSI-ComentarioVieta"/>
       </w:pPr>
-    </w:p>
-    <w:p>
-      <w:pPr>
-        <w:pStyle w:val="PSI-Ttulo2"/>
-      </w:pPr>
-      <w:bookmarkStart w:id="19" w:name="_Toc177635305"/>
+      <w:r>
+        <w:t>Como serán realizados y comunicados los cambios del Plan.</w:t>
+      </w:r>
+    </w:p>
+    <w:p>
+      <w:pPr>
+        <w:pStyle w:val="PSI-Comentario"/>
+      </w:pPr>
       <w:r>
         <w:lastRenderedPageBreak/>
-        <w:t xml:space="preserve">Informes y </w:t>
-      </w:r>
-      <w:r>
-        <w:t>Auditorías</w:t>
-      </w:r>
-      <w:bookmarkEnd w:id="19"/>
-    </w:p>
-    <w:p>
-      <w:pPr>
-        <w:pStyle w:val="PSI-Normal"/>
-      </w:pPr>
-      <w:r>
-        <w:t xml:space="preserve">Cada cierto tiempo, el gestor de configuración realizará un informe para el jefe de proyecto con el fin de revisar la evolución de los defectos que se vayan registrando en el </w:t>
-      </w:r>
-      <w:r>
-        <w:t>mismo</w:t>
-      </w:r>
-      <w:r>
-        <w:t>.</w:t>
-      </w:r>
-    </w:p>
-    <w:p>
-      <w:pPr>
-        <w:pStyle w:val="PSI-Normal"/>
-      </w:pPr>
-      <w:r>
-        <w:t>En est</w:t>
-      </w:r>
-      <w:r>
-        <w:t>e informe</w:t>
-      </w:r>
-      <w:r>
-        <w:t xml:space="preserve"> </w:t>
-      </w:r>
-      <w:r>
-        <w:t>(“In</w:t>
-      </w:r>
-      <w:r>
-        <w:t>forme de Evolución de Defectos”</w:t>
-      </w:r>
-      <w:r>
-        <w:t>)</w:t>
-      </w:r>
-      <w:r>
-        <w:t xml:space="preserve"> </w:t>
-      </w:r>
-      <w:r>
-        <w:t>se detallar</w:t>
-      </w:r>
-      <w:r>
-        <w:t>á</w:t>
-      </w:r>
-      <w:r>
-        <w:t xml:space="preserve"> los defectos detectados, sus prioridades, </w:t>
-      </w:r>
-      <w:r>
-        <w:t>responsables de corregirlos</w:t>
-      </w:r>
-      <w:r>
-        <w:t>, su estado y el procedimiento que se ha seguido o se va a seguir a la hora de resolverlos.</w:t>
-      </w:r>
-    </w:p>
-    <w:p>
-      <w:pPr>
-        <w:pStyle w:val="PSI-Normal"/>
-      </w:pPr>
-      <w:r>
-        <w:t>Est</w:t>
-      </w:r>
-      <w:r>
-        <w:t>e</w:t>
-      </w:r>
-      <w:r>
-        <w:t xml:space="preserve"> </w:t>
-      </w:r>
-      <w:r>
-        <w:t xml:space="preserve">nos </w:t>
-      </w:r>
-      <w:r>
-        <w:t>permitir</w:t>
-      </w:r>
-      <w:r>
-        <w:t>á</w:t>
-      </w:r>
-      <w:r>
-        <w:t xml:space="preserve"> obtener una serie de indicadores para determinar la calidad del producto que se  está desarrollando, permitiendo al jefe de proyecto informar al cliente sobre este aspecto.</w:t>
-      </w:r>
-    </w:p>
-    <w:p>
-      <w:pPr>
-        <w:pStyle w:val="PSI-Normal"/>
-      </w:pPr>
-      <w:r>
-        <w:t>Los tipos de informes que se van a desarrollar para el estado actual de los defectos son los siguientes:</w:t>
-      </w:r>
-    </w:p>
-    <w:p>
-      <w:pPr>
-        <w:pStyle w:val="PSI-Normal"/>
-      </w:pPr>
-      <w:r>
-        <w:t>• Tabla(s) que muestre(n) el estado actual de cada defecto y su severidad.</w:t>
-      </w:r>
-    </w:p>
-    <w:p>
-      <w:pPr>
-        <w:pStyle w:val="PSI-Normal"/>
-      </w:pPr>
-      <w:r>
-        <w:t>• Tabla(s) que muestre(n) el estado actual de cada defecto y su prioridad.</w:t>
-      </w:r>
-      <w:r>
-        <w:t xml:space="preserve"> </w:t>
-      </w:r>
-    </w:p>
-    <w:p>
-      <w:pPr>
-        <w:pStyle w:val="PSI-Normal"/>
-      </w:pPr>
-      <w:r>
-        <w:t>Las auditorías que se llevarán a cabo para comprobar si los cambios se han realizado correctamente serán al  final de cada iteración, pero antes de que se cree una línea base. En éstas se revisarán tanto los requisitos funcionales  y de rendimiento, como que el producto cumpla con las especificaciones detalladas en las que se define. Tomarán parte en éstas el cliente, el jefe de proyecto y el gestor de configuración.</w:t>
-      </w:r>
-    </w:p>
-    <w:p>
-      <w:pPr>
-        <w:pStyle w:val="PSI-Ttulo1"/>
-      </w:pPr>
-    </w:p>
-    <w:p>
-      <w:pPr>
-        <w:pStyle w:val="PSI-Ttulo1"/>
-      </w:pPr>
-      <w:bookmarkStart w:id="20" w:name="_Toc177635306"/>
-      <w:r>
-        <w:t>Calendario</w:t>
-      </w:r>
-      <w:bookmarkEnd w:id="20"/>
-    </w:p>
-    <w:p>
-      <w:pPr>
-        <w:pStyle w:val="PSI-Comentario"/>
-      </w:pPr>
-      <w:r>
-        <w:t>[Se debe establecer la secuencia y coordinación de las actividades y eventos que afecten la implementación  del Plan en un cronograma.</w:t>
-      </w:r>
-    </w:p>
-    <w:p>
-      <w:pPr>
-        <w:pStyle w:val="PSI-Comentario"/>
-      </w:pPr>
-      <w:r>
-        <w:t>Este debe incluir las actividades de Gestión de Configuración de Software y especificar las dependencias entre estas actividades y los principales hitos  en la planificación del proyecto.</w:t>
-      </w:r>
-    </w:p>
-    <w:p>
-      <w:pPr>
-        <w:pStyle w:val="PSI-Comentario"/>
-      </w:pPr>
-      <w:r>
-        <w:t>Los hitos de las actividades de la Gestión de Configuración de Software incluyen:</w:t>
-      </w:r>
-    </w:p>
-    <w:p>
-      <w:pPr>
-        <w:pStyle w:val="PSI-ComentarioVieta"/>
-      </w:pPr>
-      <w:r>
-        <w:t>Definición</w:t>
-      </w:r>
-      <w:r>
-        <w:t xml:space="preserve"> de </w:t>
-      </w:r>
-      <w:r>
-        <w:t>línea</w:t>
-      </w:r>
-      <w:r>
-        <w:t xml:space="preserve"> base.</w:t>
-      </w:r>
-    </w:p>
-    <w:p>
-      <w:pPr>
-        <w:pStyle w:val="PSI-ComentarioVieta"/>
-      </w:pPr>
-      <w:r>
-        <w:t>Implementación de Control de Cambios.</w:t>
-      </w:r>
-    </w:p>
-    <w:p>
-      <w:pPr>
-        <w:pStyle w:val="PSI-ComentarioVieta"/>
-      </w:pPr>
-      <w:r>
-        <w:t>Fechas de comienzo y fin de las auditorias. ]</w:t>
-      </w:r>
-    </w:p>
-    <w:p>
-      <w:pPr>
-        <w:pStyle w:val="PSI-ComentarioVieta"/>
-      </w:pPr>
-    </w:p>
-    <w:p>
-      <w:pPr>
-        <w:pStyle w:val="PSI-Ttulo1"/>
-      </w:pPr>
-      <w:bookmarkStart w:id="21" w:name="_Toc177635307"/>
-      <w:r>
-        <w:t>Capacitación y Recursos</w:t>
-      </w:r>
-      <w:bookmarkEnd w:id="21"/>
-    </w:p>
-    <w:p>
-      <w:pPr>
-        <w:pStyle w:val="PSI-Comentario"/>
-      </w:pPr>
-      <w:r>
-        <w:t>[</w:t>
-      </w:r>
-      <w:r>
-        <w:t>Describ</w:t>
-      </w:r>
-      <w:r>
-        <w:t>ir</w:t>
-      </w:r>
-      <w:r>
-        <w:t xml:space="preserve"> las herramientas software, personal y entrenamiento requeridos para implementar las actividades específicas de la configuración del software</w:t>
-      </w:r>
-      <w:r>
-        <w:t>.]</w:t>
-      </w:r>
-    </w:p>
-    <w:p>
-      <w:pPr>
-        <w:pStyle w:val="PSI-Normal"/>
-      </w:pPr>
-    </w:p>
-    <w:p>
-      <w:pPr>
-        <w:pStyle w:val="PSI-Ttulo1"/>
-      </w:pPr>
-      <w:bookmarkStart w:id="22" w:name="_Toc177635308"/>
-      <w:r>
-        <w:lastRenderedPageBreak/>
-        <w:t>Mantenimiento del Plan de Gestión de la Configuración</w:t>
-      </w:r>
-      <w:bookmarkEnd w:id="22"/>
-    </w:p>
-    <w:p>
-      <w:pPr>
-        <w:pStyle w:val="PSI-Comentario"/>
-      </w:pPr>
-      <w:r>
-        <w:t>[Esta sección debe contener:</w:t>
-      </w:r>
-    </w:p>
-    <w:p>
-      <w:pPr>
-        <w:pStyle w:val="PSI-ComentarioVieta"/>
-      </w:pPr>
-      <w:r>
-        <w:t>Quien es responsable de monitorear el Plan de Gestión de Configuraciones.</w:t>
-      </w:r>
-    </w:p>
-    <w:p>
-      <w:pPr>
-        <w:pStyle w:val="PSI-ComentarioVieta"/>
-      </w:pPr>
-      <w:r>
-        <w:t>Con cuanta frecuencia se realizarán modificaciones al Plan.</w:t>
-      </w:r>
-    </w:p>
-    <w:p>
-      <w:pPr>
-        <w:pStyle w:val="PSI-ComentarioVieta"/>
-      </w:pPr>
-      <w:r>
-        <w:t>Como serán evaluados y aprobados los cambios del Plan.</w:t>
-      </w:r>
-    </w:p>
-    <w:p>
-      <w:pPr>
-        <w:pStyle w:val="PSI-ComentarioVieta"/>
-      </w:pPr>
-      <w:r>
-        <w:t>Como serán realizados y comunicados los cambios del Plan.</w:t>
-      </w:r>
-    </w:p>
-    <w:p>
-      <w:pPr>
-        <w:pStyle w:val="PSI-Comentario"/>
-      </w:pPr>
-      <w:r>
-        <w:t>Este Plan deberá ser revisado al comienzo de cada fase,  modificado de acuerdo a lo necesario, aprobado y distribuido al equipo del proyecto.</w:t>
+        <w:t xml:space="preserve">Este Plan deberá ser revisado al comienzo de cada </w:t>
+      </w:r>
+      <w:proofErr w:type="gramStart"/>
+      <w:r>
+        <w:t>fase,  modificado</w:t>
+      </w:r>
+      <w:proofErr w:type="gramEnd"/>
+      <w:r>
+        <w:t xml:space="preserve"> de acuerdo a lo necesario, aprobado y distribuido al equipo del proyecto.</w:t>
       </w:r>
       <w:r>
         <w:t xml:space="preserve"> </w:t>
@@ -5038,8 +5119,13 @@
       <w:spacing w:before="0"/>
     </w:pPr>
     <w:r>
-      <w:t>T-Code</w:t>
+      <w:t>T-</w:t>
     </w:r>
+    <w:proofErr w:type="spellStart"/>
+    <w:r>
+      <w:t>Code</w:t>
+    </w:r>
+    <w:proofErr w:type="spellEnd"/>
     <w:r>
       <w:tab/>
     </w:r>
@@ -5433,7 +5519,23 @@
       <w:spacing w:before="0"/>
     </w:pPr>
     <w:r>
-      <w:t>Agustín Collareda, Cintia Hernandez y Hugo Frey</w:t>
+      <w:t xml:space="preserve">Agustín </w:t>
+    </w:r>
+    <w:proofErr w:type="spellStart"/>
+    <w:r>
+      <w:t>Collareda</w:t>
+    </w:r>
+    <w:proofErr w:type="spellEnd"/>
+    <w:r>
+      <w:t xml:space="preserve">, Cintia </w:t>
+    </w:r>
+    <w:proofErr w:type="spellStart"/>
+    <w:r>
+      <w:t>Hernandez</w:t>
+    </w:r>
+    <w:proofErr w:type="spellEnd"/>
+    <w:r>
+      <w:t xml:space="preserve"> y Hugo Frey</w:t>
     </w:r>
   </w:p>
 </w:ftr>
@@ -5885,7 +5987,15 @@
       </mc:AlternateContent>
     </w:r>
     <w:r>
-      <w:t>Vesta Risk Manager</w:t>
+      <w:t xml:space="preserve">Vesta </w:t>
+    </w:r>
+    <w:proofErr w:type="spellStart"/>
+    <w:r>
+      <w:t>Risk</w:t>
+    </w:r>
+    <w:proofErr w:type="spellEnd"/>
+    <w:r>
+      <w:t xml:space="preserve"> Manager</w:t>
     </w:r>
     <w:r>
       <w:tab/>

</xml_diff>

<commit_message>
Doc: Se finalizo el documento de gestion de configruraciones
</commit_message>
<xml_diff>
--- a/2. Etapa de elaboración/Iteración 1/Plan de calidad/Gestión de Configuraciones/Plan de Gestión de Configuración_Vesta Risk Manager_T-Code.docx
+++ b/2. Etapa de elaboración/Iteración 1/Plan de calidad/Gestión de Configuraciones/Plan de Gestión de Configuración_Vesta Risk Manager_T-Code.docx
@@ -354,27 +354,7 @@
           <w:szCs w:val="36"/>
           <w:lang w:val="es-AR"/>
         </w:rPr>
-        <w:t xml:space="preserve">Vesta </w:t>
-      </w:r>
-      <w:proofErr w:type="spellStart"/>
-      <w:r>
-        <w:rPr>
-          <w:rFonts w:ascii="Cambria" w:hAnsi="Cambria"/>
-          <w:sz w:val="36"/>
-          <w:szCs w:val="36"/>
-          <w:lang w:val="es-AR"/>
-        </w:rPr>
-        <w:t>Risk</w:t>
-      </w:r>
-      <w:proofErr w:type="spellEnd"/>
-      <w:r>
-        <w:rPr>
-          <w:rFonts w:ascii="Cambria" w:hAnsi="Cambria"/>
-          <w:sz w:val="36"/>
-          <w:szCs w:val="36"/>
-          <w:lang w:val="es-AR"/>
-        </w:rPr>
-        <w:t xml:space="preserve"> Manager</w:t>
+        <w:t>Vesta Risk Manager</w:t>
       </w:r>
     </w:p>
     <w:p>
@@ -405,16 +385,8 @@
         <w:rPr>
           <w:lang w:val="es-AR"/>
         </w:rPr>
-        <w:t>T-</w:t>
-      </w:r>
-      <w:proofErr w:type="spellStart"/>
-      <w:r>
-        <w:rPr>
-          <w:lang w:val="es-AR"/>
-        </w:rPr>
-        <w:t>Code</w:t>
-      </w:r>
-      <w:proofErr w:type="spellEnd"/>
+        <w:t>T-Code</w:t>
+      </w:r>
       <w:r>
         <w:rPr>
           <w:lang w:val="es-AR"/>
@@ -433,23 +405,7 @@
         <w:pStyle w:val="Sinespaciado"/>
       </w:pPr>
       <w:r>
-        <w:t xml:space="preserve">Agustín </w:t>
-      </w:r>
-      <w:proofErr w:type="spellStart"/>
-      <w:r>
-        <w:t>Collareda</w:t>
-      </w:r>
-      <w:proofErr w:type="spellEnd"/>
-      <w:r>
-        <w:t xml:space="preserve">, Cintia </w:t>
-      </w:r>
-      <w:proofErr w:type="spellStart"/>
-      <w:r>
-        <w:t>Hernandez</w:t>
-      </w:r>
-      <w:proofErr w:type="spellEnd"/>
-      <w:r>
-        <w:t xml:space="preserve"> y Hugo Frey</w:t>
+        <w:t>Agustín Collareda, Cintia Hernandez y Hugo Frey</w:t>
       </w:r>
     </w:p>
     <w:p/>
@@ -2650,15 +2606,7 @@
         <w:t xml:space="preserve">El ámbito de este documento es el proyecto </w:t>
       </w:r>
       <w:r>
-        <w:t xml:space="preserve">Vesta </w:t>
-      </w:r>
-      <w:proofErr w:type="spellStart"/>
-      <w:r>
-        <w:t>Risk</w:t>
-      </w:r>
-      <w:proofErr w:type="spellEnd"/>
-      <w:r>
-        <w:t xml:space="preserve"> Manager</w:t>
+        <w:t>Vesta Risk Manager</w:t>
       </w:r>
       <w:r>
         <w:t xml:space="preserve"> </w:t>
@@ -2692,32 +2640,111 @@
         <w:t xml:space="preserve">La estructura </w:t>
       </w:r>
       <w:r>
-        <w:t>de T-</w:t>
-      </w:r>
-      <w:proofErr w:type="spellStart"/>
-      <w:r>
-        <w:t>Code</w:t>
-      </w:r>
-      <w:proofErr w:type="spellEnd"/>
+        <w:t xml:space="preserve">de T-Code </w:t>
+      </w:r>
+      <w:r>
+        <w:t>se fundamenta en 3 integrantes, colaboran estrechamente en la ejecución de diversas funciones críticas, realizando tareas como la gestión del proyecto, gestión de calidad, gestión de configuraciones y cambios, gestión de riesgos y gestión de validación y verificación. Esta distribución equitativa de tareas garantiza un enfoque integral y cohesivo en la gestión de nuestras operaciones.</w:t>
+      </w:r>
       <w:r>
         <w:t xml:space="preserve"> </w:t>
       </w:r>
       <w:r>
-        <w:t>se fundamenta en 3 integrantes, colaboran estrechamente en la ejecución de diversas funciones críticas, realizando tareas como la gestión del proyecto, gestión de calidad, gestión de configuraciones y cambios, gestión de riesgos y gestión de validación y verificación. Esta distribución equitativa de tareas garantiza un enfoque integral y cohesivo en la gestión de nuestras operaciones.</w:t>
-      </w:r>
+        <w:t>Aunque se colabora de manera equitativa en todas las tarea</w:t>
+      </w:r>
+      <w:r>
+        <w:t xml:space="preserve">, también tenemos los roles definidos de la siguiente forma:  </w:t>
+      </w:r>
+    </w:p>
+    <w:p>
+      <w:pPr>
+        <w:pStyle w:val="Prrafodelista"/>
+        <w:numPr>
+          <w:ilvl w:val="0"/>
+          <w:numId w:val="16"/>
+        </w:numPr>
+      </w:pPr>
+      <w:r>
+        <w:t xml:space="preserve">Agustín Collareda. </w:t>
+      </w:r>
+      <w:r>
+        <w:t>Este miembro va a ser líder del proyecto.</w:t>
+      </w:r>
+    </w:p>
+    <w:p>
+      <w:pPr>
+        <w:pStyle w:val="Prrafodelista"/>
+        <w:numPr>
+          <w:ilvl w:val="0"/>
+          <w:numId w:val="16"/>
+        </w:numPr>
+      </w:pPr>
+      <w:r>
+        <w:t>Cintia Hernandez.</w:t>
+      </w:r>
+      <w:r>
+        <w:t xml:space="preserve"> Este miembro va a ser </w:t>
+      </w:r>
+      <w:r>
+        <w:t>responsable</w:t>
+      </w:r>
+      <w:r>
+        <w:t xml:space="preserve"> de calidad y diseñadora.</w:t>
+      </w:r>
+    </w:p>
+    <w:p>
+      <w:pPr>
+        <w:pStyle w:val="Prrafodelista"/>
+        <w:numPr>
+          <w:ilvl w:val="0"/>
+          <w:numId w:val="16"/>
+        </w:numPr>
+      </w:pPr>
+      <w:r>
+        <w:t>Hugo Frey.</w:t>
+      </w:r>
+      <w:r>
+        <w:t xml:space="preserve"> Este miembro va a ser administrador de la configuración</w:t>
+      </w:r>
+      <w:r>
+        <w:t xml:space="preserve"> y </w:t>
+      </w:r>
+      <w:r>
+        <w:t>responsable</w:t>
+      </w:r>
+      <w:r>
+        <w:t xml:space="preserve"> de calidad</w:t>
+      </w:r>
+      <w:r>
+        <w:t>.</w:t>
+      </w:r>
+    </w:p>
+    <w:p>
+      <w:r>
+        <w:t>Además, lo</w:t>
+      </w:r>
+      <w:r>
+        <w:t>s 3 miembros van a ser programadores, documentadores y analistas.</w:t>
+      </w:r>
+    </w:p>
+    <w:p>
+      <w:pPr>
+        <w:pStyle w:val="PSI-Ttulo2"/>
+      </w:pPr>
+      <w:bookmarkStart w:id="5" w:name="_Toc177649698"/>
+      <w:r>
+        <w:t>Responsabilidades</w:t>
+      </w:r>
+      <w:bookmarkEnd w:id="5"/>
       <w:r>
         <w:t xml:space="preserve"> </w:t>
       </w:r>
-      <w:r>
-        <w:t xml:space="preserve">Aunque se colabora de manera equitativa en </w:t>
-      </w:r>
-      <w:proofErr w:type="gramStart"/>
-      <w:r>
-        <w:t>todas las tarea</w:t>
-      </w:r>
-      <w:proofErr w:type="gramEnd"/>
-      <w:r>
-        <w:t xml:space="preserve">, también tenemos los roles definidos de la siguiente forma:  </w:t>
+    </w:p>
+    <w:p>
+      <w:r>
+        <w:t>Las responsabilidades de cada rol serán</w:t>
+      </w:r>
+      <w:r>
+        <w:t>:</w:t>
       </w:r>
     </w:p>
     <w:p>
@@ -2729,18 +2756,22 @@
         </w:numPr>
       </w:pPr>
       <w:r>
-        <w:t xml:space="preserve">Agustín </w:t>
-      </w:r>
-      <w:proofErr w:type="spellStart"/>
-      <w:r>
-        <w:t>Collareda</w:t>
-      </w:r>
-      <w:proofErr w:type="spellEnd"/>
-      <w:r>
-        <w:t xml:space="preserve">. </w:t>
-      </w:r>
-      <w:r>
-        <w:t>Este miembro va a ser líder del proyecto.</w:t>
+        <w:t>E</w:t>
+      </w:r>
+      <w:r>
+        <w:t>l líder de proyecto tendrá la responsabilidad de supervisar que los documentos estén subidos</w:t>
+      </w:r>
+      <w:r>
+        <w:t xml:space="preserve"> en el repositorio en la fecha correspondiente establecido en el plan de iteración</w:t>
+      </w:r>
+      <w:r>
+        <w:t>.</w:t>
+      </w:r>
+      <w:r>
+        <w:t xml:space="preserve"> Además, </w:t>
+      </w:r>
+      <w:r>
+        <w:t>deberá notificar de los cambios que se vayan realizando a todos los miembros del equipo.</w:t>
       </w:r>
     </w:p>
     <w:p>
@@ -2752,136 +2783,19 @@
         </w:numPr>
       </w:pPr>
       <w:r>
-        <w:t xml:space="preserve">Cintia </w:t>
-      </w:r>
-      <w:proofErr w:type="spellStart"/>
-      <w:r>
-        <w:t>Hernandez</w:t>
-      </w:r>
-      <w:proofErr w:type="spellEnd"/>
-      <w:r>
-        <w:t>.</w:t>
-      </w:r>
-      <w:r>
-        <w:t xml:space="preserve"> Este miembro va a ser </w:t>
+        <w:t xml:space="preserve">El </w:t>
       </w:r>
       <w:r>
         <w:t>responsable</w:t>
       </w:r>
       <w:r>
-        <w:t xml:space="preserve"> de calidad y diseñadora.</w:t>
-      </w:r>
-    </w:p>
-    <w:p>
-      <w:pPr>
-        <w:pStyle w:val="Prrafodelista"/>
-        <w:numPr>
-          <w:ilvl w:val="0"/>
-          <w:numId w:val="16"/>
-        </w:numPr>
-      </w:pPr>
-      <w:r>
-        <w:t>Hugo Frey.</w:t>
-      </w:r>
-      <w:r>
-        <w:t xml:space="preserve"> Este miembro va a ser administrador de la configuración</w:t>
-      </w:r>
-      <w:r>
-        <w:t xml:space="preserve"> y </w:t>
-      </w:r>
-      <w:r>
-        <w:t>responsable</w:t>
-      </w:r>
-      <w:r>
-        <w:t xml:space="preserve"> de calidad</w:t>
-      </w:r>
-      <w:r>
-        <w:t>.</w:t>
-      </w:r>
-    </w:p>
-    <w:p>
-      <w:r>
-        <w:t>Además, lo</w:t>
-      </w:r>
-      <w:r>
-        <w:t>s 3 miembros van a ser programadores, documentadores y analistas.</w:t>
-      </w:r>
-    </w:p>
-    <w:p>
-      <w:pPr>
-        <w:pStyle w:val="PSI-Ttulo2"/>
-      </w:pPr>
-      <w:bookmarkStart w:id="5" w:name="_Toc177649698"/>
-      <w:r>
-        <w:t>Responsabilidades</w:t>
-      </w:r>
-      <w:bookmarkEnd w:id="5"/>
+        <w:t xml:space="preserve"> de calidad tendrá la responsabilidad de supervisar que los documentos subidos en el repositorio respeten los estándares planteados en el plan SQA.</w:t>
+      </w:r>
       <w:r>
         <w:t xml:space="preserve"> </w:t>
       </w:r>
-    </w:p>
-    <w:p>
-      <w:r>
-        <w:t>Las responsabilidades de cada rol serán</w:t>
-      </w:r>
-      <w:r>
-        <w:t>:</w:t>
-      </w:r>
-    </w:p>
-    <w:p>
-      <w:pPr>
-        <w:pStyle w:val="Prrafodelista"/>
-        <w:numPr>
-          <w:ilvl w:val="0"/>
-          <w:numId w:val="16"/>
-        </w:numPr>
-      </w:pPr>
-      <w:r>
-        <w:t>E</w:t>
-      </w:r>
-      <w:r>
-        <w:t>l líder de proyecto tendrá la responsabilidad de supervisar que los documentos estén subidos</w:t>
-      </w:r>
-      <w:r>
-        <w:t xml:space="preserve"> en el repositorio en la fecha correspondiente establecido en el plan de iteración</w:t>
-      </w:r>
-      <w:r>
-        <w:t>.</w:t>
-      </w:r>
-      <w:r>
-        <w:t xml:space="preserve"> Además, </w:t>
-      </w:r>
-      <w:r>
-        <w:t>deberá notificar de los cambios que se vayan realizando a todos los miembros del equipo.</w:t>
-      </w:r>
-    </w:p>
-    <w:p>
-      <w:pPr>
-        <w:pStyle w:val="Prrafodelista"/>
-        <w:numPr>
-          <w:ilvl w:val="0"/>
-          <w:numId w:val="16"/>
-        </w:numPr>
-      </w:pPr>
-      <w:r>
-        <w:t xml:space="preserve">El </w:t>
-      </w:r>
-      <w:r>
-        <w:t>responsable</w:t>
-      </w:r>
-      <w:r>
-        <w:t xml:space="preserve"> de calidad tendrá la responsabilidad de supervisar que los documentos subidos en el repositorio respeten los estándares planteados en el plan SQA.</w:t>
-      </w:r>
-      <w:r>
-        <w:t xml:space="preserve"> </w:t>
-      </w:r>
-      <w:proofErr w:type="gramStart"/>
-      <w:r>
-        <w:t>Además</w:t>
-      </w:r>
-      <w:proofErr w:type="gramEnd"/>
-      <w:r>
-        <w:t xml:space="preserve"> deberá notificar al líder del proyecto los documentos y cambios revisados que cumplan con los criterios de calidad.</w:t>
+      <w:r>
+        <w:t>Además deberá notificar al líder del proyecto los documentos y cambios revisados que cumplan con los criterios de calidad.</w:t>
       </w:r>
     </w:p>
     <w:p>
@@ -3185,13 +3099,8 @@
           <w:numId w:val="16"/>
         </w:numPr>
       </w:pPr>
-      <w:proofErr w:type="spellStart"/>
-      <w:r>
-        <w:t>Discord</w:t>
-      </w:r>
-      <w:proofErr w:type="spellEnd"/>
-      <w:r>
-        <w:t xml:space="preserve"> para las reuniones virtuales.</w:t>
+      <w:r>
+        <w:t>Discord para las reuniones virtuales.</w:t>
       </w:r>
     </w:p>
     <w:p>
@@ -3204,104 +3113,76 @@
       </w:pPr>
       <w:r>
         <w:lastRenderedPageBreak/>
-        <w:t xml:space="preserve">Para la codificación deberán tener instalado el Visual Studio </w:t>
-      </w:r>
-      <w:proofErr w:type="spellStart"/>
-      <w:r>
-        <w:t>Code</w:t>
-      </w:r>
-      <w:proofErr w:type="spellEnd"/>
+        <w:t>Para la codificación deberán tener instalado el Visual Studio Code.</w:t>
+      </w:r>
+    </w:p>
+    <w:p>
+      <w:pPr>
+        <w:pStyle w:val="PSI-Ttulo3"/>
+      </w:pPr>
+      <w:bookmarkStart w:id="8" w:name="_Toc177649701"/>
+      <w:r>
+        <w:t>Ubicación física de los documentos y líneas base</w:t>
+      </w:r>
+      <w:bookmarkEnd w:id="8"/>
+    </w:p>
+    <w:p>
+      <w:r>
+        <w:t xml:space="preserve">Los documentos se </w:t>
+      </w:r>
+      <w:r>
+        <w:t>encontrarán</w:t>
+      </w:r>
+      <w:r>
+        <w:t xml:space="preserve"> </w:t>
+      </w:r>
+      <w:r>
+        <w:t xml:space="preserve">publicadas en el repositorio llamado </w:t>
+      </w:r>
+      <w:r>
+        <w:t>Vesta_Risk_Manager</w:t>
+      </w:r>
+      <w:r>
+        <w:t xml:space="preserve">. </w:t>
+      </w:r>
+    </w:p>
+    <w:p>
+      <w:r>
+        <w:t xml:space="preserve">Por defecto, la rama develop será para los documentos que </w:t>
+      </w:r>
+      <w:r>
+        <w:t xml:space="preserve">se encuentren en desarrollo, en supervisión y finalizados. </w:t>
+      </w:r>
+    </w:p>
+    <w:p>
+      <w:r>
+        <w:t xml:space="preserve">La rama </w:t>
+      </w:r>
+      <w:r>
+        <w:t>master</w:t>
+      </w:r>
+      <w:r>
+        <w:t xml:space="preserve"> </w:t>
+      </w:r>
+      <w:r>
+        <w:t>será</w:t>
+      </w:r>
+      <w:r>
+        <w:t xml:space="preserve"> utilizada para almacenar las ultimas versiones de los documentos</w:t>
+      </w:r>
+      <w:r>
+        <w:t xml:space="preserve"> al finalizar una iteración</w:t>
+      </w:r>
       <w:r>
         <w:t>.</w:t>
       </w:r>
-    </w:p>
-    <w:p>
-      <w:pPr>
-        <w:pStyle w:val="PSI-Ttulo3"/>
-      </w:pPr>
-      <w:bookmarkStart w:id="8" w:name="_Toc177649701"/>
-      <w:r>
-        <w:t>Ubicación física de los documentos y líneas base</w:t>
-      </w:r>
-      <w:bookmarkEnd w:id="8"/>
-    </w:p>
-    <w:p>
-      <w:r>
-        <w:t xml:space="preserve">Los documentos se </w:t>
-      </w:r>
-      <w:r>
-        <w:t>encontrarán</w:t>
-      </w:r>
-      <w:r>
-        <w:t xml:space="preserve"> </w:t>
-      </w:r>
-      <w:r>
-        <w:t xml:space="preserve">publicadas en el repositorio llamado </w:t>
-      </w:r>
-      <w:proofErr w:type="spellStart"/>
-      <w:r>
-        <w:t>Vesta_Risk_Manager</w:t>
-      </w:r>
-      <w:proofErr w:type="spellEnd"/>
-      <w:r>
-        <w:t xml:space="preserve">. </w:t>
-      </w:r>
-    </w:p>
-    <w:p>
-      <w:r>
-        <w:t xml:space="preserve">Por defecto, la rama develop será para los documentos que </w:t>
-      </w:r>
-      <w:r>
-        <w:t xml:space="preserve">se encuentren en desarrollo, en supervisión y finalizados. </w:t>
-      </w:r>
-    </w:p>
-    <w:p>
-      <w:r>
-        <w:t xml:space="preserve">La rama </w:t>
-      </w:r>
-      <w:proofErr w:type="gramStart"/>
-      <w:r>
-        <w:t>master</w:t>
-      </w:r>
-      <w:proofErr w:type="gramEnd"/>
-      <w:r>
-        <w:t xml:space="preserve"> </w:t>
-      </w:r>
-      <w:r>
-        <w:t>será</w:t>
-      </w:r>
-      <w:r>
-        <w:t xml:space="preserve"> utilizada para almacenar las </w:t>
-      </w:r>
-      <w:proofErr w:type="spellStart"/>
-      <w:r>
-        <w:t>ultimas</w:t>
-      </w:r>
-      <w:proofErr w:type="spellEnd"/>
-      <w:r>
-        <w:t xml:space="preserve"> versiones de los documentos</w:t>
-      </w:r>
-      <w:r>
-        <w:t xml:space="preserve"> al finalizar una iteración</w:t>
-      </w:r>
-      <w:r>
-        <w:t>.</w:t>
-      </w:r>
       <w:r>
         <w:t xml:space="preserve"> Se traspasará todos los archivos de la rama develop a esta rama.</w:t>
       </w:r>
     </w:p>
     <w:p>
       <w:r>
-        <w:t xml:space="preserve">La rama </w:t>
-      </w:r>
-      <w:proofErr w:type="spellStart"/>
-      <w:r>
-        <w:t>tester</w:t>
-      </w:r>
-      <w:proofErr w:type="spellEnd"/>
-      <w:r>
-        <w:t xml:space="preserve"> será utilizada para ejecutar las pruebas del código a utilizar</w:t>
+        <w:t>La rama tester será utilizada para ejecutar las pruebas del código a utilizar</w:t>
       </w:r>
       <w:r>
         <w:t xml:space="preserve"> en un entorno controlado y se harán revisiones informales sobre los documentos relacionados al análisis y diseño del sistema</w:t>
@@ -3354,15 +3235,7 @@
         <w:t>s</w:t>
       </w:r>
       <w:r>
-        <w:t xml:space="preserve">. Para finalizar, se creará una carpeta de recursos la cual contendrá distintos documentos creados por los miembros para agilizar el trabajo </w:t>
-      </w:r>
-      <w:proofErr w:type="gramStart"/>
-      <w:r>
-        <w:t>del mismo</w:t>
-      </w:r>
-      <w:proofErr w:type="gramEnd"/>
-      <w:r>
-        <w:t xml:space="preserve">. </w:t>
+        <w:t xml:space="preserve">. Para finalizar, se creará una carpeta de recursos la cual contendrá distintos documentos creados por los miembros para agilizar el trabajo del mismo. </w:t>
       </w:r>
     </w:p>
     <w:p>
@@ -3379,15 +3252,7 @@
         </w:numPr>
       </w:pPr>
       <w:r>
-        <w:t xml:space="preserve">/Vesta </w:t>
-      </w:r>
-      <w:proofErr w:type="spellStart"/>
-      <w:r>
-        <w:t>Risk</w:t>
-      </w:r>
-      <w:proofErr w:type="spellEnd"/>
-      <w:r>
-        <w:t xml:space="preserve"> Manager</w:t>
+        <w:t>/Vesta Risk Manager</w:t>
       </w:r>
     </w:p>
     <w:p>
@@ -3478,7 +3343,6 @@
       <w:r>
         <w:t xml:space="preserve">En la rama </w:t>
       </w:r>
-      <w:proofErr w:type="gramStart"/>
       <w:r>
         <w:rPr>
           <w:b/>
@@ -3486,7 +3350,6 @@
         </w:rPr>
         <w:t>master</w:t>
       </w:r>
-      <w:proofErr w:type="gramEnd"/>
       <w:r>
         <w:t xml:space="preserve"> las carpetas se separarán de la </w:t>
       </w:r>
@@ -3502,15 +3365,7 @@
     </w:p>
     <w:p>
       <w:r>
-        <w:t xml:space="preserve">En la rama </w:t>
-      </w:r>
-      <w:proofErr w:type="spellStart"/>
-      <w:r>
-        <w:t>tester</w:t>
-      </w:r>
-      <w:proofErr w:type="spellEnd"/>
-      <w:r>
-        <w:t xml:space="preserve"> las carpetas se </w:t>
+        <w:t xml:space="preserve">En la rama tester las carpetas se </w:t>
       </w:r>
       <w:r>
         <w:t>separarán</w:t>
@@ -3528,15 +3383,7 @@
         </w:numPr>
       </w:pPr>
       <w:r>
-        <w:t xml:space="preserve">/Vesta </w:t>
-      </w:r>
-      <w:proofErr w:type="spellStart"/>
-      <w:r>
-        <w:t>Risk</w:t>
-      </w:r>
-      <w:proofErr w:type="spellEnd"/>
-      <w:r>
-        <w:t xml:space="preserve"> Manager</w:t>
+        <w:t>/Vesta Risk Manager</w:t>
       </w:r>
     </w:p>
     <w:p>
@@ -3548,15 +3395,7 @@
         </w:numPr>
       </w:pPr>
       <w:r>
-        <w:t>/</w:t>
-      </w:r>
-      <w:proofErr w:type="spellStart"/>
-      <w:r>
-        <w:t>Codigo</w:t>
-      </w:r>
-      <w:proofErr w:type="spellEnd"/>
-      <w:r>
-        <w:t xml:space="preserve"> fuente</w:t>
+        <w:t>/Codigo fuente</w:t>
       </w:r>
     </w:p>
     <w:p>
@@ -3981,23 +3820,7 @@
     </w:p>
     <w:p>
       <w:r>
-        <w:t xml:space="preserve">La nomenclatura que poseerán los elementos de configuración en nuestro proyecto tendrá el siguiente formato: &lt;Nombre del documento&gt;_Vesta </w:t>
-      </w:r>
-      <w:proofErr w:type="spellStart"/>
-      <w:r>
-        <w:t>Risk</w:t>
-      </w:r>
-      <w:proofErr w:type="spellEnd"/>
-      <w:r>
-        <w:t xml:space="preserve"> </w:t>
-      </w:r>
-      <w:proofErr w:type="spellStart"/>
-      <w:r>
-        <w:t>Manager_T-Code</w:t>
-      </w:r>
-      <w:proofErr w:type="spellEnd"/>
-      <w:r>
-        <w:t xml:space="preserve">. </w:t>
+        <w:t xml:space="preserve">La nomenclatura que poseerán los elementos de configuración en nuestro proyecto tendrá el siguiente formato: &lt;Nombre del documento&gt;_Vesta Risk Manager_T-Code. </w:t>
       </w:r>
     </w:p>
     <w:p>
@@ -4320,7 +4143,11 @@
         </w:numPr>
       </w:pPr>
       <w:r>
-        <w:t>Iteración 1. Esta tendrá comienzo el día 1</w:t>
+        <w:t xml:space="preserve">Iteración 1. Esta tendrá comienzo el </w:t>
+      </w:r>
+      <w:bookmarkStart w:id="14" w:name="_Hlk177660064"/>
+      <w:r>
+        <w:t>día 1</w:t>
       </w:r>
       <w:r>
         <w:t>2</w:t>
@@ -4346,6 +4173,7 @@
       <w:r>
         <w:t>0/2024</w:t>
       </w:r>
+      <w:bookmarkEnd w:id="14"/>
     </w:p>
     <w:p>
       <w:pPr>
@@ -4583,192 +4411,163 @@
       </w:pPr>
       <w:r>
         <w:lastRenderedPageBreak/>
-        <w:t xml:space="preserve">Manual de </w:t>
-      </w:r>
-      <w:proofErr w:type="spellStart"/>
-      <w:r>
-        <w:t>instalacion</w:t>
-      </w:r>
-      <w:proofErr w:type="spellEnd"/>
+        <w:t>Manual de instalacion.</w:t>
+      </w:r>
+    </w:p>
+    <w:p>
+      <w:pPr>
+        <w:pStyle w:val="PSI-Ttulo2"/>
+      </w:pPr>
+      <w:bookmarkStart w:id="15" w:name="_Toc177649707"/>
+      <w:r>
+        <w:t>Control de Configuración</w:t>
+      </w:r>
+      <w:bookmarkEnd w:id="15"/>
+    </w:p>
+    <w:p>
+      <w:pPr>
+        <w:pStyle w:val="PSI-Ttulo3"/>
+      </w:pPr>
+      <w:bookmarkStart w:id="16" w:name="_Toc177649708"/>
+      <w:r>
+        <w:t>Solicitud de Cambios</w:t>
+      </w:r>
+      <w:bookmarkEnd w:id="16"/>
+    </w:p>
+    <w:p>
+      <w:r>
+        <w:t>La Solicitud de los cambios sera realizada cuando se quiera traspasar elementos de la rama develop a la rama master</w:t>
+      </w:r>
+      <w:r>
+        <w:t xml:space="preserve">, se realiza el documento “Solicitud de Cambios” para registrar dicha solicitud. </w:t>
+      </w:r>
+    </w:p>
+    <w:p>
+      <w:r>
+        <w:t xml:space="preserve">Una vez que se recibe una </w:t>
+      </w:r>
+      <w:r>
+        <w:t>Solicitud de Cambio</w:t>
+      </w:r>
+      <w:r>
+        <w:t>, se realiza una evaluación</w:t>
+      </w:r>
+      <w:r>
+        <w:t xml:space="preserve"> para determinar si los cambios impactaran de manera negativa</w:t>
+      </w:r>
+      <w:r>
+        <w:t>, es decir, si hay documentos en ambas ramas que no concuerden con lo desarrollado del proyecto</w:t>
+      </w:r>
       <w:r>
         <w:t>.</w:t>
       </w:r>
+      <w:r>
+        <w:t xml:space="preserve"> </w:t>
+      </w:r>
+      <w:r>
+        <w:t xml:space="preserve">En cualquier caso, la decisión tomada deberá quedar documentada </w:t>
+      </w:r>
+      <w:r>
+        <w:t>en el mismo documento de solicitud de cambio</w:t>
+      </w:r>
+      <w:r>
+        <w:t>.</w:t>
+      </w:r>
+    </w:p>
+    <w:p>
+      <w:r>
+        <w:t xml:space="preserve">Tras realizar el cambio se comunicará a todos aquellos que estén afectados por dicho cambio. De esta forma, se pretende preservar la integridad de los productos haciendo que todo el </w:t>
+      </w:r>
+      <w:r>
+        <w:t xml:space="preserve">mundo trabaje con las versiones correctas. </w:t>
+      </w:r>
+    </w:p>
+    <w:p>
+      <w:pPr>
+        <w:pStyle w:val="PSI-Ttulo3"/>
+      </w:pPr>
+      <w:bookmarkStart w:id="17" w:name="_Toc177649709"/>
+      <w:r>
+        <w:t>Aprobación de Cambios</w:t>
+      </w:r>
+      <w:bookmarkEnd w:id="17"/>
+    </w:p>
+    <w:p>
+      <w:r>
+        <w:t xml:space="preserve">El </w:t>
+      </w:r>
+      <w:r>
+        <w:t>Comité de Control de Configuración</w:t>
+      </w:r>
+      <w:r>
+        <w:t xml:space="preserve"> estará formado por los 3 miembros del equipo T-Code. Todos los miembros van a tener la misma autoridad por lo que el sistema de aprobación de cambios </w:t>
+      </w:r>
+      <w:r>
+        <w:t>será</w:t>
+      </w:r>
+      <w:r>
+        <w:t xml:space="preserve"> a través de una votación donde </w:t>
+      </w:r>
+      <w:r>
+        <w:t>más</w:t>
+      </w:r>
+      <w:r>
+        <w:t xml:space="preserve"> del 50% de los participantes deben estar de acuerdo.</w:t>
+      </w:r>
+    </w:p>
+    <w:p>
+      <w:pPr>
+        <w:pStyle w:val="PSI-Ttulo3"/>
+      </w:pPr>
+      <w:bookmarkStart w:id="18" w:name="_Toc177649710"/>
+      <w:r>
+        <w:t>Implementación de Cambios</w:t>
+      </w:r>
+      <w:bookmarkEnd w:id="18"/>
+    </w:p>
+    <w:p>
+      <w:r>
+        <w:t>Una vez que sean aprobados los cambios, el administrador de configuraciones realizara el traspaso de las modificaciones a la rama master verificando la integridad de los datos</w:t>
+      </w:r>
+      <w:r>
+        <w:t xml:space="preserve">. </w:t>
+      </w:r>
     </w:p>
     <w:p>
       <w:pPr>
         <w:pStyle w:val="PSI-Ttulo2"/>
       </w:pPr>
-      <w:bookmarkStart w:id="14" w:name="_Toc177649707"/>
-      <w:r>
-        <w:t>Control de Configuración</w:t>
-      </w:r>
-      <w:bookmarkEnd w:id="14"/>
-    </w:p>
-    <w:p>
-      <w:pPr>
-        <w:pStyle w:val="PSI-Ttulo3"/>
-      </w:pPr>
-      <w:bookmarkStart w:id="15" w:name="_Toc177649708"/>
-      <w:r>
-        <w:t>Solicitud de Cambios</w:t>
-      </w:r>
-      <w:bookmarkEnd w:id="15"/>
-    </w:p>
-    <w:p>
-      <w:r>
-        <w:t xml:space="preserve">La Solicitud de los cambios </w:t>
-      </w:r>
-      <w:proofErr w:type="spellStart"/>
-      <w:r>
-        <w:t>sera</w:t>
-      </w:r>
-      <w:proofErr w:type="spellEnd"/>
-      <w:r>
-        <w:t xml:space="preserve"> realizada cuando se quiera traspasar elementos de la rama develop a la rama </w:t>
-      </w:r>
-      <w:proofErr w:type="gramStart"/>
-      <w:r>
-        <w:t>master</w:t>
-      </w:r>
-      <w:proofErr w:type="gramEnd"/>
-      <w:r>
-        <w:t xml:space="preserve">, se realiza el documento “Solicitud de Cambios” para registrar dicha solicitud. </w:t>
-      </w:r>
-    </w:p>
-    <w:p>
-      <w:r>
-        <w:t xml:space="preserve">Una vez que se recibe una </w:t>
-      </w:r>
-      <w:r>
-        <w:t>Solicitud de Cambio</w:t>
-      </w:r>
-      <w:r>
-        <w:t>, se realiza una evaluación</w:t>
-      </w:r>
-      <w:r>
-        <w:t xml:space="preserve"> para determinar si los cambios impactaran de manera negativa</w:t>
-      </w:r>
-      <w:r>
-        <w:t>, es decir, si hay documentos en ambas ramas que no concuerden con lo desarrollado del proyecto</w:t>
-      </w:r>
-      <w:r>
-        <w:t>.</w:t>
-      </w:r>
-      <w:r>
-        <w:t xml:space="preserve"> </w:t>
-      </w:r>
-      <w:r>
-        <w:t xml:space="preserve">En cualquier caso, la decisión tomada deberá quedar documentada </w:t>
-      </w:r>
-      <w:r>
-        <w:t>en el mismo documento de solicitud de cambio</w:t>
-      </w:r>
-      <w:r>
-        <w:t>.</w:t>
-      </w:r>
-    </w:p>
-    <w:p>
-      <w:r>
-        <w:t xml:space="preserve">Tras realizar el cambio se comunicará a todos aquellos que estén afectados por dicho cambio. De esta forma, se pretende preservar la integridad de los productos haciendo que todo el </w:t>
-      </w:r>
-      <w:r>
-        <w:t xml:space="preserve">mundo trabaje con las versiones correctas. </w:t>
-      </w:r>
-    </w:p>
-    <w:p>
-      <w:pPr>
-        <w:pStyle w:val="PSI-Ttulo3"/>
-      </w:pPr>
-      <w:bookmarkStart w:id="16" w:name="_Toc177649709"/>
-      <w:r>
-        <w:t>Aprobación de Cambios</w:t>
-      </w:r>
-      <w:bookmarkEnd w:id="16"/>
-    </w:p>
-    <w:p>
-      <w:r>
-        <w:t xml:space="preserve">El </w:t>
-      </w:r>
-      <w:r>
-        <w:t>Comité de Control de Configuración</w:t>
-      </w:r>
-      <w:r>
-        <w:t xml:space="preserve"> estará formado por los 3 miembros del equipo T-</w:t>
-      </w:r>
-      <w:proofErr w:type="spellStart"/>
-      <w:r>
-        <w:t>Code</w:t>
-      </w:r>
-      <w:proofErr w:type="spellEnd"/>
-      <w:r>
-        <w:t xml:space="preserve">. Todos los miembros van a tener la misma autoridad por lo que el sistema de aprobación de cambios </w:t>
-      </w:r>
-      <w:r>
-        <w:t>será</w:t>
-      </w:r>
-      <w:r>
-        <w:t xml:space="preserve"> a través de una votación donde </w:t>
-      </w:r>
-      <w:r>
-        <w:t>más</w:t>
-      </w:r>
-      <w:r>
-        <w:t xml:space="preserve"> del 50% de los participantes deben estar de acuerdo.</w:t>
-      </w:r>
-    </w:p>
-    <w:p>
-      <w:pPr>
-        <w:pStyle w:val="PSI-Ttulo3"/>
-      </w:pPr>
-      <w:bookmarkStart w:id="17" w:name="_Toc177649710"/>
-      <w:r>
-        <w:t>Implementación de Cambios</w:t>
-      </w:r>
-      <w:bookmarkEnd w:id="17"/>
-    </w:p>
-    <w:p>
-      <w:r>
-        <w:t>Una vez que sean aprobados los cambios, el administrador de configuraciones realizara el traspaso de las modificaciones a la rama master verificando la integridad de los datos</w:t>
-      </w:r>
-      <w:r>
-        <w:t xml:space="preserve">. </w:t>
+      <w:bookmarkStart w:id="19" w:name="_Toc177649711"/>
+      <w:r>
+        <w:t>Estado de la Configuración</w:t>
+      </w:r>
+      <w:bookmarkEnd w:id="19"/>
+    </w:p>
+    <w:p>
+      <w:r>
+        <w:t xml:space="preserve">Los elementos que se deben controlar que estén en cada línea base fueron establecidos en la sección de elementos de la línea base. Al finalizar cada línea base se deberá realizar un control que quedara plasmado en el plan de iteración correspondiente al cierre de la etapa, que elementos quedaron completos, incompletos y cuales quedaron sin realizarse. </w:t>
+      </w:r>
+    </w:p>
+    <w:p>
+      <w:r>
+        <w:t xml:space="preserve">Esta información va a ser obtenida </w:t>
+      </w:r>
+      <w:r>
+        <w:t>a través de las revisiones que se vayan realizando por los responsables de calidad.</w:t>
       </w:r>
     </w:p>
     <w:p>
       <w:pPr>
         <w:pStyle w:val="PSI-Ttulo2"/>
       </w:pPr>
-      <w:bookmarkStart w:id="18" w:name="_Toc177649711"/>
-      <w:r>
-        <w:t>Estado de la Configuración</w:t>
-      </w:r>
-      <w:bookmarkEnd w:id="18"/>
-    </w:p>
-    <w:p>
-      <w:r>
-        <w:t xml:space="preserve">Los elementos que se deben controlar que estén en cada línea base fueron establecidos en la sección de elementos de la línea base. Al finalizar cada línea base se deberá realizar un control que quedara plasmado en el plan de iteración correspondiente al cierre de la etapa, que elementos quedaron completos, incompletos y cuales quedaron sin realizarse. </w:t>
-      </w:r>
-    </w:p>
-    <w:p>
-      <w:r>
-        <w:t xml:space="preserve">Esta información va a ser obtenida </w:t>
-      </w:r>
-      <w:r>
-        <w:t>a través de las revisiones que se vayan realizando por los responsables de calidad.</w:t>
-      </w:r>
-    </w:p>
-    <w:p>
-      <w:pPr>
-        <w:pStyle w:val="PSI-Ttulo2"/>
-      </w:pPr>
-      <w:bookmarkStart w:id="19" w:name="_Toc177649712"/>
+      <w:bookmarkStart w:id="20" w:name="_Toc177649712"/>
       <w:r>
         <w:t xml:space="preserve">Informes y </w:t>
       </w:r>
       <w:r>
         <w:t>Auditorías</w:t>
       </w:r>
-      <w:bookmarkEnd w:id="19"/>
+      <w:bookmarkEnd w:id="20"/>
     </w:p>
     <w:p>
       <w:pPr>
@@ -4896,186 +4695,160 @@
       <w:pPr>
         <w:pStyle w:val="PSI-Ttulo1"/>
       </w:pPr>
-      <w:bookmarkStart w:id="20" w:name="_Toc177649713"/>
+      <w:bookmarkStart w:id="21" w:name="_Toc177649713"/>
       <w:r>
         <w:t>Calendario</w:t>
       </w:r>
-      <w:bookmarkEnd w:id="20"/>
-    </w:p>
-    <w:p>
-      <w:pPr>
-        <w:pStyle w:val="PSI-Comentario"/>
-      </w:pPr>
-      <w:r>
-        <w:t xml:space="preserve">[Se debe establecer la secuencia y coordinación de las actividades y eventos que afecten la </w:t>
-      </w:r>
-      <w:proofErr w:type="gramStart"/>
-      <w:r>
-        <w:t>implementación  del</w:t>
-      </w:r>
-      <w:proofErr w:type="gramEnd"/>
-      <w:r>
-        <w:t xml:space="preserve"> Plan en un cronograma.</w:t>
-      </w:r>
-    </w:p>
-    <w:p>
-      <w:pPr>
-        <w:pStyle w:val="PSI-Comentario"/>
-      </w:pPr>
-      <w:r>
-        <w:t xml:space="preserve">Este debe incluir las actividades de Gestión de Configuración de Software y especificar las dependencias entre estas actividades y los principales </w:t>
-      </w:r>
-      <w:proofErr w:type="gramStart"/>
-      <w:r>
-        <w:t>hitos  en</w:t>
-      </w:r>
-      <w:proofErr w:type="gramEnd"/>
-      <w:r>
-        <w:t xml:space="preserve"> la planificación del proyecto.</w:t>
-      </w:r>
-    </w:p>
-    <w:p>
-      <w:pPr>
-        <w:pStyle w:val="PSI-Comentario"/>
-      </w:pPr>
-      <w:r>
-        <w:t>Los hitos de las actividades de la Gestión de Configuración de Software incluyen:</w:t>
-      </w:r>
-    </w:p>
-    <w:p>
-      <w:pPr>
-        <w:pStyle w:val="PSI-ComentarioVieta"/>
-      </w:pPr>
-      <w:r>
-        <w:t>Definición</w:t>
-      </w:r>
-      <w:r>
-        <w:t xml:space="preserve"> de </w:t>
-      </w:r>
-      <w:r>
-        <w:t>línea</w:t>
-      </w:r>
-      <w:r>
-        <w:t xml:space="preserve"> base.</w:t>
-      </w:r>
-    </w:p>
-    <w:p>
-      <w:pPr>
-        <w:pStyle w:val="PSI-ComentarioVieta"/>
-      </w:pPr>
-      <w:r>
-        <w:t>Implementación de Control de Cambios.</w:t>
-      </w:r>
-    </w:p>
-    <w:p>
-      <w:pPr>
-        <w:pStyle w:val="PSI-ComentarioVieta"/>
-      </w:pPr>
-      <w:r>
-        <w:t>Fechas de comienzo y fin de las auditorias</w:t>
-      </w:r>
-      <w:proofErr w:type="gramStart"/>
-      <w:r>
-        <w:t>. ]</w:t>
-      </w:r>
-      <w:proofErr w:type="gramEnd"/>
-    </w:p>
-    <w:p>
-      <w:pPr>
-        <w:pStyle w:val="PSI-ComentarioVieta"/>
-      </w:pPr>
+      <w:bookmarkEnd w:id="21"/>
+    </w:p>
+    <w:p>
+      <w:r>
+        <w:t>Las líneas base están establecidas en la sección elementos de la línea base. Las fechas que deben estar cada línea base serán:</w:t>
+      </w:r>
+    </w:p>
+    <w:p>
+      <w:pPr>
+        <w:pStyle w:val="Prrafodelista"/>
+        <w:numPr>
+          <w:ilvl w:val="0"/>
+          <w:numId w:val="16"/>
+        </w:numPr>
+      </w:pPr>
+      <w:r>
+        <w:t>Fase inicio iteración 1 empezara el día 23/08/2024 y finalizara el día 10/09/2024.</w:t>
+      </w:r>
+    </w:p>
+    <w:p>
+      <w:pPr>
+        <w:pStyle w:val="Prrafodelista"/>
+        <w:numPr>
+          <w:ilvl w:val="0"/>
+          <w:numId w:val="16"/>
+        </w:numPr>
+      </w:pPr>
+      <w:r>
+        <w:t>Fase elaboración iteración 1 empezara el día 11/09/2024 y finalizara el día 24/09/2024.</w:t>
+      </w:r>
+    </w:p>
+    <w:p>
+      <w:pPr>
+        <w:pStyle w:val="Prrafodelista"/>
+        <w:numPr>
+          <w:ilvl w:val="0"/>
+          <w:numId w:val="16"/>
+        </w:numPr>
+      </w:pPr>
+      <w:r>
+        <w:t>Fase elaboración iteración 2 empezara el día 25/09/2024 y finalizara el día 11/10/2024.</w:t>
+      </w:r>
+    </w:p>
+    <w:p>
+      <w:pPr>
+        <w:pStyle w:val="Prrafodelista"/>
+        <w:numPr>
+          <w:ilvl w:val="0"/>
+          <w:numId w:val="16"/>
+        </w:numPr>
+      </w:pPr>
+      <w:r>
+        <w:t>Fase de construcción iteración 1 empezará día 12/10/2024 y finalizará el día 29/10/2024.</w:t>
+      </w:r>
+    </w:p>
+    <w:p>
+      <w:pPr>
+        <w:pStyle w:val="Prrafodelista"/>
+        <w:numPr>
+          <w:ilvl w:val="0"/>
+          <w:numId w:val="16"/>
+        </w:numPr>
+      </w:pPr>
+      <w:r>
+        <w:t xml:space="preserve">Fase de construcción iteración 2 empezará día </w:t>
+      </w:r>
+      <w:r>
+        <w:t>30/10/2024 y finalizará el día 08/11/2024.</w:t>
+      </w:r>
+    </w:p>
+    <w:p>
+      <w:pPr>
+        <w:pStyle w:val="Prrafodelista"/>
+        <w:numPr>
+          <w:ilvl w:val="0"/>
+          <w:numId w:val="16"/>
+        </w:numPr>
+      </w:pPr>
+      <w:r>
+        <w:t xml:space="preserve">Fase de construcción iteración 3 empezará día </w:t>
+      </w:r>
+      <w:r>
+        <w:t>09/11/2024 y finalizará el día 19/11/2024</w:t>
+      </w:r>
+    </w:p>
+    <w:p>
+      <w:pPr>
+        <w:pStyle w:val="Prrafodelista"/>
+        <w:numPr>
+          <w:ilvl w:val="0"/>
+          <w:numId w:val="16"/>
+        </w:numPr>
+      </w:pPr>
+      <w:r>
+        <w:t xml:space="preserve">Fase de finalización iteración 1 empezara día 20/11/2024 </w:t>
+      </w:r>
+      <w:r>
+        <w:t xml:space="preserve"> y la fecha de finalizacion no esta definida por el momento.</w:t>
+      </w:r>
+    </w:p>
+    <w:p>
+      <w:r>
+        <w:t>La implementación del plan estará prevista para el día 25/09/2024</w:t>
+      </w:r>
+    </w:p>
+    <w:p>
+      <w:r>
+        <w:t>Las auditorias se van a realizar un día después de la finalización de cada línea base.</w:t>
+      </w:r>
     </w:p>
     <w:p>
       <w:pPr>
         <w:pStyle w:val="PSI-Ttulo1"/>
       </w:pPr>
-      <w:bookmarkStart w:id="21" w:name="_Toc177649714"/>
+      <w:bookmarkStart w:id="22" w:name="_Toc177649714"/>
       <w:r>
         <w:t>Capacitación y Recursos</w:t>
       </w:r>
-      <w:bookmarkEnd w:id="21"/>
-    </w:p>
-    <w:p>
-      <w:r>
-        <w:t xml:space="preserve">Al día 19/09/2024, se está creando un documento que será utilizado como recurso para los comandos que fueron ocurriendo </w:t>
-      </w:r>
-    </w:p>
-    <w:p>
-      <w:pPr>
-        <w:pStyle w:val="PSI-Normal"/>
-      </w:pPr>
+      <w:bookmarkEnd w:id="22"/>
+    </w:p>
+    <w:p>
+      <w:r>
+        <w:t>Al día 19/09/2024, se</w:t>
+      </w:r>
+      <w:r>
+        <w:t xml:space="preserve"> esta modificando un documento denominado “trucos de git” el cual contendrá los comandos típicos con una descripción entendible para todos los miembros del equipo. </w:t>
+      </w:r>
     </w:p>
     <w:p>
       <w:pPr>
         <w:pStyle w:val="PSI-Ttulo1"/>
       </w:pPr>
-      <w:bookmarkStart w:id="22" w:name="_Toc177649715"/>
+      <w:bookmarkStart w:id="23" w:name="_Toc177649715"/>
       <w:r>
         <w:t>Mantenimiento del Plan de Gestión de la Configuración</w:t>
       </w:r>
-      <w:bookmarkEnd w:id="22"/>
-    </w:p>
-    <w:p>
-      <w:pPr>
-        <w:pStyle w:val="PSI-Comentario"/>
-      </w:pPr>
-      <w:r>
-        <w:t>[Esta sección debe contener:</w:t>
-      </w:r>
-    </w:p>
-    <w:p>
-      <w:pPr>
-        <w:pStyle w:val="PSI-ComentarioVieta"/>
-      </w:pPr>
-      <w:r>
-        <w:t>Quien es responsable de monitorear el Plan de Gestión de Configuraciones.</w:t>
-      </w:r>
-    </w:p>
-    <w:p>
-      <w:pPr>
-        <w:pStyle w:val="PSI-ComentarioVieta"/>
-      </w:pPr>
-      <w:r>
-        <w:t>Con cuanta frecuencia se realizarán modificaciones al Plan.</w:t>
-      </w:r>
-    </w:p>
-    <w:p>
-      <w:pPr>
-        <w:pStyle w:val="PSI-ComentarioVieta"/>
-      </w:pPr>
-      <w:r>
-        <w:t>Como serán evaluados y aprobados los cambios del Plan.</w:t>
-      </w:r>
-    </w:p>
-    <w:p>
-      <w:pPr>
-        <w:pStyle w:val="PSI-ComentarioVieta"/>
-      </w:pPr>
-      <w:r>
-        <w:t>Como serán realizados y comunicados los cambios del Plan.</w:t>
-      </w:r>
-    </w:p>
-    <w:p>
-      <w:pPr>
-        <w:pStyle w:val="PSI-Comentario"/>
-      </w:pPr>
+      <w:bookmarkEnd w:id="23"/>
+    </w:p>
+    <w:p>
+      <w:r>
+        <w:t>El responsable de monitorear el plan de gestión de configuraciones va a ser el miembro Hugo Frey, el cual tendrá acceso completo al repositorio en todo momento.</w:t>
+      </w:r>
+    </w:p>
+    <w:p>
       <w:r>
         <w:lastRenderedPageBreak/>
-        <w:t xml:space="preserve">Este Plan deberá ser revisado al comienzo de cada </w:t>
-      </w:r>
-      <w:proofErr w:type="gramStart"/>
-      <w:r>
-        <w:t>fase,  modificado</w:t>
-      </w:r>
-      <w:proofErr w:type="gramEnd"/>
-      <w:r>
-        <w:t xml:space="preserve"> de acuerdo a lo necesario, aprobado y distribuido al equipo del proyecto.</w:t>
-      </w:r>
-      <w:r>
-        <w:t xml:space="preserve"> </w:t>
-      </w:r>
-      <w:r>
-        <w:t>]</w:t>
+        <w:t>Los mecanismos que fueron planteados en la sección de control de configuraciones</w:t>
+      </w:r>
+      <w:r>
+        <w:t xml:space="preserve"> serán los mismos para la modificación de este plan. </w:t>
       </w:r>
     </w:p>
     <w:sectPr>
@@ -5119,13 +4892,8 @@
       <w:spacing w:before="0"/>
     </w:pPr>
     <w:r>
-      <w:t>T-</w:t>
+      <w:t>T-Code</w:t>
     </w:r>
-    <w:proofErr w:type="spellStart"/>
-    <w:r>
-      <w:t>Code</w:t>
-    </w:r>
-    <w:proofErr w:type="spellEnd"/>
     <w:r>
       <w:tab/>
     </w:r>
@@ -5519,23 +5287,7 @@
       <w:spacing w:before="0"/>
     </w:pPr>
     <w:r>
-      <w:t xml:space="preserve">Agustín </w:t>
-    </w:r>
-    <w:proofErr w:type="spellStart"/>
-    <w:r>
-      <w:t>Collareda</w:t>
-    </w:r>
-    <w:proofErr w:type="spellEnd"/>
-    <w:r>
-      <w:t xml:space="preserve">, Cintia </w:t>
-    </w:r>
-    <w:proofErr w:type="spellStart"/>
-    <w:r>
-      <w:t>Hernandez</w:t>
-    </w:r>
-    <w:proofErr w:type="spellEnd"/>
-    <w:r>
-      <w:t xml:space="preserve"> y Hugo Frey</w:t>
+      <w:t>Agustín Collareda, Cintia Hernandez y Hugo Frey</w:t>
     </w:r>
   </w:p>
 </w:ftr>
@@ -5987,15 +5739,7 @@
       </mc:AlternateContent>
     </w:r>
     <w:r>
-      <w:t xml:space="preserve">Vesta </w:t>
-    </w:r>
-    <w:proofErr w:type="spellStart"/>
-    <w:r>
-      <w:t>Risk</w:t>
-    </w:r>
-    <w:proofErr w:type="spellEnd"/>
-    <w:r>
-      <w:t xml:space="preserve"> Manager</w:t>
+      <w:t>Vesta Risk Manager</w:t>
     </w:r>
     <w:r>
       <w:tab/>

</xml_diff>

<commit_message>
Doc: correccion de ortografia gestion de configuraciones
</commit_message>
<xml_diff>
--- a/2. Etapa de elaboración/Iteración 1/Plan de calidad/Gestión de Configuraciones/Plan de Gestión de Configuración_Vesta Risk Manager_T-Code.docx
+++ b/2. Etapa de elaboración/Iteración 1/Plan de calidad/Gestión de Configuraciones/Plan de Gestión de Configuración_Vesta Risk Manager_T-Code.docx
@@ -1,6 +1,6 @@
 
 <file path=word/document.xml><?xml version="1.0" encoding="utf-8"?>
-<w:document xmlns:wpc="http://schemas.microsoft.com/office/word/2010/wordprocessingCanvas" xmlns:cx="http://schemas.microsoft.com/office/drawing/2014/chartex" xmlns:cx1="http://schemas.microsoft.com/office/drawing/2015/9/8/chartex" xmlns:cx2="http://schemas.microsoft.com/office/drawing/2015/10/21/chartex" xmlns:cx3="http://schemas.microsoft.com/office/drawing/2016/5/9/chartex" xmlns:cx4="http://schemas.microsoft.com/office/drawing/2016/5/10/chartex" xmlns:cx5="http://schemas.microsoft.com/office/drawing/2016/5/11/chartex" xmlns:cx6="http://schemas.microsoft.com/office/drawing/2016/5/12/chartex" xmlns:cx7="http://schemas.microsoft.com/office/drawing/2016/5/13/chartex" xmlns:cx8="http://schemas.microsoft.com/office/drawing/2016/5/14/chartex" xmlns:mc="http://schemas.openxmlformats.org/markup-compatibility/2006" xmlns:aink="http://schemas.microsoft.com/office/drawing/2016/ink" xmlns:am3d="http://schemas.microsoft.com/office/drawing/2017/model3d" xmlns:o="urn:schemas-microsoft-com:office:office" xmlns:oel="http://schemas.microsoft.com/office/2019/extlst" xmlns:r="http://schemas.openxmlformats.org/officeDocument/2006/relationships" xmlns:m="http://schemas.openxmlformats.org/officeDocument/2006/math" xmlns:v="urn:schemas-microsoft-com:vml" xmlns:wp14="http://schemas.microsoft.com/office/word/2010/wordprocessingDrawing" xmlns:wp="http://schemas.openxmlformats.org/drawingml/2006/wordprocessingDrawing" xmlns:w10="urn:schemas-microsoft-com:office:word" xmlns:w="http://schemas.openxmlformats.org/wordprocessingml/2006/main" xmlns:w14="http://schemas.microsoft.com/office/word/2010/wordml" xmlns:w15="http://schemas.microsoft.com/office/word/2012/wordml" xmlns:w16cex="http://schemas.microsoft.com/office/word/2018/wordml/cex" xmlns:w16cid="http://schemas.microsoft.com/office/word/2016/wordml/cid" xmlns:w16="http://schemas.microsoft.com/office/word/2018/wordml" xmlns:w16du="http://schemas.microsoft.com/office/word/2023/wordml/word16du" xmlns:w16sdtdh="http://schemas.microsoft.com/office/word/2020/wordml/sdtdatahash" xmlns:w16se="http://schemas.microsoft.com/office/word/2015/wordml/symex" xmlns:wpg="http://schemas.microsoft.com/office/word/2010/wordprocessingGroup" xmlns:wpi="http://schemas.microsoft.com/office/word/2010/wordprocessingInk" xmlns:wne="http://schemas.microsoft.com/office/word/2006/wordml" xmlns:wps="http://schemas.microsoft.com/office/word/2010/wordprocessingShape" mc:Ignorable="w14 w15 w16se w16cid w16 w16cex w16sdtdh w16du wp14">
+<w:document xmlns:wpc="http://schemas.microsoft.com/office/word/2010/wordprocessingCanvas" xmlns:mc="http://schemas.openxmlformats.org/markup-compatibility/2006" xmlns:o="urn:schemas-microsoft-com:office:office" xmlns:r="http://schemas.openxmlformats.org/officeDocument/2006/relationships" xmlns:m="http://schemas.openxmlformats.org/officeDocument/2006/math" xmlns:v="urn:schemas-microsoft-com:vml" xmlns:wp14="http://schemas.microsoft.com/office/word/2010/wordprocessingDrawing" xmlns:wp="http://schemas.openxmlformats.org/drawingml/2006/wordprocessingDrawing" xmlns:w10="urn:schemas-microsoft-com:office:word" xmlns:w="http://schemas.openxmlformats.org/wordprocessingml/2006/main" xmlns:w14="http://schemas.microsoft.com/office/word/2010/wordml" xmlns:w15="http://schemas.microsoft.com/office/word/2012/wordml" xmlns:wpg="http://schemas.microsoft.com/office/word/2010/wordprocessingGroup" xmlns:wpi="http://schemas.microsoft.com/office/word/2010/wordprocessingInk" xmlns:wne="http://schemas.microsoft.com/office/word/2006/wordml" xmlns:wps="http://schemas.microsoft.com/office/word/2010/wordprocessingShape" mc:Ignorable="w14 w15 wp14">
   <w:body>
     <w:p>
       <w:pPr>
@@ -34,6 +34,7 @@
       <w:r>
         <w:rPr>
           <w:noProof/>
+          <w:lang w:val="es-AR" w:eastAsia="es-AR"/>
         </w:rPr>
         <mc:AlternateContent>
           <mc:Choice Requires="wps">
@@ -94,7 +95,7 @@
               </wp:anchor>
             </w:drawing>
           </mc:Choice>
-          <mc:Fallback>
+          <mc:Fallback xmlns:w16se="http://schemas.microsoft.com/office/word/2015/wordml/symex" xmlns:w16sdtdh="http://schemas.microsoft.com/office/word/2020/wordml/sdtdatahash" xmlns:w16du="http://schemas.microsoft.com/office/word/2023/wordml/word16du" xmlns:w16="http://schemas.microsoft.com/office/word/2018/wordml" xmlns:w16cid="http://schemas.microsoft.com/office/word/2016/wordml/cid" xmlns:w16cex="http://schemas.microsoft.com/office/word/2018/wordml/cex" xmlns:oel="http://schemas.microsoft.com/office/2019/extlst" xmlns:am3d="http://schemas.microsoft.com/office/drawing/2017/model3d" xmlns:aink="http://schemas.microsoft.com/office/drawing/2016/ink" xmlns:cx8="http://schemas.microsoft.com/office/drawing/2016/5/14/chartex" xmlns:cx7="http://schemas.microsoft.com/office/drawing/2016/5/13/chartex" xmlns:cx6="http://schemas.microsoft.com/office/drawing/2016/5/12/chartex" xmlns:cx5="http://schemas.microsoft.com/office/drawing/2016/5/11/chartex" xmlns:cx4="http://schemas.microsoft.com/office/drawing/2016/5/10/chartex" xmlns:cx3="http://schemas.microsoft.com/office/drawing/2016/5/9/chartex" xmlns:cx2="http://schemas.microsoft.com/office/drawing/2015/10/21/chartex" xmlns:cx1="http://schemas.microsoft.com/office/drawing/2015/9/8/chartex" xmlns:cx="http://schemas.microsoft.com/office/drawing/2014/chartex">
             <w:pict>
               <v:rect w14:anchorId="37CBB3D9" id="Rectangle 6" o:spid="_x0000_s1026" style="position:absolute;margin-left:0;margin-top:0;width:623.8pt;height:75.15pt;z-index:251653632;visibility:visible;mso-wrap-style:square;mso-width-percent:1050;mso-height-percent:900;mso-wrap-distance-left:9pt;mso-wrap-distance-top:0;mso-wrap-distance-right:9pt;mso-wrap-distance-bottom:0;mso-position-horizontal:center;mso-position-horizontal-relative:page;mso-position-vertical:bottom;mso-position-vertical-relative:page;mso-width-percent:1050;mso-height-percent:900;mso-width-relative:page;mso-height-relative:top-margin-area;v-text-anchor:top" o:gfxdata="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" o:allowincell="f" fillcolor="#4bacc6" strokecolor="#31849b">
                 <w10:wrap anchorx="page" anchory="page"/>
@@ -106,6 +107,7 @@
       <w:r>
         <w:rPr>
           <w:noProof/>
+          <w:lang w:val="es-AR" w:eastAsia="es-AR"/>
         </w:rPr>
         <mc:AlternateContent>
           <mc:Choice Requires="wps">
@@ -166,7 +168,7 @@
               </wp:anchor>
             </w:drawing>
           </mc:Choice>
-          <mc:Fallback>
+          <mc:Fallback xmlns:w16se="http://schemas.microsoft.com/office/word/2015/wordml/symex" xmlns:w16sdtdh="http://schemas.microsoft.com/office/word/2020/wordml/sdtdatahash" xmlns:w16du="http://schemas.microsoft.com/office/word/2023/wordml/word16du" xmlns:w16="http://schemas.microsoft.com/office/word/2018/wordml" xmlns:w16cid="http://schemas.microsoft.com/office/word/2016/wordml/cid" xmlns:w16cex="http://schemas.microsoft.com/office/word/2018/wordml/cex" xmlns:oel="http://schemas.microsoft.com/office/2019/extlst" xmlns:am3d="http://schemas.microsoft.com/office/drawing/2017/model3d" xmlns:aink="http://schemas.microsoft.com/office/drawing/2016/ink" xmlns:cx8="http://schemas.microsoft.com/office/drawing/2016/5/14/chartex" xmlns:cx7="http://schemas.microsoft.com/office/drawing/2016/5/13/chartex" xmlns:cx6="http://schemas.microsoft.com/office/drawing/2016/5/12/chartex" xmlns:cx5="http://schemas.microsoft.com/office/drawing/2016/5/11/chartex" xmlns:cx4="http://schemas.microsoft.com/office/drawing/2016/5/10/chartex" xmlns:cx3="http://schemas.microsoft.com/office/drawing/2016/5/9/chartex" xmlns:cx2="http://schemas.microsoft.com/office/drawing/2015/10/21/chartex" xmlns:cx1="http://schemas.microsoft.com/office/drawing/2015/9/8/chartex" xmlns:cx="http://schemas.microsoft.com/office/drawing/2014/chartex">
             <w:pict>
               <v:rect w14:anchorId="5211A32E" id="Rectangle 9" o:spid="_x0000_s1026" style="position:absolute;margin-left:38.95pt;margin-top:-20.65pt;width:7.15pt;height:882.2pt;z-index:251656704;visibility:visible;mso-wrap-style:square;mso-width-percent:0;mso-height-percent:1050;mso-wrap-distance-left:9pt;mso-wrap-distance-top:0;mso-wrap-distance-right:9pt;mso-wrap-distance-bottom:0;mso-position-horizontal:absolute;mso-position-horizontal-relative:page;mso-position-vertical:absolute;mso-position-vertical-relative:page;mso-width-percent:0;mso-height-percent:1050;mso-width-relative:page;mso-height-relative:page;v-text-anchor:top" o:gfxdata="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" o:allowincell="f" strokecolor="#31849b">
                 <w10:wrap anchorx="page" anchory="page"/>
@@ -178,6 +180,7 @@
       <w:r>
         <w:rPr>
           <w:noProof/>
+          <w:lang w:val="es-AR" w:eastAsia="es-AR"/>
         </w:rPr>
         <mc:AlternateContent>
           <mc:Choice Requires="wps">
@@ -238,7 +241,7 @@
               </wp:anchor>
             </w:drawing>
           </mc:Choice>
-          <mc:Fallback>
+          <mc:Fallback xmlns:w16se="http://schemas.microsoft.com/office/word/2015/wordml/symex" xmlns:w16sdtdh="http://schemas.microsoft.com/office/word/2020/wordml/sdtdatahash" xmlns:w16du="http://schemas.microsoft.com/office/word/2023/wordml/word16du" xmlns:w16="http://schemas.microsoft.com/office/word/2018/wordml" xmlns:w16cid="http://schemas.microsoft.com/office/word/2016/wordml/cid" xmlns:w16cex="http://schemas.microsoft.com/office/word/2018/wordml/cex" xmlns:oel="http://schemas.microsoft.com/office/2019/extlst" xmlns:am3d="http://schemas.microsoft.com/office/drawing/2017/model3d" xmlns:aink="http://schemas.microsoft.com/office/drawing/2016/ink" xmlns:cx8="http://schemas.microsoft.com/office/drawing/2016/5/14/chartex" xmlns:cx7="http://schemas.microsoft.com/office/drawing/2016/5/13/chartex" xmlns:cx6="http://schemas.microsoft.com/office/drawing/2016/5/12/chartex" xmlns:cx5="http://schemas.microsoft.com/office/drawing/2016/5/11/chartex" xmlns:cx4="http://schemas.microsoft.com/office/drawing/2016/5/10/chartex" xmlns:cx3="http://schemas.microsoft.com/office/drawing/2016/5/9/chartex" xmlns:cx2="http://schemas.microsoft.com/office/drawing/2015/10/21/chartex" xmlns:cx1="http://schemas.microsoft.com/office/drawing/2015/9/8/chartex" xmlns:cx="http://schemas.microsoft.com/office/drawing/2014/chartex">
             <w:pict>
               <v:rect w14:anchorId="30816D59" id="Rectangle 8" o:spid="_x0000_s1026" style="position:absolute;margin-left:549.2pt;margin-top:-20.65pt;width:7.15pt;height:882.2pt;z-index:251655680;visibility:visible;mso-wrap-style:square;mso-width-percent:0;mso-height-percent:1050;mso-wrap-distance-left:9pt;mso-wrap-distance-top:0;mso-wrap-distance-right:9pt;mso-wrap-distance-bottom:0;mso-position-horizontal:absolute;mso-position-horizontal-relative:page;mso-position-vertical:absolute;mso-position-vertical-relative:page;mso-width-percent:0;mso-height-percent:1050;mso-width-relative:page;mso-height-relative:page;v-text-anchor:top" o:gfxdata="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" o:allowincell="f" strokecolor="#31849b">
                 <w10:wrap anchorx="page" anchory="page"/>
@@ -250,6 +253,7 @@
       <w:r>
         <w:rPr>
           <w:noProof/>
+          <w:lang w:val="es-AR" w:eastAsia="es-AR"/>
         </w:rPr>
         <mc:AlternateContent>
           <mc:Choice Requires="wps">
@@ -310,7 +314,7 @@
               </wp:anchor>
             </w:drawing>
           </mc:Choice>
-          <mc:Fallback>
+          <mc:Fallback xmlns:w16se="http://schemas.microsoft.com/office/word/2015/wordml/symex" xmlns:w16sdtdh="http://schemas.microsoft.com/office/word/2020/wordml/sdtdatahash" xmlns:w16du="http://schemas.microsoft.com/office/word/2023/wordml/word16du" xmlns:w16="http://schemas.microsoft.com/office/word/2018/wordml" xmlns:w16cid="http://schemas.microsoft.com/office/word/2016/wordml/cid" xmlns:w16cex="http://schemas.microsoft.com/office/word/2018/wordml/cex" xmlns:oel="http://schemas.microsoft.com/office/2019/extlst" xmlns:am3d="http://schemas.microsoft.com/office/drawing/2017/model3d" xmlns:aink="http://schemas.microsoft.com/office/drawing/2016/ink" xmlns:cx8="http://schemas.microsoft.com/office/drawing/2016/5/14/chartex" xmlns:cx7="http://schemas.microsoft.com/office/drawing/2016/5/13/chartex" xmlns:cx6="http://schemas.microsoft.com/office/drawing/2016/5/12/chartex" xmlns:cx5="http://schemas.microsoft.com/office/drawing/2016/5/11/chartex" xmlns:cx4="http://schemas.microsoft.com/office/drawing/2016/5/10/chartex" xmlns:cx3="http://schemas.microsoft.com/office/drawing/2016/5/9/chartex" xmlns:cx2="http://schemas.microsoft.com/office/drawing/2015/10/21/chartex" xmlns:cx1="http://schemas.microsoft.com/office/drawing/2015/9/8/chartex" xmlns:cx="http://schemas.microsoft.com/office/drawing/2014/chartex">
             <w:pict>
               <v:rect w14:anchorId="1D4F5B16" id="Rectangle 7" o:spid="_x0000_s1026" style="position:absolute;margin-left:-14.45pt;margin-top:.4pt;width:623.8pt;height:75.15pt;z-index:251654656;visibility:visible;mso-wrap-style:square;mso-width-percent:1050;mso-height-percent:900;mso-wrap-distance-left:9pt;mso-wrap-distance-top:0;mso-wrap-distance-right:9pt;mso-wrap-distance-bottom:0;mso-position-horizontal:absolute;mso-position-horizontal-relative:page;mso-position-vertical:absolute;mso-position-vertical-relative:page;mso-width-percent:1050;mso-height-percent:900;mso-width-relative:page;mso-height-relative:top-margin-area;v-text-anchor:top" o:gfxdata="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" o:allowincell="f" fillcolor="#4bacc6" strokecolor="#31849b">
                 <w10:wrap anchorx="page" anchory="page"/>
@@ -354,7 +358,27 @@
           <w:szCs w:val="36"/>
           <w:lang w:val="es-AR"/>
         </w:rPr>
-        <w:t>Vesta Risk Manager</w:t>
+        <w:t xml:space="preserve">Vesta </w:t>
+      </w:r>
+      <w:proofErr w:type="spellStart"/>
+      <w:r>
+        <w:rPr>
+          <w:rFonts w:ascii="Cambria" w:hAnsi="Cambria"/>
+          <w:sz w:val="36"/>
+          <w:szCs w:val="36"/>
+          <w:lang w:val="es-AR"/>
+        </w:rPr>
+        <w:t>Risk</w:t>
+      </w:r>
+      <w:proofErr w:type="spellEnd"/>
+      <w:r>
+        <w:rPr>
+          <w:rFonts w:ascii="Cambria" w:hAnsi="Cambria"/>
+          <w:sz w:val="36"/>
+          <w:szCs w:val="36"/>
+          <w:lang w:val="es-AR"/>
+        </w:rPr>
+        <w:t xml:space="preserve"> Manager</w:t>
       </w:r>
     </w:p>
     <w:p>
@@ -416,6 +440,7 @@
       <w:r>
         <w:rPr>
           <w:noProof/>
+          <w:lang w:eastAsia="es-AR"/>
         </w:rPr>
         <w:drawing>
           <wp:anchor distT="0" distB="0" distL="114300" distR="114300" simplePos="0" relativeHeight="251662848" behindDoc="0" locked="0" layoutInCell="1" allowOverlap="1" wp14:anchorId="44E82BE6" wp14:editId="62097D9D">
@@ -476,6 +501,7 @@
       <w:r>
         <w:rPr>
           <w:noProof/>
+          <w:lang w:eastAsia="es-AR"/>
         </w:rPr>
         <w:drawing>
           <wp:anchor distT="128016" distB="315468" distL="254508" distR="443103" simplePos="0" relativeHeight="251657728" behindDoc="0" locked="0" layoutInCell="1" allowOverlap="1" wp14:anchorId="78F89061" wp14:editId="60E07763">
@@ -548,6 +574,7 @@
       <w:r>
         <w:rPr>
           <w:noProof/>
+          <w:lang w:eastAsia="es-AR"/>
         </w:rPr>
         <w:lastRenderedPageBreak/>
         <mc:AlternateContent>
@@ -649,7 +676,7 @@
               </wp:anchor>
             </w:drawing>
           </mc:Choice>
-          <mc:Fallback>
+          <mc:Fallback xmlns:w16se="http://schemas.microsoft.com/office/word/2015/wordml/symex" xmlns:w16sdtdh="http://schemas.microsoft.com/office/word/2020/wordml/sdtdatahash" xmlns:w16du="http://schemas.microsoft.com/office/word/2023/wordml/word16du" xmlns:w16="http://schemas.microsoft.com/office/word/2018/wordml" xmlns:w16cid="http://schemas.microsoft.com/office/word/2016/wordml/cid" xmlns:w16cex="http://schemas.microsoft.com/office/word/2018/wordml/cex" xmlns:oel="http://schemas.microsoft.com/office/2019/extlst" xmlns:am3d="http://schemas.microsoft.com/office/drawing/2017/model3d" xmlns:aink="http://schemas.microsoft.com/office/drawing/2016/ink" xmlns:cx8="http://schemas.microsoft.com/office/drawing/2016/5/14/chartex" xmlns:cx7="http://schemas.microsoft.com/office/drawing/2016/5/13/chartex" xmlns:cx6="http://schemas.microsoft.com/office/drawing/2016/5/12/chartex" xmlns:cx5="http://schemas.microsoft.com/office/drawing/2016/5/11/chartex" xmlns:cx4="http://schemas.microsoft.com/office/drawing/2016/5/10/chartex" xmlns:cx3="http://schemas.microsoft.com/office/drawing/2016/5/9/chartex" xmlns:cx2="http://schemas.microsoft.com/office/drawing/2015/10/21/chartex" xmlns:cx1="http://schemas.microsoft.com/office/drawing/2015/9/8/chartex" xmlns:cx="http://schemas.microsoft.com/office/drawing/2014/chartex">
             <w:pict>
               <v:shapetype w14:anchorId="72C7C3A2" id="_x0000_t202" coordsize="21600,21600" o:spt="202" path="m,l,21600r21600,l21600,xe">
                 <v:stroke joinstyle="miter"/>
@@ -712,7 +739,7 @@
       <w:r>
         <w:rPr>
           <w:noProof/>
-          <w:lang w:eastAsia="es-ES"/>
+          <w:lang w:eastAsia="es-AR"/>
         </w:rPr>
         <mc:AlternateContent>
           <mc:Choice Requires="wps">
@@ -773,7 +800,7 @@
               </wp:anchor>
             </w:drawing>
           </mc:Choice>
-          <mc:Fallback>
+          <mc:Fallback xmlns:w16se="http://schemas.microsoft.com/office/word/2015/wordml/symex" xmlns:w16sdtdh="http://schemas.microsoft.com/office/word/2020/wordml/sdtdatahash" xmlns:w16du="http://schemas.microsoft.com/office/word/2023/wordml/word16du" xmlns:w16="http://schemas.microsoft.com/office/word/2018/wordml" xmlns:w16cid="http://schemas.microsoft.com/office/word/2016/wordml/cid" xmlns:w16cex="http://schemas.microsoft.com/office/word/2018/wordml/cex" xmlns:oel="http://schemas.microsoft.com/office/2019/extlst" xmlns:am3d="http://schemas.microsoft.com/office/drawing/2017/model3d" xmlns:aink="http://schemas.microsoft.com/office/drawing/2016/ink" xmlns:cx8="http://schemas.microsoft.com/office/drawing/2016/5/14/chartex" xmlns:cx7="http://schemas.microsoft.com/office/drawing/2016/5/13/chartex" xmlns:cx6="http://schemas.microsoft.com/office/drawing/2016/5/12/chartex" xmlns:cx5="http://schemas.microsoft.com/office/drawing/2016/5/11/chartex" xmlns:cx4="http://schemas.microsoft.com/office/drawing/2016/5/10/chartex" xmlns:cx3="http://schemas.microsoft.com/office/drawing/2016/5/9/chartex" xmlns:cx2="http://schemas.microsoft.com/office/drawing/2015/10/21/chartex" xmlns:cx1="http://schemas.microsoft.com/office/drawing/2015/9/8/chartex" xmlns:cx="http://schemas.microsoft.com/office/drawing/2014/chartex">
             <w:pict>
               <v:rect w14:anchorId="1C477406" id="Rectangle 17" o:spid="_x0000_s1026" style="position:absolute;margin-left:315.7pt;margin-top:-76.25pt;width:195.35pt;height:844.9pt;z-index:-251656704;visibility:visible;mso-wrap-style:square;mso-width-percent:0;mso-height-percent:0;mso-wrap-distance-left:9pt;mso-wrap-distance-top:0;mso-wrap-distance-right:9pt;mso-wrap-distance-bottom:0;mso-position-horizontal:absolute;mso-position-horizontal-relative:margin;mso-position-vertical:absolute;mso-position-vertical-relative:margin;mso-width-percent:0;mso-height-percent:0;mso-width-relative:page;mso-height-relative:page;v-text-anchor:top" o:gfxdata="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" fillcolor="#4bacc6" strokecolor="#31849b">
                 <w10:wrap type="square" anchorx="margin" anchory="margin"/>
@@ -793,6 +820,7 @@
       <w:r>
         <w:rPr>
           <w:noProof/>
+          <w:lang w:eastAsia="es-AR"/>
         </w:rPr>
         <w:drawing>
           <wp:anchor distT="42672" distB="232410" distL="144780" distR="371094" simplePos="0" relativeHeight="251660800" behindDoc="0" locked="0" layoutInCell="1" allowOverlap="1" wp14:anchorId="168B557E" wp14:editId="7F5F537F">
@@ -860,7 +888,7 @@
     </w:p>
     <w:p>
       <w:pPr>
-        <w:pStyle w:val="TtulodeTDC"/>
+        <w:pStyle w:val="TtulodeTDC1"/>
       </w:pPr>
       <w:r>
         <w:lastRenderedPageBreak/>
@@ -2606,7 +2634,15 @@
         <w:t xml:space="preserve">El ámbito de este documento es el proyecto </w:t>
       </w:r>
       <w:r>
-        <w:t>Vesta Risk Manager</w:t>
+        <w:t xml:space="preserve">Vesta </w:t>
+      </w:r>
+      <w:proofErr w:type="spellStart"/>
+      <w:r>
+        <w:t>Risk</w:t>
+      </w:r>
+      <w:proofErr w:type="spellEnd"/>
+      <w:r>
+        <w:t xml:space="preserve"> Manager</w:t>
       </w:r>
       <w:r>
         <w:t xml:space="preserve"> </w:t>
@@ -2649,8 +2685,13 @@
         <w:t xml:space="preserve"> </w:t>
       </w:r>
       <w:r>
-        <w:t>Aunque se colabora de manera equitativa en todas las tarea</w:t>
-      </w:r>
+        <w:t xml:space="preserve">Aunque se colabora de manera equitativa en </w:t>
+      </w:r>
+      <w:proofErr w:type="gramStart"/>
+      <w:r>
+        <w:t>todas las tarea</w:t>
+      </w:r>
+      <w:proofErr w:type="gramEnd"/>
       <w:r>
         <w:t xml:space="preserve">, también tenemos los roles definidos de la siguiente forma:  </w:t>
       </w:r>
@@ -3076,7 +3117,23 @@
         </w:numPr>
       </w:pPr>
       <w:r>
-        <w:t>Navegador de internet. Por ejemplo, Chrome o Brave.</w:t>
+        <w:t xml:space="preserve">Navegador de internet. Por ejemplo, </w:t>
+      </w:r>
+      <w:proofErr w:type="spellStart"/>
+      <w:r>
+        <w:t>Chrome</w:t>
+      </w:r>
+      <w:proofErr w:type="spellEnd"/>
+      <w:r>
+        <w:t xml:space="preserve"> o </w:t>
+      </w:r>
+      <w:proofErr w:type="spellStart"/>
+      <w:r>
+        <w:t>Brave</w:t>
+      </w:r>
+      <w:proofErr w:type="spellEnd"/>
+      <w:r>
+        <w:t>.</w:t>
       </w:r>
     </w:p>
     <w:p>
@@ -3088,7 +3145,15 @@
         </w:numPr>
       </w:pPr>
       <w:r>
-        <w:t>Un sistema de control de versiones Git.</w:t>
+        <w:t xml:space="preserve">Un sistema de control de versiones </w:t>
+      </w:r>
+      <w:proofErr w:type="spellStart"/>
+      <w:r>
+        <w:t>Git</w:t>
+      </w:r>
+      <w:proofErr w:type="spellEnd"/>
+      <w:r>
+        <w:t>.</w:t>
       </w:r>
     </w:p>
     <w:p>
@@ -3099,8 +3164,13 @@
           <w:numId w:val="16"/>
         </w:numPr>
       </w:pPr>
-      <w:r>
-        <w:t>Discord para las reuniones virtuales.</w:t>
+      <w:proofErr w:type="spellStart"/>
+      <w:r>
+        <w:t>Discord</w:t>
+      </w:r>
+      <w:proofErr w:type="spellEnd"/>
+      <w:r>
+        <w:t xml:space="preserve"> para las reuniones virtuales.</w:t>
       </w:r>
     </w:p>
     <w:p>
@@ -3139,16 +3209,32 @@
       <w:r>
         <w:t xml:space="preserve">publicadas en el repositorio llamado </w:t>
       </w:r>
-      <w:r>
+      <w:proofErr w:type="spellStart"/>
+      <w:r>
+        <w:rPr>
+          <w:b/>
+        </w:rPr>
         <w:t>Vesta_Risk_Manager</w:t>
       </w:r>
+      <w:proofErr w:type="spellEnd"/>
       <w:r>
         <w:t xml:space="preserve">. </w:t>
       </w:r>
     </w:p>
     <w:p>
       <w:r>
-        <w:t xml:space="preserve">Por defecto, la rama develop será para los documentos que </w:t>
+        <w:t xml:space="preserve">Por defecto, la rama </w:t>
+      </w:r>
+      <w:proofErr w:type="spellStart"/>
+      <w:r>
+        <w:rPr>
+          <w:b/>
+        </w:rPr>
+        <w:t>develop</w:t>
+      </w:r>
+      <w:proofErr w:type="spellEnd"/>
+      <w:r>
+        <w:t xml:space="preserve"> será para los documentos que </w:t>
       </w:r>
       <w:r>
         <w:t xml:space="preserve">se encuentren en desarrollo, en supervisión y finalizados. </w:t>
@@ -3168,7 +3254,13 @@
         <w:t>será</w:t>
       </w:r>
       <w:r>
-        <w:t xml:space="preserve"> utilizada para almacenar las ultimas versiones de los documentos</w:t>
+        <w:t xml:space="preserve"> utilizada para almacenar las </w:t>
+      </w:r>
+      <w:r>
+        <w:t>últimas</w:t>
+      </w:r>
+      <w:r>
+        <w:t xml:space="preserve"> versiones de los documentos</w:t>
       </w:r>
       <w:r>
         <w:t xml:space="preserve"> al finalizar una iteración</w:t>
@@ -3177,12 +3269,34 @@
         <w:t>.</w:t>
       </w:r>
       <w:r>
-        <w:t xml:space="preserve"> Se traspasará todos los archivos de la rama develop a esta rama.</w:t>
-      </w:r>
-    </w:p>
-    <w:p>
-      <w:r>
-        <w:t>La rama tester será utilizada para ejecutar las pruebas del código a utilizar</w:t>
+        <w:t xml:space="preserve"> Se traspasará todos los archivos de la rama </w:t>
+      </w:r>
+      <w:proofErr w:type="spellStart"/>
+      <w:r>
+        <w:rPr>
+          <w:b/>
+        </w:rPr>
+        <w:t>develop</w:t>
+      </w:r>
+      <w:proofErr w:type="spellEnd"/>
+      <w:r>
+        <w:t xml:space="preserve"> a esta rama.</w:t>
+      </w:r>
+    </w:p>
+    <w:p>
+      <w:r>
+        <w:t xml:space="preserve">La rama </w:t>
+      </w:r>
+      <w:proofErr w:type="spellStart"/>
+      <w:r>
+        <w:rPr>
+          <w:b/>
+        </w:rPr>
+        <w:t>tester</w:t>
+      </w:r>
+      <w:proofErr w:type="spellEnd"/>
+      <w:r>
+        <w:t xml:space="preserve"> será utilizada para ejecutar las pruebas del código a utilizar</w:t>
       </w:r>
       <w:r>
         <w:t xml:space="preserve"> en un entorno controlado y se harán revisiones informales sobre los documentos relacionados al análisis y diseño del sistema</w:t>
@@ -3195,6 +3309,7 @@
       <w:r>
         <w:t xml:space="preserve">En la rama </w:t>
       </w:r>
+      <w:proofErr w:type="spellStart"/>
       <w:r>
         <w:rPr>
           <w:b/>
@@ -3202,6 +3317,7 @@
         </w:rPr>
         <w:t>develop</w:t>
       </w:r>
+      <w:proofErr w:type="spellEnd"/>
       <w:r>
         <w:t xml:space="preserve"> las carpetas se </w:t>
       </w:r>
@@ -3214,7 +3330,13 @@
     </w:p>
     <w:p>
       <w:r>
-        <w:t xml:space="preserve">Cada etapa que realizamos se le pondrá un numero seguido por el nombre de la etapa para facilitar su búsqueda. En dichas etapas se </w:t>
+        <w:t xml:space="preserve">Cada etapa que realizamos se le pondrá un </w:t>
+      </w:r>
+      <w:r>
+        <w:t>número</w:t>
+      </w:r>
+      <w:r>
+        <w:t xml:space="preserve"> seguido por el nombre de la etapa para facilitar su búsqueda. En dichas etapas se </w:t>
       </w:r>
       <w:r>
         <w:t>encontrarán</w:t>
@@ -3252,7 +3374,15 @@
         </w:numPr>
       </w:pPr>
       <w:r>
-        <w:t>/Vesta Risk Manager</w:t>
+        <w:t xml:space="preserve">/Vesta </w:t>
+      </w:r>
+      <w:proofErr w:type="spellStart"/>
+      <w:r>
+        <w:t>Risk</w:t>
+      </w:r>
+      <w:proofErr w:type="spellEnd"/>
+      <w:r>
+        <w:t xml:space="preserve"> Manager</w:t>
       </w:r>
     </w:p>
     <w:p>
@@ -3288,7 +3418,7 @@
         </w:numPr>
       </w:pPr>
       <w:r>
-        <w:t>/2. Etapa de elaboración.</w:t>
+        <w:t>/2. Etapa de elaboración</w:t>
       </w:r>
     </w:p>
     <w:p>
@@ -3360,12 +3490,34 @@
         <w:t>forma</w:t>
       </w:r>
       <w:r>
-        <w:t xml:space="preserve"> que la rama develop.</w:t>
-      </w:r>
-    </w:p>
-    <w:p>
-      <w:r>
-        <w:t xml:space="preserve">En la rama tester las carpetas se </w:t>
+        <w:t xml:space="preserve"> que la rama </w:t>
+      </w:r>
+      <w:proofErr w:type="spellStart"/>
+      <w:r>
+        <w:rPr>
+          <w:b/>
+        </w:rPr>
+        <w:t>develop</w:t>
+      </w:r>
+      <w:proofErr w:type="spellEnd"/>
+      <w:r>
+        <w:t>.</w:t>
+      </w:r>
+    </w:p>
+    <w:p>
+      <w:r>
+        <w:t xml:space="preserve">En la rama </w:t>
+      </w:r>
+      <w:proofErr w:type="spellStart"/>
+      <w:r>
+        <w:rPr>
+          <w:b/>
+        </w:rPr>
+        <w:t>tester</w:t>
+      </w:r>
+      <w:proofErr w:type="spellEnd"/>
+      <w:r>
+        <w:t xml:space="preserve"> las carpetas se </w:t>
       </w:r>
       <w:r>
         <w:t>separarán</w:t>
@@ -3383,7 +3535,15 @@
         </w:numPr>
       </w:pPr>
       <w:r>
-        <w:t>/Vesta Risk Manager</w:t>
+        <w:t xml:space="preserve">/Vesta </w:t>
+      </w:r>
+      <w:proofErr w:type="spellStart"/>
+      <w:r>
+        <w:t>Risk</w:t>
+      </w:r>
+      <w:proofErr w:type="spellEnd"/>
+      <w:r>
+        <w:t xml:space="preserve"> Manager</w:t>
       </w:r>
     </w:p>
     <w:p>
@@ -3395,7 +3555,15 @@
         </w:numPr>
       </w:pPr>
       <w:r>
-        <w:t>/Codigo fuente</w:t>
+        <w:t>/</w:t>
+      </w:r>
+      <w:proofErr w:type="spellStart"/>
+      <w:r>
+        <w:t>Codigo</w:t>
+      </w:r>
+      <w:proofErr w:type="spellEnd"/>
+      <w:r>
+        <w:t xml:space="preserve"> fuente</w:t>
       </w:r>
     </w:p>
     <w:p>
@@ -3820,7 +3988,23 @@
     </w:p>
     <w:p>
       <w:r>
-        <w:t xml:space="preserve">La nomenclatura que poseerán los elementos de configuración en nuestro proyecto tendrá el siguiente formato: &lt;Nombre del documento&gt;_Vesta Risk Manager_T-Code. </w:t>
+        <w:t xml:space="preserve">La nomenclatura que poseerán los elementos de configuración en nuestro proyecto tendrá el siguiente formato: &lt;Nombre del documento&gt;_Vesta </w:t>
+      </w:r>
+      <w:proofErr w:type="spellStart"/>
+      <w:r>
+        <w:t>Risk</w:t>
+      </w:r>
+      <w:proofErr w:type="spellEnd"/>
+      <w:r>
+        <w:t xml:space="preserve"> </w:t>
+      </w:r>
+      <w:proofErr w:type="spellStart"/>
+      <w:r>
+        <w:t>Manager_T</w:t>
+      </w:r>
+      <w:proofErr w:type="spellEnd"/>
+      <w:r>
+        <w:t xml:space="preserve">-Code. </w:t>
       </w:r>
     </w:p>
     <w:p>
@@ -4411,7 +4595,13 @@
       </w:pPr>
       <w:r>
         <w:lastRenderedPageBreak/>
-        <w:t>Manual de instalacion.</w:t>
+        <w:t xml:space="preserve">Manual de </w:t>
+      </w:r>
+      <w:r>
+        <w:t>instalación</w:t>
+      </w:r>
+      <w:r>
+        <w:t>.</w:t>
       </w:r>
     </w:p>
     <w:p>
@@ -4436,7 +4626,33 @@
     </w:p>
     <w:p>
       <w:r>
-        <w:t>La Solicitud de los cambios sera realizada cuando se quiera traspasar elementos de la rama develop a la rama master</w:t>
+        <w:t>La s</w:t>
+      </w:r>
+      <w:r>
+        <w:t xml:space="preserve">olicitud de los cambios </w:t>
+      </w:r>
+      <w:r>
+        <w:t>será</w:t>
+      </w:r>
+      <w:r>
+        <w:t xml:space="preserve"> realizada cuando se quiera traspasar elementos de la rama </w:t>
+      </w:r>
+      <w:proofErr w:type="spellStart"/>
+      <w:r>
+        <w:rPr>
+          <w:b/>
+        </w:rPr>
+        <w:t>develop</w:t>
+      </w:r>
+      <w:proofErr w:type="spellEnd"/>
+      <w:r>
+        <w:t xml:space="preserve"> a la rama </w:t>
+      </w:r>
+      <w:r>
+        <w:rPr>
+          <w:b/>
+        </w:rPr>
+        <w:t>master</w:t>
       </w:r>
       <w:r>
         <w:t xml:space="preserve">, se realiza el documento “Solicitud de Cambios” para registrar dicha solicitud. </w:t>
@@ -4690,152 +4906,187 @@
       <w:pPr>
         <w:pStyle w:val="PSI-Ttulo1"/>
       </w:pPr>
+      <w:bookmarkStart w:id="21" w:name="_Toc177649713"/>
+      <w:bookmarkStart w:id="22" w:name="_GoBack"/>
+      <w:bookmarkEnd w:id="22"/>
+      <w:r>
+        <w:t>Calendario</w:t>
+      </w:r>
+      <w:bookmarkEnd w:id="21"/>
+    </w:p>
+    <w:p>
+      <w:r>
+        <w:t>Las líneas base están establecidas en la sección elementos de la línea base. Las fechas que deben estar cada línea base serán:</w:t>
+      </w:r>
+    </w:p>
+    <w:p>
+      <w:pPr>
+        <w:pStyle w:val="Prrafodelista"/>
+        <w:numPr>
+          <w:ilvl w:val="0"/>
+          <w:numId w:val="16"/>
+        </w:numPr>
+      </w:pPr>
+      <w:r>
+        <w:t>Fase inicio iteración 1 empezara el día 23/08/2024 y finalizara el día 10/09/2024.</w:t>
+      </w:r>
+    </w:p>
+    <w:p>
+      <w:pPr>
+        <w:pStyle w:val="Prrafodelista"/>
+        <w:numPr>
+          <w:ilvl w:val="0"/>
+          <w:numId w:val="16"/>
+        </w:numPr>
+      </w:pPr>
+      <w:r>
+        <w:t>Fase elaboración iteración 1 empezara el día 11/09/2024 y finalizara el día 24/09/2024.</w:t>
+      </w:r>
+    </w:p>
+    <w:p>
+      <w:pPr>
+        <w:pStyle w:val="Prrafodelista"/>
+        <w:numPr>
+          <w:ilvl w:val="0"/>
+          <w:numId w:val="16"/>
+        </w:numPr>
+      </w:pPr>
+      <w:r>
+        <w:t>Fase elaboración iteración 2 empezara el día 25/09/2024 y finalizara el día 11/10/2024.</w:t>
+      </w:r>
+    </w:p>
+    <w:p>
+      <w:pPr>
+        <w:pStyle w:val="Prrafodelista"/>
+        <w:numPr>
+          <w:ilvl w:val="0"/>
+          <w:numId w:val="16"/>
+        </w:numPr>
+      </w:pPr>
+      <w:r>
+        <w:t>Fase de construcción iteración 1 empezará día 12/10/2024 y finalizará el día 29/10/2024.</w:t>
+      </w:r>
+    </w:p>
+    <w:p>
+      <w:pPr>
+        <w:pStyle w:val="Prrafodelista"/>
+        <w:numPr>
+          <w:ilvl w:val="0"/>
+          <w:numId w:val="16"/>
+        </w:numPr>
+      </w:pPr>
+      <w:r>
+        <w:t xml:space="preserve">Fase de construcción iteración 2 empezará día </w:t>
+      </w:r>
+      <w:r>
+        <w:t>30/10/2024 y finalizará el día 08/11/2024.</w:t>
+      </w:r>
+    </w:p>
+    <w:p>
+      <w:pPr>
+        <w:pStyle w:val="Prrafodelista"/>
+        <w:numPr>
+          <w:ilvl w:val="0"/>
+          <w:numId w:val="16"/>
+        </w:numPr>
+      </w:pPr>
+      <w:r>
+        <w:t xml:space="preserve">Fase de construcción iteración 3 empezará día </w:t>
+      </w:r>
+      <w:r>
+        <w:t>09/11/2024 y finalizará el día 19/11/2024</w:t>
+      </w:r>
+    </w:p>
+    <w:p>
+      <w:pPr>
+        <w:pStyle w:val="Prrafodelista"/>
+        <w:numPr>
+          <w:ilvl w:val="0"/>
+          <w:numId w:val="16"/>
+        </w:numPr>
+      </w:pPr>
+      <w:r>
+        <w:t>Fase de finalización iter</w:t>
+      </w:r>
+      <w:r>
+        <w:t>ación 1 empezara día 20/11/2024,</w:t>
+      </w:r>
+      <w:r>
+        <w:t xml:space="preserve"> la fecha de </w:t>
+      </w:r>
+      <w:r>
+        <w:t>finalización</w:t>
+      </w:r>
+      <w:r>
+        <w:t xml:space="preserve"> no </w:t>
+      </w:r>
+      <w:r>
+        <w:t>está</w:t>
+      </w:r>
+      <w:r>
+        <w:t xml:space="preserve"> definida por el momento.</w:t>
+      </w:r>
+    </w:p>
+    <w:p>
+      <w:r>
+        <w:t>La implementación del plan estará prevista para el día 25/09/2024</w:t>
+      </w:r>
+      <w:r>
+        <w:t>.</w:t>
+      </w:r>
+    </w:p>
+    <w:p>
+      <w:r>
+        <w:t>Las auditorias se van a realizar un día después de la finalización de cada línea base.</w:t>
+      </w:r>
     </w:p>
     <w:p>
       <w:pPr>
         <w:pStyle w:val="PSI-Ttulo1"/>
       </w:pPr>
-      <w:bookmarkStart w:id="21" w:name="_Toc177649713"/>
-      <w:r>
-        <w:t>Calendario</w:t>
-      </w:r>
-      <w:bookmarkEnd w:id="21"/>
-    </w:p>
-    <w:p>
-      <w:r>
-        <w:t>Las líneas base están establecidas en la sección elementos de la línea base. Las fechas que deben estar cada línea base serán:</w:t>
-      </w:r>
-    </w:p>
-    <w:p>
-      <w:pPr>
-        <w:pStyle w:val="Prrafodelista"/>
-        <w:numPr>
-          <w:ilvl w:val="0"/>
-          <w:numId w:val="16"/>
-        </w:numPr>
-      </w:pPr>
-      <w:r>
-        <w:t>Fase inicio iteración 1 empezara el día 23/08/2024 y finalizara el día 10/09/2024.</w:t>
-      </w:r>
-    </w:p>
-    <w:p>
-      <w:pPr>
-        <w:pStyle w:val="Prrafodelista"/>
-        <w:numPr>
-          <w:ilvl w:val="0"/>
-          <w:numId w:val="16"/>
-        </w:numPr>
-      </w:pPr>
-      <w:r>
-        <w:t>Fase elaboración iteración 1 empezara el día 11/09/2024 y finalizara el día 24/09/2024.</w:t>
-      </w:r>
-    </w:p>
-    <w:p>
-      <w:pPr>
-        <w:pStyle w:val="Prrafodelista"/>
-        <w:numPr>
-          <w:ilvl w:val="0"/>
-          <w:numId w:val="16"/>
-        </w:numPr>
-      </w:pPr>
-      <w:r>
-        <w:t>Fase elaboración iteración 2 empezara el día 25/09/2024 y finalizara el día 11/10/2024.</w:t>
-      </w:r>
-    </w:p>
-    <w:p>
-      <w:pPr>
-        <w:pStyle w:val="Prrafodelista"/>
-        <w:numPr>
-          <w:ilvl w:val="0"/>
-          <w:numId w:val="16"/>
-        </w:numPr>
-      </w:pPr>
-      <w:r>
-        <w:t>Fase de construcción iteración 1 empezará día 12/10/2024 y finalizará el día 29/10/2024.</w:t>
-      </w:r>
-    </w:p>
-    <w:p>
-      <w:pPr>
-        <w:pStyle w:val="Prrafodelista"/>
-        <w:numPr>
-          <w:ilvl w:val="0"/>
-          <w:numId w:val="16"/>
-        </w:numPr>
-      </w:pPr>
-      <w:r>
-        <w:t xml:space="preserve">Fase de construcción iteración 2 empezará día </w:t>
-      </w:r>
-      <w:r>
-        <w:t>30/10/2024 y finalizará el día 08/11/2024.</w:t>
-      </w:r>
-    </w:p>
-    <w:p>
-      <w:pPr>
-        <w:pStyle w:val="Prrafodelista"/>
-        <w:numPr>
-          <w:ilvl w:val="0"/>
-          <w:numId w:val="16"/>
-        </w:numPr>
-      </w:pPr>
-      <w:r>
-        <w:t xml:space="preserve">Fase de construcción iteración 3 empezará día </w:t>
-      </w:r>
-      <w:r>
-        <w:t>09/11/2024 y finalizará el día 19/11/2024</w:t>
-      </w:r>
-    </w:p>
-    <w:p>
-      <w:pPr>
-        <w:pStyle w:val="Prrafodelista"/>
-        <w:numPr>
-          <w:ilvl w:val="0"/>
-          <w:numId w:val="16"/>
-        </w:numPr>
-      </w:pPr>
-      <w:r>
-        <w:t xml:space="preserve">Fase de finalización iteración 1 empezara día 20/11/2024 </w:t>
-      </w:r>
-      <w:r>
-        <w:t xml:space="preserve"> y la fecha de finalizacion no esta definida por el momento.</w:t>
-      </w:r>
-    </w:p>
-    <w:p>
-      <w:r>
-        <w:t>La implementación del plan estará prevista para el día 25/09/2024</w:t>
-      </w:r>
-    </w:p>
-    <w:p>
-      <w:r>
-        <w:t>Las auditorias se van a realizar un día después de la finalización de cada línea base.</w:t>
+      <w:bookmarkStart w:id="23" w:name="_Toc177649714"/>
+      <w:r>
+        <w:t>Capacitación y Recursos</w:t>
+      </w:r>
+      <w:bookmarkEnd w:id="23"/>
+    </w:p>
+    <w:p>
+      <w:r>
+        <w:t>Al día 19/09/2024, se</w:t>
+      </w:r>
+      <w:r>
+        <w:t xml:space="preserve"> </w:t>
+      </w:r>
+      <w:r>
+        <w:t>está</w:t>
+      </w:r>
+      <w:r>
+        <w:t xml:space="preserve"> modificando un d</w:t>
+      </w:r>
+      <w:r>
+        <w:t xml:space="preserve">ocumento denominado “trucos de </w:t>
+      </w:r>
+      <w:proofErr w:type="spellStart"/>
+      <w:r>
+        <w:t>G</w:t>
+      </w:r>
+      <w:r>
+        <w:t>it</w:t>
+      </w:r>
+      <w:proofErr w:type="spellEnd"/>
+      <w:r>
+        <w:t xml:space="preserve">” el cual contendrá los comandos típicos con una descripción entendible para todos los miembros del equipo. </w:t>
       </w:r>
     </w:p>
     <w:p>
       <w:pPr>
         <w:pStyle w:val="PSI-Ttulo1"/>
       </w:pPr>
-      <w:bookmarkStart w:id="22" w:name="_Toc177649714"/>
-      <w:r>
-        <w:t>Capacitación y Recursos</w:t>
-      </w:r>
-      <w:bookmarkEnd w:id="22"/>
-    </w:p>
-    <w:p>
-      <w:r>
-        <w:t>Al día 19/09/2024, se</w:t>
-      </w:r>
-      <w:r>
-        <w:t xml:space="preserve"> esta modificando un documento denominado “trucos de git” el cual contendrá los comandos típicos con una descripción entendible para todos los miembros del equipo. </w:t>
-      </w:r>
-    </w:p>
-    <w:p>
-      <w:pPr>
-        <w:pStyle w:val="PSI-Ttulo1"/>
-      </w:pPr>
-      <w:bookmarkStart w:id="23" w:name="_Toc177649715"/>
+      <w:bookmarkStart w:id="24" w:name="_Toc177649715"/>
       <w:r>
         <w:t>Mantenimiento del Plan de Gestión de la Configuración</w:t>
       </w:r>
-      <w:bookmarkEnd w:id="23"/>
+      <w:bookmarkEnd w:id="24"/>
     </w:p>
     <w:p>
       <w:r>
@@ -4844,7 +5095,6 @@
     </w:p>
     <w:p>
       <w:r>
-        <w:lastRenderedPageBreak/>
         <w:t>Los mecanismos que fueron planteados en la sección de control de configuraciones</w:t>
       </w:r>
       <w:r>
@@ -4865,7 +5115,7 @@
 </file>
 
 <file path=word/endnotes.xml><?xml version="1.0" encoding="utf-8"?>
-<w:endnotes xmlns:wpc="http://schemas.microsoft.com/office/word/2010/wordprocessingCanvas" xmlns:cx="http://schemas.microsoft.com/office/drawing/2014/chartex" xmlns:cx1="http://schemas.microsoft.com/office/drawing/2015/9/8/chartex" xmlns:cx2="http://schemas.microsoft.com/office/drawing/2015/10/21/chartex" xmlns:cx3="http://schemas.microsoft.com/office/drawing/2016/5/9/chartex" xmlns:cx4="http://schemas.microsoft.com/office/drawing/2016/5/10/chartex" xmlns:cx5="http://schemas.microsoft.com/office/drawing/2016/5/11/chartex" xmlns:cx6="http://schemas.microsoft.com/office/drawing/2016/5/12/chartex" xmlns:cx7="http://schemas.microsoft.com/office/drawing/2016/5/13/chartex" xmlns:cx8="http://schemas.microsoft.com/office/drawing/2016/5/14/chartex" xmlns:mc="http://schemas.openxmlformats.org/markup-compatibility/2006" xmlns:aink="http://schemas.microsoft.com/office/drawing/2016/ink" xmlns:am3d="http://schemas.microsoft.com/office/drawing/2017/model3d" xmlns:o="urn:schemas-microsoft-com:office:office" xmlns:oel="http://schemas.microsoft.com/office/2019/extlst" xmlns:r="http://schemas.openxmlformats.org/officeDocument/2006/relationships" xmlns:m="http://schemas.openxmlformats.org/officeDocument/2006/math" xmlns:v="urn:schemas-microsoft-com:vml" xmlns:wp14="http://schemas.microsoft.com/office/word/2010/wordprocessingDrawing" xmlns:wp="http://schemas.openxmlformats.org/drawingml/2006/wordprocessingDrawing" xmlns:w10="urn:schemas-microsoft-com:office:word" xmlns:w="http://schemas.openxmlformats.org/wordprocessingml/2006/main" xmlns:w14="http://schemas.microsoft.com/office/word/2010/wordml" xmlns:w15="http://schemas.microsoft.com/office/word/2012/wordml" xmlns:w16cex="http://schemas.microsoft.com/office/word/2018/wordml/cex" xmlns:w16cid="http://schemas.microsoft.com/office/word/2016/wordml/cid" xmlns:w16="http://schemas.microsoft.com/office/word/2018/wordml" xmlns:w16du="http://schemas.microsoft.com/office/word/2023/wordml/word16du" xmlns:w16sdtdh="http://schemas.microsoft.com/office/word/2020/wordml/sdtdatahash" xmlns:w16se="http://schemas.microsoft.com/office/word/2015/wordml/symex" xmlns:wpg="http://schemas.microsoft.com/office/word/2010/wordprocessingGroup" xmlns:wpi="http://schemas.microsoft.com/office/word/2010/wordprocessingInk" xmlns:wne="http://schemas.microsoft.com/office/word/2006/wordml" xmlns:wps="http://schemas.microsoft.com/office/word/2010/wordprocessingShape" mc:Ignorable="w14 w15 w16se w16cid w16 w16cex w16sdtdh w16du wp14">
+<w:endnotes xmlns:wpc="http://schemas.microsoft.com/office/word/2010/wordprocessingCanvas" xmlns:mc="http://schemas.openxmlformats.org/markup-compatibility/2006" xmlns:o="urn:schemas-microsoft-com:office:office" xmlns:r="http://schemas.openxmlformats.org/officeDocument/2006/relationships" xmlns:m="http://schemas.openxmlformats.org/officeDocument/2006/math" xmlns:v="urn:schemas-microsoft-com:vml" xmlns:wp14="http://schemas.microsoft.com/office/word/2010/wordprocessingDrawing" xmlns:wp="http://schemas.openxmlformats.org/drawingml/2006/wordprocessingDrawing" xmlns:w10="urn:schemas-microsoft-com:office:word" xmlns:w="http://schemas.openxmlformats.org/wordprocessingml/2006/main" xmlns:w14="http://schemas.microsoft.com/office/word/2010/wordml" xmlns:w15="http://schemas.microsoft.com/office/word/2012/wordml" xmlns:wpg="http://schemas.microsoft.com/office/word/2010/wordprocessingGroup" xmlns:wpi="http://schemas.microsoft.com/office/word/2010/wordprocessingInk" xmlns:wne="http://schemas.microsoft.com/office/word/2006/wordml" xmlns:wps="http://schemas.microsoft.com/office/word/2010/wordprocessingShape" mc:Ignorable="w14 w15 wp14">
   <w:endnote w:type="separator" w:id="-1">
     <w:p>
       <w:r>
@@ -4886,7 +5136,7 @@
 </file>
 
 <file path=word/footer1.xml><?xml version="1.0" encoding="utf-8"?>
-<w:ftr xmlns:wpc="http://schemas.microsoft.com/office/word/2010/wordprocessingCanvas" xmlns:cx="http://schemas.microsoft.com/office/drawing/2014/chartex" xmlns:cx1="http://schemas.microsoft.com/office/drawing/2015/9/8/chartex" xmlns:cx2="http://schemas.microsoft.com/office/drawing/2015/10/21/chartex" xmlns:cx3="http://schemas.microsoft.com/office/drawing/2016/5/9/chartex" xmlns:cx4="http://schemas.microsoft.com/office/drawing/2016/5/10/chartex" xmlns:cx5="http://schemas.microsoft.com/office/drawing/2016/5/11/chartex" xmlns:cx6="http://schemas.microsoft.com/office/drawing/2016/5/12/chartex" xmlns:cx7="http://schemas.microsoft.com/office/drawing/2016/5/13/chartex" xmlns:cx8="http://schemas.microsoft.com/office/drawing/2016/5/14/chartex" xmlns:mc="http://schemas.openxmlformats.org/markup-compatibility/2006" xmlns:aink="http://schemas.microsoft.com/office/drawing/2016/ink" xmlns:am3d="http://schemas.microsoft.com/office/drawing/2017/model3d" xmlns:o="urn:schemas-microsoft-com:office:office" xmlns:oel="http://schemas.microsoft.com/office/2019/extlst" xmlns:r="http://schemas.openxmlformats.org/officeDocument/2006/relationships" xmlns:m="http://schemas.openxmlformats.org/officeDocument/2006/math" xmlns:v="urn:schemas-microsoft-com:vml" xmlns:wp14="http://schemas.microsoft.com/office/word/2010/wordprocessingDrawing" xmlns:wp="http://schemas.openxmlformats.org/drawingml/2006/wordprocessingDrawing" xmlns:w10="urn:schemas-microsoft-com:office:word" xmlns:w="http://schemas.openxmlformats.org/wordprocessingml/2006/main" xmlns:w14="http://schemas.microsoft.com/office/word/2010/wordml" xmlns:w15="http://schemas.microsoft.com/office/word/2012/wordml" xmlns:w16cex="http://schemas.microsoft.com/office/word/2018/wordml/cex" xmlns:w16cid="http://schemas.microsoft.com/office/word/2016/wordml/cid" xmlns:w16="http://schemas.microsoft.com/office/word/2018/wordml" xmlns:w16du="http://schemas.microsoft.com/office/word/2023/wordml/word16du" xmlns:w16sdtdh="http://schemas.microsoft.com/office/word/2020/wordml/sdtdatahash" xmlns:w16se="http://schemas.microsoft.com/office/word/2015/wordml/symex" xmlns:wpg="http://schemas.microsoft.com/office/word/2010/wordprocessingGroup" xmlns:wpi="http://schemas.microsoft.com/office/word/2010/wordprocessingInk" xmlns:wne="http://schemas.microsoft.com/office/word/2006/wordml" xmlns:wps="http://schemas.microsoft.com/office/word/2010/wordprocessingShape" mc:Ignorable="w14 w15 w16se w16cid w16 w16cex w16sdtdh w16du wp14">
+<w:ftr xmlns:wpc="http://schemas.microsoft.com/office/word/2010/wordprocessingCanvas" xmlns:mc="http://schemas.openxmlformats.org/markup-compatibility/2006" xmlns:o="urn:schemas-microsoft-com:office:office" xmlns:r="http://schemas.openxmlformats.org/officeDocument/2006/relationships" xmlns:m="http://schemas.openxmlformats.org/officeDocument/2006/math" xmlns:v="urn:schemas-microsoft-com:vml" xmlns:wp14="http://schemas.microsoft.com/office/word/2010/wordprocessingDrawing" xmlns:wp="http://schemas.openxmlformats.org/drawingml/2006/wordprocessingDrawing" xmlns:w10="urn:schemas-microsoft-com:office:word" xmlns:w="http://schemas.openxmlformats.org/wordprocessingml/2006/main" xmlns:w14="http://schemas.microsoft.com/office/word/2010/wordml" xmlns:w15="http://schemas.microsoft.com/office/word/2012/wordml" xmlns:wpg="http://schemas.microsoft.com/office/word/2010/wordprocessingGroup" xmlns:wpi="http://schemas.microsoft.com/office/word/2010/wordprocessingInk" xmlns:wne="http://schemas.microsoft.com/office/word/2006/wordml" xmlns:wps="http://schemas.microsoft.com/office/word/2010/wordprocessingShape" mc:Ignorable="w14 w15 wp14">
   <w:p>
     <w:pPr>
       <w:spacing w:before="0"/>
@@ -4912,7 +5162,7 @@
     <w:r>
       <w:rPr>
         <w:noProof/>
-        <w:lang w:eastAsia="es-ES"/>
+        <w:lang w:eastAsia="es-AR"/>
       </w:rPr>
       <mc:AlternateContent>
         <mc:Choice Requires="wpg">
@@ -5031,7 +5281,7 @@
             </wp:anchor>
           </w:drawing>
         </mc:Choice>
-        <mc:Fallback>
+        <mc:Fallback xmlns:w16se="http://schemas.microsoft.com/office/word/2015/wordml/symex" xmlns:w16sdtdh="http://schemas.microsoft.com/office/word/2020/wordml/sdtdatahash" xmlns:w16du="http://schemas.microsoft.com/office/word/2023/wordml/word16du" xmlns:w16="http://schemas.microsoft.com/office/word/2018/wordml" xmlns:w16cid="http://schemas.microsoft.com/office/word/2016/wordml/cid" xmlns:w16cex="http://schemas.microsoft.com/office/word/2018/wordml/cex" xmlns:oel="http://schemas.microsoft.com/office/2019/extlst" xmlns:am3d="http://schemas.microsoft.com/office/drawing/2017/model3d" xmlns:aink="http://schemas.microsoft.com/office/drawing/2016/ink" xmlns:cx8="http://schemas.microsoft.com/office/drawing/2016/5/14/chartex" xmlns:cx7="http://schemas.microsoft.com/office/drawing/2016/5/13/chartex" xmlns:cx6="http://schemas.microsoft.com/office/drawing/2016/5/12/chartex" xmlns:cx5="http://schemas.microsoft.com/office/drawing/2016/5/11/chartex" xmlns:cx4="http://schemas.microsoft.com/office/drawing/2016/5/10/chartex" xmlns:cx3="http://schemas.microsoft.com/office/drawing/2016/5/9/chartex" xmlns:cx2="http://schemas.microsoft.com/office/drawing/2015/10/21/chartex" xmlns:cx1="http://schemas.microsoft.com/office/drawing/2015/9/8/chartex" xmlns:cx="http://schemas.microsoft.com/office/drawing/2014/chartex">
           <w:pict>
             <v:group w14:anchorId="61BC87FB" id="Group 27" o:spid="_x0000_s1026" style="position:absolute;margin-left:0;margin-top:0;width:593.7pt;height:63.75pt;flip:y;z-index:251656192;mso-width-percent:1000;mso-height-percent:900;mso-position-horizontal:center;mso-position-horizontal-relative:page;mso-position-vertical:bottom;mso-position-vertical-relative:page;mso-width-percent:1000;mso-height-percent:900;mso-height-relative:bottom-margin-area" coordorigin="8,9" coordsize="15823,1439" o:gfxdata="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" o:allowincell="f">
               <v:shapetype id="_x0000_t32" coordsize="21600,21600" o:spt="32" o:oned="t" path="m,l21600,21600e" filled="f">
@@ -5049,7 +5299,7 @@
     <w:r>
       <w:rPr>
         <w:noProof/>
-        <w:lang w:eastAsia="es-ES"/>
+        <w:lang w:eastAsia="es-AR"/>
       </w:rPr>
       <mc:AlternateContent>
         <mc:Choice Requires="wps">
@@ -5110,7 +5360,7 @@
             </wp:anchor>
           </w:drawing>
         </mc:Choice>
-        <mc:Fallback>
+        <mc:Fallback xmlns:w16se="http://schemas.microsoft.com/office/word/2015/wordml/symex" xmlns:w16sdtdh="http://schemas.microsoft.com/office/word/2020/wordml/sdtdatahash" xmlns:w16du="http://schemas.microsoft.com/office/word/2023/wordml/word16du" xmlns:w16="http://schemas.microsoft.com/office/word/2018/wordml" xmlns:w16cid="http://schemas.microsoft.com/office/word/2016/wordml/cid" xmlns:w16cex="http://schemas.microsoft.com/office/word/2018/wordml/cex" xmlns:oel="http://schemas.microsoft.com/office/2019/extlst" xmlns:am3d="http://schemas.microsoft.com/office/drawing/2017/model3d" xmlns:aink="http://schemas.microsoft.com/office/drawing/2016/ink" xmlns:cx8="http://schemas.microsoft.com/office/drawing/2016/5/14/chartex" xmlns:cx7="http://schemas.microsoft.com/office/drawing/2016/5/13/chartex" xmlns:cx6="http://schemas.microsoft.com/office/drawing/2016/5/12/chartex" xmlns:cx5="http://schemas.microsoft.com/office/drawing/2016/5/11/chartex" xmlns:cx4="http://schemas.microsoft.com/office/drawing/2016/5/10/chartex" xmlns:cx3="http://schemas.microsoft.com/office/drawing/2016/5/9/chartex" xmlns:cx2="http://schemas.microsoft.com/office/drawing/2015/10/21/chartex" xmlns:cx1="http://schemas.microsoft.com/office/drawing/2015/9/8/chartex" xmlns:cx="http://schemas.microsoft.com/office/drawing/2014/chartex">
           <w:pict>
             <v:rect w14:anchorId="179F67B8" id="Rectangle 26" o:spid="_x0000_s1026" style="position:absolute;margin-left:38.95pt;margin-top:778.55pt;width:7.15pt;height:62.2pt;z-index:251655168;visibility:visible;mso-wrap-style:square;mso-width-percent:0;mso-height-percent:900;mso-wrap-distance-left:9pt;mso-wrap-distance-top:0;mso-wrap-distance-right:9pt;mso-wrap-distance-bottom:0;mso-position-horizontal:absolute;mso-position-horizontal-relative:page;mso-position-vertical:absolute;mso-position-vertical-relative:page;mso-width-percent:0;mso-height-percent:900;mso-width-relative:page;mso-height-relative:bottom-margin-area;v-text-anchor:top" o:gfxdata="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" fillcolor="#4bacc6" strokecolor="#205867">
               <w10:wrap anchorx="page" anchory="page"/>
@@ -5163,7 +5413,7 @@
         <w:rFonts w:ascii="Cambria" w:hAnsi="Cambria" w:cs="Cambria"/>
         <w:noProof/>
       </w:rPr>
-      <w:t>8</w:t>
+      <w:t>10</w:t>
     </w:r>
     <w:r>
       <w:rPr>
@@ -5200,7 +5450,7 @@
         <w:rFonts w:ascii="Cambria" w:hAnsi="Cambria" w:cs="Cambria"/>
         <w:noProof/>
       </w:rPr>
-      <w:t>8</w:t>
+      <w:t>10</w:t>
     </w:r>
     <w:r>
       <w:rPr>
@@ -5211,7 +5461,7 @@
     <w:r>
       <w:rPr>
         <w:noProof/>
-        <w:lang w:eastAsia="zh-TW"/>
+        <w:lang w:eastAsia="es-AR"/>
       </w:rPr>
       <mc:AlternateContent>
         <mc:Choice Requires="wps">
@@ -5272,7 +5522,7 @@
             </wp:anchor>
           </w:drawing>
         </mc:Choice>
-        <mc:Fallback>
+        <mc:Fallback xmlns:w16se="http://schemas.microsoft.com/office/word/2015/wordml/symex" xmlns:w16sdtdh="http://schemas.microsoft.com/office/word/2020/wordml/sdtdatahash" xmlns:w16du="http://schemas.microsoft.com/office/word/2023/wordml/word16du" xmlns:w16="http://schemas.microsoft.com/office/word/2018/wordml" xmlns:w16cid="http://schemas.microsoft.com/office/word/2016/wordml/cid" xmlns:w16cex="http://schemas.microsoft.com/office/word/2018/wordml/cex" xmlns:oel="http://schemas.microsoft.com/office/2019/extlst" xmlns:am3d="http://schemas.microsoft.com/office/drawing/2017/model3d" xmlns:aink="http://schemas.microsoft.com/office/drawing/2016/ink" xmlns:cx8="http://schemas.microsoft.com/office/drawing/2016/5/14/chartex" xmlns:cx7="http://schemas.microsoft.com/office/drawing/2016/5/13/chartex" xmlns:cx6="http://schemas.microsoft.com/office/drawing/2016/5/12/chartex" xmlns:cx5="http://schemas.microsoft.com/office/drawing/2016/5/11/chartex" xmlns:cx4="http://schemas.microsoft.com/office/drawing/2016/5/10/chartex" xmlns:cx3="http://schemas.microsoft.com/office/drawing/2016/5/9/chartex" xmlns:cx2="http://schemas.microsoft.com/office/drawing/2015/10/21/chartex" xmlns:cx1="http://schemas.microsoft.com/office/drawing/2015/9/8/chartex" xmlns:cx="http://schemas.microsoft.com/office/drawing/2014/chartex">
           <w:pict>
             <v:rect w14:anchorId="11A91C4F" id="Rectangle 11" o:spid="_x0000_s1026" style="position:absolute;margin-left:549.2pt;margin-top:778.55pt;width:7.15pt;height:62.2pt;z-index:251654144;visibility:visible;mso-wrap-style:square;mso-width-percent:0;mso-height-percent:900;mso-wrap-distance-left:9pt;mso-wrap-distance-top:0;mso-wrap-distance-right:9pt;mso-wrap-distance-bottom:0;mso-position-horizontal:absolute;mso-position-horizontal-relative:page;mso-position-vertical:absolute;mso-position-vertical-relative:page;mso-width-percent:0;mso-height-percent:900;mso-width-relative:page;mso-height-relative:bottom-margin-area;v-text-anchor:top" o:gfxdata="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" fillcolor="#4bacc6" strokecolor="#205867">
               <w10:wrap anchorx="page" anchory="page"/>
@@ -5294,7 +5544,7 @@
 </file>
 
 <file path=word/footnotes.xml><?xml version="1.0" encoding="utf-8"?>
-<w:footnotes xmlns:wpc="http://schemas.microsoft.com/office/word/2010/wordprocessingCanvas" xmlns:cx="http://schemas.microsoft.com/office/drawing/2014/chartex" xmlns:cx1="http://schemas.microsoft.com/office/drawing/2015/9/8/chartex" xmlns:cx2="http://schemas.microsoft.com/office/drawing/2015/10/21/chartex" xmlns:cx3="http://schemas.microsoft.com/office/drawing/2016/5/9/chartex" xmlns:cx4="http://schemas.microsoft.com/office/drawing/2016/5/10/chartex" xmlns:cx5="http://schemas.microsoft.com/office/drawing/2016/5/11/chartex" xmlns:cx6="http://schemas.microsoft.com/office/drawing/2016/5/12/chartex" xmlns:cx7="http://schemas.microsoft.com/office/drawing/2016/5/13/chartex" xmlns:cx8="http://schemas.microsoft.com/office/drawing/2016/5/14/chartex" xmlns:mc="http://schemas.openxmlformats.org/markup-compatibility/2006" xmlns:aink="http://schemas.microsoft.com/office/drawing/2016/ink" xmlns:am3d="http://schemas.microsoft.com/office/drawing/2017/model3d" xmlns:o="urn:schemas-microsoft-com:office:office" xmlns:oel="http://schemas.microsoft.com/office/2019/extlst" xmlns:r="http://schemas.openxmlformats.org/officeDocument/2006/relationships" xmlns:m="http://schemas.openxmlformats.org/officeDocument/2006/math" xmlns:v="urn:schemas-microsoft-com:vml" xmlns:wp14="http://schemas.microsoft.com/office/word/2010/wordprocessingDrawing" xmlns:wp="http://schemas.openxmlformats.org/drawingml/2006/wordprocessingDrawing" xmlns:w10="urn:schemas-microsoft-com:office:word" xmlns:w="http://schemas.openxmlformats.org/wordprocessingml/2006/main" xmlns:w14="http://schemas.microsoft.com/office/word/2010/wordml" xmlns:w15="http://schemas.microsoft.com/office/word/2012/wordml" xmlns:w16cex="http://schemas.microsoft.com/office/word/2018/wordml/cex" xmlns:w16cid="http://schemas.microsoft.com/office/word/2016/wordml/cid" xmlns:w16="http://schemas.microsoft.com/office/word/2018/wordml" xmlns:w16du="http://schemas.microsoft.com/office/word/2023/wordml/word16du" xmlns:w16sdtdh="http://schemas.microsoft.com/office/word/2020/wordml/sdtdatahash" xmlns:w16se="http://schemas.microsoft.com/office/word/2015/wordml/symex" xmlns:wpg="http://schemas.microsoft.com/office/word/2010/wordprocessingGroup" xmlns:wpi="http://schemas.microsoft.com/office/word/2010/wordprocessingInk" xmlns:wne="http://schemas.microsoft.com/office/word/2006/wordml" xmlns:wps="http://schemas.microsoft.com/office/word/2010/wordprocessingShape" mc:Ignorable="w14 w15 w16se w16cid w16 w16cex w16sdtdh w16du wp14">
+<w:footnotes xmlns:wpc="http://schemas.microsoft.com/office/word/2010/wordprocessingCanvas" xmlns:mc="http://schemas.openxmlformats.org/markup-compatibility/2006" xmlns:o="urn:schemas-microsoft-com:office:office" xmlns:r="http://schemas.openxmlformats.org/officeDocument/2006/relationships" xmlns:m="http://schemas.openxmlformats.org/officeDocument/2006/math" xmlns:v="urn:schemas-microsoft-com:vml" xmlns:wp14="http://schemas.microsoft.com/office/word/2010/wordprocessingDrawing" xmlns:wp="http://schemas.openxmlformats.org/drawingml/2006/wordprocessingDrawing" xmlns:w10="urn:schemas-microsoft-com:office:word" xmlns:w="http://schemas.openxmlformats.org/wordprocessingml/2006/main" xmlns:w14="http://schemas.microsoft.com/office/word/2010/wordml" xmlns:w15="http://schemas.microsoft.com/office/word/2012/wordml" xmlns:wpg="http://schemas.microsoft.com/office/word/2010/wordprocessingGroup" xmlns:wpi="http://schemas.microsoft.com/office/word/2010/wordprocessingInk" xmlns:wne="http://schemas.microsoft.com/office/word/2006/wordml" xmlns:wps="http://schemas.microsoft.com/office/word/2010/wordprocessingShape" mc:Ignorable="w14 w15 wp14">
   <w:footnote w:type="separator" w:id="-1">
     <w:p>
       <w:r>
@@ -5315,7 +5565,7 @@
 </file>
 
 <file path=word/header1.xml><?xml version="1.0" encoding="utf-8"?>
-<w:hdr xmlns:wpc="http://schemas.microsoft.com/office/word/2010/wordprocessingCanvas" xmlns:cx="http://schemas.microsoft.com/office/drawing/2014/chartex" xmlns:cx1="http://schemas.microsoft.com/office/drawing/2015/9/8/chartex" xmlns:cx2="http://schemas.microsoft.com/office/drawing/2015/10/21/chartex" xmlns:cx3="http://schemas.microsoft.com/office/drawing/2016/5/9/chartex" xmlns:cx4="http://schemas.microsoft.com/office/drawing/2016/5/10/chartex" xmlns:cx5="http://schemas.microsoft.com/office/drawing/2016/5/11/chartex" xmlns:cx6="http://schemas.microsoft.com/office/drawing/2016/5/12/chartex" xmlns:cx7="http://schemas.microsoft.com/office/drawing/2016/5/13/chartex" xmlns:cx8="http://schemas.microsoft.com/office/drawing/2016/5/14/chartex" xmlns:mc="http://schemas.openxmlformats.org/markup-compatibility/2006" xmlns:aink="http://schemas.microsoft.com/office/drawing/2016/ink" xmlns:am3d="http://schemas.microsoft.com/office/drawing/2017/model3d" xmlns:o="urn:schemas-microsoft-com:office:office" xmlns:oel="http://schemas.microsoft.com/office/2019/extlst" xmlns:r="http://schemas.openxmlformats.org/officeDocument/2006/relationships" xmlns:m="http://schemas.openxmlformats.org/officeDocument/2006/math" xmlns:v="urn:schemas-microsoft-com:vml" xmlns:wp14="http://schemas.microsoft.com/office/word/2010/wordprocessingDrawing" xmlns:wp="http://schemas.openxmlformats.org/drawingml/2006/wordprocessingDrawing" xmlns:w10="urn:schemas-microsoft-com:office:word" xmlns:w="http://schemas.openxmlformats.org/wordprocessingml/2006/main" xmlns:w14="http://schemas.microsoft.com/office/word/2010/wordml" xmlns:w15="http://schemas.microsoft.com/office/word/2012/wordml" xmlns:w16cex="http://schemas.microsoft.com/office/word/2018/wordml/cex" xmlns:w16cid="http://schemas.microsoft.com/office/word/2016/wordml/cid" xmlns:w16="http://schemas.microsoft.com/office/word/2018/wordml" xmlns:w16du="http://schemas.microsoft.com/office/word/2023/wordml/word16du" xmlns:w16sdtdh="http://schemas.microsoft.com/office/word/2020/wordml/sdtdatahash" xmlns:w16se="http://schemas.microsoft.com/office/word/2015/wordml/symex" xmlns:wpg="http://schemas.microsoft.com/office/word/2010/wordprocessingGroup" xmlns:wpi="http://schemas.microsoft.com/office/word/2010/wordprocessingInk" xmlns:wne="http://schemas.microsoft.com/office/word/2006/wordml" xmlns:wps="http://schemas.microsoft.com/office/word/2010/wordprocessingShape" mc:Ignorable="w14 w15 w16se w16cid w16 w16cex w16sdtdh w16du wp14">
+<w:hdr xmlns:wpc="http://schemas.microsoft.com/office/word/2010/wordprocessingCanvas" xmlns:mc="http://schemas.openxmlformats.org/markup-compatibility/2006" xmlns:o="urn:schemas-microsoft-com:office:office" xmlns:r="http://schemas.openxmlformats.org/officeDocument/2006/relationships" xmlns:m="http://schemas.openxmlformats.org/officeDocument/2006/math" xmlns:v="urn:schemas-microsoft-com:vml" xmlns:wp14="http://schemas.microsoft.com/office/word/2010/wordprocessingDrawing" xmlns:wp="http://schemas.openxmlformats.org/drawingml/2006/wordprocessingDrawing" xmlns:w10="urn:schemas-microsoft-com:office:word" xmlns:w="http://schemas.openxmlformats.org/wordprocessingml/2006/main" xmlns:w14="http://schemas.microsoft.com/office/word/2010/wordml" xmlns:w15="http://schemas.microsoft.com/office/word/2012/wordml" xmlns:wpg="http://schemas.microsoft.com/office/word/2010/wordprocessingGroup" xmlns:wpi="http://schemas.microsoft.com/office/word/2010/wordprocessingInk" xmlns:wne="http://schemas.microsoft.com/office/word/2006/wordml" xmlns:wps="http://schemas.microsoft.com/office/word/2010/wordprocessingShape" mc:Ignorable="w14 w15 wp14">
   <w:p>
     <w:pPr>
       <w:pStyle w:val="Encabezado"/>
@@ -5323,6 +5573,7 @@
     <w:r>
       <w:rPr>
         <w:noProof/>
+        <w:lang w:eastAsia="es-AR"/>
       </w:rPr>
       <w:drawing>
         <wp:anchor distT="0" distB="0" distL="114300" distR="114300" simplePos="0" relativeHeight="251662336" behindDoc="0" locked="0" layoutInCell="1" allowOverlap="1" wp14:anchorId="7BE3A8EA" wp14:editId="08D80376">
@@ -5383,6 +5634,7 @@
     <w:r>
       <w:rPr>
         <w:noProof/>
+        <w:lang w:eastAsia="es-AR"/>
       </w:rPr>
       <w:drawing>
         <wp:anchor distT="0" distB="0" distL="114300" distR="114300" simplePos="0" relativeHeight="251660288" behindDoc="0" locked="0" layoutInCell="1" allowOverlap="1" wp14:anchorId="7DD28A8B" wp14:editId="73EB7F5C">
@@ -5458,7 +5710,7 @@
     <w:r>
       <w:rPr>
         <w:noProof/>
-        <w:lang w:eastAsia="es-ES"/>
+        <w:lang w:eastAsia="es-AR"/>
       </w:rPr>
       <mc:AlternateContent>
         <mc:Choice Requires="wps">
@@ -5519,7 +5771,7 @@
             </wp:anchor>
           </w:drawing>
         </mc:Choice>
-        <mc:Fallback>
+        <mc:Fallback xmlns:w16se="http://schemas.microsoft.com/office/word/2015/wordml/symex" xmlns:w16sdtdh="http://schemas.microsoft.com/office/word/2020/wordml/sdtdatahash" xmlns:w16du="http://schemas.microsoft.com/office/word/2023/wordml/word16du" xmlns:w16="http://schemas.microsoft.com/office/word/2018/wordml" xmlns:w16cid="http://schemas.microsoft.com/office/word/2016/wordml/cid" xmlns:w16cex="http://schemas.microsoft.com/office/word/2018/wordml/cex" xmlns:oel="http://schemas.microsoft.com/office/2019/extlst" xmlns:am3d="http://schemas.microsoft.com/office/drawing/2017/model3d" xmlns:aink="http://schemas.microsoft.com/office/drawing/2016/ink" xmlns:cx8="http://schemas.microsoft.com/office/drawing/2016/5/14/chartex" xmlns:cx7="http://schemas.microsoft.com/office/drawing/2016/5/13/chartex" xmlns:cx6="http://schemas.microsoft.com/office/drawing/2016/5/12/chartex" xmlns:cx5="http://schemas.microsoft.com/office/drawing/2016/5/11/chartex" xmlns:cx4="http://schemas.microsoft.com/office/drawing/2016/5/10/chartex" xmlns:cx3="http://schemas.microsoft.com/office/drawing/2016/5/9/chartex" xmlns:cx2="http://schemas.microsoft.com/office/drawing/2015/10/21/chartex" xmlns:cx1="http://schemas.microsoft.com/office/drawing/2015/9/8/chartex" xmlns:cx="http://schemas.microsoft.com/office/drawing/2014/chartex">
           <w:pict>
             <v:rect w14:anchorId="64B0CACC" id="Rectangle 41" o:spid="_x0000_s1026" style="position:absolute;margin-left:39.3pt;margin-top:.4pt;width:7.15pt;height:62.95pt;z-index:251659264;visibility:visible;mso-wrap-style:square;mso-width-percent:0;mso-height-percent:900;mso-wrap-distance-left:9pt;mso-wrap-distance-top:0;mso-wrap-distance-right:9pt;mso-wrap-distance-bottom:0;mso-position-horizontal:absolute;mso-position-horizontal-relative:page;mso-position-vertical:absolute;mso-position-vertical-relative:page;mso-width-percent:0;mso-height-percent:900;mso-width-relative:page;mso-height-relative:bottom-margin-area;v-text-anchor:top" o:gfxdata="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" fillcolor="#4bacc6" strokecolor="#205867">
               <w10:wrap anchorx="page" anchory="page"/>
@@ -5531,7 +5783,7 @@
     <w:r>
       <w:rPr>
         <w:noProof/>
-        <w:lang w:eastAsia="es-ES"/>
+        <w:lang w:eastAsia="es-AR"/>
       </w:rPr>
       <mc:AlternateContent>
         <mc:Choice Requires="wps">
@@ -5592,7 +5844,7 @@
             </wp:anchor>
           </w:drawing>
         </mc:Choice>
-        <mc:Fallback>
+        <mc:Fallback xmlns:w16se="http://schemas.microsoft.com/office/word/2015/wordml/symex" xmlns:w16sdtdh="http://schemas.microsoft.com/office/word/2020/wordml/sdtdatahash" xmlns:w16du="http://schemas.microsoft.com/office/word/2023/wordml/word16du" xmlns:w16="http://schemas.microsoft.com/office/word/2018/wordml" xmlns:w16cid="http://schemas.microsoft.com/office/word/2016/wordml/cid" xmlns:w16cex="http://schemas.microsoft.com/office/word/2018/wordml/cex" xmlns:oel="http://schemas.microsoft.com/office/2019/extlst" xmlns:am3d="http://schemas.microsoft.com/office/drawing/2017/model3d" xmlns:aink="http://schemas.microsoft.com/office/drawing/2016/ink" xmlns:cx8="http://schemas.microsoft.com/office/drawing/2016/5/14/chartex" xmlns:cx7="http://schemas.microsoft.com/office/drawing/2016/5/13/chartex" xmlns:cx6="http://schemas.microsoft.com/office/drawing/2016/5/12/chartex" xmlns:cx5="http://schemas.microsoft.com/office/drawing/2016/5/11/chartex" xmlns:cx4="http://schemas.microsoft.com/office/drawing/2016/5/10/chartex" xmlns:cx3="http://schemas.microsoft.com/office/drawing/2016/5/9/chartex" xmlns:cx2="http://schemas.microsoft.com/office/drawing/2015/10/21/chartex" xmlns:cx1="http://schemas.microsoft.com/office/drawing/2015/9/8/chartex" xmlns:cx="http://schemas.microsoft.com/office/drawing/2014/chartex">
           <w:pict>
             <v:rect w14:anchorId="61D8C4C2" id="Rectangle 34" o:spid="_x0000_s1026" style="position:absolute;margin-left:549.6pt;margin-top:.4pt;width:7.15pt;height:62.95pt;z-index:251657216;visibility:visible;mso-wrap-style:square;mso-width-percent:0;mso-height-percent:900;mso-wrap-distance-left:9pt;mso-wrap-distance-top:0;mso-wrap-distance-right:9pt;mso-wrap-distance-bottom:0;mso-position-horizontal:absolute;mso-position-horizontal-relative:page;mso-position-vertical:absolute;mso-position-vertical-relative:page;mso-width-percent:0;mso-height-percent:900;mso-width-relative:page;mso-height-relative:bottom-margin-area;v-text-anchor:top" o:gfxdata="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" fillcolor="#4bacc6" strokecolor="#205867">
               <w10:wrap anchorx="page" anchory="page"/>
@@ -5604,7 +5856,7 @@
     <w:r>
       <w:rPr>
         <w:noProof/>
-        <w:lang w:eastAsia="es-ES"/>
+        <w:lang w:eastAsia="es-AR"/>
       </w:rPr>
       <mc:AlternateContent>
         <mc:Choice Requires="wpg">
@@ -5723,7 +5975,7 @@
             </wp:anchor>
           </w:drawing>
         </mc:Choice>
-        <mc:Fallback>
+        <mc:Fallback xmlns:w16se="http://schemas.microsoft.com/office/word/2015/wordml/symex" xmlns:w16sdtdh="http://schemas.microsoft.com/office/word/2020/wordml/sdtdatahash" xmlns:w16du="http://schemas.microsoft.com/office/word/2023/wordml/word16du" xmlns:w16="http://schemas.microsoft.com/office/word/2018/wordml" xmlns:w16cid="http://schemas.microsoft.com/office/word/2016/wordml/cid" xmlns:w16cex="http://schemas.microsoft.com/office/word/2018/wordml/cex" xmlns:oel="http://schemas.microsoft.com/office/2019/extlst" xmlns:am3d="http://schemas.microsoft.com/office/drawing/2017/model3d" xmlns:aink="http://schemas.microsoft.com/office/drawing/2016/ink" xmlns:cx8="http://schemas.microsoft.com/office/drawing/2016/5/14/chartex" xmlns:cx7="http://schemas.microsoft.com/office/drawing/2016/5/13/chartex" xmlns:cx6="http://schemas.microsoft.com/office/drawing/2016/5/12/chartex" xmlns:cx5="http://schemas.microsoft.com/office/drawing/2016/5/11/chartex" xmlns:cx4="http://schemas.microsoft.com/office/drawing/2016/5/10/chartex" xmlns:cx3="http://schemas.microsoft.com/office/drawing/2016/5/9/chartex" xmlns:cx2="http://schemas.microsoft.com/office/drawing/2015/10/21/chartex" xmlns:cx1="http://schemas.microsoft.com/office/drawing/2015/9/8/chartex" xmlns:cx="http://schemas.microsoft.com/office/drawing/2014/chartex">
           <w:pict>
             <v:group w14:anchorId="2144DB47" id="Group 35" o:spid="_x0000_s1026" style="position:absolute;margin-left:0;margin-top:0;width:593.5pt;height:64.2pt;z-index:251658240;mso-width-percent:1000;mso-position-horizontal:center;mso-position-horizontal-relative:page;mso-position-vertical:top;mso-position-vertical-relative:page;mso-width-percent:1000;mso-height-relative:top-margin-area" coordorigin="8,9" coordsize="15823,1439" o:gfxdata="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">
               <v:shapetype id="_x0000_t32" coordsize="21600,21600" o:spt="32" o:oned="t" path="m,l21600,21600e" filled="f">
@@ -5739,7 +5991,15 @@
       </mc:AlternateContent>
     </w:r>
     <w:r>
-      <w:t>Vesta Risk Manager</w:t>
+      <w:t xml:space="preserve">Vesta </w:t>
+    </w:r>
+    <w:proofErr w:type="spellStart"/>
+    <w:r>
+      <w:t>Risk</w:t>
+    </w:r>
+    <w:proofErr w:type="spellEnd"/>
+    <w:r>
+      <w:t xml:space="preserve"> Manager</w:t>
     </w:r>
     <w:r>
       <w:tab/>
@@ -5749,8 +6009,8 @@
 </file>
 
 <file path=word/numbering.xml><?xml version="1.0" encoding="utf-8"?>
-<w:numbering xmlns:wpc="http://schemas.microsoft.com/office/word/2010/wordprocessingCanvas" xmlns:cx="http://schemas.microsoft.com/office/drawing/2014/chartex" xmlns:cx1="http://schemas.microsoft.com/office/drawing/2015/9/8/chartex" xmlns:cx2="http://schemas.microsoft.com/office/drawing/2015/10/21/chartex" xmlns:cx3="http://schemas.microsoft.com/office/drawing/2016/5/9/chartex" xmlns:cx4="http://schemas.microsoft.com/office/drawing/2016/5/10/chartex" xmlns:cx5="http://schemas.microsoft.com/office/drawing/2016/5/11/chartex" xmlns:cx6="http://schemas.microsoft.com/office/drawing/2016/5/12/chartex" xmlns:cx7="http://schemas.microsoft.com/office/drawing/2016/5/13/chartex" xmlns:cx8="http://schemas.microsoft.com/office/drawing/2016/5/14/chartex" xmlns:mc="http://schemas.openxmlformats.org/markup-compatibility/2006" xmlns:aink="http://schemas.microsoft.com/office/drawing/2016/ink" xmlns:am3d="http://schemas.microsoft.com/office/drawing/2017/model3d" xmlns:o="urn:schemas-microsoft-com:office:office" xmlns:oel="http://schemas.microsoft.com/office/2019/extlst" xmlns:r="http://schemas.openxmlformats.org/officeDocument/2006/relationships" xmlns:m="http://schemas.openxmlformats.org/officeDocument/2006/math" xmlns:v="urn:schemas-microsoft-com:vml" xmlns:wp14="http://schemas.microsoft.com/office/word/2010/wordprocessingDrawing" xmlns:wp="http://schemas.openxmlformats.org/drawingml/2006/wordprocessingDrawing" xmlns:w10="urn:schemas-microsoft-com:office:word" xmlns:w="http://schemas.openxmlformats.org/wordprocessingml/2006/main" xmlns:w14="http://schemas.microsoft.com/office/word/2010/wordml" xmlns:w15="http://schemas.microsoft.com/office/word/2012/wordml" xmlns:w16cex="http://schemas.microsoft.com/office/word/2018/wordml/cex" xmlns:w16cid="http://schemas.microsoft.com/office/word/2016/wordml/cid" xmlns:w16="http://schemas.microsoft.com/office/word/2018/wordml" xmlns:w16du="http://schemas.microsoft.com/office/word/2023/wordml/word16du" xmlns:w16sdtdh="http://schemas.microsoft.com/office/word/2020/wordml/sdtdatahash" xmlns:w16se="http://schemas.microsoft.com/office/word/2015/wordml/symex" xmlns:wpg="http://schemas.microsoft.com/office/word/2010/wordprocessingGroup" xmlns:wpi="http://schemas.microsoft.com/office/word/2010/wordprocessingInk" xmlns:wne="http://schemas.microsoft.com/office/word/2006/wordml" xmlns:wps="http://schemas.microsoft.com/office/word/2010/wordprocessingShape" mc:Ignorable="w14 w15 w16se w16cid w16 w16cex w16sdtdh w16du wp14">
-  <w:abstractNum w:abstractNumId="0" w15:restartNumberingAfterBreak="0">
+<w:numbering xmlns:wpc="http://schemas.microsoft.com/office/word/2010/wordprocessingCanvas" xmlns:mc="http://schemas.openxmlformats.org/markup-compatibility/2006" xmlns:o="urn:schemas-microsoft-com:office:office" xmlns:r="http://schemas.openxmlformats.org/officeDocument/2006/relationships" xmlns:m="http://schemas.openxmlformats.org/officeDocument/2006/math" xmlns:v="urn:schemas-microsoft-com:vml" xmlns:wp14="http://schemas.microsoft.com/office/word/2010/wordprocessingDrawing" xmlns:wp="http://schemas.openxmlformats.org/drawingml/2006/wordprocessingDrawing" xmlns:w10="urn:schemas-microsoft-com:office:word" xmlns:w="http://schemas.openxmlformats.org/wordprocessingml/2006/main" xmlns:w14="http://schemas.microsoft.com/office/word/2010/wordml" xmlns:w15="http://schemas.microsoft.com/office/word/2012/wordml" xmlns:wpg="http://schemas.microsoft.com/office/word/2010/wordprocessingGroup" xmlns:wpi="http://schemas.microsoft.com/office/word/2010/wordprocessingInk" xmlns:wne="http://schemas.microsoft.com/office/word/2006/wordml" xmlns:wps="http://schemas.microsoft.com/office/word/2010/wordprocessingShape" mc:Ignorable="w14 w15 wp14">
+  <w:abstractNum w:abstractNumId="0">
     <w:nsid w:val="00000003"/>
     <w:multiLevelType w:val="multilevel"/>
     <w:tmpl w:val="00000003"/>
@@ -5908,7 +6168,7 @@
       </w:rPr>
     </w:lvl>
   </w:abstractNum>
-  <w:abstractNum w:abstractNumId="1" w15:restartNumberingAfterBreak="0">
+  <w:abstractNum w:abstractNumId="1">
     <w:nsid w:val="00000004"/>
     <w:multiLevelType w:val="multilevel"/>
     <w:tmpl w:val="796A7516"/>
@@ -6066,7 +6326,7 @@
       </w:rPr>
     </w:lvl>
   </w:abstractNum>
-  <w:abstractNum w:abstractNumId="2" w15:restartNumberingAfterBreak="0">
+  <w:abstractNum w:abstractNumId="2">
     <w:nsid w:val="00000005"/>
     <w:multiLevelType w:val="multilevel"/>
     <w:tmpl w:val="00000005"/>
@@ -6224,7 +6484,7 @@
       </w:rPr>
     </w:lvl>
   </w:abstractNum>
-  <w:abstractNum w:abstractNumId="3" w15:restartNumberingAfterBreak="0">
+  <w:abstractNum w:abstractNumId="3">
     <w:nsid w:val="00000006"/>
     <w:multiLevelType w:val="multilevel"/>
     <w:tmpl w:val="00000006"/>
@@ -6382,7 +6642,7 @@
       </w:rPr>
     </w:lvl>
   </w:abstractNum>
-  <w:abstractNum w:abstractNumId="4" w15:restartNumberingAfterBreak="0">
+  <w:abstractNum w:abstractNumId="4">
     <w:nsid w:val="11EC450D"/>
     <w:multiLevelType w:val="hybridMultilevel"/>
     <w:tmpl w:val="8D1847A2"/>
@@ -6495,7 +6755,7 @@
       </w:rPr>
     </w:lvl>
   </w:abstractNum>
-  <w:abstractNum w:abstractNumId="5" w15:restartNumberingAfterBreak="0">
+  <w:abstractNum w:abstractNumId="5">
     <w:nsid w:val="255F5799"/>
     <w:multiLevelType w:val="hybridMultilevel"/>
     <w:tmpl w:val="B8F40458"/>
@@ -6581,7 +6841,7 @@
       </w:pPr>
     </w:lvl>
   </w:abstractNum>
-  <w:abstractNum w:abstractNumId="6" w15:restartNumberingAfterBreak="0">
+  <w:abstractNum w:abstractNumId="6">
     <w:nsid w:val="34444627"/>
     <w:multiLevelType w:val="hybridMultilevel"/>
     <w:tmpl w:val="94E24506"/>
@@ -6695,7 +6955,7 @@
       </w:rPr>
     </w:lvl>
   </w:abstractNum>
-  <w:abstractNum w:abstractNumId="7" w15:restartNumberingAfterBreak="0">
+  <w:abstractNum w:abstractNumId="7">
     <w:nsid w:val="35750741"/>
     <w:multiLevelType w:val="hybridMultilevel"/>
     <w:tmpl w:val="21F64A74"/>
@@ -6808,7 +7068,7 @@
       </w:rPr>
     </w:lvl>
   </w:abstractNum>
-  <w:abstractNum w:abstractNumId="8" w15:restartNumberingAfterBreak="0">
+  <w:abstractNum w:abstractNumId="8">
     <w:nsid w:val="440D6D82"/>
     <w:multiLevelType w:val="hybridMultilevel"/>
     <w:tmpl w:val="BB8EE76E"/>
@@ -6921,7 +7181,7 @@
       </w:rPr>
     </w:lvl>
   </w:abstractNum>
-  <w:abstractNum w:abstractNumId="9" w15:restartNumberingAfterBreak="0">
+  <w:abstractNum w:abstractNumId="9">
     <w:nsid w:val="487036EC"/>
     <w:multiLevelType w:val="hybridMultilevel"/>
     <w:tmpl w:val="BDFE724A"/>
@@ -7007,7 +7267,7 @@
       </w:pPr>
     </w:lvl>
   </w:abstractNum>
-  <w:abstractNum w:abstractNumId="10" w15:restartNumberingAfterBreak="0">
+  <w:abstractNum w:abstractNumId="10">
     <w:nsid w:val="4BC87B65"/>
     <w:multiLevelType w:val="singleLevel"/>
     <w:tmpl w:val="8072114E"/>
@@ -7028,7 +7288,7 @@
       </w:rPr>
     </w:lvl>
   </w:abstractNum>
-  <w:abstractNum w:abstractNumId="11" w15:restartNumberingAfterBreak="0">
+  <w:abstractNum w:abstractNumId="11">
     <w:nsid w:val="52D90BB8"/>
     <w:multiLevelType w:val="hybridMultilevel"/>
     <w:tmpl w:val="1D2461DE"/>
@@ -7142,7 +7402,7 @@
       </w:rPr>
     </w:lvl>
   </w:abstractNum>
-  <w:abstractNum w:abstractNumId="12" w15:restartNumberingAfterBreak="0">
+  <w:abstractNum w:abstractNumId="12">
     <w:nsid w:val="708E589C"/>
     <w:multiLevelType w:val="multilevel"/>
     <w:tmpl w:val="381042DE"/>
@@ -7282,7 +7542,7 @@
       </w:rPr>
     </w:lvl>
   </w:abstractNum>
-  <w:abstractNum w:abstractNumId="13" w15:restartNumberingAfterBreak="0">
+  <w:abstractNum w:abstractNumId="13">
     <w:nsid w:val="7DD64906"/>
     <w:multiLevelType w:val="hybridMultilevel"/>
     <w:tmpl w:val="795E7434"/>
@@ -7395,59 +7655,59 @@
       </w:rPr>
     </w:lvl>
   </w:abstractNum>
-  <w:num w:numId="1" w16cid:durableId="1930307371">
+  <w:num w:numId="1">
     <w:abstractNumId w:val="5"/>
   </w:num>
-  <w:num w:numId="2" w16cid:durableId="1499803245">
+  <w:num w:numId="2">
     <w:abstractNumId w:val="9"/>
   </w:num>
-  <w:num w:numId="3" w16cid:durableId="1356081182">
+  <w:num w:numId="3">
     <w:abstractNumId w:val="9"/>
   </w:num>
-  <w:num w:numId="4" w16cid:durableId="1080323305">
+  <w:num w:numId="4">
     <w:abstractNumId w:val="9"/>
   </w:num>
-  <w:num w:numId="5" w16cid:durableId="56825163">
+  <w:num w:numId="5">
     <w:abstractNumId w:val="1"/>
   </w:num>
-  <w:num w:numId="6" w16cid:durableId="178811070">
+  <w:num w:numId="6">
     <w:abstractNumId w:val="2"/>
   </w:num>
-  <w:num w:numId="7" w16cid:durableId="33894856">
+  <w:num w:numId="7">
     <w:abstractNumId w:val="3"/>
   </w:num>
-  <w:num w:numId="8" w16cid:durableId="24066546">
+  <w:num w:numId="8">
     <w:abstractNumId w:val="0"/>
   </w:num>
-  <w:num w:numId="9" w16cid:durableId="990407773">
+  <w:num w:numId="9">
     <w:abstractNumId w:val="12"/>
   </w:num>
-  <w:num w:numId="10" w16cid:durableId="228687379">
+  <w:num w:numId="10">
     <w:abstractNumId w:val="13"/>
   </w:num>
-  <w:num w:numId="11" w16cid:durableId="1677732643">
+  <w:num w:numId="11">
     <w:abstractNumId w:val="4"/>
   </w:num>
-  <w:num w:numId="12" w16cid:durableId="471673256">
+  <w:num w:numId="12">
     <w:abstractNumId w:val="11"/>
   </w:num>
-  <w:num w:numId="13" w16cid:durableId="1241017978">
+  <w:num w:numId="13">
     <w:abstractNumId w:val="10"/>
   </w:num>
-  <w:num w:numId="14" w16cid:durableId="71314949">
+  <w:num w:numId="14">
     <w:abstractNumId w:val="6"/>
   </w:num>
-  <w:num w:numId="15" w16cid:durableId="1298099279">
+  <w:num w:numId="15">
     <w:abstractNumId w:val="7"/>
   </w:num>
-  <w:num w:numId="16" w16cid:durableId="925726888">
+  <w:num w:numId="16">
     <w:abstractNumId w:val="8"/>
   </w:num>
 </w:numbering>
 </file>
 
 <file path=word/styles.xml><?xml version="1.0" encoding="utf-8"?>
-<w:styles xmlns:mc="http://schemas.openxmlformats.org/markup-compatibility/2006" xmlns:r="http://schemas.openxmlformats.org/officeDocument/2006/relationships" xmlns:w="http://schemas.openxmlformats.org/wordprocessingml/2006/main" xmlns:w14="http://schemas.microsoft.com/office/word/2010/wordml" xmlns:w15="http://schemas.microsoft.com/office/word/2012/wordml" xmlns:w16cex="http://schemas.microsoft.com/office/word/2018/wordml/cex" xmlns:w16cid="http://schemas.microsoft.com/office/word/2016/wordml/cid" xmlns:w16="http://schemas.microsoft.com/office/word/2018/wordml" xmlns:w16du="http://schemas.microsoft.com/office/word/2023/wordml/word16du" xmlns:w16sdtdh="http://schemas.microsoft.com/office/word/2020/wordml/sdtdatahash" xmlns:w16se="http://schemas.microsoft.com/office/word/2015/wordml/symex" mc:Ignorable="w14 w15 w16se w16cid w16 w16cex w16sdtdh w16du">
+<w:styles xmlns:mc="http://schemas.openxmlformats.org/markup-compatibility/2006" xmlns:r="http://schemas.openxmlformats.org/officeDocument/2006/relationships" xmlns:w="http://schemas.openxmlformats.org/wordprocessingml/2006/main" xmlns:w14="http://schemas.microsoft.com/office/word/2010/wordml" xmlns:w15="http://schemas.microsoft.com/office/word/2012/wordml" mc:Ignorable="w14 w15">
   <w:docDefaults>
     <w:rPrDefault>
       <w:rPr>
@@ -7457,7 +7717,7 @@
     </w:rPrDefault>
     <w:pPrDefault/>
   </w:docDefaults>
-  <w:latentStyles w:defLockedState="0" w:defUIPriority="99" w:defSemiHidden="0" w:defUnhideWhenUsed="0" w:defQFormat="0" w:count="376">
+  <w:latentStyles w:defLockedState="0" w:defUIPriority="99" w:defSemiHidden="0" w:defUnhideWhenUsed="0" w:defQFormat="0" w:count="371">
     <w:lsdException w:name="Normal" w:uiPriority="0" w:qFormat="1"/>
     <w:lsdException w:name="heading 1" w:uiPriority="0" w:qFormat="1"/>
     <w:lsdException w:name="heading 2" w:semiHidden="1" w:uiPriority="0" w:unhideWhenUsed="1" w:qFormat="1"/>
@@ -7829,11 +8089,6 @@
     <w:lsdException w:name="List Table 5 Dark Accent 6" w:uiPriority="50"/>
     <w:lsdException w:name="List Table 6 Colorful Accent 6" w:uiPriority="51"/>
     <w:lsdException w:name="List Table 7 Colorful Accent 6" w:uiPriority="52"/>
-    <w:lsdException w:name="Mention" w:semiHidden="1" w:unhideWhenUsed="1"/>
-    <w:lsdException w:name="Smart Hyperlink" w:semiHidden="1" w:unhideWhenUsed="1"/>
-    <w:lsdException w:name="Hashtag" w:semiHidden="1" w:unhideWhenUsed="1"/>
-    <w:lsdException w:name="Unresolved Mention" w:semiHidden="1" w:unhideWhenUsed="1"/>
-    <w:lsdException w:name="Smart Link" w:semiHidden="1" w:unhideWhenUsed="1"/>
   </w:latentStyles>
   <w:style w:type="paragraph" w:default="1" w:styleId="Normal">
     <w:name w:val="Normal"/>
@@ -8319,8 +8574,8 @@
       <w:u w:val="single"/>
     </w:rPr>
   </w:style>
-  <w:style w:type="paragraph" w:customStyle="1" w:styleId="TtulodeTDC">
-    <w:name w:val="Título de TDC"/>
+  <w:style w:type="paragraph" w:customStyle="1" w:styleId="TtulodeTDC1">
+    <w:name w:val="Título de TDC1"/>
     <w:basedOn w:val="Ttulo1"/>
     <w:next w:val="Normal"/>
     <w:uiPriority w:val="39"/>
@@ -8489,11 +8744,11 @@
     <w:qFormat/>
     <w:rsid w:val="005F60BA"/>
   </w:style>
-  <w:style w:type="paragraph" w:styleId="Ttulo">
+  <w:style w:type="paragraph" w:styleId="Puesto">
     <w:name w:val="Title"/>
     <w:basedOn w:val="Normal"/>
     <w:next w:val="Normal"/>
-    <w:link w:val="TtuloCar"/>
+    <w:link w:val="PuestoCar"/>
     <w:uiPriority w:val="10"/>
     <w:qFormat/>
     <w:rsid w:val="009A3173"/>
@@ -8513,10 +8768,10 @@
       <w:szCs w:val="52"/>
     </w:rPr>
   </w:style>
-  <w:style w:type="character" w:customStyle="1" w:styleId="TtuloCar">
-    <w:name w:val="Título Car"/>
+  <w:style w:type="character" w:customStyle="1" w:styleId="PuestoCar">
+    <w:name w:val="Puesto Car"/>
     <w:basedOn w:val="Fuentedeprrafopredeter"/>
-    <w:link w:val="Ttulo"/>
+    <w:link w:val="Puesto"/>
     <w:uiPriority w:val="10"/>
     <w:rsid w:val="009A3173"/>
     <w:rPr>
@@ -8530,7 +8785,7 @@
   </w:style>
   <w:style w:type="paragraph" w:customStyle="1" w:styleId="PSI-Ttulo">
     <w:name w:val="PSI - Título"/>
-    <w:basedOn w:val="Ttulo"/>
+    <w:basedOn w:val="Puesto"/>
     <w:autoRedefine/>
     <w:qFormat/>
     <w:rsid w:val="009A3173"/>
@@ -8934,7 +9189,7 @@
 </file>
 
 <file path=customXml/itemProps2.xml><?xml version="1.0" encoding="utf-8"?>
-<ds:datastoreItem xmlns:ds="http://schemas.openxmlformats.org/officeDocument/2006/customXml" ds:itemID="{C07DE5CE-12D1-4D5D-B4CD-62D0D535532D}">
+<ds:datastoreItem xmlns:ds="http://schemas.openxmlformats.org/officeDocument/2006/customXml" ds:itemID="{F9241C56-C45E-4596-906D-6A3305A6E88C}">
   <ds:schemaRefs>
     <ds:schemaRef ds:uri="http://schemas.openxmlformats.org/officeDocument/2006/bibliography"/>
   </ds:schemaRefs>

</xml_diff>

<commit_message>
Doc: avances en plan sqa
</commit_message>
<xml_diff>
--- a/2. Etapa de elaboración/Iteración 1/Plan de calidad/Gestión de Configuraciones/Plan de Gestión de Configuración_Vesta Risk Manager_T-Code.docx
+++ b/2. Etapa de elaboración/Iteración 1/Plan de calidad/Gestión de Configuraciones/Plan de Gestión de Configuración_Vesta Risk Manager_T-Code.docx
@@ -95,7 +95,7 @@
               </wp:anchor>
             </w:drawing>
           </mc:Choice>
-          <mc:Fallback xmlns:w16se="http://schemas.microsoft.com/office/word/2015/wordml/symex" xmlns:w16sdtdh="http://schemas.microsoft.com/office/word/2020/wordml/sdtdatahash" xmlns:w16du="http://schemas.microsoft.com/office/word/2023/wordml/word16du" xmlns:w16="http://schemas.microsoft.com/office/word/2018/wordml" xmlns:w16cid="http://schemas.microsoft.com/office/word/2016/wordml/cid" xmlns:w16cex="http://schemas.microsoft.com/office/word/2018/wordml/cex" xmlns:oel="http://schemas.microsoft.com/office/2019/extlst" xmlns:am3d="http://schemas.microsoft.com/office/drawing/2017/model3d" xmlns:aink="http://schemas.microsoft.com/office/drawing/2016/ink" xmlns:cx8="http://schemas.microsoft.com/office/drawing/2016/5/14/chartex" xmlns:cx7="http://schemas.microsoft.com/office/drawing/2016/5/13/chartex" xmlns:cx6="http://schemas.microsoft.com/office/drawing/2016/5/12/chartex" xmlns:cx5="http://schemas.microsoft.com/office/drawing/2016/5/11/chartex" xmlns:cx4="http://schemas.microsoft.com/office/drawing/2016/5/10/chartex" xmlns:cx3="http://schemas.microsoft.com/office/drawing/2016/5/9/chartex" xmlns:cx2="http://schemas.microsoft.com/office/drawing/2015/10/21/chartex" xmlns:cx1="http://schemas.microsoft.com/office/drawing/2015/9/8/chartex" xmlns:cx="http://schemas.microsoft.com/office/drawing/2014/chartex">
+          <mc:Fallback xmlns:cx="http://schemas.microsoft.com/office/drawing/2014/chartex" xmlns:cx1="http://schemas.microsoft.com/office/drawing/2015/9/8/chartex" xmlns:cx2="http://schemas.microsoft.com/office/drawing/2015/10/21/chartex" xmlns:cx3="http://schemas.microsoft.com/office/drawing/2016/5/9/chartex" xmlns:cx4="http://schemas.microsoft.com/office/drawing/2016/5/10/chartex" xmlns:cx5="http://schemas.microsoft.com/office/drawing/2016/5/11/chartex" xmlns:cx6="http://schemas.microsoft.com/office/drawing/2016/5/12/chartex" xmlns:cx7="http://schemas.microsoft.com/office/drawing/2016/5/13/chartex" xmlns:cx8="http://schemas.microsoft.com/office/drawing/2016/5/14/chartex" xmlns:aink="http://schemas.microsoft.com/office/drawing/2016/ink" xmlns:am3d="http://schemas.microsoft.com/office/drawing/2017/model3d" xmlns:oel="http://schemas.microsoft.com/office/2019/extlst" xmlns:w16cex="http://schemas.microsoft.com/office/word/2018/wordml/cex" xmlns:w16cid="http://schemas.microsoft.com/office/word/2016/wordml/cid" xmlns:w16="http://schemas.microsoft.com/office/word/2018/wordml" xmlns:w16du="http://schemas.microsoft.com/office/word/2023/wordml/word16du" xmlns:w16sdtdh="http://schemas.microsoft.com/office/word/2020/wordml/sdtdatahash" xmlns:w16se="http://schemas.microsoft.com/office/word/2015/wordml/symex">
             <w:pict>
               <v:rect w14:anchorId="37CBB3D9" id="Rectangle 6" o:spid="_x0000_s1026" style="position:absolute;margin-left:0;margin-top:0;width:623.8pt;height:75.15pt;z-index:251653632;visibility:visible;mso-wrap-style:square;mso-width-percent:1050;mso-height-percent:900;mso-wrap-distance-left:9pt;mso-wrap-distance-top:0;mso-wrap-distance-right:9pt;mso-wrap-distance-bottom:0;mso-position-horizontal:center;mso-position-horizontal-relative:page;mso-position-vertical:bottom;mso-position-vertical-relative:page;mso-width-percent:1050;mso-height-percent:900;mso-width-relative:page;mso-height-relative:top-margin-area;v-text-anchor:top" o:gfxdata="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" o:allowincell="f" fillcolor="#4bacc6" strokecolor="#31849b">
                 <w10:wrap anchorx="page" anchory="page"/>
@@ -168,7 +168,7 @@
               </wp:anchor>
             </w:drawing>
           </mc:Choice>
-          <mc:Fallback xmlns:w16se="http://schemas.microsoft.com/office/word/2015/wordml/symex" xmlns:w16sdtdh="http://schemas.microsoft.com/office/word/2020/wordml/sdtdatahash" xmlns:w16du="http://schemas.microsoft.com/office/word/2023/wordml/word16du" xmlns:w16="http://schemas.microsoft.com/office/word/2018/wordml" xmlns:w16cid="http://schemas.microsoft.com/office/word/2016/wordml/cid" xmlns:w16cex="http://schemas.microsoft.com/office/word/2018/wordml/cex" xmlns:oel="http://schemas.microsoft.com/office/2019/extlst" xmlns:am3d="http://schemas.microsoft.com/office/drawing/2017/model3d" xmlns:aink="http://schemas.microsoft.com/office/drawing/2016/ink" xmlns:cx8="http://schemas.microsoft.com/office/drawing/2016/5/14/chartex" xmlns:cx7="http://schemas.microsoft.com/office/drawing/2016/5/13/chartex" xmlns:cx6="http://schemas.microsoft.com/office/drawing/2016/5/12/chartex" xmlns:cx5="http://schemas.microsoft.com/office/drawing/2016/5/11/chartex" xmlns:cx4="http://schemas.microsoft.com/office/drawing/2016/5/10/chartex" xmlns:cx3="http://schemas.microsoft.com/office/drawing/2016/5/9/chartex" xmlns:cx2="http://schemas.microsoft.com/office/drawing/2015/10/21/chartex" xmlns:cx1="http://schemas.microsoft.com/office/drawing/2015/9/8/chartex" xmlns:cx="http://schemas.microsoft.com/office/drawing/2014/chartex">
+          <mc:Fallback xmlns:cx="http://schemas.microsoft.com/office/drawing/2014/chartex" xmlns:cx1="http://schemas.microsoft.com/office/drawing/2015/9/8/chartex" xmlns:cx2="http://schemas.microsoft.com/office/drawing/2015/10/21/chartex" xmlns:cx3="http://schemas.microsoft.com/office/drawing/2016/5/9/chartex" xmlns:cx4="http://schemas.microsoft.com/office/drawing/2016/5/10/chartex" xmlns:cx5="http://schemas.microsoft.com/office/drawing/2016/5/11/chartex" xmlns:cx6="http://schemas.microsoft.com/office/drawing/2016/5/12/chartex" xmlns:cx7="http://schemas.microsoft.com/office/drawing/2016/5/13/chartex" xmlns:cx8="http://schemas.microsoft.com/office/drawing/2016/5/14/chartex" xmlns:aink="http://schemas.microsoft.com/office/drawing/2016/ink" xmlns:am3d="http://schemas.microsoft.com/office/drawing/2017/model3d" xmlns:oel="http://schemas.microsoft.com/office/2019/extlst" xmlns:w16cex="http://schemas.microsoft.com/office/word/2018/wordml/cex" xmlns:w16cid="http://schemas.microsoft.com/office/word/2016/wordml/cid" xmlns:w16="http://schemas.microsoft.com/office/word/2018/wordml" xmlns:w16du="http://schemas.microsoft.com/office/word/2023/wordml/word16du" xmlns:w16sdtdh="http://schemas.microsoft.com/office/word/2020/wordml/sdtdatahash" xmlns:w16se="http://schemas.microsoft.com/office/word/2015/wordml/symex">
             <w:pict>
               <v:rect w14:anchorId="5211A32E" id="Rectangle 9" o:spid="_x0000_s1026" style="position:absolute;margin-left:38.95pt;margin-top:-20.65pt;width:7.15pt;height:882.2pt;z-index:251656704;visibility:visible;mso-wrap-style:square;mso-width-percent:0;mso-height-percent:1050;mso-wrap-distance-left:9pt;mso-wrap-distance-top:0;mso-wrap-distance-right:9pt;mso-wrap-distance-bottom:0;mso-position-horizontal:absolute;mso-position-horizontal-relative:page;mso-position-vertical:absolute;mso-position-vertical-relative:page;mso-width-percent:0;mso-height-percent:1050;mso-width-relative:page;mso-height-relative:page;v-text-anchor:top" o:gfxdata="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" o:allowincell="f" strokecolor="#31849b">
                 <w10:wrap anchorx="page" anchory="page"/>
@@ -241,7 +241,7 @@
               </wp:anchor>
             </w:drawing>
           </mc:Choice>
-          <mc:Fallback xmlns:w16se="http://schemas.microsoft.com/office/word/2015/wordml/symex" xmlns:w16sdtdh="http://schemas.microsoft.com/office/word/2020/wordml/sdtdatahash" xmlns:w16du="http://schemas.microsoft.com/office/word/2023/wordml/word16du" xmlns:w16="http://schemas.microsoft.com/office/word/2018/wordml" xmlns:w16cid="http://schemas.microsoft.com/office/word/2016/wordml/cid" xmlns:w16cex="http://schemas.microsoft.com/office/word/2018/wordml/cex" xmlns:oel="http://schemas.microsoft.com/office/2019/extlst" xmlns:am3d="http://schemas.microsoft.com/office/drawing/2017/model3d" xmlns:aink="http://schemas.microsoft.com/office/drawing/2016/ink" xmlns:cx8="http://schemas.microsoft.com/office/drawing/2016/5/14/chartex" xmlns:cx7="http://schemas.microsoft.com/office/drawing/2016/5/13/chartex" xmlns:cx6="http://schemas.microsoft.com/office/drawing/2016/5/12/chartex" xmlns:cx5="http://schemas.microsoft.com/office/drawing/2016/5/11/chartex" xmlns:cx4="http://schemas.microsoft.com/office/drawing/2016/5/10/chartex" xmlns:cx3="http://schemas.microsoft.com/office/drawing/2016/5/9/chartex" xmlns:cx2="http://schemas.microsoft.com/office/drawing/2015/10/21/chartex" xmlns:cx1="http://schemas.microsoft.com/office/drawing/2015/9/8/chartex" xmlns:cx="http://schemas.microsoft.com/office/drawing/2014/chartex">
+          <mc:Fallback xmlns:cx="http://schemas.microsoft.com/office/drawing/2014/chartex" xmlns:cx1="http://schemas.microsoft.com/office/drawing/2015/9/8/chartex" xmlns:cx2="http://schemas.microsoft.com/office/drawing/2015/10/21/chartex" xmlns:cx3="http://schemas.microsoft.com/office/drawing/2016/5/9/chartex" xmlns:cx4="http://schemas.microsoft.com/office/drawing/2016/5/10/chartex" xmlns:cx5="http://schemas.microsoft.com/office/drawing/2016/5/11/chartex" xmlns:cx6="http://schemas.microsoft.com/office/drawing/2016/5/12/chartex" xmlns:cx7="http://schemas.microsoft.com/office/drawing/2016/5/13/chartex" xmlns:cx8="http://schemas.microsoft.com/office/drawing/2016/5/14/chartex" xmlns:aink="http://schemas.microsoft.com/office/drawing/2016/ink" xmlns:am3d="http://schemas.microsoft.com/office/drawing/2017/model3d" xmlns:oel="http://schemas.microsoft.com/office/2019/extlst" xmlns:w16cex="http://schemas.microsoft.com/office/word/2018/wordml/cex" xmlns:w16cid="http://schemas.microsoft.com/office/word/2016/wordml/cid" xmlns:w16="http://schemas.microsoft.com/office/word/2018/wordml" xmlns:w16du="http://schemas.microsoft.com/office/word/2023/wordml/word16du" xmlns:w16sdtdh="http://schemas.microsoft.com/office/word/2020/wordml/sdtdatahash" xmlns:w16se="http://schemas.microsoft.com/office/word/2015/wordml/symex">
             <w:pict>
               <v:rect w14:anchorId="30816D59" id="Rectangle 8" o:spid="_x0000_s1026" style="position:absolute;margin-left:549.2pt;margin-top:-20.65pt;width:7.15pt;height:882.2pt;z-index:251655680;visibility:visible;mso-wrap-style:square;mso-width-percent:0;mso-height-percent:1050;mso-wrap-distance-left:9pt;mso-wrap-distance-top:0;mso-wrap-distance-right:9pt;mso-wrap-distance-bottom:0;mso-position-horizontal:absolute;mso-position-horizontal-relative:page;mso-position-vertical:absolute;mso-position-vertical-relative:page;mso-width-percent:0;mso-height-percent:1050;mso-width-relative:page;mso-height-relative:page;v-text-anchor:top" o:gfxdata="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" o:allowincell="f" strokecolor="#31849b">
                 <w10:wrap anchorx="page" anchory="page"/>
@@ -314,7 +314,7 @@
               </wp:anchor>
             </w:drawing>
           </mc:Choice>
-          <mc:Fallback xmlns:w16se="http://schemas.microsoft.com/office/word/2015/wordml/symex" xmlns:w16sdtdh="http://schemas.microsoft.com/office/word/2020/wordml/sdtdatahash" xmlns:w16du="http://schemas.microsoft.com/office/word/2023/wordml/word16du" xmlns:w16="http://schemas.microsoft.com/office/word/2018/wordml" xmlns:w16cid="http://schemas.microsoft.com/office/word/2016/wordml/cid" xmlns:w16cex="http://schemas.microsoft.com/office/word/2018/wordml/cex" xmlns:oel="http://schemas.microsoft.com/office/2019/extlst" xmlns:am3d="http://schemas.microsoft.com/office/drawing/2017/model3d" xmlns:aink="http://schemas.microsoft.com/office/drawing/2016/ink" xmlns:cx8="http://schemas.microsoft.com/office/drawing/2016/5/14/chartex" xmlns:cx7="http://schemas.microsoft.com/office/drawing/2016/5/13/chartex" xmlns:cx6="http://schemas.microsoft.com/office/drawing/2016/5/12/chartex" xmlns:cx5="http://schemas.microsoft.com/office/drawing/2016/5/11/chartex" xmlns:cx4="http://schemas.microsoft.com/office/drawing/2016/5/10/chartex" xmlns:cx3="http://schemas.microsoft.com/office/drawing/2016/5/9/chartex" xmlns:cx2="http://schemas.microsoft.com/office/drawing/2015/10/21/chartex" xmlns:cx1="http://schemas.microsoft.com/office/drawing/2015/9/8/chartex" xmlns:cx="http://schemas.microsoft.com/office/drawing/2014/chartex">
+          <mc:Fallback xmlns:cx="http://schemas.microsoft.com/office/drawing/2014/chartex" xmlns:cx1="http://schemas.microsoft.com/office/drawing/2015/9/8/chartex" xmlns:cx2="http://schemas.microsoft.com/office/drawing/2015/10/21/chartex" xmlns:cx3="http://schemas.microsoft.com/office/drawing/2016/5/9/chartex" xmlns:cx4="http://schemas.microsoft.com/office/drawing/2016/5/10/chartex" xmlns:cx5="http://schemas.microsoft.com/office/drawing/2016/5/11/chartex" xmlns:cx6="http://schemas.microsoft.com/office/drawing/2016/5/12/chartex" xmlns:cx7="http://schemas.microsoft.com/office/drawing/2016/5/13/chartex" xmlns:cx8="http://schemas.microsoft.com/office/drawing/2016/5/14/chartex" xmlns:aink="http://schemas.microsoft.com/office/drawing/2016/ink" xmlns:am3d="http://schemas.microsoft.com/office/drawing/2017/model3d" xmlns:oel="http://schemas.microsoft.com/office/2019/extlst" xmlns:w16cex="http://schemas.microsoft.com/office/word/2018/wordml/cex" xmlns:w16cid="http://schemas.microsoft.com/office/word/2016/wordml/cid" xmlns:w16="http://schemas.microsoft.com/office/word/2018/wordml" xmlns:w16du="http://schemas.microsoft.com/office/word/2023/wordml/word16du" xmlns:w16sdtdh="http://schemas.microsoft.com/office/word/2020/wordml/sdtdatahash" xmlns:w16se="http://schemas.microsoft.com/office/word/2015/wordml/symex">
             <w:pict>
               <v:rect w14:anchorId="1D4F5B16" id="Rectangle 7" o:spid="_x0000_s1026" style="position:absolute;margin-left:-14.45pt;margin-top:.4pt;width:623.8pt;height:75.15pt;z-index:251654656;visibility:visible;mso-wrap-style:square;mso-width-percent:1050;mso-height-percent:900;mso-wrap-distance-left:9pt;mso-wrap-distance-top:0;mso-wrap-distance-right:9pt;mso-wrap-distance-bottom:0;mso-position-horizontal:absolute;mso-position-horizontal-relative:page;mso-position-vertical:absolute;mso-position-vertical-relative:page;mso-width-percent:1050;mso-height-percent:900;mso-width-relative:page;mso-height-relative:top-margin-area;v-text-anchor:top" o:gfxdata="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" o:allowincell="f" fillcolor="#4bacc6" strokecolor="#31849b">
                 <w10:wrap anchorx="page" anchory="page"/>
@@ -676,7 +676,7 @@
               </wp:anchor>
             </w:drawing>
           </mc:Choice>
-          <mc:Fallback xmlns:w16se="http://schemas.microsoft.com/office/word/2015/wordml/symex" xmlns:w16sdtdh="http://schemas.microsoft.com/office/word/2020/wordml/sdtdatahash" xmlns:w16du="http://schemas.microsoft.com/office/word/2023/wordml/word16du" xmlns:w16="http://schemas.microsoft.com/office/word/2018/wordml" xmlns:w16cid="http://schemas.microsoft.com/office/word/2016/wordml/cid" xmlns:w16cex="http://schemas.microsoft.com/office/word/2018/wordml/cex" xmlns:oel="http://schemas.microsoft.com/office/2019/extlst" xmlns:am3d="http://schemas.microsoft.com/office/drawing/2017/model3d" xmlns:aink="http://schemas.microsoft.com/office/drawing/2016/ink" xmlns:cx8="http://schemas.microsoft.com/office/drawing/2016/5/14/chartex" xmlns:cx7="http://schemas.microsoft.com/office/drawing/2016/5/13/chartex" xmlns:cx6="http://schemas.microsoft.com/office/drawing/2016/5/12/chartex" xmlns:cx5="http://schemas.microsoft.com/office/drawing/2016/5/11/chartex" xmlns:cx4="http://schemas.microsoft.com/office/drawing/2016/5/10/chartex" xmlns:cx3="http://schemas.microsoft.com/office/drawing/2016/5/9/chartex" xmlns:cx2="http://schemas.microsoft.com/office/drawing/2015/10/21/chartex" xmlns:cx1="http://schemas.microsoft.com/office/drawing/2015/9/8/chartex" xmlns:cx="http://schemas.microsoft.com/office/drawing/2014/chartex">
+          <mc:Fallback xmlns:cx="http://schemas.microsoft.com/office/drawing/2014/chartex" xmlns:cx1="http://schemas.microsoft.com/office/drawing/2015/9/8/chartex" xmlns:cx2="http://schemas.microsoft.com/office/drawing/2015/10/21/chartex" xmlns:cx3="http://schemas.microsoft.com/office/drawing/2016/5/9/chartex" xmlns:cx4="http://schemas.microsoft.com/office/drawing/2016/5/10/chartex" xmlns:cx5="http://schemas.microsoft.com/office/drawing/2016/5/11/chartex" xmlns:cx6="http://schemas.microsoft.com/office/drawing/2016/5/12/chartex" xmlns:cx7="http://schemas.microsoft.com/office/drawing/2016/5/13/chartex" xmlns:cx8="http://schemas.microsoft.com/office/drawing/2016/5/14/chartex" xmlns:aink="http://schemas.microsoft.com/office/drawing/2016/ink" xmlns:am3d="http://schemas.microsoft.com/office/drawing/2017/model3d" xmlns:oel="http://schemas.microsoft.com/office/2019/extlst" xmlns:w16cex="http://schemas.microsoft.com/office/word/2018/wordml/cex" xmlns:w16cid="http://schemas.microsoft.com/office/word/2016/wordml/cid" xmlns:w16="http://schemas.microsoft.com/office/word/2018/wordml" xmlns:w16du="http://schemas.microsoft.com/office/word/2023/wordml/word16du" xmlns:w16sdtdh="http://schemas.microsoft.com/office/word/2020/wordml/sdtdatahash" xmlns:w16se="http://schemas.microsoft.com/office/word/2015/wordml/symex">
             <w:pict>
               <v:shapetype w14:anchorId="72C7C3A2" id="_x0000_t202" coordsize="21600,21600" o:spt="202" path="m,l,21600r21600,l21600,xe">
                 <v:stroke joinstyle="miter"/>
@@ -800,7 +800,7 @@
               </wp:anchor>
             </w:drawing>
           </mc:Choice>
-          <mc:Fallback xmlns:w16se="http://schemas.microsoft.com/office/word/2015/wordml/symex" xmlns:w16sdtdh="http://schemas.microsoft.com/office/word/2020/wordml/sdtdatahash" xmlns:w16du="http://schemas.microsoft.com/office/word/2023/wordml/word16du" xmlns:w16="http://schemas.microsoft.com/office/word/2018/wordml" xmlns:w16cid="http://schemas.microsoft.com/office/word/2016/wordml/cid" xmlns:w16cex="http://schemas.microsoft.com/office/word/2018/wordml/cex" xmlns:oel="http://schemas.microsoft.com/office/2019/extlst" xmlns:am3d="http://schemas.microsoft.com/office/drawing/2017/model3d" xmlns:aink="http://schemas.microsoft.com/office/drawing/2016/ink" xmlns:cx8="http://schemas.microsoft.com/office/drawing/2016/5/14/chartex" xmlns:cx7="http://schemas.microsoft.com/office/drawing/2016/5/13/chartex" xmlns:cx6="http://schemas.microsoft.com/office/drawing/2016/5/12/chartex" xmlns:cx5="http://schemas.microsoft.com/office/drawing/2016/5/11/chartex" xmlns:cx4="http://schemas.microsoft.com/office/drawing/2016/5/10/chartex" xmlns:cx3="http://schemas.microsoft.com/office/drawing/2016/5/9/chartex" xmlns:cx2="http://schemas.microsoft.com/office/drawing/2015/10/21/chartex" xmlns:cx1="http://schemas.microsoft.com/office/drawing/2015/9/8/chartex" xmlns:cx="http://schemas.microsoft.com/office/drawing/2014/chartex">
+          <mc:Fallback xmlns:cx="http://schemas.microsoft.com/office/drawing/2014/chartex" xmlns:cx1="http://schemas.microsoft.com/office/drawing/2015/9/8/chartex" xmlns:cx2="http://schemas.microsoft.com/office/drawing/2015/10/21/chartex" xmlns:cx3="http://schemas.microsoft.com/office/drawing/2016/5/9/chartex" xmlns:cx4="http://schemas.microsoft.com/office/drawing/2016/5/10/chartex" xmlns:cx5="http://schemas.microsoft.com/office/drawing/2016/5/11/chartex" xmlns:cx6="http://schemas.microsoft.com/office/drawing/2016/5/12/chartex" xmlns:cx7="http://schemas.microsoft.com/office/drawing/2016/5/13/chartex" xmlns:cx8="http://schemas.microsoft.com/office/drawing/2016/5/14/chartex" xmlns:aink="http://schemas.microsoft.com/office/drawing/2016/ink" xmlns:am3d="http://schemas.microsoft.com/office/drawing/2017/model3d" xmlns:oel="http://schemas.microsoft.com/office/2019/extlst" xmlns:w16cex="http://schemas.microsoft.com/office/word/2018/wordml/cex" xmlns:w16cid="http://schemas.microsoft.com/office/word/2016/wordml/cid" xmlns:w16="http://schemas.microsoft.com/office/word/2018/wordml" xmlns:w16du="http://schemas.microsoft.com/office/word/2023/wordml/word16du" xmlns:w16sdtdh="http://schemas.microsoft.com/office/word/2020/wordml/sdtdatahash" xmlns:w16se="http://schemas.microsoft.com/office/word/2015/wordml/symex">
             <w:pict>
               <v:rect w14:anchorId="1C477406" id="Rectangle 17" o:spid="_x0000_s1026" style="position:absolute;margin-left:315.7pt;margin-top:-76.25pt;width:195.35pt;height:844.9pt;z-index:-251656704;visibility:visible;mso-wrap-style:square;mso-width-percent:0;mso-height-percent:0;mso-wrap-distance-left:9pt;mso-wrap-distance-top:0;mso-wrap-distance-right:9pt;mso-wrap-distance-bottom:0;mso-position-horizontal:absolute;mso-position-horizontal-relative:margin;mso-position-vertical:absolute;mso-position-vertical-relative:margin;mso-width-percent:0;mso-height-percent:0;mso-width-relative:page;mso-height-relative:page;v-text-anchor:top" o:gfxdata="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" fillcolor="#4bacc6" strokecolor="#31849b">
                 <w10:wrap type="square" anchorx="margin" anchory="margin"/>
@@ -3144,6 +3144,23 @@
           <w:numId w:val="16"/>
         </w:numPr>
       </w:pPr>
+      <w:proofErr w:type="spellStart"/>
+      <w:r>
+        <w:t>Trello</w:t>
+      </w:r>
+      <w:proofErr w:type="spellEnd"/>
+      <w:r>
+        <w:t xml:space="preserve"> para el seguimiento de tareas.</w:t>
+      </w:r>
+    </w:p>
+    <w:p>
+      <w:pPr>
+        <w:pStyle w:val="Prrafodelista"/>
+        <w:numPr>
+          <w:ilvl w:val="1"/>
+          <w:numId w:val="16"/>
+        </w:numPr>
+      </w:pPr>
       <w:r>
         <w:t xml:space="preserve">Un sistema de control de versiones </w:t>
       </w:r>
@@ -3166,6 +3183,7 @@
       </w:pPr>
       <w:proofErr w:type="spellStart"/>
       <w:r>
+        <w:lastRenderedPageBreak/>
         <w:t>Discord</w:t>
       </w:r>
       <w:proofErr w:type="spellEnd"/>
@@ -3182,19 +3200,51 @@
         </w:numPr>
       </w:pPr>
       <w:r>
-        <w:lastRenderedPageBreak/>
         <w:t>Para la codificación deberán tener instalado el Visual Studio Code.</w:t>
       </w:r>
     </w:p>
     <w:p>
       <w:pPr>
+        <w:pStyle w:val="Prrafodelista"/>
+        <w:numPr>
+          <w:ilvl w:val="1"/>
+          <w:numId w:val="16"/>
+        </w:numPr>
+      </w:pPr>
+      <w:r>
+        <w:t>Si</w:t>
+      </w:r>
+      <w:bookmarkStart w:id="8" w:name="_GoBack"/>
+      <w:r>
+        <w:t xml:space="preserve">stema de gestión de bases de datos </w:t>
+      </w:r>
+      <w:proofErr w:type="spellStart"/>
+      <w:r>
+        <w:t>MySQL</w:t>
+      </w:r>
+      <w:proofErr w:type="spellEnd"/>
+      <w:r>
+        <w:t xml:space="preserve"> </w:t>
+      </w:r>
+      <w:proofErr w:type="spellStart"/>
+      <w:r>
+        <w:t>Workbench</w:t>
+      </w:r>
+      <w:proofErr w:type="spellEnd"/>
+      <w:r>
+        <w:t>.</w:t>
+      </w:r>
+    </w:p>
+    <w:p>
+      <w:pPr>
         <w:pStyle w:val="PSI-Ttulo3"/>
       </w:pPr>
-      <w:bookmarkStart w:id="8" w:name="_Toc177649701"/>
+      <w:bookmarkStart w:id="9" w:name="_Toc177649701"/>
+      <w:bookmarkEnd w:id="8"/>
       <w:r>
         <w:t>Ubicación física de los documentos y líneas base</w:t>
       </w:r>
-      <w:bookmarkEnd w:id="8"/>
+      <w:bookmarkEnd w:id="9"/>
     </w:p>
     <w:p>
       <w:r>
@@ -3599,32 +3649,32 @@
       <w:pPr>
         <w:pStyle w:val="PSI-Ttulo1"/>
       </w:pPr>
-      <w:bookmarkStart w:id="9" w:name="_Toc177649702"/>
+      <w:bookmarkStart w:id="10" w:name="_Toc177649702"/>
       <w:r>
         <w:lastRenderedPageBreak/>
         <w:t>Programa de la Gestión de Configuración</w:t>
       </w:r>
-      <w:bookmarkEnd w:id="9"/>
+      <w:bookmarkEnd w:id="10"/>
     </w:p>
     <w:p>
       <w:pPr>
         <w:pStyle w:val="PSI-Ttulo2"/>
       </w:pPr>
-      <w:bookmarkStart w:id="10" w:name="_Toc177649703"/>
+      <w:bookmarkStart w:id="11" w:name="_Toc177649703"/>
       <w:r>
         <w:t>Identificación de la Configuración</w:t>
       </w:r>
-      <w:bookmarkEnd w:id="10"/>
+      <w:bookmarkEnd w:id="11"/>
     </w:p>
     <w:p>
       <w:pPr>
         <w:pStyle w:val="PSI-Ttulo3"/>
       </w:pPr>
-      <w:bookmarkStart w:id="11" w:name="_Toc177649704"/>
+      <w:bookmarkStart w:id="12" w:name="_Toc177649704"/>
       <w:r>
         <w:t>Elementos de Configuración</w:t>
       </w:r>
-      <w:bookmarkEnd w:id="11"/>
+      <w:bookmarkEnd w:id="12"/>
     </w:p>
     <w:p>
       <w:r>
@@ -3980,11 +4030,11 @@
       <w:pPr>
         <w:pStyle w:val="PSI-Ttulo3"/>
       </w:pPr>
-      <w:bookmarkStart w:id="12" w:name="_Toc177649705"/>
+      <w:bookmarkStart w:id="13" w:name="_Toc177649705"/>
       <w:r>
         <w:t>Nomenclatura de Elementos</w:t>
       </w:r>
-      <w:bookmarkEnd w:id="12"/>
+      <w:bookmarkEnd w:id="13"/>
     </w:p>
     <w:p>
       <w:r>
@@ -4011,11 +4061,11 @@
       <w:pPr>
         <w:pStyle w:val="PSI-Ttulo3"/>
       </w:pPr>
-      <w:bookmarkStart w:id="13" w:name="_Toc177649706"/>
+      <w:bookmarkStart w:id="14" w:name="_Toc177649706"/>
       <w:r>
         <w:t>Elementos de la Línea Base del Proyecto</w:t>
       </w:r>
-      <w:bookmarkEnd w:id="13"/>
+      <w:bookmarkEnd w:id="14"/>
     </w:p>
     <w:p>
       <w:r>
@@ -4329,7 +4379,7 @@
       <w:r>
         <w:t xml:space="preserve">Iteración 1. Esta tendrá comienzo el </w:t>
       </w:r>
-      <w:bookmarkStart w:id="14" w:name="_Hlk177660064"/>
+      <w:bookmarkStart w:id="15" w:name="_Hlk177660064"/>
       <w:r>
         <w:t>día 1</w:t>
       </w:r>
@@ -4357,7 +4407,7 @@
       <w:r>
         <w:t>0/2024</w:t>
       </w:r>
-      <w:bookmarkEnd w:id="14"/>
+      <w:bookmarkEnd w:id="15"/>
     </w:p>
     <w:p>
       <w:pPr>
@@ -4608,21 +4658,21 @@
       <w:pPr>
         <w:pStyle w:val="PSI-Ttulo2"/>
       </w:pPr>
-      <w:bookmarkStart w:id="15" w:name="_Toc177649707"/>
+      <w:bookmarkStart w:id="16" w:name="_Toc177649707"/>
       <w:r>
         <w:t>Control de Configuración</w:t>
       </w:r>
-      <w:bookmarkEnd w:id="15"/>
+      <w:bookmarkEnd w:id="16"/>
     </w:p>
     <w:p>
       <w:pPr>
         <w:pStyle w:val="PSI-Ttulo3"/>
       </w:pPr>
-      <w:bookmarkStart w:id="16" w:name="_Toc177649708"/>
+      <w:bookmarkStart w:id="17" w:name="_Toc177649708"/>
       <w:r>
         <w:t>Solicitud de Cambios</w:t>
       </w:r>
-      <w:bookmarkEnd w:id="16"/>
+      <w:bookmarkEnd w:id="17"/>
     </w:p>
     <w:p>
       <w:r>
@@ -4702,11 +4752,11 @@
       <w:pPr>
         <w:pStyle w:val="PSI-Ttulo3"/>
       </w:pPr>
-      <w:bookmarkStart w:id="17" w:name="_Toc177649709"/>
+      <w:bookmarkStart w:id="18" w:name="_Toc177649709"/>
       <w:r>
         <w:t>Aprobación de Cambios</w:t>
       </w:r>
-      <w:bookmarkEnd w:id="17"/>
+      <w:bookmarkEnd w:id="18"/>
     </w:p>
     <w:p>
       <w:r>
@@ -4735,11 +4785,11 @@
       <w:pPr>
         <w:pStyle w:val="PSI-Ttulo3"/>
       </w:pPr>
-      <w:bookmarkStart w:id="18" w:name="_Toc177649710"/>
+      <w:bookmarkStart w:id="19" w:name="_Toc177649710"/>
       <w:r>
         <w:t>Implementación de Cambios</w:t>
       </w:r>
-      <w:bookmarkEnd w:id="18"/>
+      <w:bookmarkEnd w:id="19"/>
     </w:p>
     <w:p>
       <w:r>
@@ -4753,11 +4803,11 @@
       <w:pPr>
         <w:pStyle w:val="PSI-Ttulo2"/>
       </w:pPr>
-      <w:bookmarkStart w:id="19" w:name="_Toc177649711"/>
+      <w:bookmarkStart w:id="20" w:name="_Toc177649711"/>
       <w:r>
         <w:t>Estado de la Configuración</w:t>
       </w:r>
-      <w:bookmarkEnd w:id="19"/>
+      <w:bookmarkEnd w:id="20"/>
     </w:p>
     <w:p>
       <w:r>
@@ -4776,14 +4826,14 @@
       <w:pPr>
         <w:pStyle w:val="PSI-Ttulo2"/>
       </w:pPr>
-      <w:bookmarkStart w:id="20" w:name="_Toc177649712"/>
+      <w:bookmarkStart w:id="21" w:name="_Toc177649712"/>
       <w:r>
         <w:t xml:space="preserve">Informes y </w:t>
       </w:r>
       <w:r>
         <w:t>Auditorías</w:t>
       </w:r>
-      <w:bookmarkEnd w:id="20"/>
+      <w:bookmarkEnd w:id="21"/>
     </w:p>
     <w:p>
       <w:pPr>
@@ -4906,13 +4956,11 @@
       <w:pPr>
         <w:pStyle w:val="PSI-Ttulo1"/>
       </w:pPr>
-      <w:bookmarkStart w:id="21" w:name="_Toc177649713"/>
-      <w:bookmarkStart w:id="22" w:name="_GoBack"/>
+      <w:bookmarkStart w:id="22" w:name="_Toc177649713"/>
+      <w:r>
+        <w:t>Calendario</w:t>
+      </w:r>
       <w:bookmarkEnd w:id="22"/>
-      <w:r>
-        <w:t>Calendario</w:t>
-      </w:r>
-      <w:bookmarkEnd w:id="21"/>
     </w:p>
     <w:p>
       <w:r>
@@ -5281,7 +5329,7 @@
             </wp:anchor>
           </w:drawing>
         </mc:Choice>
-        <mc:Fallback xmlns:w16se="http://schemas.microsoft.com/office/word/2015/wordml/symex" xmlns:w16sdtdh="http://schemas.microsoft.com/office/word/2020/wordml/sdtdatahash" xmlns:w16du="http://schemas.microsoft.com/office/word/2023/wordml/word16du" xmlns:w16="http://schemas.microsoft.com/office/word/2018/wordml" xmlns:w16cid="http://schemas.microsoft.com/office/word/2016/wordml/cid" xmlns:w16cex="http://schemas.microsoft.com/office/word/2018/wordml/cex" xmlns:oel="http://schemas.microsoft.com/office/2019/extlst" xmlns:am3d="http://schemas.microsoft.com/office/drawing/2017/model3d" xmlns:aink="http://schemas.microsoft.com/office/drawing/2016/ink" xmlns:cx8="http://schemas.microsoft.com/office/drawing/2016/5/14/chartex" xmlns:cx7="http://schemas.microsoft.com/office/drawing/2016/5/13/chartex" xmlns:cx6="http://schemas.microsoft.com/office/drawing/2016/5/12/chartex" xmlns:cx5="http://schemas.microsoft.com/office/drawing/2016/5/11/chartex" xmlns:cx4="http://schemas.microsoft.com/office/drawing/2016/5/10/chartex" xmlns:cx3="http://schemas.microsoft.com/office/drawing/2016/5/9/chartex" xmlns:cx2="http://schemas.microsoft.com/office/drawing/2015/10/21/chartex" xmlns:cx1="http://schemas.microsoft.com/office/drawing/2015/9/8/chartex" xmlns:cx="http://schemas.microsoft.com/office/drawing/2014/chartex">
+        <mc:Fallback xmlns:cx="http://schemas.microsoft.com/office/drawing/2014/chartex" xmlns:cx1="http://schemas.microsoft.com/office/drawing/2015/9/8/chartex" xmlns:cx2="http://schemas.microsoft.com/office/drawing/2015/10/21/chartex" xmlns:cx3="http://schemas.microsoft.com/office/drawing/2016/5/9/chartex" xmlns:cx4="http://schemas.microsoft.com/office/drawing/2016/5/10/chartex" xmlns:cx5="http://schemas.microsoft.com/office/drawing/2016/5/11/chartex" xmlns:cx6="http://schemas.microsoft.com/office/drawing/2016/5/12/chartex" xmlns:cx7="http://schemas.microsoft.com/office/drawing/2016/5/13/chartex" xmlns:cx8="http://schemas.microsoft.com/office/drawing/2016/5/14/chartex" xmlns:aink="http://schemas.microsoft.com/office/drawing/2016/ink" xmlns:am3d="http://schemas.microsoft.com/office/drawing/2017/model3d" xmlns:oel="http://schemas.microsoft.com/office/2019/extlst" xmlns:w16cex="http://schemas.microsoft.com/office/word/2018/wordml/cex" xmlns:w16cid="http://schemas.microsoft.com/office/word/2016/wordml/cid" xmlns:w16="http://schemas.microsoft.com/office/word/2018/wordml" xmlns:w16du="http://schemas.microsoft.com/office/word/2023/wordml/word16du" xmlns:w16sdtdh="http://schemas.microsoft.com/office/word/2020/wordml/sdtdatahash" xmlns:w16se="http://schemas.microsoft.com/office/word/2015/wordml/symex">
           <w:pict>
             <v:group w14:anchorId="61BC87FB" id="Group 27" o:spid="_x0000_s1026" style="position:absolute;margin-left:0;margin-top:0;width:593.7pt;height:63.75pt;flip:y;z-index:251656192;mso-width-percent:1000;mso-height-percent:900;mso-position-horizontal:center;mso-position-horizontal-relative:page;mso-position-vertical:bottom;mso-position-vertical-relative:page;mso-width-percent:1000;mso-height-percent:900;mso-height-relative:bottom-margin-area" coordorigin="8,9" coordsize="15823,1439" o:gfxdata="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" o:allowincell="f">
               <v:shapetype id="_x0000_t32" coordsize="21600,21600" o:spt="32" o:oned="t" path="m,l21600,21600e" filled="f">
@@ -5360,7 +5408,7 @@
             </wp:anchor>
           </w:drawing>
         </mc:Choice>
-        <mc:Fallback xmlns:w16se="http://schemas.microsoft.com/office/word/2015/wordml/symex" xmlns:w16sdtdh="http://schemas.microsoft.com/office/word/2020/wordml/sdtdatahash" xmlns:w16du="http://schemas.microsoft.com/office/word/2023/wordml/word16du" xmlns:w16="http://schemas.microsoft.com/office/word/2018/wordml" xmlns:w16cid="http://schemas.microsoft.com/office/word/2016/wordml/cid" xmlns:w16cex="http://schemas.microsoft.com/office/word/2018/wordml/cex" xmlns:oel="http://schemas.microsoft.com/office/2019/extlst" xmlns:am3d="http://schemas.microsoft.com/office/drawing/2017/model3d" xmlns:aink="http://schemas.microsoft.com/office/drawing/2016/ink" xmlns:cx8="http://schemas.microsoft.com/office/drawing/2016/5/14/chartex" xmlns:cx7="http://schemas.microsoft.com/office/drawing/2016/5/13/chartex" xmlns:cx6="http://schemas.microsoft.com/office/drawing/2016/5/12/chartex" xmlns:cx5="http://schemas.microsoft.com/office/drawing/2016/5/11/chartex" xmlns:cx4="http://schemas.microsoft.com/office/drawing/2016/5/10/chartex" xmlns:cx3="http://schemas.microsoft.com/office/drawing/2016/5/9/chartex" xmlns:cx2="http://schemas.microsoft.com/office/drawing/2015/10/21/chartex" xmlns:cx1="http://schemas.microsoft.com/office/drawing/2015/9/8/chartex" xmlns:cx="http://schemas.microsoft.com/office/drawing/2014/chartex">
+        <mc:Fallback xmlns:cx="http://schemas.microsoft.com/office/drawing/2014/chartex" xmlns:cx1="http://schemas.microsoft.com/office/drawing/2015/9/8/chartex" xmlns:cx2="http://schemas.microsoft.com/office/drawing/2015/10/21/chartex" xmlns:cx3="http://schemas.microsoft.com/office/drawing/2016/5/9/chartex" xmlns:cx4="http://schemas.microsoft.com/office/drawing/2016/5/10/chartex" xmlns:cx5="http://schemas.microsoft.com/office/drawing/2016/5/11/chartex" xmlns:cx6="http://schemas.microsoft.com/office/drawing/2016/5/12/chartex" xmlns:cx7="http://schemas.microsoft.com/office/drawing/2016/5/13/chartex" xmlns:cx8="http://schemas.microsoft.com/office/drawing/2016/5/14/chartex" xmlns:aink="http://schemas.microsoft.com/office/drawing/2016/ink" xmlns:am3d="http://schemas.microsoft.com/office/drawing/2017/model3d" xmlns:oel="http://schemas.microsoft.com/office/2019/extlst" xmlns:w16cex="http://schemas.microsoft.com/office/word/2018/wordml/cex" xmlns:w16cid="http://schemas.microsoft.com/office/word/2016/wordml/cid" xmlns:w16="http://schemas.microsoft.com/office/word/2018/wordml" xmlns:w16du="http://schemas.microsoft.com/office/word/2023/wordml/word16du" xmlns:w16sdtdh="http://schemas.microsoft.com/office/word/2020/wordml/sdtdatahash" xmlns:w16se="http://schemas.microsoft.com/office/word/2015/wordml/symex">
           <w:pict>
             <v:rect w14:anchorId="179F67B8" id="Rectangle 26" o:spid="_x0000_s1026" style="position:absolute;margin-left:38.95pt;margin-top:778.55pt;width:7.15pt;height:62.2pt;z-index:251655168;visibility:visible;mso-wrap-style:square;mso-width-percent:0;mso-height-percent:900;mso-wrap-distance-left:9pt;mso-wrap-distance-top:0;mso-wrap-distance-right:9pt;mso-wrap-distance-bottom:0;mso-position-horizontal:absolute;mso-position-horizontal-relative:page;mso-position-vertical:absolute;mso-position-vertical-relative:page;mso-width-percent:0;mso-height-percent:900;mso-width-relative:page;mso-height-relative:bottom-margin-area;v-text-anchor:top" o:gfxdata="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" fillcolor="#4bacc6" strokecolor="#205867">
               <w10:wrap anchorx="page" anchory="page"/>
@@ -5413,7 +5461,7 @@
         <w:rFonts w:ascii="Cambria" w:hAnsi="Cambria" w:cs="Cambria"/>
         <w:noProof/>
       </w:rPr>
-      <w:t>10</w:t>
+      <w:t>6</w:t>
     </w:r>
     <w:r>
       <w:rPr>
@@ -5522,7 +5570,7 @@
             </wp:anchor>
           </w:drawing>
         </mc:Choice>
-        <mc:Fallback xmlns:w16se="http://schemas.microsoft.com/office/word/2015/wordml/symex" xmlns:w16sdtdh="http://schemas.microsoft.com/office/word/2020/wordml/sdtdatahash" xmlns:w16du="http://schemas.microsoft.com/office/word/2023/wordml/word16du" xmlns:w16="http://schemas.microsoft.com/office/word/2018/wordml" xmlns:w16cid="http://schemas.microsoft.com/office/word/2016/wordml/cid" xmlns:w16cex="http://schemas.microsoft.com/office/word/2018/wordml/cex" xmlns:oel="http://schemas.microsoft.com/office/2019/extlst" xmlns:am3d="http://schemas.microsoft.com/office/drawing/2017/model3d" xmlns:aink="http://schemas.microsoft.com/office/drawing/2016/ink" xmlns:cx8="http://schemas.microsoft.com/office/drawing/2016/5/14/chartex" xmlns:cx7="http://schemas.microsoft.com/office/drawing/2016/5/13/chartex" xmlns:cx6="http://schemas.microsoft.com/office/drawing/2016/5/12/chartex" xmlns:cx5="http://schemas.microsoft.com/office/drawing/2016/5/11/chartex" xmlns:cx4="http://schemas.microsoft.com/office/drawing/2016/5/10/chartex" xmlns:cx3="http://schemas.microsoft.com/office/drawing/2016/5/9/chartex" xmlns:cx2="http://schemas.microsoft.com/office/drawing/2015/10/21/chartex" xmlns:cx1="http://schemas.microsoft.com/office/drawing/2015/9/8/chartex" xmlns:cx="http://schemas.microsoft.com/office/drawing/2014/chartex">
+        <mc:Fallback xmlns:cx="http://schemas.microsoft.com/office/drawing/2014/chartex" xmlns:cx1="http://schemas.microsoft.com/office/drawing/2015/9/8/chartex" xmlns:cx2="http://schemas.microsoft.com/office/drawing/2015/10/21/chartex" xmlns:cx3="http://schemas.microsoft.com/office/drawing/2016/5/9/chartex" xmlns:cx4="http://schemas.microsoft.com/office/drawing/2016/5/10/chartex" xmlns:cx5="http://schemas.microsoft.com/office/drawing/2016/5/11/chartex" xmlns:cx6="http://schemas.microsoft.com/office/drawing/2016/5/12/chartex" xmlns:cx7="http://schemas.microsoft.com/office/drawing/2016/5/13/chartex" xmlns:cx8="http://schemas.microsoft.com/office/drawing/2016/5/14/chartex" xmlns:aink="http://schemas.microsoft.com/office/drawing/2016/ink" xmlns:am3d="http://schemas.microsoft.com/office/drawing/2017/model3d" xmlns:oel="http://schemas.microsoft.com/office/2019/extlst" xmlns:w16cex="http://schemas.microsoft.com/office/word/2018/wordml/cex" xmlns:w16cid="http://schemas.microsoft.com/office/word/2016/wordml/cid" xmlns:w16="http://schemas.microsoft.com/office/word/2018/wordml" xmlns:w16du="http://schemas.microsoft.com/office/word/2023/wordml/word16du" xmlns:w16sdtdh="http://schemas.microsoft.com/office/word/2020/wordml/sdtdatahash" xmlns:w16se="http://schemas.microsoft.com/office/word/2015/wordml/symex">
           <w:pict>
             <v:rect w14:anchorId="11A91C4F" id="Rectangle 11" o:spid="_x0000_s1026" style="position:absolute;margin-left:549.2pt;margin-top:778.55pt;width:7.15pt;height:62.2pt;z-index:251654144;visibility:visible;mso-wrap-style:square;mso-width-percent:0;mso-height-percent:900;mso-wrap-distance-left:9pt;mso-wrap-distance-top:0;mso-wrap-distance-right:9pt;mso-wrap-distance-bottom:0;mso-position-horizontal:absolute;mso-position-horizontal-relative:page;mso-position-vertical:absolute;mso-position-vertical-relative:page;mso-width-percent:0;mso-height-percent:900;mso-width-relative:page;mso-height-relative:bottom-margin-area;v-text-anchor:top" o:gfxdata="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" fillcolor="#4bacc6" strokecolor="#205867">
               <w10:wrap anchorx="page" anchory="page"/>
@@ -5771,7 +5819,7 @@
             </wp:anchor>
           </w:drawing>
         </mc:Choice>
-        <mc:Fallback xmlns:w16se="http://schemas.microsoft.com/office/word/2015/wordml/symex" xmlns:w16sdtdh="http://schemas.microsoft.com/office/word/2020/wordml/sdtdatahash" xmlns:w16du="http://schemas.microsoft.com/office/word/2023/wordml/word16du" xmlns:w16="http://schemas.microsoft.com/office/word/2018/wordml" xmlns:w16cid="http://schemas.microsoft.com/office/word/2016/wordml/cid" xmlns:w16cex="http://schemas.microsoft.com/office/word/2018/wordml/cex" xmlns:oel="http://schemas.microsoft.com/office/2019/extlst" xmlns:am3d="http://schemas.microsoft.com/office/drawing/2017/model3d" xmlns:aink="http://schemas.microsoft.com/office/drawing/2016/ink" xmlns:cx8="http://schemas.microsoft.com/office/drawing/2016/5/14/chartex" xmlns:cx7="http://schemas.microsoft.com/office/drawing/2016/5/13/chartex" xmlns:cx6="http://schemas.microsoft.com/office/drawing/2016/5/12/chartex" xmlns:cx5="http://schemas.microsoft.com/office/drawing/2016/5/11/chartex" xmlns:cx4="http://schemas.microsoft.com/office/drawing/2016/5/10/chartex" xmlns:cx3="http://schemas.microsoft.com/office/drawing/2016/5/9/chartex" xmlns:cx2="http://schemas.microsoft.com/office/drawing/2015/10/21/chartex" xmlns:cx1="http://schemas.microsoft.com/office/drawing/2015/9/8/chartex" xmlns:cx="http://schemas.microsoft.com/office/drawing/2014/chartex">
+        <mc:Fallback xmlns:cx="http://schemas.microsoft.com/office/drawing/2014/chartex" xmlns:cx1="http://schemas.microsoft.com/office/drawing/2015/9/8/chartex" xmlns:cx2="http://schemas.microsoft.com/office/drawing/2015/10/21/chartex" xmlns:cx3="http://schemas.microsoft.com/office/drawing/2016/5/9/chartex" xmlns:cx4="http://schemas.microsoft.com/office/drawing/2016/5/10/chartex" xmlns:cx5="http://schemas.microsoft.com/office/drawing/2016/5/11/chartex" xmlns:cx6="http://schemas.microsoft.com/office/drawing/2016/5/12/chartex" xmlns:cx7="http://schemas.microsoft.com/office/drawing/2016/5/13/chartex" xmlns:cx8="http://schemas.microsoft.com/office/drawing/2016/5/14/chartex" xmlns:aink="http://schemas.microsoft.com/office/drawing/2016/ink" xmlns:am3d="http://schemas.microsoft.com/office/drawing/2017/model3d" xmlns:oel="http://schemas.microsoft.com/office/2019/extlst" xmlns:w16cex="http://schemas.microsoft.com/office/word/2018/wordml/cex" xmlns:w16cid="http://schemas.microsoft.com/office/word/2016/wordml/cid" xmlns:w16="http://schemas.microsoft.com/office/word/2018/wordml" xmlns:w16du="http://schemas.microsoft.com/office/word/2023/wordml/word16du" xmlns:w16sdtdh="http://schemas.microsoft.com/office/word/2020/wordml/sdtdatahash" xmlns:w16se="http://schemas.microsoft.com/office/word/2015/wordml/symex">
           <w:pict>
             <v:rect w14:anchorId="64B0CACC" id="Rectangle 41" o:spid="_x0000_s1026" style="position:absolute;margin-left:39.3pt;margin-top:.4pt;width:7.15pt;height:62.95pt;z-index:251659264;visibility:visible;mso-wrap-style:square;mso-width-percent:0;mso-height-percent:900;mso-wrap-distance-left:9pt;mso-wrap-distance-top:0;mso-wrap-distance-right:9pt;mso-wrap-distance-bottom:0;mso-position-horizontal:absolute;mso-position-horizontal-relative:page;mso-position-vertical:absolute;mso-position-vertical-relative:page;mso-width-percent:0;mso-height-percent:900;mso-width-relative:page;mso-height-relative:bottom-margin-area;v-text-anchor:top" o:gfxdata="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" fillcolor="#4bacc6" strokecolor="#205867">
               <w10:wrap anchorx="page" anchory="page"/>
@@ -5844,7 +5892,7 @@
             </wp:anchor>
           </w:drawing>
         </mc:Choice>
-        <mc:Fallback xmlns:w16se="http://schemas.microsoft.com/office/word/2015/wordml/symex" xmlns:w16sdtdh="http://schemas.microsoft.com/office/word/2020/wordml/sdtdatahash" xmlns:w16du="http://schemas.microsoft.com/office/word/2023/wordml/word16du" xmlns:w16="http://schemas.microsoft.com/office/word/2018/wordml" xmlns:w16cid="http://schemas.microsoft.com/office/word/2016/wordml/cid" xmlns:w16cex="http://schemas.microsoft.com/office/word/2018/wordml/cex" xmlns:oel="http://schemas.microsoft.com/office/2019/extlst" xmlns:am3d="http://schemas.microsoft.com/office/drawing/2017/model3d" xmlns:aink="http://schemas.microsoft.com/office/drawing/2016/ink" xmlns:cx8="http://schemas.microsoft.com/office/drawing/2016/5/14/chartex" xmlns:cx7="http://schemas.microsoft.com/office/drawing/2016/5/13/chartex" xmlns:cx6="http://schemas.microsoft.com/office/drawing/2016/5/12/chartex" xmlns:cx5="http://schemas.microsoft.com/office/drawing/2016/5/11/chartex" xmlns:cx4="http://schemas.microsoft.com/office/drawing/2016/5/10/chartex" xmlns:cx3="http://schemas.microsoft.com/office/drawing/2016/5/9/chartex" xmlns:cx2="http://schemas.microsoft.com/office/drawing/2015/10/21/chartex" xmlns:cx1="http://schemas.microsoft.com/office/drawing/2015/9/8/chartex" xmlns:cx="http://schemas.microsoft.com/office/drawing/2014/chartex">
+        <mc:Fallback xmlns:cx="http://schemas.microsoft.com/office/drawing/2014/chartex" xmlns:cx1="http://schemas.microsoft.com/office/drawing/2015/9/8/chartex" xmlns:cx2="http://schemas.microsoft.com/office/drawing/2015/10/21/chartex" xmlns:cx3="http://schemas.microsoft.com/office/drawing/2016/5/9/chartex" xmlns:cx4="http://schemas.microsoft.com/office/drawing/2016/5/10/chartex" xmlns:cx5="http://schemas.microsoft.com/office/drawing/2016/5/11/chartex" xmlns:cx6="http://schemas.microsoft.com/office/drawing/2016/5/12/chartex" xmlns:cx7="http://schemas.microsoft.com/office/drawing/2016/5/13/chartex" xmlns:cx8="http://schemas.microsoft.com/office/drawing/2016/5/14/chartex" xmlns:aink="http://schemas.microsoft.com/office/drawing/2016/ink" xmlns:am3d="http://schemas.microsoft.com/office/drawing/2017/model3d" xmlns:oel="http://schemas.microsoft.com/office/2019/extlst" xmlns:w16cex="http://schemas.microsoft.com/office/word/2018/wordml/cex" xmlns:w16cid="http://schemas.microsoft.com/office/word/2016/wordml/cid" xmlns:w16="http://schemas.microsoft.com/office/word/2018/wordml" xmlns:w16du="http://schemas.microsoft.com/office/word/2023/wordml/word16du" xmlns:w16sdtdh="http://schemas.microsoft.com/office/word/2020/wordml/sdtdatahash" xmlns:w16se="http://schemas.microsoft.com/office/word/2015/wordml/symex">
           <w:pict>
             <v:rect w14:anchorId="61D8C4C2" id="Rectangle 34" o:spid="_x0000_s1026" style="position:absolute;margin-left:549.6pt;margin-top:.4pt;width:7.15pt;height:62.95pt;z-index:251657216;visibility:visible;mso-wrap-style:square;mso-width-percent:0;mso-height-percent:900;mso-wrap-distance-left:9pt;mso-wrap-distance-top:0;mso-wrap-distance-right:9pt;mso-wrap-distance-bottom:0;mso-position-horizontal:absolute;mso-position-horizontal-relative:page;mso-position-vertical:absolute;mso-position-vertical-relative:page;mso-width-percent:0;mso-height-percent:900;mso-width-relative:page;mso-height-relative:bottom-margin-area;v-text-anchor:top" o:gfxdata="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" fillcolor="#4bacc6" strokecolor="#205867">
               <w10:wrap anchorx="page" anchory="page"/>
@@ -5975,7 +6023,7 @@
             </wp:anchor>
           </w:drawing>
         </mc:Choice>
-        <mc:Fallback xmlns:w16se="http://schemas.microsoft.com/office/word/2015/wordml/symex" xmlns:w16sdtdh="http://schemas.microsoft.com/office/word/2020/wordml/sdtdatahash" xmlns:w16du="http://schemas.microsoft.com/office/word/2023/wordml/word16du" xmlns:w16="http://schemas.microsoft.com/office/word/2018/wordml" xmlns:w16cid="http://schemas.microsoft.com/office/word/2016/wordml/cid" xmlns:w16cex="http://schemas.microsoft.com/office/word/2018/wordml/cex" xmlns:oel="http://schemas.microsoft.com/office/2019/extlst" xmlns:am3d="http://schemas.microsoft.com/office/drawing/2017/model3d" xmlns:aink="http://schemas.microsoft.com/office/drawing/2016/ink" xmlns:cx8="http://schemas.microsoft.com/office/drawing/2016/5/14/chartex" xmlns:cx7="http://schemas.microsoft.com/office/drawing/2016/5/13/chartex" xmlns:cx6="http://schemas.microsoft.com/office/drawing/2016/5/12/chartex" xmlns:cx5="http://schemas.microsoft.com/office/drawing/2016/5/11/chartex" xmlns:cx4="http://schemas.microsoft.com/office/drawing/2016/5/10/chartex" xmlns:cx3="http://schemas.microsoft.com/office/drawing/2016/5/9/chartex" xmlns:cx2="http://schemas.microsoft.com/office/drawing/2015/10/21/chartex" xmlns:cx1="http://schemas.microsoft.com/office/drawing/2015/9/8/chartex" xmlns:cx="http://schemas.microsoft.com/office/drawing/2014/chartex">
+        <mc:Fallback xmlns:cx="http://schemas.microsoft.com/office/drawing/2014/chartex" xmlns:cx1="http://schemas.microsoft.com/office/drawing/2015/9/8/chartex" xmlns:cx2="http://schemas.microsoft.com/office/drawing/2015/10/21/chartex" xmlns:cx3="http://schemas.microsoft.com/office/drawing/2016/5/9/chartex" xmlns:cx4="http://schemas.microsoft.com/office/drawing/2016/5/10/chartex" xmlns:cx5="http://schemas.microsoft.com/office/drawing/2016/5/11/chartex" xmlns:cx6="http://schemas.microsoft.com/office/drawing/2016/5/12/chartex" xmlns:cx7="http://schemas.microsoft.com/office/drawing/2016/5/13/chartex" xmlns:cx8="http://schemas.microsoft.com/office/drawing/2016/5/14/chartex" xmlns:aink="http://schemas.microsoft.com/office/drawing/2016/ink" xmlns:am3d="http://schemas.microsoft.com/office/drawing/2017/model3d" xmlns:oel="http://schemas.microsoft.com/office/2019/extlst" xmlns:w16cex="http://schemas.microsoft.com/office/word/2018/wordml/cex" xmlns:w16cid="http://schemas.microsoft.com/office/word/2016/wordml/cid" xmlns:w16="http://schemas.microsoft.com/office/word/2018/wordml" xmlns:w16du="http://schemas.microsoft.com/office/word/2023/wordml/word16du" xmlns:w16sdtdh="http://schemas.microsoft.com/office/word/2020/wordml/sdtdatahash" xmlns:w16se="http://schemas.microsoft.com/office/word/2015/wordml/symex">
           <w:pict>
             <v:group w14:anchorId="2144DB47" id="Group 35" o:spid="_x0000_s1026" style="position:absolute;margin-left:0;margin-top:0;width:593.5pt;height:64.2pt;z-index:251658240;mso-width-percent:1000;mso-position-horizontal:center;mso-position-horizontal-relative:page;mso-position-vertical:top;mso-position-vertical-relative:page;mso-width-percent:1000;mso-height-relative:top-margin-area" coordorigin="8,9" coordsize="15823,1439" o:gfxdata="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">
               <v:shapetype id="_x0000_t32" coordsize="21600,21600" o:spt="32" o:oned="t" path="m,l21600,21600e" filled="f">
@@ -9189,7 +9237,7 @@
 </file>
 
 <file path=customXml/itemProps2.xml><?xml version="1.0" encoding="utf-8"?>
-<ds:datastoreItem xmlns:ds="http://schemas.openxmlformats.org/officeDocument/2006/customXml" ds:itemID="{F9241C56-C45E-4596-906D-6A3305A6E88C}">
+<ds:datastoreItem xmlns:ds="http://schemas.openxmlformats.org/officeDocument/2006/customXml" ds:itemID="{847CCC14-4986-4B2F-81C4-B600E7C375AF}">
   <ds:schemaRefs>
     <ds:schemaRef ds:uri="http://schemas.openxmlformats.org/officeDocument/2006/bibliography"/>
   </ds:schemaRefs>

</xml_diff>

<commit_message>
Doc: Se reviso la primera parte del plan de SQA y se correspondio la informacion con el plan de gestion de configuraciones
</commit_message>
<xml_diff>
--- a/2. Etapa de elaboración/Iteración 1/Plan de calidad/Gestión de Configuraciones/Plan de Gestión de Configuración_Vesta Risk Manager_T-Code.docx
+++ b/2. Etapa de elaboración/Iteración 1/Plan de calidad/Gestión de Configuraciones/Plan de Gestión de Configuración_Vesta Risk Manager_T-Code.docx
@@ -1,6 +1,6 @@
 
 <file path=word/document.xml><?xml version="1.0" encoding="utf-8"?>
-<w:document xmlns:wpc="http://schemas.microsoft.com/office/word/2010/wordprocessingCanvas" xmlns:mc="http://schemas.openxmlformats.org/markup-compatibility/2006" xmlns:o="urn:schemas-microsoft-com:office:office" xmlns:r="http://schemas.openxmlformats.org/officeDocument/2006/relationships" xmlns:m="http://schemas.openxmlformats.org/officeDocument/2006/math" xmlns:v="urn:schemas-microsoft-com:vml" xmlns:wp14="http://schemas.microsoft.com/office/word/2010/wordprocessingDrawing" xmlns:wp="http://schemas.openxmlformats.org/drawingml/2006/wordprocessingDrawing" xmlns:w10="urn:schemas-microsoft-com:office:word" xmlns:w="http://schemas.openxmlformats.org/wordprocessingml/2006/main" xmlns:w14="http://schemas.microsoft.com/office/word/2010/wordml" xmlns:w15="http://schemas.microsoft.com/office/word/2012/wordml" xmlns:wpg="http://schemas.microsoft.com/office/word/2010/wordprocessingGroup" xmlns:wpi="http://schemas.microsoft.com/office/word/2010/wordprocessingInk" xmlns:wne="http://schemas.microsoft.com/office/word/2006/wordml" xmlns:wps="http://schemas.microsoft.com/office/word/2010/wordprocessingShape" mc:Ignorable="w14 w15 wp14">
+<w:document xmlns:wpc="http://schemas.microsoft.com/office/word/2010/wordprocessingCanvas" xmlns:cx="http://schemas.microsoft.com/office/drawing/2014/chartex" xmlns:cx1="http://schemas.microsoft.com/office/drawing/2015/9/8/chartex" xmlns:cx2="http://schemas.microsoft.com/office/drawing/2015/10/21/chartex" xmlns:cx3="http://schemas.microsoft.com/office/drawing/2016/5/9/chartex" xmlns:cx4="http://schemas.microsoft.com/office/drawing/2016/5/10/chartex" xmlns:cx5="http://schemas.microsoft.com/office/drawing/2016/5/11/chartex" xmlns:cx6="http://schemas.microsoft.com/office/drawing/2016/5/12/chartex" xmlns:cx7="http://schemas.microsoft.com/office/drawing/2016/5/13/chartex" xmlns:cx8="http://schemas.microsoft.com/office/drawing/2016/5/14/chartex" xmlns:mc="http://schemas.openxmlformats.org/markup-compatibility/2006" xmlns:aink="http://schemas.microsoft.com/office/drawing/2016/ink" xmlns:am3d="http://schemas.microsoft.com/office/drawing/2017/model3d" xmlns:o="urn:schemas-microsoft-com:office:office" xmlns:oel="http://schemas.microsoft.com/office/2019/extlst" xmlns:r="http://schemas.openxmlformats.org/officeDocument/2006/relationships" xmlns:m="http://schemas.openxmlformats.org/officeDocument/2006/math" xmlns:v="urn:schemas-microsoft-com:vml" xmlns:wp14="http://schemas.microsoft.com/office/word/2010/wordprocessingDrawing" xmlns:wp="http://schemas.openxmlformats.org/drawingml/2006/wordprocessingDrawing" xmlns:w10="urn:schemas-microsoft-com:office:word" xmlns:w="http://schemas.openxmlformats.org/wordprocessingml/2006/main" xmlns:w14="http://schemas.microsoft.com/office/word/2010/wordml" xmlns:w15="http://schemas.microsoft.com/office/word/2012/wordml" xmlns:w16cex="http://schemas.microsoft.com/office/word/2018/wordml/cex" xmlns:w16cid="http://schemas.microsoft.com/office/word/2016/wordml/cid" xmlns:w16="http://schemas.microsoft.com/office/word/2018/wordml" xmlns:w16du="http://schemas.microsoft.com/office/word/2023/wordml/word16du" xmlns:w16sdtdh="http://schemas.microsoft.com/office/word/2020/wordml/sdtdatahash" xmlns:w16se="http://schemas.microsoft.com/office/word/2015/wordml/symex" xmlns:wpg="http://schemas.microsoft.com/office/word/2010/wordprocessingGroup" xmlns:wpi="http://schemas.microsoft.com/office/word/2010/wordprocessingInk" xmlns:wne="http://schemas.microsoft.com/office/word/2006/wordml" xmlns:wps="http://schemas.microsoft.com/office/word/2010/wordprocessingShape" mc:Ignorable="w14 w15 w16se w16cid w16 w16cex w16sdtdh w16du wp14">
   <w:body>
     <w:p>
       <w:pPr>
@@ -95,7 +95,7 @@
               </wp:anchor>
             </w:drawing>
           </mc:Choice>
-          <mc:Fallback xmlns:cx="http://schemas.microsoft.com/office/drawing/2014/chartex" xmlns:cx1="http://schemas.microsoft.com/office/drawing/2015/9/8/chartex" xmlns:cx2="http://schemas.microsoft.com/office/drawing/2015/10/21/chartex" xmlns:cx3="http://schemas.microsoft.com/office/drawing/2016/5/9/chartex" xmlns:cx4="http://schemas.microsoft.com/office/drawing/2016/5/10/chartex" xmlns:cx5="http://schemas.microsoft.com/office/drawing/2016/5/11/chartex" xmlns:cx6="http://schemas.microsoft.com/office/drawing/2016/5/12/chartex" xmlns:cx7="http://schemas.microsoft.com/office/drawing/2016/5/13/chartex" xmlns:cx8="http://schemas.microsoft.com/office/drawing/2016/5/14/chartex" xmlns:aink="http://schemas.microsoft.com/office/drawing/2016/ink" xmlns:am3d="http://schemas.microsoft.com/office/drawing/2017/model3d" xmlns:oel="http://schemas.microsoft.com/office/2019/extlst" xmlns:w16cex="http://schemas.microsoft.com/office/word/2018/wordml/cex" xmlns:w16cid="http://schemas.microsoft.com/office/word/2016/wordml/cid" xmlns:w16="http://schemas.microsoft.com/office/word/2018/wordml" xmlns:w16du="http://schemas.microsoft.com/office/word/2023/wordml/word16du" xmlns:w16sdtdh="http://schemas.microsoft.com/office/word/2020/wordml/sdtdatahash" xmlns:w16se="http://schemas.microsoft.com/office/word/2015/wordml/symex">
+          <mc:Fallback>
             <w:pict>
               <v:rect w14:anchorId="37CBB3D9" id="Rectangle 6" o:spid="_x0000_s1026" style="position:absolute;margin-left:0;margin-top:0;width:623.8pt;height:75.15pt;z-index:251653632;visibility:visible;mso-wrap-style:square;mso-width-percent:1050;mso-height-percent:900;mso-wrap-distance-left:9pt;mso-wrap-distance-top:0;mso-wrap-distance-right:9pt;mso-wrap-distance-bottom:0;mso-position-horizontal:center;mso-position-horizontal-relative:page;mso-position-vertical:bottom;mso-position-vertical-relative:page;mso-width-percent:1050;mso-height-percent:900;mso-width-relative:page;mso-height-relative:top-margin-area;v-text-anchor:top" o:gfxdata="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" o:allowincell="f" fillcolor="#4bacc6" strokecolor="#31849b">
                 <w10:wrap anchorx="page" anchory="page"/>
@@ -168,7 +168,7 @@
               </wp:anchor>
             </w:drawing>
           </mc:Choice>
-          <mc:Fallback xmlns:cx="http://schemas.microsoft.com/office/drawing/2014/chartex" xmlns:cx1="http://schemas.microsoft.com/office/drawing/2015/9/8/chartex" xmlns:cx2="http://schemas.microsoft.com/office/drawing/2015/10/21/chartex" xmlns:cx3="http://schemas.microsoft.com/office/drawing/2016/5/9/chartex" xmlns:cx4="http://schemas.microsoft.com/office/drawing/2016/5/10/chartex" xmlns:cx5="http://schemas.microsoft.com/office/drawing/2016/5/11/chartex" xmlns:cx6="http://schemas.microsoft.com/office/drawing/2016/5/12/chartex" xmlns:cx7="http://schemas.microsoft.com/office/drawing/2016/5/13/chartex" xmlns:cx8="http://schemas.microsoft.com/office/drawing/2016/5/14/chartex" xmlns:aink="http://schemas.microsoft.com/office/drawing/2016/ink" xmlns:am3d="http://schemas.microsoft.com/office/drawing/2017/model3d" xmlns:oel="http://schemas.microsoft.com/office/2019/extlst" xmlns:w16cex="http://schemas.microsoft.com/office/word/2018/wordml/cex" xmlns:w16cid="http://schemas.microsoft.com/office/word/2016/wordml/cid" xmlns:w16="http://schemas.microsoft.com/office/word/2018/wordml" xmlns:w16du="http://schemas.microsoft.com/office/word/2023/wordml/word16du" xmlns:w16sdtdh="http://schemas.microsoft.com/office/word/2020/wordml/sdtdatahash" xmlns:w16se="http://schemas.microsoft.com/office/word/2015/wordml/symex">
+          <mc:Fallback>
             <w:pict>
               <v:rect w14:anchorId="5211A32E" id="Rectangle 9" o:spid="_x0000_s1026" style="position:absolute;margin-left:38.95pt;margin-top:-20.65pt;width:7.15pt;height:882.2pt;z-index:251656704;visibility:visible;mso-wrap-style:square;mso-width-percent:0;mso-height-percent:1050;mso-wrap-distance-left:9pt;mso-wrap-distance-top:0;mso-wrap-distance-right:9pt;mso-wrap-distance-bottom:0;mso-position-horizontal:absolute;mso-position-horizontal-relative:page;mso-position-vertical:absolute;mso-position-vertical-relative:page;mso-width-percent:0;mso-height-percent:1050;mso-width-relative:page;mso-height-relative:page;v-text-anchor:top" o:gfxdata="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" o:allowincell="f" strokecolor="#31849b">
                 <w10:wrap anchorx="page" anchory="page"/>
@@ -241,7 +241,7 @@
               </wp:anchor>
             </w:drawing>
           </mc:Choice>
-          <mc:Fallback xmlns:cx="http://schemas.microsoft.com/office/drawing/2014/chartex" xmlns:cx1="http://schemas.microsoft.com/office/drawing/2015/9/8/chartex" xmlns:cx2="http://schemas.microsoft.com/office/drawing/2015/10/21/chartex" xmlns:cx3="http://schemas.microsoft.com/office/drawing/2016/5/9/chartex" xmlns:cx4="http://schemas.microsoft.com/office/drawing/2016/5/10/chartex" xmlns:cx5="http://schemas.microsoft.com/office/drawing/2016/5/11/chartex" xmlns:cx6="http://schemas.microsoft.com/office/drawing/2016/5/12/chartex" xmlns:cx7="http://schemas.microsoft.com/office/drawing/2016/5/13/chartex" xmlns:cx8="http://schemas.microsoft.com/office/drawing/2016/5/14/chartex" xmlns:aink="http://schemas.microsoft.com/office/drawing/2016/ink" xmlns:am3d="http://schemas.microsoft.com/office/drawing/2017/model3d" xmlns:oel="http://schemas.microsoft.com/office/2019/extlst" xmlns:w16cex="http://schemas.microsoft.com/office/word/2018/wordml/cex" xmlns:w16cid="http://schemas.microsoft.com/office/word/2016/wordml/cid" xmlns:w16="http://schemas.microsoft.com/office/word/2018/wordml" xmlns:w16du="http://schemas.microsoft.com/office/word/2023/wordml/word16du" xmlns:w16sdtdh="http://schemas.microsoft.com/office/word/2020/wordml/sdtdatahash" xmlns:w16se="http://schemas.microsoft.com/office/word/2015/wordml/symex">
+          <mc:Fallback>
             <w:pict>
               <v:rect w14:anchorId="30816D59" id="Rectangle 8" o:spid="_x0000_s1026" style="position:absolute;margin-left:549.2pt;margin-top:-20.65pt;width:7.15pt;height:882.2pt;z-index:251655680;visibility:visible;mso-wrap-style:square;mso-width-percent:0;mso-height-percent:1050;mso-wrap-distance-left:9pt;mso-wrap-distance-top:0;mso-wrap-distance-right:9pt;mso-wrap-distance-bottom:0;mso-position-horizontal:absolute;mso-position-horizontal-relative:page;mso-position-vertical:absolute;mso-position-vertical-relative:page;mso-width-percent:0;mso-height-percent:1050;mso-width-relative:page;mso-height-relative:page;v-text-anchor:top" o:gfxdata="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" o:allowincell="f" strokecolor="#31849b">
                 <w10:wrap anchorx="page" anchory="page"/>
@@ -314,7 +314,7 @@
               </wp:anchor>
             </w:drawing>
           </mc:Choice>
-          <mc:Fallback xmlns:cx="http://schemas.microsoft.com/office/drawing/2014/chartex" xmlns:cx1="http://schemas.microsoft.com/office/drawing/2015/9/8/chartex" xmlns:cx2="http://schemas.microsoft.com/office/drawing/2015/10/21/chartex" xmlns:cx3="http://schemas.microsoft.com/office/drawing/2016/5/9/chartex" xmlns:cx4="http://schemas.microsoft.com/office/drawing/2016/5/10/chartex" xmlns:cx5="http://schemas.microsoft.com/office/drawing/2016/5/11/chartex" xmlns:cx6="http://schemas.microsoft.com/office/drawing/2016/5/12/chartex" xmlns:cx7="http://schemas.microsoft.com/office/drawing/2016/5/13/chartex" xmlns:cx8="http://schemas.microsoft.com/office/drawing/2016/5/14/chartex" xmlns:aink="http://schemas.microsoft.com/office/drawing/2016/ink" xmlns:am3d="http://schemas.microsoft.com/office/drawing/2017/model3d" xmlns:oel="http://schemas.microsoft.com/office/2019/extlst" xmlns:w16cex="http://schemas.microsoft.com/office/word/2018/wordml/cex" xmlns:w16cid="http://schemas.microsoft.com/office/word/2016/wordml/cid" xmlns:w16="http://schemas.microsoft.com/office/word/2018/wordml" xmlns:w16du="http://schemas.microsoft.com/office/word/2023/wordml/word16du" xmlns:w16sdtdh="http://schemas.microsoft.com/office/word/2020/wordml/sdtdatahash" xmlns:w16se="http://schemas.microsoft.com/office/word/2015/wordml/symex">
+          <mc:Fallback>
             <w:pict>
               <v:rect w14:anchorId="1D4F5B16" id="Rectangle 7" o:spid="_x0000_s1026" style="position:absolute;margin-left:-14.45pt;margin-top:.4pt;width:623.8pt;height:75.15pt;z-index:251654656;visibility:visible;mso-wrap-style:square;mso-width-percent:1050;mso-height-percent:900;mso-wrap-distance-left:9pt;mso-wrap-distance-top:0;mso-wrap-distance-right:9pt;mso-wrap-distance-bottom:0;mso-position-horizontal:absolute;mso-position-horizontal-relative:page;mso-position-vertical:absolute;mso-position-vertical-relative:page;mso-width-percent:1050;mso-height-percent:900;mso-width-relative:page;mso-height-relative:top-margin-area;v-text-anchor:top" o:gfxdata="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" o:allowincell="f" fillcolor="#4bacc6" strokecolor="#31849b">
                 <w10:wrap anchorx="page" anchory="page"/>
@@ -358,27 +358,7 @@
           <w:szCs w:val="36"/>
           <w:lang w:val="es-AR"/>
         </w:rPr>
-        <w:t xml:space="preserve">Vesta </w:t>
-      </w:r>
-      <w:proofErr w:type="spellStart"/>
-      <w:r>
-        <w:rPr>
-          <w:rFonts w:ascii="Cambria" w:hAnsi="Cambria"/>
-          <w:sz w:val="36"/>
-          <w:szCs w:val="36"/>
-          <w:lang w:val="es-AR"/>
-        </w:rPr>
-        <w:t>Risk</w:t>
-      </w:r>
-      <w:proofErr w:type="spellEnd"/>
-      <w:r>
-        <w:rPr>
-          <w:rFonts w:ascii="Cambria" w:hAnsi="Cambria"/>
-          <w:sz w:val="36"/>
-          <w:szCs w:val="36"/>
-          <w:lang w:val="es-AR"/>
-        </w:rPr>
-        <w:t xml:space="preserve"> Manager</w:t>
+        <w:t>Vesta Risk Manager</w:t>
       </w:r>
     </w:p>
     <w:p>
@@ -676,7 +656,7 @@
               </wp:anchor>
             </w:drawing>
           </mc:Choice>
-          <mc:Fallback xmlns:cx="http://schemas.microsoft.com/office/drawing/2014/chartex" xmlns:cx1="http://schemas.microsoft.com/office/drawing/2015/9/8/chartex" xmlns:cx2="http://schemas.microsoft.com/office/drawing/2015/10/21/chartex" xmlns:cx3="http://schemas.microsoft.com/office/drawing/2016/5/9/chartex" xmlns:cx4="http://schemas.microsoft.com/office/drawing/2016/5/10/chartex" xmlns:cx5="http://schemas.microsoft.com/office/drawing/2016/5/11/chartex" xmlns:cx6="http://schemas.microsoft.com/office/drawing/2016/5/12/chartex" xmlns:cx7="http://schemas.microsoft.com/office/drawing/2016/5/13/chartex" xmlns:cx8="http://schemas.microsoft.com/office/drawing/2016/5/14/chartex" xmlns:aink="http://schemas.microsoft.com/office/drawing/2016/ink" xmlns:am3d="http://schemas.microsoft.com/office/drawing/2017/model3d" xmlns:oel="http://schemas.microsoft.com/office/2019/extlst" xmlns:w16cex="http://schemas.microsoft.com/office/word/2018/wordml/cex" xmlns:w16cid="http://schemas.microsoft.com/office/word/2016/wordml/cid" xmlns:w16="http://schemas.microsoft.com/office/word/2018/wordml" xmlns:w16du="http://schemas.microsoft.com/office/word/2023/wordml/word16du" xmlns:w16sdtdh="http://schemas.microsoft.com/office/word/2020/wordml/sdtdatahash" xmlns:w16se="http://schemas.microsoft.com/office/word/2015/wordml/symex">
+          <mc:Fallback>
             <w:pict>
               <v:shapetype w14:anchorId="72C7C3A2" id="_x0000_t202" coordsize="21600,21600" o:spt="202" path="m,l,21600r21600,l21600,xe">
                 <v:stroke joinstyle="miter"/>
@@ -800,7 +780,7 @@
               </wp:anchor>
             </w:drawing>
           </mc:Choice>
-          <mc:Fallback xmlns:cx="http://schemas.microsoft.com/office/drawing/2014/chartex" xmlns:cx1="http://schemas.microsoft.com/office/drawing/2015/9/8/chartex" xmlns:cx2="http://schemas.microsoft.com/office/drawing/2015/10/21/chartex" xmlns:cx3="http://schemas.microsoft.com/office/drawing/2016/5/9/chartex" xmlns:cx4="http://schemas.microsoft.com/office/drawing/2016/5/10/chartex" xmlns:cx5="http://schemas.microsoft.com/office/drawing/2016/5/11/chartex" xmlns:cx6="http://schemas.microsoft.com/office/drawing/2016/5/12/chartex" xmlns:cx7="http://schemas.microsoft.com/office/drawing/2016/5/13/chartex" xmlns:cx8="http://schemas.microsoft.com/office/drawing/2016/5/14/chartex" xmlns:aink="http://schemas.microsoft.com/office/drawing/2016/ink" xmlns:am3d="http://schemas.microsoft.com/office/drawing/2017/model3d" xmlns:oel="http://schemas.microsoft.com/office/2019/extlst" xmlns:w16cex="http://schemas.microsoft.com/office/word/2018/wordml/cex" xmlns:w16cid="http://schemas.microsoft.com/office/word/2016/wordml/cid" xmlns:w16="http://schemas.microsoft.com/office/word/2018/wordml" xmlns:w16du="http://schemas.microsoft.com/office/word/2023/wordml/word16du" xmlns:w16sdtdh="http://schemas.microsoft.com/office/word/2020/wordml/sdtdatahash" xmlns:w16se="http://schemas.microsoft.com/office/word/2015/wordml/symex">
+          <mc:Fallback>
             <w:pict>
               <v:rect w14:anchorId="1C477406" id="Rectangle 17" o:spid="_x0000_s1026" style="position:absolute;margin-left:315.7pt;margin-top:-76.25pt;width:195.35pt;height:844.9pt;z-index:-251656704;visibility:visible;mso-wrap-style:square;mso-width-percent:0;mso-height-percent:0;mso-wrap-distance-left:9pt;mso-wrap-distance-top:0;mso-wrap-distance-right:9pt;mso-wrap-distance-bottom:0;mso-position-horizontal:absolute;mso-position-horizontal-relative:margin;mso-position-vertical:absolute;mso-position-vertical-relative:margin;mso-width-percent:0;mso-height-percent:0;mso-width-relative:page;mso-height-relative:page;v-text-anchor:top" o:gfxdata="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" fillcolor="#4bacc6" strokecolor="#31849b">
                 <w10:wrap type="square" anchorx="margin" anchory="margin"/>
@@ -2634,15 +2614,7 @@
         <w:t xml:space="preserve">El ámbito de este documento es el proyecto </w:t>
       </w:r>
       <w:r>
-        <w:t xml:space="preserve">Vesta </w:t>
-      </w:r>
-      <w:proofErr w:type="spellStart"/>
-      <w:r>
-        <w:t>Risk</w:t>
-      </w:r>
-      <w:proofErr w:type="spellEnd"/>
-      <w:r>
-        <w:t xml:space="preserve"> Manager</w:t>
+        <w:t>Vesta Risk Manager</w:t>
       </w:r>
       <w:r>
         <w:t xml:space="preserve"> </w:t>
@@ -2685,13 +2657,8 @@
         <w:t xml:space="preserve"> </w:t>
       </w:r>
       <w:r>
-        <w:t xml:space="preserve">Aunque se colabora de manera equitativa en </w:t>
-      </w:r>
-      <w:proofErr w:type="gramStart"/>
-      <w:r>
-        <w:t>todas las tarea</w:t>
-      </w:r>
-      <w:proofErr w:type="gramEnd"/>
+        <w:t>Aunque se colabora de manera equitativa en todas las tarea</w:t>
+      </w:r>
       <w:r>
         <w:t xml:space="preserve">, también tenemos los roles definidos de la siguiente forma:  </w:t>
       </w:r>
@@ -3117,23 +3084,7 @@
         </w:numPr>
       </w:pPr>
       <w:r>
-        <w:t xml:space="preserve">Navegador de internet. Por ejemplo, </w:t>
-      </w:r>
-      <w:proofErr w:type="spellStart"/>
-      <w:r>
-        <w:t>Chrome</w:t>
-      </w:r>
-      <w:proofErr w:type="spellEnd"/>
-      <w:r>
-        <w:t xml:space="preserve"> o </w:t>
-      </w:r>
-      <w:proofErr w:type="spellStart"/>
-      <w:r>
-        <w:t>Brave</w:t>
-      </w:r>
-      <w:proofErr w:type="spellEnd"/>
-      <w:r>
-        <w:t>.</w:t>
+        <w:t>Navegador de internet. Por ejemplo, Chrome o Brave.</w:t>
       </w:r>
     </w:p>
     <w:p>
@@ -3144,13 +3095,8 @@
           <w:numId w:val="16"/>
         </w:numPr>
       </w:pPr>
-      <w:proofErr w:type="spellStart"/>
-      <w:r>
-        <w:t>Trello</w:t>
-      </w:r>
-      <w:proofErr w:type="spellEnd"/>
-      <w:r>
-        <w:t xml:space="preserve"> para el seguimiento de tareas.</w:t>
+      <w:r>
+        <w:t>Trello para el seguimiento de tareas.</w:t>
       </w:r>
     </w:p>
     <w:p>
@@ -3162,15 +3108,7 @@
         </w:numPr>
       </w:pPr>
       <w:r>
-        <w:t xml:space="preserve">Un sistema de control de versiones </w:t>
-      </w:r>
-      <w:proofErr w:type="spellStart"/>
-      <w:r>
-        <w:t>Git</w:t>
-      </w:r>
-      <w:proofErr w:type="spellEnd"/>
-      <w:r>
-        <w:t>.</w:t>
+        <w:t>Un sistema de control de versiones Git.</w:t>
       </w:r>
     </w:p>
     <w:p>
@@ -3181,14 +3119,9 @@
           <w:numId w:val="16"/>
         </w:numPr>
       </w:pPr>
-      <w:proofErr w:type="spellStart"/>
       <w:r>
         <w:lastRenderedPageBreak/>
-        <w:t>Discord</w:t>
-      </w:r>
-      <w:proofErr w:type="spellEnd"/>
-      <w:r>
-        <w:t xml:space="preserve"> para las reuniones virtuales.</w:t>
+        <w:t>Discord para las reuniones virtuales.</w:t>
       </w:r>
     </w:p>
     <w:p>
@@ -3212,61 +3145,38 @@
         </w:numPr>
       </w:pPr>
       <w:r>
-        <w:t>Si</w:t>
-      </w:r>
-      <w:bookmarkStart w:id="8" w:name="_GoBack"/>
-      <w:r>
-        <w:t xml:space="preserve">stema de gestión de bases de datos </w:t>
-      </w:r>
-      <w:proofErr w:type="spellStart"/>
-      <w:r>
-        <w:t>MySQL</w:t>
-      </w:r>
-      <w:proofErr w:type="spellEnd"/>
+        <w:t>Sistema de gestión de bases de datos MySQL Workbench.</w:t>
+      </w:r>
+    </w:p>
+    <w:p>
+      <w:pPr>
+        <w:pStyle w:val="PSI-Ttulo3"/>
+      </w:pPr>
+      <w:bookmarkStart w:id="8" w:name="_Toc177649701"/>
+      <w:r>
+        <w:t>Ubicación física de los documentos y líneas base</w:t>
+      </w:r>
+      <w:bookmarkEnd w:id="8"/>
+    </w:p>
+    <w:p>
+      <w:r>
+        <w:t xml:space="preserve">Los documentos se </w:t>
+      </w:r>
+      <w:r>
+        <w:t>encontrarán</w:t>
+      </w:r>
       <w:r>
         <w:t xml:space="preserve"> </w:t>
       </w:r>
-      <w:proofErr w:type="spellStart"/>
-      <w:r>
-        <w:t>Workbench</w:t>
-      </w:r>
-      <w:proofErr w:type="spellEnd"/>
-      <w:r>
-        <w:t>.</w:t>
-      </w:r>
-    </w:p>
-    <w:p>
-      <w:pPr>
-        <w:pStyle w:val="PSI-Ttulo3"/>
-      </w:pPr>
-      <w:bookmarkStart w:id="9" w:name="_Toc177649701"/>
-      <w:bookmarkEnd w:id="8"/>
-      <w:r>
-        <w:t>Ubicación física de los documentos y líneas base</w:t>
-      </w:r>
-      <w:bookmarkEnd w:id="9"/>
-    </w:p>
-    <w:p>
-      <w:r>
-        <w:t xml:space="preserve">Los documentos se </w:t>
-      </w:r>
-      <w:r>
-        <w:t>encontrarán</w:t>
-      </w:r>
-      <w:r>
-        <w:t xml:space="preserve"> </w:t>
-      </w:r>
       <w:r>
         <w:t xml:space="preserve">publicadas en el repositorio llamado </w:t>
       </w:r>
-      <w:proofErr w:type="spellStart"/>
       <w:r>
         <w:rPr>
           <w:b/>
         </w:rPr>
         <w:t>Vesta_Risk_Manager</w:t>
       </w:r>
-      <w:proofErr w:type="spellEnd"/>
       <w:r>
         <w:t xml:space="preserve">. </w:t>
       </w:r>
@@ -3275,14 +3185,12 @@
       <w:r>
         <w:t xml:space="preserve">Por defecto, la rama </w:t>
       </w:r>
-      <w:proofErr w:type="spellStart"/>
       <w:r>
         <w:rPr>
           <w:b/>
         </w:rPr>
         <w:t>develop</w:t>
       </w:r>
-      <w:proofErr w:type="spellEnd"/>
       <w:r>
         <w:t xml:space="preserve"> será para los documentos que </w:t>
       </w:r>
@@ -3321,14 +3229,12 @@
       <w:r>
         <w:t xml:space="preserve"> Se traspasará todos los archivos de la rama </w:t>
       </w:r>
-      <w:proofErr w:type="spellStart"/>
       <w:r>
         <w:rPr>
           <w:b/>
         </w:rPr>
         <w:t>develop</w:t>
       </w:r>
-      <w:proofErr w:type="spellEnd"/>
       <w:r>
         <w:t xml:space="preserve"> a esta rama.</w:t>
       </w:r>
@@ -3337,14 +3243,12 @@
       <w:r>
         <w:t xml:space="preserve">La rama </w:t>
       </w:r>
-      <w:proofErr w:type="spellStart"/>
       <w:r>
         <w:rPr>
           <w:b/>
         </w:rPr>
         <w:t>tester</w:t>
       </w:r>
-      <w:proofErr w:type="spellEnd"/>
       <w:r>
         <w:t xml:space="preserve"> será utilizada para ejecutar las pruebas del código a utilizar</w:t>
       </w:r>
@@ -3359,7 +3263,6 @@
       <w:r>
         <w:t xml:space="preserve">En la rama </w:t>
       </w:r>
-      <w:proofErr w:type="spellStart"/>
       <w:r>
         <w:rPr>
           <w:b/>
@@ -3367,7 +3270,6 @@
         </w:rPr>
         <w:t>develop</w:t>
       </w:r>
-      <w:proofErr w:type="spellEnd"/>
       <w:r>
         <w:t xml:space="preserve"> las carpetas se </w:t>
       </w:r>
@@ -3424,15 +3326,7 @@
         </w:numPr>
       </w:pPr>
       <w:r>
-        <w:t xml:space="preserve">/Vesta </w:t>
-      </w:r>
-      <w:proofErr w:type="spellStart"/>
-      <w:r>
-        <w:t>Risk</w:t>
-      </w:r>
-      <w:proofErr w:type="spellEnd"/>
-      <w:r>
-        <w:t xml:space="preserve"> Manager</w:t>
+        <w:t>/Vesta Risk Manager</w:t>
       </w:r>
     </w:p>
     <w:p>
@@ -3542,14 +3436,12 @@
       <w:r>
         <w:t xml:space="preserve"> que la rama </w:t>
       </w:r>
-      <w:proofErr w:type="spellStart"/>
       <w:r>
         <w:rPr>
           <w:b/>
         </w:rPr>
         <w:t>develop</w:t>
       </w:r>
-      <w:proofErr w:type="spellEnd"/>
       <w:r>
         <w:t>.</w:t>
       </w:r>
@@ -3558,14 +3450,12 @@
       <w:r>
         <w:t xml:space="preserve">En la rama </w:t>
       </w:r>
-      <w:proofErr w:type="spellStart"/>
       <w:r>
         <w:rPr>
           <w:b/>
         </w:rPr>
         <w:t>tester</w:t>
       </w:r>
-      <w:proofErr w:type="spellEnd"/>
       <w:r>
         <w:t xml:space="preserve"> las carpetas se </w:t>
       </w:r>
@@ -3585,15 +3475,7 @@
         </w:numPr>
       </w:pPr>
       <w:r>
-        <w:t xml:space="preserve">/Vesta </w:t>
-      </w:r>
-      <w:proofErr w:type="spellStart"/>
-      <w:r>
-        <w:t>Risk</w:t>
-      </w:r>
-      <w:proofErr w:type="spellEnd"/>
-      <w:r>
-        <w:t xml:space="preserve"> Manager</w:t>
+        <w:t>/Vesta Risk Manager</w:t>
       </w:r>
     </w:p>
     <w:p>
@@ -3605,15 +3487,7 @@
         </w:numPr>
       </w:pPr>
       <w:r>
-        <w:t>/</w:t>
-      </w:r>
-      <w:proofErr w:type="spellStart"/>
-      <w:r>
-        <w:t>Codigo</w:t>
-      </w:r>
-      <w:proofErr w:type="spellEnd"/>
-      <w:r>
-        <w:t xml:space="preserve"> fuente</w:t>
+        <w:t>/Codigo fuente</w:t>
       </w:r>
     </w:p>
     <w:p>
@@ -3649,423 +3523,407 @@
       <w:pPr>
         <w:pStyle w:val="PSI-Ttulo1"/>
       </w:pPr>
-      <w:bookmarkStart w:id="10" w:name="_Toc177649702"/>
+      <w:bookmarkStart w:id="9" w:name="_Toc177649702"/>
       <w:r>
         <w:lastRenderedPageBreak/>
         <w:t>Programa de la Gestión de Configuración</w:t>
       </w:r>
+      <w:bookmarkEnd w:id="9"/>
+    </w:p>
+    <w:p>
+      <w:pPr>
+        <w:pStyle w:val="PSI-Ttulo2"/>
+      </w:pPr>
+      <w:bookmarkStart w:id="10" w:name="_Toc177649703"/>
+      <w:r>
+        <w:t>Identificación de la Configuración</w:t>
+      </w:r>
       <w:bookmarkEnd w:id="10"/>
     </w:p>
     <w:p>
       <w:pPr>
-        <w:pStyle w:val="PSI-Ttulo2"/>
-      </w:pPr>
-      <w:bookmarkStart w:id="11" w:name="_Toc177649703"/>
-      <w:r>
-        <w:t>Identificación de la Configuración</w:t>
+        <w:pStyle w:val="PSI-Ttulo3"/>
+      </w:pPr>
+      <w:bookmarkStart w:id="11" w:name="_Toc177649704"/>
+      <w:r>
+        <w:t>Elementos de Configuración</w:t>
       </w:r>
       <w:bookmarkEnd w:id="11"/>
     </w:p>
     <w:p>
+      <w:r>
+        <w:t xml:space="preserve">Los elementos de configuración que poseerá el proyecto </w:t>
+      </w:r>
+      <w:r>
+        <w:t xml:space="preserve">hasta el día 19/09/2024 </w:t>
+      </w:r>
+      <w:r>
+        <w:t xml:space="preserve">son: </w:t>
+      </w:r>
+    </w:p>
+    <w:p>
+      <w:pPr>
+        <w:pStyle w:val="Prrafodelista"/>
+        <w:numPr>
+          <w:ilvl w:val="0"/>
+          <w:numId w:val="16"/>
+        </w:numPr>
+      </w:pPr>
+      <w:r>
+        <w:t xml:space="preserve">Plan de </w:t>
+      </w:r>
+      <w:r>
+        <w:t>SQA</w:t>
+      </w:r>
+      <w:r>
+        <w:t>.</w:t>
+      </w:r>
+    </w:p>
+    <w:p>
+      <w:pPr>
+        <w:pStyle w:val="Prrafodelista"/>
+        <w:numPr>
+          <w:ilvl w:val="0"/>
+          <w:numId w:val="16"/>
+        </w:numPr>
+      </w:pPr>
+      <w:r>
+        <w:t>Plan de gestión de configuraciones.</w:t>
+      </w:r>
+    </w:p>
+    <w:p>
+      <w:pPr>
+        <w:pStyle w:val="Prrafodelista"/>
+        <w:numPr>
+          <w:ilvl w:val="0"/>
+          <w:numId w:val="16"/>
+        </w:numPr>
+      </w:pPr>
+      <w:r>
+        <w:t>Plan de proyectos.</w:t>
+      </w:r>
+    </w:p>
+    <w:p>
+      <w:pPr>
+        <w:pStyle w:val="Prrafodelista"/>
+        <w:numPr>
+          <w:ilvl w:val="0"/>
+          <w:numId w:val="16"/>
+        </w:numPr>
+      </w:pPr>
+      <w:r>
+        <w:t>Plan de estimaciones.</w:t>
+      </w:r>
+    </w:p>
+    <w:p>
+      <w:pPr>
+        <w:pStyle w:val="Prrafodelista"/>
+        <w:numPr>
+          <w:ilvl w:val="0"/>
+          <w:numId w:val="16"/>
+        </w:numPr>
+      </w:pPr>
+      <w:r>
+        <w:t>Plan de riesgo</w:t>
+      </w:r>
+      <w:r>
+        <w:t>.</w:t>
+      </w:r>
+    </w:p>
+    <w:p>
+      <w:pPr>
+        <w:pStyle w:val="Prrafodelista"/>
+        <w:numPr>
+          <w:ilvl w:val="0"/>
+          <w:numId w:val="16"/>
+        </w:numPr>
+      </w:pPr>
+      <w:r>
+        <w:t>Plan de Pruebas</w:t>
+      </w:r>
+      <w:r>
+        <w:t>.</w:t>
+      </w:r>
+    </w:p>
+    <w:p>
+      <w:pPr>
+        <w:pStyle w:val="Prrafodelista"/>
+        <w:numPr>
+          <w:ilvl w:val="0"/>
+          <w:numId w:val="16"/>
+        </w:numPr>
+      </w:pPr>
+      <w:r>
+        <w:t xml:space="preserve">Plan de Iteración Fase Elaboración Iteración </w:t>
+      </w:r>
+      <w:r>
+        <w:t>1.</w:t>
+      </w:r>
+    </w:p>
+    <w:p>
+      <w:pPr>
+        <w:pStyle w:val="Prrafodelista"/>
+        <w:numPr>
+          <w:ilvl w:val="0"/>
+          <w:numId w:val="16"/>
+        </w:numPr>
+      </w:pPr>
+      <w:r>
+        <w:t>Plan de Iteración Fase Elaboración Iteración 2</w:t>
+      </w:r>
+      <w:r>
+        <w:t>.</w:t>
+      </w:r>
+    </w:p>
+    <w:p>
+      <w:pPr>
+        <w:pStyle w:val="Prrafodelista"/>
+        <w:numPr>
+          <w:ilvl w:val="0"/>
+          <w:numId w:val="16"/>
+        </w:numPr>
+      </w:pPr>
+      <w:r>
+        <w:t>Plan de Iteración Fase Construcción Iteración 1</w:t>
+      </w:r>
+      <w:r>
+        <w:t>.</w:t>
+      </w:r>
+    </w:p>
+    <w:p>
+      <w:pPr>
+        <w:pStyle w:val="Prrafodelista"/>
+        <w:numPr>
+          <w:ilvl w:val="0"/>
+          <w:numId w:val="16"/>
+        </w:numPr>
+      </w:pPr>
+      <w:r>
+        <w:t xml:space="preserve">Plan de Iteración Fase Construcción Iteración </w:t>
+      </w:r>
+      <w:r>
+        <w:t>2.</w:t>
+      </w:r>
+    </w:p>
+    <w:p>
+      <w:pPr>
+        <w:pStyle w:val="Prrafodelista"/>
+        <w:numPr>
+          <w:ilvl w:val="0"/>
+          <w:numId w:val="16"/>
+        </w:numPr>
+      </w:pPr>
+      <w:r>
+        <w:t>Plan de Iteración Fase Construcción Iteración 3</w:t>
+      </w:r>
+      <w:r>
+        <w:t>.</w:t>
+      </w:r>
+    </w:p>
+    <w:p>
+      <w:pPr>
+        <w:pStyle w:val="Prrafodelista"/>
+        <w:numPr>
+          <w:ilvl w:val="0"/>
+          <w:numId w:val="16"/>
+        </w:numPr>
+      </w:pPr>
+      <w:r>
+        <w:t>Plan de Iteración Finalización</w:t>
+      </w:r>
+      <w:r>
+        <w:t>.</w:t>
+      </w:r>
+    </w:p>
+    <w:p>
+      <w:pPr>
+        <w:pStyle w:val="Prrafodelista"/>
+        <w:numPr>
+          <w:ilvl w:val="0"/>
+          <w:numId w:val="16"/>
+        </w:numPr>
+      </w:pPr>
+      <w:r>
+        <w:t>Especificación de requerimientos</w:t>
+      </w:r>
+      <w:r>
+        <w:t>.</w:t>
+      </w:r>
+    </w:p>
+    <w:p>
+      <w:pPr>
+        <w:pStyle w:val="Prrafodelista"/>
+        <w:numPr>
+          <w:ilvl w:val="0"/>
+          <w:numId w:val="16"/>
+        </w:numPr>
+      </w:pPr>
+      <w:r>
+        <w:t>Especificación de casos de uso.</w:t>
+      </w:r>
+    </w:p>
+    <w:p>
+      <w:pPr>
+        <w:pStyle w:val="Prrafodelista"/>
+        <w:numPr>
+          <w:ilvl w:val="0"/>
+          <w:numId w:val="16"/>
+        </w:numPr>
+      </w:pPr>
+      <w:r>
+        <w:t>Modelo de Casos de Uso</w:t>
+      </w:r>
+      <w:r>
+        <w:t>.</w:t>
+      </w:r>
+    </w:p>
+    <w:p>
+      <w:pPr>
+        <w:pStyle w:val="Prrafodelista"/>
+        <w:numPr>
+          <w:ilvl w:val="0"/>
+          <w:numId w:val="16"/>
+        </w:numPr>
+      </w:pPr>
+      <w:r>
+        <w:t>Modelo de Datos</w:t>
+      </w:r>
+      <w:r>
+        <w:t>.</w:t>
+      </w:r>
+    </w:p>
+    <w:p>
+      <w:pPr>
+        <w:pStyle w:val="Prrafodelista"/>
+        <w:numPr>
+          <w:ilvl w:val="0"/>
+          <w:numId w:val="16"/>
+        </w:numPr>
+      </w:pPr>
+      <w:r>
+        <w:t>Modelo de negocio.</w:t>
+      </w:r>
+    </w:p>
+    <w:p>
+      <w:pPr>
+        <w:pStyle w:val="Prrafodelista"/>
+        <w:numPr>
+          <w:ilvl w:val="0"/>
+          <w:numId w:val="16"/>
+        </w:numPr>
+      </w:pPr>
+      <w:r>
+        <w:t>Modelo arquitectónico.</w:t>
+      </w:r>
+    </w:p>
+    <w:p>
+      <w:pPr>
+        <w:pStyle w:val="Prrafodelista"/>
+        <w:numPr>
+          <w:ilvl w:val="0"/>
+          <w:numId w:val="16"/>
+        </w:numPr>
+      </w:pPr>
+      <w:r>
+        <w:t>Modelo de diseño.</w:t>
+      </w:r>
+    </w:p>
+    <w:p>
+      <w:pPr>
+        <w:pStyle w:val="Prrafodelista"/>
+        <w:numPr>
+          <w:ilvl w:val="0"/>
+          <w:numId w:val="16"/>
+        </w:numPr>
+      </w:pPr>
+      <w:r>
+        <w:t>Propuesta de desarrollo.</w:t>
+      </w:r>
+    </w:p>
+    <w:p>
+      <w:pPr>
+        <w:pStyle w:val="Prrafodelista"/>
+        <w:numPr>
+          <w:ilvl w:val="0"/>
+          <w:numId w:val="16"/>
+        </w:numPr>
+      </w:pPr>
+      <w:r>
+        <w:t>Estudio de factibilidad.</w:t>
+      </w:r>
+    </w:p>
+    <w:p>
+      <w:pPr>
+        <w:pStyle w:val="Prrafodelista"/>
+        <w:numPr>
+          <w:ilvl w:val="0"/>
+          <w:numId w:val="16"/>
+        </w:numPr>
+      </w:pPr>
+      <w:r>
+        <w:t>Prototipo funcional.</w:t>
+      </w:r>
+    </w:p>
+    <w:p>
+      <w:pPr>
+        <w:pStyle w:val="Prrafodelista"/>
+        <w:numPr>
+          <w:ilvl w:val="0"/>
+          <w:numId w:val="16"/>
+        </w:numPr>
+      </w:pPr>
+      <w:r>
+        <w:t>Manual de usuario.</w:t>
+      </w:r>
+    </w:p>
+    <w:p>
+      <w:pPr>
+        <w:pStyle w:val="Prrafodelista"/>
+        <w:numPr>
+          <w:ilvl w:val="0"/>
+          <w:numId w:val="16"/>
+        </w:numPr>
+      </w:pPr>
+      <w:r>
+        <w:t>Manual de instalación.</w:t>
+      </w:r>
+    </w:p>
+    <w:p>
+      <w:pPr>
+        <w:pStyle w:val="Prrafodelista"/>
+        <w:numPr>
+          <w:ilvl w:val="0"/>
+          <w:numId w:val="16"/>
+        </w:numPr>
+      </w:pPr>
+      <w:r>
+        <w:t>Código fuente.</w:t>
+      </w:r>
+    </w:p>
+    <w:p>
       <w:pPr>
         <w:pStyle w:val="PSI-Ttulo3"/>
       </w:pPr>
-      <w:bookmarkStart w:id="12" w:name="_Toc177649704"/>
-      <w:r>
-        <w:t>Elementos de Configuración</w:t>
+      <w:bookmarkStart w:id="12" w:name="_Toc177649705"/>
+      <w:r>
+        <w:t>Nomenclatura de Elementos</w:t>
       </w:r>
       <w:bookmarkEnd w:id="12"/>
     </w:p>
     <w:p>
       <w:r>
-        <w:t xml:space="preserve">Los elementos de configuración que poseerá el proyecto </w:t>
-      </w:r>
-      <w:r>
-        <w:t xml:space="preserve">hasta el día 19/09/2024 </w:t>
-      </w:r>
-      <w:r>
-        <w:t xml:space="preserve">son: </w:t>
-      </w:r>
-    </w:p>
-    <w:p>
-      <w:pPr>
-        <w:pStyle w:val="Prrafodelista"/>
-        <w:numPr>
-          <w:ilvl w:val="0"/>
-          <w:numId w:val="16"/>
-        </w:numPr>
-      </w:pPr>
-      <w:r>
-        <w:t xml:space="preserve">Plan de </w:t>
-      </w:r>
-      <w:r>
-        <w:t>SQA</w:t>
-      </w:r>
-      <w:r>
-        <w:t>.</w:t>
-      </w:r>
-    </w:p>
-    <w:p>
-      <w:pPr>
-        <w:pStyle w:val="Prrafodelista"/>
-        <w:numPr>
-          <w:ilvl w:val="0"/>
-          <w:numId w:val="16"/>
-        </w:numPr>
-      </w:pPr>
-      <w:r>
-        <w:t>Plan de gestión de configuraciones.</w:t>
-      </w:r>
-    </w:p>
-    <w:p>
-      <w:pPr>
-        <w:pStyle w:val="Prrafodelista"/>
-        <w:numPr>
-          <w:ilvl w:val="0"/>
-          <w:numId w:val="16"/>
-        </w:numPr>
-      </w:pPr>
-      <w:r>
-        <w:t>Plan de proyectos.</w:t>
-      </w:r>
-    </w:p>
-    <w:p>
-      <w:pPr>
-        <w:pStyle w:val="Prrafodelista"/>
-        <w:numPr>
-          <w:ilvl w:val="0"/>
-          <w:numId w:val="16"/>
-        </w:numPr>
-      </w:pPr>
-      <w:r>
-        <w:t>Plan de estimaciones.</w:t>
-      </w:r>
-    </w:p>
-    <w:p>
-      <w:pPr>
-        <w:pStyle w:val="Prrafodelista"/>
-        <w:numPr>
-          <w:ilvl w:val="0"/>
-          <w:numId w:val="16"/>
-        </w:numPr>
-      </w:pPr>
-      <w:r>
-        <w:t>Plan de riesgo</w:t>
-      </w:r>
-      <w:r>
-        <w:t>.</w:t>
-      </w:r>
-    </w:p>
-    <w:p>
-      <w:pPr>
-        <w:pStyle w:val="Prrafodelista"/>
-        <w:numPr>
-          <w:ilvl w:val="0"/>
-          <w:numId w:val="16"/>
-        </w:numPr>
-      </w:pPr>
-      <w:r>
-        <w:t>Plan de Pruebas</w:t>
-      </w:r>
-      <w:r>
-        <w:t>.</w:t>
-      </w:r>
-    </w:p>
-    <w:p>
-      <w:pPr>
-        <w:pStyle w:val="Prrafodelista"/>
-        <w:numPr>
-          <w:ilvl w:val="0"/>
-          <w:numId w:val="16"/>
-        </w:numPr>
-      </w:pPr>
-      <w:r>
-        <w:t xml:space="preserve">Plan de Iteración Fase Elaboración Iteración </w:t>
-      </w:r>
-      <w:r>
-        <w:t>1.</w:t>
-      </w:r>
-    </w:p>
-    <w:p>
-      <w:pPr>
-        <w:pStyle w:val="Prrafodelista"/>
-        <w:numPr>
-          <w:ilvl w:val="0"/>
-          <w:numId w:val="16"/>
-        </w:numPr>
-      </w:pPr>
-      <w:r>
-        <w:t>Plan de Iteración Fase Elaboración Iteración 2</w:t>
-      </w:r>
-      <w:r>
-        <w:t>.</w:t>
-      </w:r>
-    </w:p>
-    <w:p>
-      <w:pPr>
-        <w:pStyle w:val="Prrafodelista"/>
-        <w:numPr>
-          <w:ilvl w:val="0"/>
-          <w:numId w:val="16"/>
-        </w:numPr>
-      </w:pPr>
-      <w:r>
-        <w:t>Plan de Iteración Fase Construcción Iteración 1</w:t>
-      </w:r>
-      <w:r>
-        <w:t>.</w:t>
-      </w:r>
-    </w:p>
-    <w:p>
-      <w:pPr>
-        <w:pStyle w:val="Prrafodelista"/>
-        <w:numPr>
-          <w:ilvl w:val="0"/>
-          <w:numId w:val="16"/>
-        </w:numPr>
-      </w:pPr>
-      <w:r>
-        <w:t xml:space="preserve">Plan de Iteración Fase Construcción Iteración </w:t>
-      </w:r>
-      <w:r>
-        <w:t>2.</w:t>
-      </w:r>
-    </w:p>
-    <w:p>
-      <w:pPr>
-        <w:pStyle w:val="Prrafodelista"/>
-        <w:numPr>
-          <w:ilvl w:val="0"/>
-          <w:numId w:val="16"/>
-        </w:numPr>
-      </w:pPr>
-      <w:r>
-        <w:t>Plan de Iteración Fase Construcción Iteración 3</w:t>
-      </w:r>
-      <w:r>
-        <w:t>.</w:t>
-      </w:r>
-    </w:p>
-    <w:p>
-      <w:pPr>
-        <w:pStyle w:val="Prrafodelista"/>
-        <w:numPr>
-          <w:ilvl w:val="0"/>
-          <w:numId w:val="16"/>
-        </w:numPr>
-      </w:pPr>
-      <w:r>
-        <w:t>Plan de Iteración Finalización</w:t>
-      </w:r>
-      <w:r>
-        <w:t>.</w:t>
-      </w:r>
-    </w:p>
-    <w:p>
-      <w:pPr>
-        <w:pStyle w:val="Prrafodelista"/>
-        <w:numPr>
-          <w:ilvl w:val="0"/>
-          <w:numId w:val="16"/>
-        </w:numPr>
-      </w:pPr>
-      <w:r>
-        <w:t>Especificación de requerimientos</w:t>
-      </w:r>
-      <w:r>
-        <w:t>.</w:t>
-      </w:r>
-    </w:p>
-    <w:p>
-      <w:pPr>
-        <w:pStyle w:val="Prrafodelista"/>
-        <w:numPr>
-          <w:ilvl w:val="0"/>
-          <w:numId w:val="16"/>
-        </w:numPr>
-      </w:pPr>
-      <w:r>
-        <w:t>Especificación de casos de uso.</w:t>
-      </w:r>
-    </w:p>
-    <w:p>
-      <w:pPr>
-        <w:pStyle w:val="Prrafodelista"/>
-        <w:numPr>
-          <w:ilvl w:val="0"/>
-          <w:numId w:val="16"/>
-        </w:numPr>
-      </w:pPr>
-      <w:r>
-        <w:t>Modelo de Casos de Uso</w:t>
-      </w:r>
-      <w:r>
-        <w:t>.</w:t>
-      </w:r>
-    </w:p>
-    <w:p>
-      <w:pPr>
-        <w:pStyle w:val="Prrafodelista"/>
-        <w:numPr>
-          <w:ilvl w:val="0"/>
-          <w:numId w:val="16"/>
-        </w:numPr>
-      </w:pPr>
-      <w:r>
-        <w:t>Modelo de Datos</w:t>
-      </w:r>
-      <w:r>
-        <w:t>.</w:t>
-      </w:r>
-    </w:p>
-    <w:p>
-      <w:pPr>
-        <w:pStyle w:val="Prrafodelista"/>
-        <w:numPr>
-          <w:ilvl w:val="0"/>
-          <w:numId w:val="16"/>
-        </w:numPr>
-      </w:pPr>
-      <w:r>
-        <w:t>Modelo de negocio.</w:t>
-      </w:r>
-    </w:p>
-    <w:p>
-      <w:pPr>
-        <w:pStyle w:val="Prrafodelista"/>
-        <w:numPr>
-          <w:ilvl w:val="0"/>
-          <w:numId w:val="16"/>
-        </w:numPr>
-      </w:pPr>
-      <w:r>
-        <w:t>Modelo arquitectónico.</w:t>
-      </w:r>
-    </w:p>
-    <w:p>
-      <w:pPr>
-        <w:pStyle w:val="Prrafodelista"/>
-        <w:numPr>
-          <w:ilvl w:val="0"/>
-          <w:numId w:val="16"/>
-        </w:numPr>
-      </w:pPr>
-      <w:r>
-        <w:t>Modelo de diseño.</w:t>
-      </w:r>
-    </w:p>
-    <w:p>
-      <w:pPr>
-        <w:pStyle w:val="Prrafodelista"/>
-        <w:numPr>
-          <w:ilvl w:val="0"/>
-          <w:numId w:val="16"/>
-        </w:numPr>
-      </w:pPr>
-      <w:r>
-        <w:t>Propuesta de desarrollo.</w:t>
-      </w:r>
-    </w:p>
-    <w:p>
-      <w:pPr>
-        <w:pStyle w:val="Prrafodelista"/>
-        <w:numPr>
-          <w:ilvl w:val="0"/>
-          <w:numId w:val="16"/>
-        </w:numPr>
-      </w:pPr>
-      <w:r>
-        <w:t>Estudio de factibilidad.</w:t>
-      </w:r>
-    </w:p>
-    <w:p>
-      <w:pPr>
-        <w:pStyle w:val="Prrafodelista"/>
-        <w:numPr>
-          <w:ilvl w:val="0"/>
-          <w:numId w:val="16"/>
-        </w:numPr>
-      </w:pPr>
-      <w:r>
-        <w:t>Prototipo funcional.</w:t>
-      </w:r>
-    </w:p>
-    <w:p>
-      <w:pPr>
-        <w:pStyle w:val="Prrafodelista"/>
-        <w:numPr>
-          <w:ilvl w:val="0"/>
-          <w:numId w:val="16"/>
-        </w:numPr>
-      </w:pPr>
-      <w:r>
-        <w:t>Manual de usuario.</w:t>
-      </w:r>
-    </w:p>
-    <w:p>
-      <w:pPr>
-        <w:pStyle w:val="Prrafodelista"/>
-        <w:numPr>
-          <w:ilvl w:val="0"/>
-          <w:numId w:val="16"/>
-        </w:numPr>
-      </w:pPr>
-      <w:r>
-        <w:t>Manual de instalación.</w:t>
-      </w:r>
-    </w:p>
-    <w:p>
-      <w:pPr>
-        <w:pStyle w:val="Prrafodelista"/>
-        <w:numPr>
-          <w:ilvl w:val="0"/>
-          <w:numId w:val="16"/>
-        </w:numPr>
-      </w:pPr>
-      <w:r>
-        <w:t>Código fuente.</w:t>
+        <w:t xml:space="preserve">La nomenclatura que poseerán los elementos de configuración en nuestro proyecto tendrá el siguiente formato: &lt;Nombre del documento&gt;_Vesta Risk Manager_T-Code. </w:t>
       </w:r>
     </w:p>
     <w:p>
       <w:pPr>
         <w:pStyle w:val="PSI-Ttulo3"/>
       </w:pPr>
-      <w:bookmarkStart w:id="13" w:name="_Toc177649705"/>
-      <w:r>
-        <w:t>Nomenclatura de Elementos</w:t>
+      <w:bookmarkStart w:id="13" w:name="_Toc177649706"/>
+      <w:r>
+        <w:t>Elementos de la Línea Base del Proyecto</w:t>
       </w:r>
       <w:bookmarkEnd w:id="13"/>
-    </w:p>
-    <w:p>
-      <w:r>
-        <w:t xml:space="preserve">La nomenclatura que poseerán los elementos de configuración en nuestro proyecto tendrá el siguiente formato: &lt;Nombre del documento&gt;_Vesta </w:t>
-      </w:r>
-      <w:proofErr w:type="spellStart"/>
-      <w:r>
-        <w:t>Risk</w:t>
-      </w:r>
-      <w:proofErr w:type="spellEnd"/>
-      <w:r>
-        <w:t xml:space="preserve"> </w:t>
-      </w:r>
-      <w:proofErr w:type="spellStart"/>
-      <w:r>
-        <w:t>Manager_T</w:t>
-      </w:r>
-      <w:proofErr w:type="spellEnd"/>
-      <w:r>
-        <w:t xml:space="preserve">-Code. </w:t>
-      </w:r>
-    </w:p>
-    <w:p>
-      <w:pPr>
-        <w:pStyle w:val="PSI-Ttulo3"/>
-      </w:pPr>
-      <w:bookmarkStart w:id="14" w:name="_Toc177649706"/>
-      <w:r>
-        <w:t>Elementos de la Línea Base del Proyecto</w:t>
-      </w:r>
-      <w:bookmarkEnd w:id="14"/>
     </w:p>
     <w:p>
       <w:r>
@@ -4379,7 +4237,7 @@
       <w:r>
         <w:t xml:space="preserve">Iteración 1. Esta tendrá comienzo el </w:t>
       </w:r>
-      <w:bookmarkStart w:id="15" w:name="_Hlk177660064"/>
+      <w:bookmarkStart w:id="14" w:name="_Hlk177660064"/>
       <w:r>
         <w:t>día 1</w:t>
       </w:r>
@@ -4407,7 +4265,7 @@
       <w:r>
         <w:t>0/2024</w:t>
       </w:r>
-      <w:bookmarkEnd w:id="15"/>
+      <w:bookmarkEnd w:id="14"/>
     </w:p>
     <w:p>
       <w:pPr>
@@ -4658,23 +4516,23 @@
       <w:pPr>
         <w:pStyle w:val="PSI-Ttulo2"/>
       </w:pPr>
-      <w:bookmarkStart w:id="16" w:name="_Toc177649707"/>
+      <w:bookmarkStart w:id="15" w:name="_Toc177649707"/>
       <w:r>
         <w:t>Control de Configuración</w:t>
       </w:r>
+      <w:bookmarkEnd w:id="15"/>
+    </w:p>
+    <w:p>
+      <w:pPr>
+        <w:pStyle w:val="PSI-Ttulo3"/>
+      </w:pPr>
+      <w:bookmarkStart w:id="16" w:name="_Toc177649708"/>
+      <w:r>
+        <w:t>Solicitud de Cambios</w:t>
+      </w:r>
       <w:bookmarkEnd w:id="16"/>
     </w:p>
     <w:p>
-      <w:pPr>
-        <w:pStyle w:val="PSI-Ttulo3"/>
-      </w:pPr>
-      <w:bookmarkStart w:id="17" w:name="_Toc177649708"/>
-      <w:r>
-        <w:t>Solicitud de Cambios</w:t>
-      </w:r>
-      <w:bookmarkEnd w:id="17"/>
-    </w:p>
-    <w:p>
       <w:r>
         <w:t>La s</w:t>
       </w:r>
@@ -4687,14 +4545,12 @@
       <w:r>
         <w:t xml:space="preserve"> realizada cuando se quiera traspasar elementos de la rama </w:t>
       </w:r>
-      <w:proofErr w:type="spellStart"/>
       <w:r>
         <w:rPr>
           <w:b/>
         </w:rPr>
         <w:t>develop</w:t>
       </w:r>
-      <w:proofErr w:type="spellEnd"/>
       <w:r>
         <w:t xml:space="preserve"> a la rama </w:t>
       </w:r>
@@ -4710,6 +4566,112 @@
     </w:p>
     <w:p>
       <w:r>
+        <w:t>El documento Solicitud de Cambios contendrá las siguientes secciones:</w:t>
+      </w:r>
+    </w:p>
+    <w:p>
+      <w:pPr>
+        <w:pStyle w:val="Prrafodelista"/>
+        <w:numPr>
+          <w:ilvl w:val="0"/>
+          <w:numId w:val="16"/>
+        </w:numPr>
+      </w:pPr>
+      <w:r>
+        <w:t>Nombre del Elemento de Configuración de Software a cambiar.</w:t>
+      </w:r>
+    </w:p>
+    <w:p>
+      <w:pPr>
+        <w:pStyle w:val="Prrafodelista"/>
+        <w:numPr>
+          <w:ilvl w:val="0"/>
+          <w:numId w:val="16"/>
+        </w:numPr>
+      </w:pPr>
+      <w:r>
+        <w:t>Nombre del peticionario.</w:t>
+      </w:r>
+    </w:p>
+    <w:p>
+      <w:pPr>
+        <w:pStyle w:val="Prrafodelista"/>
+        <w:numPr>
+          <w:ilvl w:val="0"/>
+          <w:numId w:val="16"/>
+        </w:numPr>
+      </w:pPr>
+      <w:r>
+        <w:t>Fecha de petición.</w:t>
+      </w:r>
+    </w:p>
+    <w:p>
+      <w:pPr>
+        <w:pStyle w:val="Prrafodelista"/>
+        <w:numPr>
+          <w:ilvl w:val="0"/>
+          <w:numId w:val="16"/>
+        </w:numPr>
+      </w:pPr>
+      <w:r>
+        <w:t>Necesidad del cambio.</w:t>
+      </w:r>
+    </w:p>
+    <w:p>
+      <w:pPr>
+        <w:pStyle w:val="Prrafodelista"/>
+        <w:numPr>
+          <w:ilvl w:val="0"/>
+          <w:numId w:val="16"/>
+        </w:numPr>
+      </w:pPr>
+      <w:r>
+        <w:t>Descripción del cambio pedido.</w:t>
+      </w:r>
+    </w:p>
+    <w:p>
+      <w:pPr>
+        <w:pStyle w:val="Prrafodelista"/>
+        <w:numPr>
+          <w:ilvl w:val="0"/>
+          <w:numId w:val="16"/>
+        </w:numPr>
+      </w:pPr>
+      <w:r>
+        <w:t>Prioridad.</w:t>
+      </w:r>
+    </w:p>
+    <w:p>
+      <w:pPr>
+        <w:pStyle w:val="Prrafodelista"/>
+        <w:numPr>
+          <w:ilvl w:val="0"/>
+          <w:numId w:val="16"/>
+        </w:numPr>
+      </w:pPr>
+      <w:r>
+        <w:t>Estado.</w:t>
+      </w:r>
+    </w:p>
+    <w:p>
+      <w:pPr>
+        <w:pStyle w:val="Prrafodelista"/>
+        <w:numPr>
+          <w:ilvl w:val="0"/>
+          <w:numId w:val="16"/>
+        </w:numPr>
+      </w:pPr>
+      <w:r>
+        <w:t>Fecha del cambio.</w:t>
+      </w:r>
+    </w:p>
+    <w:p>
+      <w:pPr>
+        <w:pStyle w:val="Prrafodelista"/>
+      </w:pPr>
+    </w:p>
+    <w:p>
+      <w:r>
         <w:t xml:space="preserve">Una vez que se recibe una </w:t>
       </w:r>
       <w:r>
@@ -4752,389 +4714,385 @@
       <w:pPr>
         <w:pStyle w:val="PSI-Ttulo3"/>
       </w:pPr>
-      <w:bookmarkStart w:id="18" w:name="_Toc177649709"/>
+      <w:bookmarkStart w:id="17" w:name="_Toc177649709"/>
       <w:r>
         <w:t>Aprobación de Cambios</w:t>
       </w:r>
+      <w:bookmarkEnd w:id="17"/>
+    </w:p>
+    <w:p>
+      <w:r>
+        <w:t xml:space="preserve">El </w:t>
+      </w:r>
+      <w:r>
+        <w:t>Comité de Control de Configuración</w:t>
+      </w:r>
+      <w:r>
+        <w:t xml:space="preserve"> estará formado por los 3 miembros del equipo T-Code. Todos los miembros van a tener la misma autoridad por lo que el sistema de aprobación de cambios </w:t>
+      </w:r>
+      <w:r>
+        <w:t>será</w:t>
+      </w:r>
+      <w:r>
+        <w:t xml:space="preserve"> a través de una votación donde </w:t>
+      </w:r>
+      <w:r>
+        <w:t>más</w:t>
+      </w:r>
+      <w:r>
+        <w:t xml:space="preserve"> del 50% de los participantes deben estar de acuerdo.</w:t>
+      </w:r>
+    </w:p>
+    <w:p>
+      <w:pPr>
+        <w:pStyle w:val="PSI-Ttulo3"/>
+      </w:pPr>
+      <w:bookmarkStart w:id="18" w:name="_Toc177649710"/>
+      <w:r>
+        <w:t>Implementación de Cambios</w:t>
+      </w:r>
       <w:bookmarkEnd w:id="18"/>
     </w:p>
     <w:p>
       <w:r>
-        <w:t xml:space="preserve">El </w:t>
-      </w:r>
-      <w:r>
-        <w:t>Comité de Control de Configuración</w:t>
-      </w:r>
-      <w:r>
-        <w:t xml:space="preserve"> estará formado por los 3 miembros del equipo T-Code. Todos los miembros van a tener la misma autoridad por lo que el sistema de aprobación de cambios </w:t>
-      </w:r>
-      <w:r>
-        <w:t>será</w:t>
-      </w:r>
-      <w:r>
-        <w:t xml:space="preserve"> a través de una votación donde </w:t>
-      </w:r>
-      <w:r>
-        <w:t>más</w:t>
-      </w:r>
-      <w:r>
-        <w:t xml:space="preserve"> del 50% de los participantes deben estar de acuerdo.</w:t>
-      </w:r>
-    </w:p>
-    <w:p>
-      <w:pPr>
-        <w:pStyle w:val="PSI-Ttulo3"/>
-      </w:pPr>
-      <w:bookmarkStart w:id="19" w:name="_Toc177649710"/>
-      <w:r>
-        <w:t>Implementación de Cambios</w:t>
+        <w:t>Una vez que sean aprobados los cambios, el administrador de configuraciones realizara el traspaso de las modificaciones a la rama master verificando la integridad de los datos</w:t>
+      </w:r>
+      <w:r>
+        <w:t xml:space="preserve">. </w:t>
+      </w:r>
+    </w:p>
+    <w:p>
+      <w:pPr>
+        <w:pStyle w:val="PSI-Ttulo2"/>
+      </w:pPr>
+      <w:bookmarkStart w:id="19" w:name="_Toc177649711"/>
+      <w:r>
+        <w:t>Estado de la Configuración</w:t>
       </w:r>
       <w:bookmarkEnd w:id="19"/>
     </w:p>
     <w:p>
       <w:r>
-        <w:t>Una vez que sean aprobados los cambios, el administrador de configuraciones realizara el traspaso de las modificaciones a la rama master verificando la integridad de los datos</w:t>
-      </w:r>
-      <w:r>
-        <w:t xml:space="preserve">. </w:t>
+        <w:t xml:space="preserve">Los elementos que se deben controlar que estén en cada línea base fueron establecidos en la sección de elementos de la línea base. Al finalizar cada línea base se deberá realizar un control </w:t>
+      </w:r>
+      <w:r>
+        <w:lastRenderedPageBreak/>
+        <w:t xml:space="preserve">que quedara plasmado en el plan de iteración correspondiente al cierre de la etapa, que elementos quedaron completos, incompletos y cuales quedaron sin realizarse. </w:t>
+      </w:r>
+    </w:p>
+    <w:p>
+      <w:r>
+        <w:t xml:space="preserve">Esta información va a ser obtenida </w:t>
+      </w:r>
+      <w:r>
+        <w:t>a través de las revisiones que se vayan realizando por los responsables de calidad.</w:t>
       </w:r>
     </w:p>
     <w:p>
       <w:pPr>
         <w:pStyle w:val="PSI-Ttulo2"/>
       </w:pPr>
-      <w:bookmarkStart w:id="20" w:name="_Toc177649711"/>
-      <w:r>
-        <w:t>Estado de la Configuración</w:t>
+      <w:bookmarkStart w:id="20" w:name="_Toc177649712"/>
+      <w:r>
+        <w:t xml:space="preserve">Informes y </w:t>
+      </w:r>
+      <w:r>
+        <w:t>Auditorías</w:t>
       </w:r>
       <w:bookmarkEnd w:id="20"/>
     </w:p>
     <w:p>
-      <w:r>
-        <w:t xml:space="preserve">Los elementos que se deben controlar que estén en cada línea base fueron establecidos en la sección de elementos de la línea base. Al finalizar cada línea base se deberá realizar un control que quedara plasmado en el plan de iteración correspondiente al cierre de la etapa, que elementos quedaron completos, incompletos y cuales quedaron sin realizarse. </w:t>
-      </w:r>
-    </w:p>
-    <w:p>
-      <w:r>
-        <w:t xml:space="preserve">Esta información va a ser obtenida </w:t>
-      </w:r>
-      <w:r>
-        <w:t>a través de las revisiones que se vayan realizando por los responsables de calidad.</w:t>
-      </w:r>
-    </w:p>
-    <w:p>
-      <w:pPr>
-        <w:pStyle w:val="PSI-Ttulo2"/>
-      </w:pPr>
-      <w:bookmarkStart w:id="21" w:name="_Toc177649712"/>
-      <w:r>
-        <w:t xml:space="preserve">Informes y </w:t>
-      </w:r>
-      <w:r>
-        <w:t>Auditorías</w:t>
+      <w:pPr>
+        <w:pStyle w:val="PSI-Normal"/>
+      </w:pPr>
+      <w:r>
+        <w:t xml:space="preserve">Cada cierto tiempo, el gestor de configuración realizará un informe para el jefe de proyecto con el fin de revisar la evolución de los defectos que se vayan registrando en el </w:t>
+      </w:r>
+      <w:r>
+        <w:t>mismo</w:t>
+      </w:r>
+      <w:r>
+        <w:t>.</w:t>
+      </w:r>
+    </w:p>
+    <w:p>
+      <w:pPr>
+        <w:pStyle w:val="PSI-Normal"/>
+      </w:pPr>
+      <w:r>
+        <w:t>En est</w:t>
+      </w:r>
+      <w:r>
+        <w:t>e informe</w:t>
+      </w:r>
+      <w:r>
+        <w:t xml:space="preserve"> </w:t>
+      </w:r>
+      <w:r>
+        <w:t>(“In</w:t>
+      </w:r>
+      <w:r>
+        <w:t>forme de Evolución de Defectos”</w:t>
+      </w:r>
+      <w:r>
+        <w:t>)</w:t>
+      </w:r>
+      <w:r>
+        <w:t xml:space="preserve"> </w:t>
+      </w:r>
+      <w:r>
+        <w:t>se detallar</w:t>
+      </w:r>
+      <w:r>
+        <w:t>á</w:t>
+      </w:r>
+      <w:r>
+        <w:t xml:space="preserve"> los defectos detectados, sus prioridades, </w:t>
+      </w:r>
+      <w:r>
+        <w:t>responsables de corregirlos</w:t>
+      </w:r>
+      <w:r>
+        <w:t>, su estado y el procedimiento que se ha seguido o se va a seguir a la hora de resolverlos.</w:t>
+      </w:r>
+    </w:p>
+    <w:p>
+      <w:pPr>
+        <w:pStyle w:val="PSI-Normal"/>
+      </w:pPr>
+      <w:r>
+        <w:t>Est</w:t>
+      </w:r>
+      <w:r>
+        <w:t>e</w:t>
+      </w:r>
+      <w:r>
+        <w:t xml:space="preserve"> </w:t>
+      </w:r>
+      <w:r>
+        <w:t xml:space="preserve">nos </w:t>
+      </w:r>
+      <w:r>
+        <w:t>permitir</w:t>
+      </w:r>
+      <w:r>
+        <w:t>á</w:t>
+      </w:r>
+      <w:r>
+        <w:t xml:space="preserve"> obtener una serie de indicadores para determinar la calidad del producto que se está desarrollando, permitiendo al jefe de proyecto informar al cliente sobre este aspecto.</w:t>
+      </w:r>
+    </w:p>
+    <w:p>
+      <w:pPr>
+        <w:pStyle w:val="PSI-Normal"/>
+      </w:pPr>
+      <w:r>
+        <w:t>Los tipos de informes que se van a desarrollar para el estado actual de los defectos son los siguientes:</w:t>
+      </w:r>
+    </w:p>
+    <w:p>
+      <w:pPr>
+        <w:pStyle w:val="PSI-Normal"/>
+      </w:pPr>
+      <w:r>
+        <w:t>• Tabla(s) que muestre(n) el estado actual de cada defecto y su severidad.</w:t>
+      </w:r>
+    </w:p>
+    <w:p>
+      <w:pPr>
+        <w:pStyle w:val="PSI-Normal"/>
+      </w:pPr>
+      <w:r>
+        <w:t>• Tabla(s) que muestre(n) el estado actual de cada defecto y su prioridad.</w:t>
+      </w:r>
+      <w:r>
+        <w:t xml:space="preserve"> </w:t>
+      </w:r>
+    </w:p>
+    <w:p>
+      <w:pPr>
+        <w:pStyle w:val="PSI-Normal"/>
+      </w:pPr>
+      <w:r>
+        <w:t>Las auditorías que se llevarán a cabo para comprobar si los cambios se han realizado correctamente serán al final de cada iteración, pero antes de que se cree una línea base. En éstas se revisarán tanto los requisitos funcionales y de rendimiento, como que el producto cumpla con las especificaciones detalladas en las que se define. Tomarán parte en éstas el cliente, el jefe de proyecto y el gestor de configuración.</w:t>
+      </w:r>
+    </w:p>
+    <w:p>
+      <w:pPr>
+        <w:pStyle w:val="PSI-Ttulo1"/>
+      </w:pPr>
+      <w:bookmarkStart w:id="21" w:name="_Toc177649713"/>
+      <w:r>
+        <w:t>Calendario</w:t>
       </w:r>
       <w:bookmarkEnd w:id="21"/>
     </w:p>
     <w:p>
-      <w:pPr>
-        <w:pStyle w:val="PSI-Normal"/>
-      </w:pPr>
-      <w:r>
-        <w:t xml:space="preserve">Cada cierto tiempo, el gestor de configuración realizará un informe para el jefe de proyecto con el fin de revisar la evolución de los defectos que se vayan registrando en el </w:t>
-      </w:r>
-      <w:r>
-        <w:t>mismo</w:t>
+      <w:r>
+        <w:t>Las líneas base están establecidas en la sección elementos de la línea base. Las fechas que deben estar cada línea base serán:</w:t>
+      </w:r>
+    </w:p>
+    <w:p>
+      <w:pPr>
+        <w:pStyle w:val="Prrafodelista"/>
+        <w:numPr>
+          <w:ilvl w:val="0"/>
+          <w:numId w:val="16"/>
+        </w:numPr>
+      </w:pPr>
+      <w:r>
+        <w:t>Fase inicio iteración 1 empezara el día 23/08/2024 y finalizara el día 10/09/2024.</w:t>
+      </w:r>
+    </w:p>
+    <w:p>
+      <w:pPr>
+        <w:pStyle w:val="Prrafodelista"/>
+        <w:numPr>
+          <w:ilvl w:val="0"/>
+          <w:numId w:val="16"/>
+        </w:numPr>
+      </w:pPr>
+      <w:r>
+        <w:t>Fase elaboración iteración 1 empezara el día 11/09/2024 y finalizara el día 24/09/2024.</w:t>
+      </w:r>
+    </w:p>
+    <w:p>
+      <w:pPr>
+        <w:pStyle w:val="Prrafodelista"/>
+        <w:numPr>
+          <w:ilvl w:val="0"/>
+          <w:numId w:val="16"/>
+        </w:numPr>
+      </w:pPr>
+      <w:r>
+        <w:t>Fase elaboración iteración 2 empezara el día 25/09/2024 y finalizara el día 11/10/2024.</w:t>
+      </w:r>
+    </w:p>
+    <w:p>
+      <w:pPr>
+        <w:pStyle w:val="Prrafodelista"/>
+        <w:numPr>
+          <w:ilvl w:val="0"/>
+          <w:numId w:val="16"/>
+        </w:numPr>
+      </w:pPr>
+      <w:r>
+        <w:t>Fase de construcción iteración 1 empezará día 12/10/2024 y finalizará el día 29/10/2024.</w:t>
+      </w:r>
+    </w:p>
+    <w:p>
+      <w:pPr>
+        <w:pStyle w:val="Prrafodelista"/>
+        <w:numPr>
+          <w:ilvl w:val="0"/>
+          <w:numId w:val="16"/>
+        </w:numPr>
+      </w:pPr>
+      <w:r>
+        <w:t xml:space="preserve">Fase de construcción iteración 2 empezará día </w:t>
+      </w:r>
+      <w:r>
+        <w:t>30/10/2024 y finalizará el día 08/11/2024.</w:t>
+      </w:r>
+    </w:p>
+    <w:p>
+      <w:pPr>
+        <w:pStyle w:val="Prrafodelista"/>
+        <w:numPr>
+          <w:ilvl w:val="0"/>
+          <w:numId w:val="16"/>
+        </w:numPr>
+      </w:pPr>
+      <w:r>
+        <w:t xml:space="preserve">Fase de construcción iteración 3 empezará día </w:t>
+      </w:r>
+      <w:r>
+        <w:t>09/11/2024 y finalizará el día 19/11/2024</w:t>
+      </w:r>
+    </w:p>
+    <w:p>
+      <w:pPr>
+        <w:pStyle w:val="Prrafodelista"/>
+        <w:numPr>
+          <w:ilvl w:val="0"/>
+          <w:numId w:val="16"/>
+        </w:numPr>
+      </w:pPr>
+      <w:r>
+        <w:t>Fase de finalización iter</w:t>
+      </w:r>
+      <w:r>
+        <w:t>ación 1 empezara día 20/11/2024,</w:t>
+      </w:r>
+      <w:r>
+        <w:t xml:space="preserve"> la fecha de </w:t>
+      </w:r>
+      <w:r>
+        <w:t>finalización</w:t>
+      </w:r>
+      <w:r>
+        <w:t xml:space="preserve"> no </w:t>
+      </w:r>
+      <w:r>
+        <w:t>está</w:t>
+      </w:r>
+      <w:r>
+        <w:t xml:space="preserve"> definida por el momento.</w:t>
+      </w:r>
+    </w:p>
+    <w:p>
+      <w:r>
+        <w:t>La implementación del plan estará prevista para el día 25/09/2024</w:t>
       </w:r>
       <w:r>
         <w:t>.</w:t>
       </w:r>
     </w:p>
     <w:p>
-      <w:pPr>
-        <w:pStyle w:val="PSI-Normal"/>
-      </w:pPr>
-      <w:r>
-        <w:t>En est</w:t>
-      </w:r>
-      <w:r>
-        <w:t>e informe</w:t>
+      <w:r>
+        <w:lastRenderedPageBreak/>
+        <w:t>Las auditorias se van a realizar un día después de la finalización de cada línea base.</w:t>
+      </w:r>
+    </w:p>
+    <w:p>
+      <w:pPr>
+        <w:pStyle w:val="PSI-Ttulo1"/>
+      </w:pPr>
+      <w:bookmarkStart w:id="22" w:name="_Toc177649714"/>
+      <w:r>
+        <w:t>Capacitación y Recursos</w:t>
+      </w:r>
+      <w:bookmarkEnd w:id="22"/>
+    </w:p>
+    <w:p>
+      <w:r>
+        <w:t>Al día 19/09/2024, se</w:t>
       </w:r>
       <w:r>
         <w:t xml:space="preserve"> </w:t>
       </w:r>
       <w:r>
-        <w:t>(“In</w:t>
-      </w:r>
-      <w:r>
-        <w:t>forme de Evolución de Defectos”</w:t>
-      </w:r>
-      <w:r>
-        <w:t>)</w:t>
-      </w:r>
-      <w:r>
-        <w:t xml:space="preserve"> </w:t>
-      </w:r>
-      <w:r>
-        <w:t>se detallar</w:t>
-      </w:r>
-      <w:r>
-        <w:t>á</w:t>
-      </w:r>
-      <w:r>
-        <w:t xml:space="preserve"> los defectos detectados, sus prioridades, </w:t>
-      </w:r>
-      <w:r>
-        <w:t>responsables de corregirlos</w:t>
-      </w:r>
-      <w:r>
-        <w:t>, su estado y el procedimiento que se ha seguido o se va a seguir a la hora de resolverlos.</w:t>
-      </w:r>
-    </w:p>
-    <w:p>
-      <w:pPr>
-        <w:pStyle w:val="PSI-Normal"/>
-      </w:pPr>
-      <w:r>
-        <w:lastRenderedPageBreak/>
-        <w:t>Est</w:t>
-      </w:r>
-      <w:r>
-        <w:t>e</w:t>
-      </w:r>
-      <w:r>
-        <w:t xml:space="preserve"> </w:t>
-      </w:r>
-      <w:r>
-        <w:t xml:space="preserve">nos </w:t>
-      </w:r>
-      <w:r>
-        <w:t>permitir</w:t>
-      </w:r>
-      <w:r>
-        <w:t>á</w:t>
-      </w:r>
-      <w:r>
-        <w:t xml:space="preserve"> obtener una serie de indicadores para determinar la calidad del producto que se está desarrollando, permitiendo al jefe de proyecto informar al cliente sobre este aspecto.</w:t>
-      </w:r>
-    </w:p>
-    <w:p>
-      <w:pPr>
-        <w:pStyle w:val="PSI-Normal"/>
-      </w:pPr>
-      <w:r>
-        <w:t>Los tipos de informes que se van a desarrollar para el estado actual de los defectos son los siguientes:</w:t>
-      </w:r>
-    </w:p>
-    <w:p>
-      <w:pPr>
-        <w:pStyle w:val="PSI-Normal"/>
-      </w:pPr>
-      <w:r>
-        <w:t>• Tabla(s) que muestre(n) el estado actual de cada defecto y su severidad.</w:t>
-      </w:r>
-    </w:p>
-    <w:p>
-      <w:pPr>
-        <w:pStyle w:val="PSI-Normal"/>
-      </w:pPr>
-      <w:r>
-        <w:t>• Tabla(s) que muestre(n) el estado actual de cada defecto y su prioridad.</w:t>
-      </w:r>
-      <w:r>
-        <w:t xml:space="preserve"> </w:t>
-      </w:r>
-    </w:p>
-    <w:p>
-      <w:pPr>
-        <w:pStyle w:val="PSI-Normal"/>
-      </w:pPr>
-      <w:r>
-        <w:t>Las auditorías que se llevarán a cabo para comprobar si los cambios se han realizado correctamente serán al final de cada iteración, pero antes de que se cree una línea base. En éstas se revisarán tanto los requisitos funcionales y de rendimiento, como que el producto cumpla con las especificaciones detalladas en las que se define. Tomarán parte en éstas el cliente, el jefe de proyecto y el gestor de configuración.</w:t>
+        <w:t>está</w:t>
+      </w:r>
+      <w:r>
+        <w:t xml:space="preserve"> modificando un d</w:t>
+      </w:r>
+      <w:r>
+        <w:t>ocumento denominado “trucos de G</w:t>
+      </w:r>
+      <w:r>
+        <w:t xml:space="preserve">it” el cual contendrá los comandos típicos con una descripción entendible para todos los miembros del equipo. </w:t>
       </w:r>
     </w:p>
     <w:p>
       <w:pPr>
         <w:pStyle w:val="PSI-Ttulo1"/>
       </w:pPr>
-      <w:bookmarkStart w:id="22" w:name="_Toc177649713"/>
-      <w:r>
-        <w:t>Calendario</w:t>
-      </w:r>
-      <w:bookmarkEnd w:id="22"/>
-    </w:p>
-    <w:p>
-      <w:r>
-        <w:t>Las líneas base están establecidas en la sección elementos de la línea base. Las fechas que deben estar cada línea base serán:</w:t>
-      </w:r>
-    </w:p>
-    <w:p>
-      <w:pPr>
-        <w:pStyle w:val="Prrafodelista"/>
-        <w:numPr>
-          <w:ilvl w:val="0"/>
-          <w:numId w:val="16"/>
-        </w:numPr>
-      </w:pPr>
-      <w:r>
-        <w:t>Fase inicio iteración 1 empezara el día 23/08/2024 y finalizara el día 10/09/2024.</w:t>
-      </w:r>
-    </w:p>
-    <w:p>
-      <w:pPr>
-        <w:pStyle w:val="Prrafodelista"/>
-        <w:numPr>
-          <w:ilvl w:val="0"/>
-          <w:numId w:val="16"/>
-        </w:numPr>
-      </w:pPr>
-      <w:r>
-        <w:t>Fase elaboración iteración 1 empezara el día 11/09/2024 y finalizara el día 24/09/2024.</w:t>
-      </w:r>
-    </w:p>
-    <w:p>
-      <w:pPr>
-        <w:pStyle w:val="Prrafodelista"/>
-        <w:numPr>
-          <w:ilvl w:val="0"/>
-          <w:numId w:val="16"/>
-        </w:numPr>
-      </w:pPr>
-      <w:r>
-        <w:t>Fase elaboración iteración 2 empezara el día 25/09/2024 y finalizara el día 11/10/2024.</w:t>
-      </w:r>
-    </w:p>
-    <w:p>
-      <w:pPr>
-        <w:pStyle w:val="Prrafodelista"/>
-        <w:numPr>
-          <w:ilvl w:val="0"/>
-          <w:numId w:val="16"/>
-        </w:numPr>
-      </w:pPr>
-      <w:r>
-        <w:t>Fase de construcción iteración 1 empezará día 12/10/2024 y finalizará el día 29/10/2024.</w:t>
-      </w:r>
-    </w:p>
-    <w:p>
-      <w:pPr>
-        <w:pStyle w:val="Prrafodelista"/>
-        <w:numPr>
-          <w:ilvl w:val="0"/>
-          <w:numId w:val="16"/>
-        </w:numPr>
-      </w:pPr>
-      <w:r>
-        <w:t xml:space="preserve">Fase de construcción iteración 2 empezará día </w:t>
-      </w:r>
-      <w:r>
-        <w:t>30/10/2024 y finalizará el día 08/11/2024.</w:t>
-      </w:r>
-    </w:p>
-    <w:p>
-      <w:pPr>
-        <w:pStyle w:val="Prrafodelista"/>
-        <w:numPr>
-          <w:ilvl w:val="0"/>
-          <w:numId w:val="16"/>
-        </w:numPr>
-      </w:pPr>
-      <w:r>
-        <w:t xml:space="preserve">Fase de construcción iteración 3 empezará día </w:t>
-      </w:r>
-      <w:r>
-        <w:t>09/11/2024 y finalizará el día 19/11/2024</w:t>
-      </w:r>
-    </w:p>
-    <w:p>
-      <w:pPr>
-        <w:pStyle w:val="Prrafodelista"/>
-        <w:numPr>
-          <w:ilvl w:val="0"/>
-          <w:numId w:val="16"/>
-        </w:numPr>
-      </w:pPr>
-      <w:r>
-        <w:t>Fase de finalización iter</w:t>
-      </w:r>
-      <w:r>
-        <w:t>ación 1 empezara día 20/11/2024,</w:t>
-      </w:r>
-      <w:r>
-        <w:t xml:space="preserve"> la fecha de </w:t>
-      </w:r>
-      <w:r>
-        <w:t>finalización</w:t>
-      </w:r>
-      <w:r>
-        <w:t xml:space="preserve"> no </w:t>
-      </w:r>
-      <w:r>
-        <w:t>está</w:t>
-      </w:r>
-      <w:r>
-        <w:t xml:space="preserve"> definida por el momento.</w:t>
-      </w:r>
-    </w:p>
-    <w:p>
-      <w:r>
-        <w:t>La implementación del plan estará prevista para el día 25/09/2024</w:t>
-      </w:r>
-      <w:r>
-        <w:t>.</w:t>
-      </w:r>
-    </w:p>
-    <w:p>
-      <w:r>
-        <w:t>Las auditorias se van a realizar un día después de la finalización de cada línea base.</w:t>
-      </w:r>
-    </w:p>
-    <w:p>
-      <w:pPr>
-        <w:pStyle w:val="PSI-Ttulo1"/>
-      </w:pPr>
-      <w:bookmarkStart w:id="23" w:name="_Toc177649714"/>
-      <w:r>
-        <w:t>Capacitación y Recursos</w:t>
+      <w:bookmarkStart w:id="23" w:name="_Toc177649715"/>
+      <w:r>
+        <w:t>Mantenimiento del Plan de Gestión de la Configuración</w:t>
       </w:r>
       <w:bookmarkEnd w:id="23"/>
-    </w:p>
-    <w:p>
-      <w:r>
-        <w:t>Al día 19/09/2024, se</w:t>
-      </w:r>
-      <w:r>
-        <w:t xml:space="preserve"> </w:t>
-      </w:r>
-      <w:r>
-        <w:t>está</w:t>
-      </w:r>
-      <w:r>
-        <w:t xml:space="preserve"> modificando un d</w:t>
-      </w:r>
-      <w:r>
-        <w:t xml:space="preserve">ocumento denominado “trucos de </w:t>
-      </w:r>
-      <w:proofErr w:type="spellStart"/>
-      <w:r>
-        <w:t>G</w:t>
-      </w:r>
-      <w:r>
-        <w:t>it</w:t>
-      </w:r>
-      <w:proofErr w:type="spellEnd"/>
-      <w:r>
-        <w:t xml:space="preserve">” el cual contendrá los comandos típicos con una descripción entendible para todos los miembros del equipo. </w:t>
-      </w:r>
-    </w:p>
-    <w:p>
-      <w:pPr>
-        <w:pStyle w:val="PSI-Ttulo1"/>
-      </w:pPr>
-      <w:bookmarkStart w:id="24" w:name="_Toc177649715"/>
-      <w:r>
-        <w:t>Mantenimiento del Plan de Gestión de la Configuración</w:t>
-      </w:r>
-      <w:bookmarkEnd w:id="24"/>
     </w:p>
     <w:p>
       <w:r>
@@ -5163,7 +5121,7 @@
 </file>
 
 <file path=word/endnotes.xml><?xml version="1.0" encoding="utf-8"?>
-<w:endnotes xmlns:wpc="http://schemas.microsoft.com/office/word/2010/wordprocessingCanvas" xmlns:mc="http://schemas.openxmlformats.org/markup-compatibility/2006" xmlns:o="urn:schemas-microsoft-com:office:office" xmlns:r="http://schemas.openxmlformats.org/officeDocument/2006/relationships" xmlns:m="http://schemas.openxmlformats.org/officeDocument/2006/math" xmlns:v="urn:schemas-microsoft-com:vml" xmlns:wp14="http://schemas.microsoft.com/office/word/2010/wordprocessingDrawing" xmlns:wp="http://schemas.openxmlformats.org/drawingml/2006/wordprocessingDrawing" xmlns:w10="urn:schemas-microsoft-com:office:word" xmlns:w="http://schemas.openxmlformats.org/wordprocessingml/2006/main" xmlns:w14="http://schemas.microsoft.com/office/word/2010/wordml" xmlns:w15="http://schemas.microsoft.com/office/word/2012/wordml" xmlns:wpg="http://schemas.microsoft.com/office/word/2010/wordprocessingGroup" xmlns:wpi="http://schemas.microsoft.com/office/word/2010/wordprocessingInk" xmlns:wne="http://schemas.microsoft.com/office/word/2006/wordml" xmlns:wps="http://schemas.microsoft.com/office/word/2010/wordprocessingShape" mc:Ignorable="w14 w15 wp14">
+<w:endnotes xmlns:wpc="http://schemas.microsoft.com/office/word/2010/wordprocessingCanvas" xmlns:cx="http://schemas.microsoft.com/office/drawing/2014/chartex" xmlns:cx1="http://schemas.microsoft.com/office/drawing/2015/9/8/chartex" xmlns:cx2="http://schemas.microsoft.com/office/drawing/2015/10/21/chartex" xmlns:cx3="http://schemas.microsoft.com/office/drawing/2016/5/9/chartex" xmlns:cx4="http://schemas.microsoft.com/office/drawing/2016/5/10/chartex" xmlns:cx5="http://schemas.microsoft.com/office/drawing/2016/5/11/chartex" xmlns:cx6="http://schemas.microsoft.com/office/drawing/2016/5/12/chartex" xmlns:cx7="http://schemas.microsoft.com/office/drawing/2016/5/13/chartex" xmlns:cx8="http://schemas.microsoft.com/office/drawing/2016/5/14/chartex" xmlns:mc="http://schemas.openxmlformats.org/markup-compatibility/2006" xmlns:aink="http://schemas.microsoft.com/office/drawing/2016/ink" xmlns:am3d="http://schemas.microsoft.com/office/drawing/2017/model3d" xmlns:o="urn:schemas-microsoft-com:office:office" xmlns:oel="http://schemas.microsoft.com/office/2019/extlst" xmlns:r="http://schemas.openxmlformats.org/officeDocument/2006/relationships" xmlns:m="http://schemas.openxmlformats.org/officeDocument/2006/math" xmlns:v="urn:schemas-microsoft-com:vml" xmlns:wp14="http://schemas.microsoft.com/office/word/2010/wordprocessingDrawing" xmlns:wp="http://schemas.openxmlformats.org/drawingml/2006/wordprocessingDrawing" xmlns:w10="urn:schemas-microsoft-com:office:word" xmlns:w="http://schemas.openxmlformats.org/wordprocessingml/2006/main" xmlns:w14="http://schemas.microsoft.com/office/word/2010/wordml" xmlns:w15="http://schemas.microsoft.com/office/word/2012/wordml" xmlns:w16cex="http://schemas.microsoft.com/office/word/2018/wordml/cex" xmlns:w16cid="http://schemas.microsoft.com/office/word/2016/wordml/cid" xmlns:w16="http://schemas.microsoft.com/office/word/2018/wordml" xmlns:w16du="http://schemas.microsoft.com/office/word/2023/wordml/word16du" xmlns:w16sdtdh="http://schemas.microsoft.com/office/word/2020/wordml/sdtdatahash" xmlns:w16se="http://schemas.microsoft.com/office/word/2015/wordml/symex" xmlns:wpg="http://schemas.microsoft.com/office/word/2010/wordprocessingGroup" xmlns:wpi="http://schemas.microsoft.com/office/word/2010/wordprocessingInk" xmlns:wne="http://schemas.microsoft.com/office/word/2006/wordml" xmlns:wps="http://schemas.microsoft.com/office/word/2010/wordprocessingShape" mc:Ignorable="w14 w15 w16se w16cid w16 w16cex w16sdtdh w16du wp14">
   <w:endnote w:type="separator" w:id="-1">
     <w:p>
       <w:r>
@@ -5184,7 +5142,7 @@
 </file>
 
 <file path=word/footer1.xml><?xml version="1.0" encoding="utf-8"?>
-<w:ftr xmlns:wpc="http://schemas.microsoft.com/office/word/2010/wordprocessingCanvas" xmlns:mc="http://schemas.openxmlformats.org/markup-compatibility/2006" xmlns:o="urn:schemas-microsoft-com:office:office" xmlns:r="http://schemas.openxmlformats.org/officeDocument/2006/relationships" xmlns:m="http://schemas.openxmlformats.org/officeDocument/2006/math" xmlns:v="urn:schemas-microsoft-com:vml" xmlns:wp14="http://schemas.microsoft.com/office/word/2010/wordprocessingDrawing" xmlns:wp="http://schemas.openxmlformats.org/drawingml/2006/wordprocessingDrawing" xmlns:w10="urn:schemas-microsoft-com:office:word" xmlns:w="http://schemas.openxmlformats.org/wordprocessingml/2006/main" xmlns:w14="http://schemas.microsoft.com/office/word/2010/wordml" xmlns:w15="http://schemas.microsoft.com/office/word/2012/wordml" xmlns:wpg="http://schemas.microsoft.com/office/word/2010/wordprocessingGroup" xmlns:wpi="http://schemas.microsoft.com/office/word/2010/wordprocessingInk" xmlns:wne="http://schemas.microsoft.com/office/word/2006/wordml" xmlns:wps="http://schemas.microsoft.com/office/word/2010/wordprocessingShape" mc:Ignorable="w14 w15 wp14">
+<w:ftr xmlns:wpc="http://schemas.microsoft.com/office/word/2010/wordprocessingCanvas" xmlns:cx="http://schemas.microsoft.com/office/drawing/2014/chartex" xmlns:cx1="http://schemas.microsoft.com/office/drawing/2015/9/8/chartex" xmlns:cx2="http://schemas.microsoft.com/office/drawing/2015/10/21/chartex" xmlns:cx3="http://schemas.microsoft.com/office/drawing/2016/5/9/chartex" xmlns:cx4="http://schemas.microsoft.com/office/drawing/2016/5/10/chartex" xmlns:cx5="http://schemas.microsoft.com/office/drawing/2016/5/11/chartex" xmlns:cx6="http://schemas.microsoft.com/office/drawing/2016/5/12/chartex" xmlns:cx7="http://schemas.microsoft.com/office/drawing/2016/5/13/chartex" xmlns:cx8="http://schemas.microsoft.com/office/drawing/2016/5/14/chartex" xmlns:mc="http://schemas.openxmlformats.org/markup-compatibility/2006" xmlns:aink="http://schemas.microsoft.com/office/drawing/2016/ink" xmlns:am3d="http://schemas.microsoft.com/office/drawing/2017/model3d" xmlns:o="urn:schemas-microsoft-com:office:office" xmlns:oel="http://schemas.microsoft.com/office/2019/extlst" xmlns:r="http://schemas.openxmlformats.org/officeDocument/2006/relationships" xmlns:m="http://schemas.openxmlformats.org/officeDocument/2006/math" xmlns:v="urn:schemas-microsoft-com:vml" xmlns:wp14="http://schemas.microsoft.com/office/word/2010/wordprocessingDrawing" xmlns:wp="http://schemas.openxmlformats.org/drawingml/2006/wordprocessingDrawing" xmlns:w10="urn:schemas-microsoft-com:office:word" xmlns:w="http://schemas.openxmlformats.org/wordprocessingml/2006/main" xmlns:w14="http://schemas.microsoft.com/office/word/2010/wordml" xmlns:w15="http://schemas.microsoft.com/office/word/2012/wordml" xmlns:w16cex="http://schemas.microsoft.com/office/word/2018/wordml/cex" xmlns:w16cid="http://schemas.microsoft.com/office/word/2016/wordml/cid" xmlns:w16="http://schemas.microsoft.com/office/word/2018/wordml" xmlns:w16du="http://schemas.microsoft.com/office/word/2023/wordml/word16du" xmlns:w16sdtdh="http://schemas.microsoft.com/office/word/2020/wordml/sdtdatahash" xmlns:w16se="http://schemas.microsoft.com/office/word/2015/wordml/symex" xmlns:wpg="http://schemas.microsoft.com/office/word/2010/wordprocessingGroup" xmlns:wpi="http://schemas.microsoft.com/office/word/2010/wordprocessingInk" xmlns:wne="http://schemas.microsoft.com/office/word/2006/wordml" xmlns:wps="http://schemas.microsoft.com/office/word/2010/wordprocessingShape" mc:Ignorable="w14 w15 w16se w16cid w16 w16cex w16sdtdh w16du wp14">
   <w:p>
     <w:pPr>
       <w:spacing w:before="0"/>
@@ -5329,7 +5287,7 @@
             </wp:anchor>
           </w:drawing>
         </mc:Choice>
-        <mc:Fallback xmlns:cx="http://schemas.microsoft.com/office/drawing/2014/chartex" xmlns:cx1="http://schemas.microsoft.com/office/drawing/2015/9/8/chartex" xmlns:cx2="http://schemas.microsoft.com/office/drawing/2015/10/21/chartex" xmlns:cx3="http://schemas.microsoft.com/office/drawing/2016/5/9/chartex" xmlns:cx4="http://schemas.microsoft.com/office/drawing/2016/5/10/chartex" xmlns:cx5="http://schemas.microsoft.com/office/drawing/2016/5/11/chartex" xmlns:cx6="http://schemas.microsoft.com/office/drawing/2016/5/12/chartex" xmlns:cx7="http://schemas.microsoft.com/office/drawing/2016/5/13/chartex" xmlns:cx8="http://schemas.microsoft.com/office/drawing/2016/5/14/chartex" xmlns:aink="http://schemas.microsoft.com/office/drawing/2016/ink" xmlns:am3d="http://schemas.microsoft.com/office/drawing/2017/model3d" xmlns:oel="http://schemas.microsoft.com/office/2019/extlst" xmlns:w16cex="http://schemas.microsoft.com/office/word/2018/wordml/cex" xmlns:w16cid="http://schemas.microsoft.com/office/word/2016/wordml/cid" xmlns:w16="http://schemas.microsoft.com/office/word/2018/wordml" xmlns:w16du="http://schemas.microsoft.com/office/word/2023/wordml/word16du" xmlns:w16sdtdh="http://schemas.microsoft.com/office/word/2020/wordml/sdtdatahash" xmlns:w16se="http://schemas.microsoft.com/office/word/2015/wordml/symex">
+        <mc:Fallback>
           <w:pict>
             <v:group w14:anchorId="61BC87FB" id="Group 27" o:spid="_x0000_s1026" style="position:absolute;margin-left:0;margin-top:0;width:593.7pt;height:63.75pt;flip:y;z-index:251656192;mso-width-percent:1000;mso-height-percent:900;mso-position-horizontal:center;mso-position-horizontal-relative:page;mso-position-vertical:bottom;mso-position-vertical-relative:page;mso-width-percent:1000;mso-height-percent:900;mso-height-relative:bottom-margin-area" coordorigin="8,9" coordsize="15823,1439" o:gfxdata="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" o:allowincell="f">
               <v:shapetype id="_x0000_t32" coordsize="21600,21600" o:spt="32" o:oned="t" path="m,l21600,21600e" filled="f">
@@ -5408,7 +5366,7 @@
             </wp:anchor>
           </w:drawing>
         </mc:Choice>
-        <mc:Fallback xmlns:cx="http://schemas.microsoft.com/office/drawing/2014/chartex" xmlns:cx1="http://schemas.microsoft.com/office/drawing/2015/9/8/chartex" xmlns:cx2="http://schemas.microsoft.com/office/drawing/2015/10/21/chartex" xmlns:cx3="http://schemas.microsoft.com/office/drawing/2016/5/9/chartex" xmlns:cx4="http://schemas.microsoft.com/office/drawing/2016/5/10/chartex" xmlns:cx5="http://schemas.microsoft.com/office/drawing/2016/5/11/chartex" xmlns:cx6="http://schemas.microsoft.com/office/drawing/2016/5/12/chartex" xmlns:cx7="http://schemas.microsoft.com/office/drawing/2016/5/13/chartex" xmlns:cx8="http://schemas.microsoft.com/office/drawing/2016/5/14/chartex" xmlns:aink="http://schemas.microsoft.com/office/drawing/2016/ink" xmlns:am3d="http://schemas.microsoft.com/office/drawing/2017/model3d" xmlns:oel="http://schemas.microsoft.com/office/2019/extlst" xmlns:w16cex="http://schemas.microsoft.com/office/word/2018/wordml/cex" xmlns:w16cid="http://schemas.microsoft.com/office/word/2016/wordml/cid" xmlns:w16="http://schemas.microsoft.com/office/word/2018/wordml" xmlns:w16du="http://schemas.microsoft.com/office/word/2023/wordml/word16du" xmlns:w16sdtdh="http://schemas.microsoft.com/office/word/2020/wordml/sdtdatahash" xmlns:w16se="http://schemas.microsoft.com/office/word/2015/wordml/symex">
+        <mc:Fallback>
           <w:pict>
             <v:rect w14:anchorId="179F67B8" id="Rectangle 26" o:spid="_x0000_s1026" style="position:absolute;margin-left:38.95pt;margin-top:778.55pt;width:7.15pt;height:62.2pt;z-index:251655168;visibility:visible;mso-wrap-style:square;mso-width-percent:0;mso-height-percent:900;mso-wrap-distance-left:9pt;mso-wrap-distance-top:0;mso-wrap-distance-right:9pt;mso-wrap-distance-bottom:0;mso-position-horizontal:absolute;mso-position-horizontal-relative:page;mso-position-vertical:absolute;mso-position-vertical-relative:page;mso-width-percent:0;mso-height-percent:900;mso-width-relative:page;mso-height-relative:bottom-margin-area;v-text-anchor:top" o:gfxdata="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" fillcolor="#4bacc6" strokecolor="#205867">
               <w10:wrap anchorx="page" anchory="page"/>
@@ -5570,7 +5528,7 @@
             </wp:anchor>
           </w:drawing>
         </mc:Choice>
-        <mc:Fallback xmlns:cx="http://schemas.microsoft.com/office/drawing/2014/chartex" xmlns:cx1="http://schemas.microsoft.com/office/drawing/2015/9/8/chartex" xmlns:cx2="http://schemas.microsoft.com/office/drawing/2015/10/21/chartex" xmlns:cx3="http://schemas.microsoft.com/office/drawing/2016/5/9/chartex" xmlns:cx4="http://schemas.microsoft.com/office/drawing/2016/5/10/chartex" xmlns:cx5="http://schemas.microsoft.com/office/drawing/2016/5/11/chartex" xmlns:cx6="http://schemas.microsoft.com/office/drawing/2016/5/12/chartex" xmlns:cx7="http://schemas.microsoft.com/office/drawing/2016/5/13/chartex" xmlns:cx8="http://schemas.microsoft.com/office/drawing/2016/5/14/chartex" xmlns:aink="http://schemas.microsoft.com/office/drawing/2016/ink" xmlns:am3d="http://schemas.microsoft.com/office/drawing/2017/model3d" xmlns:oel="http://schemas.microsoft.com/office/2019/extlst" xmlns:w16cex="http://schemas.microsoft.com/office/word/2018/wordml/cex" xmlns:w16cid="http://schemas.microsoft.com/office/word/2016/wordml/cid" xmlns:w16="http://schemas.microsoft.com/office/word/2018/wordml" xmlns:w16du="http://schemas.microsoft.com/office/word/2023/wordml/word16du" xmlns:w16sdtdh="http://schemas.microsoft.com/office/word/2020/wordml/sdtdatahash" xmlns:w16se="http://schemas.microsoft.com/office/word/2015/wordml/symex">
+        <mc:Fallback>
           <w:pict>
             <v:rect w14:anchorId="11A91C4F" id="Rectangle 11" o:spid="_x0000_s1026" style="position:absolute;margin-left:549.2pt;margin-top:778.55pt;width:7.15pt;height:62.2pt;z-index:251654144;visibility:visible;mso-wrap-style:square;mso-width-percent:0;mso-height-percent:900;mso-wrap-distance-left:9pt;mso-wrap-distance-top:0;mso-wrap-distance-right:9pt;mso-wrap-distance-bottom:0;mso-position-horizontal:absolute;mso-position-horizontal-relative:page;mso-position-vertical:absolute;mso-position-vertical-relative:page;mso-width-percent:0;mso-height-percent:900;mso-width-relative:page;mso-height-relative:bottom-margin-area;v-text-anchor:top" o:gfxdata="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" fillcolor="#4bacc6" strokecolor="#205867">
               <w10:wrap anchorx="page" anchory="page"/>
@@ -5592,7 +5550,7 @@
 </file>
 
 <file path=word/footnotes.xml><?xml version="1.0" encoding="utf-8"?>
-<w:footnotes xmlns:wpc="http://schemas.microsoft.com/office/word/2010/wordprocessingCanvas" xmlns:mc="http://schemas.openxmlformats.org/markup-compatibility/2006" xmlns:o="urn:schemas-microsoft-com:office:office" xmlns:r="http://schemas.openxmlformats.org/officeDocument/2006/relationships" xmlns:m="http://schemas.openxmlformats.org/officeDocument/2006/math" xmlns:v="urn:schemas-microsoft-com:vml" xmlns:wp14="http://schemas.microsoft.com/office/word/2010/wordprocessingDrawing" xmlns:wp="http://schemas.openxmlformats.org/drawingml/2006/wordprocessingDrawing" xmlns:w10="urn:schemas-microsoft-com:office:word" xmlns:w="http://schemas.openxmlformats.org/wordprocessingml/2006/main" xmlns:w14="http://schemas.microsoft.com/office/word/2010/wordml" xmlns:w15="http://schemas.microsoft.com/office/word/2012/wordml" xmlns:wpg="http://schemas.microsoft.com/office/word/2010/wordprocessingGroup" xmlns:wpi="http://schemas.microsoft.com/office/word/2010/wordprocessingInk" xmlns:wne="http://schemas.microsoft.com/office/word/2006/wordml" xmlns:wps="http://schemas.microsoft.com/office/word/2010/wordprocessingShape" mc:Ignorable="w14 w15 wp14">
+<w:footnotes xmlns:wpc="http://schemas.microsoft.com/office/word/2010/wordprocessingCanvas" xmlns:cx="http://schemas.microsoft.com/office/drawing/2014/chartex" xmlns:cx1="http://schemas.microsoft.com/office/drawing/2015/9/8/chartex" xmlns:cx2="http://schemas.microsoft.com/office/drawing/2015/10/21/chartex" xmlns:cx3="http://schemas.microsoft.com/office/drawing/2016/5/9/chartex" xmlns:cx4="http://schemas.microsoft.com/office/drawing/2016/5/10/chartex" xmlns:cx5="http://schemas.microsoft.com/office/drawing/2016/5/11/chartex" xmlns:cx6="http://schemas.microsoft.com/office/drawing/2016/5/12/chartex" xmlns:cx7="http://schemas.microsoft.com/office/drawing/2016/5/13/chartex" xmlns:cx8="http://schemas.microsoft.com/office/drawing/2016/5/14/chartex" xmlns:mc="http://schemas.openxmlformats.org/markup-compatibility/2006" xmlns:aink="http://schemas.microsoft.com/office/drawing/2016/ink" xmlns:am3d="http://schemas.microsoft.com/office/drawing/2017/model3d" xmlns:o="urn:schemas-microsoft-com:office:office" xmlns:oel="http://schemas.microsoft.com/office/2019/extlst" xmlns:r="http://schemas.openxmlformats.org/officeDocument/2006/relationships" xmlns:m="http://schemas.openxmlformats.org/officeDocument/2006/math" xmlns:v="urn:schemas-microsoft-com:vml" xmlns:wp14="http://schemas.microsoft.com/office/word/2010/wordprocessingDrawing" xmlns:wp="http://schemas.openxmlformats.org/drawingml/2006/wordprocessingDrawing" xmlns:w10="urn:schemas-microsoft-com:office:word" xmlns:w="http://schemas.openxmlformats.org/wordprocessingml/2006/main" xmlns:w14="http://schemas.microsoft.com/office/word/2010/wordml" xmlns:w15="http://schemas.microsoft.com/office/word/2012/wordml" xmlns:w16cex="http://schemas.microsoft.com/office/word/2018/wordml/cex" xmlns:w16cid="http://schemas.microsoft.com/office/word/2016/wordml/cid" xmlns:w16="http://schemas.microsoft.com/office/word/2018/wordml" xmlns:w16du="http://schemas.microsoft.com/office/word/2023/wordml/word16du" xmlns:w16sdtdh="http://schemas.microsoft.com/office/word/2020/wordml/sdtdatahash" xmlns:w16se="http://schemas.microsoft.com/office/word/2015/wordml/symex" xmlns:wpg="http://schemas.microsoft.com/office/word/2010/wordprocessingGroup" xmlns:wpi="http://schemas.microsoft.com/office/word/2010/wordprocessingInk" xmlns:wne="http://schemas.microsoft.com/office/word/2006/wordml" xmlns:wps="http://schemas.microsoft.com/office/word/2010/wordprocessingShape" mc:Ignorable="w14 w15 w16se w16cid w16 w16cex w16sdtdh w16du wp14">
   <w:footnote w:type="separator" w:id="-1">
     <w:p>
       <w:r>
@@ -5613,7 +5571,7 @@
 </file>
 
 <file path=word/header1.xml><?xml version="1.0" encoding="utf-8"?>
-<w:hdr xmlns:wpc="http://schemas.microsoft.com/office/word/2010/wordprocessingCanvas" xmlns:mc="http://schemas.openxmlformats.org/markup-compatibility/2006" xmlns:o="urn:schemas-microsoft-com:office:office" xmlns:r="http://schemas.openxmlformats.org/officeDocument/2006/relationships" xmlns:m="http://schemas.openxmlformats.org/officeDocument/2006/math" xmlns:v="urn:schemas-microsoft-com:vml" xmlns:wp14="http://schemas.microsoft.com/office/word/2010/wordprocessingDrawing" xmlns:wp="http://schemas.openxmlformats.org/drawingml/2006/wordprocessingDrawing" xmlns:w10="urn:schemas-microsoft-com:office:word" xmlns:w="http://schemas.openxmlformats.org/wordprocessingml/2006/main" xmlns:w14="http://schemas.microsoft.com/office/word/2010/wordml" xmlns:w15="http://schemas.microsoft.com/office/word/2012/wordml" xmlns:wpg="http://schemas.microsoft.com/office/word/2010/wordprocessingGroup" xmlns:wpi="http://schemas.microsoft.com/office/word/2010/wordprocessingInk" xmlns:wne="http://schemas.microsoft.com/office/word/2006/wordml" xmlns:wps="http://schemas.microsoft.com/office/word/2010/wordprocessingShape" mc:Ignorable="w14 w15 wp14">
+<w:hdr xmlns:wpc="http://schemas.microsoft.com/office/word/2010/wordprocessingCanvas" xmlns:cx="http://schemas.microsoft.com/office/drawing/2014/chartex" xmlns:cx1="http://schemas.microsoft.com/office/drawing/2015/9/8/chartex" xmlns:cx2="http://schemas.microsoft.com/office/drawing/2015/10/21/chartex" xmlns:cx3="http://schemas.microsoft.com/office/drawing/2016/5/9/chartex" xmlns:cx4="http://schemas.microsoft.com/office/drawing/2016/5/10/chartex" xmlns:cx5="http://schemas.microsoft.com/office/drawing/2016/5/11/chartex" xmlns:cx6="http://schemas.microsoft.com/office/drawing/2016/5/12/chartex" xmlns:cx7="http://schemas.microsoft.com/office/drawing/2016/5/13/chartex" xmlns:cx8="http://schemas.microsoft.com/office/drawing/2016/5/14/chartex" xmlns:mc="http://schemas.openxmlformats.org/markup-compatibility/2006" xmlns:aink="http://schemas.microsoft.com/office/drawing/2016/ink" xmlns:am3d="http://schemas.microsoft.com/office/drawing/2017/model3d" xmlns:o="urn:schemas-microsoft-com:office:office" xmlns:oel="http://schemas.microsoft.com/office/2019/extlst" xmlns:r="http://schemas.openxmlformats.org/officeDocument/2006/relationships" xmlns:m="http://schemas.openxmlformats.org/officeDocument/2006/math" xmlns:v="urn:schemas-microsoft-com:vml" xmlns:wp14="http://schemas.microsoft.com/office/word/2010/wordprocessingDrawing" xmlns:wp="http://schemas.openxmlformats.org/drawingml/2006/wordprocessingDrawing" xmlns:w10="urn:schemas-microsoft-com:office:word" xmlns:w="http://schemas.openxmlformats.org/wordprocessingml/2006/main" xmlns:w14="http://schemas.microsoft.com/office/word/2010/wordml" xmlns:w15="http://schemas.microsoft.com/office/word/2012/wordml" xmlns:w16cex="http://schemas.microsoft.com/office/word/2018/wordml/cex" xmlns:w16cid="http://schemas.microsoft.com/office/word/2016/wordml/cid" xmlns:w16="http://schemas.microsoft.com/office/word/2018/wordml" xmlns:w16du="http://schemas.microsoft.com/office/word/2023/wordml/word16du" xmlns:w16sdtdh="http://schemas.microsoft.com/office/word/2020/wordml/sdtdatahash" xmlns:w16se="http://schemas.microsoft.com/office/word/2015/wordml/symex" xmlns:wpg="http://schemas.microsoft.com/office/word/2010/wordprocessingGroup" xmlns:wpi="http://schemas.microsoft.com/office/word/2010/wordprocessingInk" xmlns:wne="http://schemas.microsoft.com/office/word/2006/wordml" xmlns:wps="http://schemas.microsoft.com/office/word/2010/wordprocessingShape" mc:Ignorable="w14 w15 w16se w16cid w16 w16cex w16sdtdh w16du wp14">
   <w:p>
     <w:pPr>
       <w:pStyle w:val="Encabezado"/>
@@ -5819,7 +5777,7 @@
             </wp:anchor>
           </w:drawing>
         </mc:Choice>
-        <mc:Fallback xmlns:cx="http://schemas.microsoft.com/office/drawing/2014/chartex" xmlns:cx1="http://schemas.microsoft.com/office/drawing/2015/9/8/chartex" xmlns:cx2="http://schemas.microsoft.com/office/drawing/2015/10/21/chartex" xmlns:cx3="http://schemas.microsoft.com/office/drawing/2016/5/9/chartex" xmlns:cx4="http://schemas.microsoft.com/office/drawing/2016/5/10/chartex" xmlns:cx5="http://schemas.microsoft.com/office/drawing/2016/5/11/chartex" xmlns:cx6="http://schemas.microsoft.com/office/drawing/2016/5/12/chartex" xmlns:cx7="http://schemas.microsoft.com/office/drawing/2016/5/13/chartex" xmlns:cx8="http://schemas.microsoft.com/office/drawing/2016/5/14/chartex" xmlns:aink="http://schemas.microsoft.com/office/drawing/2016/ink" xmlns:am3d="http://schemas.microsoft.com/office/drawing/2017/model3d" xmlns:oel="http://schemas.microsoft.com/office/2019/extlst" xmlns:w16cex="http://schemas.microsoft.com/office/word/2018/wordml/cex" xmlns:w16cid="http://schemas.microsoft.com/office/word/2016/wordml/cid" xmlns:w16="http://schemas.microsoft.com/office/word/2018/wordml" xmlns:w16du="http://schemas.microsoft.com/office/word/2023/wordml/word16du" xmlns:w16sdtdh="http://schemas.microsoft.com/office/word/2020/wordml/sdtdatahash" xmlns:w16se="http://schemas.microsoft.com/office/word/2015/wordml/symex">
+        <mc:Fallback>
           <w:pict>
             <v:rect w14:anchorId="64B0CACC" id="Rectangle 41" o:spid="_x0000_s1026" style="position:absolute;margin-left:39.3pt;margin-top:.4pt;width:7.15pt;height:62.95pt;z-index:251659264;visibility:visible;mso-wrap-style:square;mso-width-percent:0;mso-height-percent:900;mso-wrap-distance-left:9pt;mso-wrap-distance-top:0;mso-wrap-distance-right:9pt;mso-wrap-distance-bottom:0;mso-position-horizontal:absolute;mso-position-horizontal-relative:page;mso-position-vertical:absolute;mso-position-vertical-relative:page;mso-width-percent:0;mso-height-percent:900;mso-width-relative:page;mso-height-relative:bottom-margin-area;v-text-anchor:top" o:gfxdata="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" fillcolor="#4bacc6" strokecolor="#205867">
               <w10:wrap anchorx="page" anchory="page"/>
@@ -5892,7 +5850,7 @@
             </wp:anchor>
           </w:drawing>
         </mc:Choice>
-        <mc:Fallback xmlns:cx="http://schemas.microsoft.com/office/drawing/2014/chartex" xmlns:cx1="http://schemas.microsoft.com/office/drawing/2015/9/8/chartex" xmlns:cx2="http://schemas.microsoft.com/office/drawing/2015/10/21/chartex" xmlns:cx3="http://schemas.microsoft.com/office/drawing/2016/5/9/chartex" xmlns:cx4="http://schemas.microsoft.com/office/drawing/2016/5/10/chartex" xmlns:cx5="http://schemas.microsoft.com/office/drawing/2016/5/11/chartex" xmlns:cx6="http://schemas.microsoft.com/office/drawing/2016/5/12/chartex" xmlns:cx7="http://schemas.microsoft.com/office/drawing/2016/5/13/chartex" xmlns:cx8="http://schemas.microsoft.com/office/drawing/2016/5/14/chartex" xmlns:aink="http://schemas.microsoft.com/office/drawing/2016/ink" xmlns:am3d="http://schemas.microsoft.com/office/drawing/2017/model3d" xmlns:oel="http://schemas.microsoft.com/office/2019/extlst" xmlns:w16cex="http://schemas.microsoft.com/office/word/2018/wordml/cex" xmlns:w16cid="http://schemas.microsoft.com/office/word/2016/wordml/cid" xmlns:w16="http://schemas.microsoft.com/office/word/2018/wordml" xmlns:w16du="http://schemas.microsoft.com/office/word/2023/wordml/word16du" xmlns:w16sdtdh="http://schemas.microsoft.com/office/word/2020/wordml/sdtdatahash" xmlns:w16se="http://schemas.microsoft.com/office/word/2015/wordml/symex">
+        <mc:Fallback>
           <w:pict>
             <v:rect w14:anchorId="61D8C4C2" id="Rectangle 34" o:spid="_x0000_s1026" style="position:absolute;margin-left:549.6pt;margin-top:.4pt;width:7.15pt;height:62.95pt;z-index:251657216;visibility:visible;mso-wrap-style:square;mso-width-percent:0;mso-height-percent:900;mso-wrap-distance-left:9pt;mso-wrap-distance-top:0;mso-wrap-distance-right:9pt;mso-wrap-distance-bottom:0;mso-position-horizontal:absolute;mso-position-horizontal-relative:page;mso-position-vertical:absolute;mso-position-vertical-relative:page;mso-width-percent:0;mso-height-percent:900;mso-width-relative:page;mso-height-relative:bottom-margin-area;v-text-anchor:top" o:gfxdata="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" fillcolor="#4bacc6" strokecolor="#205867">
               <w10:wrap anchorx="page" anchory="page"/>
@@ -6023,7 +5981,7 @@
             </wp:anchor>
           </w:drawing>
         </mc:Choice>
-        <mc:Fallback xmlns:cx="http://schemas.microsoft.com/office/drawing/2014/chartex" xmlns:cx1="http://schemas.microsoft.com/office/drawing/2015/9/8/chartex" xmlns:cx2="http://schemas.microsoft.com/office/drawing/2015/10/21/chartex" xmlns:cx3="http://schemas.microsoft.com/office/drawing/2016/5/9/chartex" xmlns:cx4="http://schemas.microsoft.com/office/drawing/2016/5/10/chartex" xmlns:cx5="http://schemas.microsoft.com/office/drawing/2016/5/11/chartex" xmlns:cx6="http://schemas.microsoft.com/office/drawing/2016/5/12/chartex" xmlns:cx7="http://schemas.microsoft.com/office/drawing/2016/5/13/chartex" xmlns:cx8="http://schemas.microsoft.com/office/drawing/2016/5/14/chartex" xmlns:aink="http://schemas.microsoft.com/office/drawing/2016/ink" xmlns:am3d="http://schemas.microsoft.com/office/drawing/2017/model3d" xmlns:oel="http://schemas.microsoft.com/office/2019/extlst" xmlns:w16cex="http://schemas.microsoft.com/office/word/2018/wordml/cex" xmlns:w16cid="http://schemas.microsoft.com/office/word/2016/wordml/cid" xmlns:w16="http://schemas.microsoft.com/office/word/2018/wordml" xmlns:w16du="http://schemas.microsoft.com/office/word/2023/wordml/word16du" xmlns:w16sdtdh="http://schemas.microsoft.com/office/word/2020/wordml/sdtdatahash" xmlns:w16se="http://schemas.microsoft.com/office/word/2015/wordml/symex">
+        <mc:Fallback>
           <w:pict>
             <v:group w14:anchorId="2144DB47" id="Group 35" o:spid="_x0000_s1026" style="position:absolute;margin-left:0;margin-top:0;width:593.5pt;height:64.2pt;z-index:251658240;mso-width-percent:1000;mso-position-horizontal:center;mso-position-horizontal-relative:page;mso-position-vertical:top;mso-position-vertical-relative:page;mso-width-percent:1000;mso-height-relative:top-margin-area" coordorigin="8,9" coordsize="15823,1439" o:gfxdata="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">
               <v:shapetype id="_x0000_t32" coordsize="21600,21600" o:spt="32" o:oned="t" path="m,l21600,21600e" filled="f">
@@ -6039,15 +5997,7 @@
       </mc:AlternateContent>
     </w:r>
     <w:r>
-      <w:t xml:space="preserve">Vesta </w:t>
-    </w:r>
-    <w:proofErr w:type="spellStart"/>
-    <w:r>
-      <w:t>Risk</w:t>
-    </w:r>
-    <w:proofErr w:type="spellEnd"/>
-    <w:r>
-      <w:t xml:space="preserve"> Manager</w:t>
+      <w:t>Vesta Risk Manager</w:t>
     </w:r>
     <w:r>
       <w:tab/>
@@ -6057,8 +6007,8 @@
 </file>
 
 <file path=word/numbering.xml><?xml version="1.0" encoding="utf-8"?>
-<w:numbering xmlns:wpc="http://schemas.microsoft.com/office/word/2010/wordprocessingCanvas" xmlns:mc="http://schemas.openxmlformats.org/markup-compatibility/2006" xmlns:o="urn:schemas-microsoft-com:office:office" xmlns:r="http://schemas.openxmlformats.org/officeDocument/2006/relationships" xmlns:m="http://schemas.openxmlformats.org/officeDocument/2006/math" xmlns:v="urn:schemas-microsoft-com:vml" xmlns:wp14="http://schemas.microsoft.com/office/word/2010/wordprocessingDrawing" xmlns:wp="http://schemas.openxmlformats.org/drawingml/2006/wordprocessingDrawing" xmlns:w10="urn:schemas-microsoft-com:office:word" xmlns:w="http://schemas.openxmlformats.org/wordprocessingml/2006/main" xmlns:w14="http://schemas.microsoft.com/office/word/2010/wordml" xmlns:w15="http://schemas.microsoft.com/office/word/2012/wordml" xmlns:wpg="http://schemas.microsoft.com/office/word/2010/wordprocessingGroup" xmlns:wpi="http://schemas.microsoft.com/office/word/2010/wordprocessingInk" xmlns:wne="http://schemas.microsoft.com/office/word/2006/wordml" xmlns:wps="http://schemas.microsoft.com/office/word/2010/wordprocessingShape" mc:Ignorable="w14 w15 wp14">
-  <w:abstractNum w:abstractNumId="0">
+<w:numbering xmlns:wpc="http://schemas.microsoft.com/office/word/2010/wordprocessingCanvas" xmlns:cx="http://schemas.microsoft.com/office/drawing/2014/chartex" xmlns:cx1="http://schemas.microsoft.com/office/drawing/2015/9/8/chartex" xmlns:cx2="http://schemas.microsoft.com/office/drawing/2015/10/21/chartex" xmlns:cx3="http://schemas.microsoft.com/office/drawing/2016/5/9/chartex" xmlns:cx4="http://schemas.microsoft.com/office/drawing/2016/5/10/chartex" xmlns:cx5="http://schemas.microsoft.com/office/drawing/2016/5/11/chartex" xmlns:cx6="http://schemas.microsoft.com/office/drawing/2016/5/12/chartex" xmlns:cx7="http://schemas.microsoft.com/office/drawing/2016/5/13/chartex" xmlns:cx8="http://schemas.microsoft.com/office/drawing/2016/5/14/chartex" xmlns:mc="http://schemas.openxmlformats.org/markup-compatibility/2006" xmlns:aink="http://schemas.microsoft.com/office/drawing/2016/ink" xmlns:am3d="http://schemas.microsoft.com/office/drawing/2017/model3d" xmlns:o="urn:schemas-microsoft-com:office:office" xmlns:oel="http://schemas.microsoft.com/office/2019/extlst" xmlns:r="http://schemas.openxmlformats.org/officeDocument/2006/relationships" xmlns:m="http://schemas.openxmlformats.org/officeDocument/2006/math" xmlns:v="urn:schemas-microsoft-com:vml" xmlns:wp14="http://schemas.microsoft.com/office/word/2010/wordprocessingDrawing" xmlns:wp="http://schemas.openxmlformats.org/drawingml/2006/wordprocessingDrawing" xmlns:w10="urn:schemas-microsoft-com:office:word" xmlns:w="http://schemas.openxmlformats.org/wordprocessingml/2006/main" xmlns:w14="http://schemas.microsoft.com/office/word/2010/wordml" xmlns:w15="http://schemas.microsoft.com/office/word/2012/wordml" xmlns:w16cex="http://schemas.microsoft.com/office/word/2018/wordml/cex" xmlns:w16cid="http://schemas.microsoft.com/office/word/2016/wordml/cid" xmlns:w16="http://schemas.microsoft.com/office/word/2018/wordml" xmlns:w16du="http://schemas.microsoft.com/office/word/2023/wordml/word16du" xmlns:w16sdtdh="http://schemas.microsoft.com/office/word/2020/wordml/sdtdatahash" xmlns:w16se="http://schemas.microsoft.com/office/word/2015/wordml/symex" xmlns:wpg="http://schemas.microsoft.com/office/word/2010/wordprocessingGroup" xmlns:wpi="http://schemas.microsoft.com/office/word/2010/wordprocessingInk" xmlns:wne="http://schemas.microsoft.com/office/word/2006/wordml" xmlns:wps="http://schemas.microsoft.com/office/word/2010/wordprocessingShape" mc:Ignorable="w14 w15 w16se w16cid w16 w16cex w16sdtdh w16du wp14">
+  <w:abstractNum w:abstractNumId="0" w15:restartNumberingAfterBreak="0">
     <w:nsid w:val="00000003"/>
     <w:multiLevelType w:val="multilevel"/>
     <w:tmpl w:val="00000003"/>
@@ -6216,7 +6166,7 @@
       </w:rPr>
     </w:lvl>
   </w:abstractNum>
-  <w:abstractNum w:abstractNumId="1">
+  <w:abstractNum w:abstractNumId="1" w15:restartNumberingAfterBreak="0">
     <w:nsid w:val="00000004"/>
     <w:multiLevelType w:val="multilevel"/>
     <w:tmpl w:val="796A7516"/>
@@ -6374,7 +6324,7 @@
       </w:rPr>
     </w:lvl>
   </w:abstractNum>
-  <w:abstractNum w:abstractNumId="2">
+  <w:abstractNum w:abstractNumId="2" w15:restartNumberingAfterBreak="0">
     <w:nsid w:val="00000005"/>
     <w:multiLevelType w:val="multilevel"/>
     <w:tmpl w:val="00000005"/>
@@ -6532,7 +6482,7 @@
       </w:rPr>
     </w:lvl>
   </w:abstractNum>
-  <w:abstractNum w:abstractNumId="3">
+  <w:abstractNum w:abstractNumId="3" w15:restartNumberingAfterBreak="0">
     <w:nsid w:val="00000006"/>
     <w:multiLevelType w:val="multilevel"/>
     <w:tmpl w:val="00000006"/>
@@ -6690,7 +6640,7 @@
       </w:rPr>
     </w:lvl>
   </w:abstractNum>
-  <w:abstractNum w:abstractNumId="4">
+  <w:abstractNum w:abstractNumId="4" w15:restartNumberingAfterBreak="0">
     <w:nsid w:val="11EC450D"/>
     <w:multiLevelType w:val="hybridMultilevel"/>
     <w:tmpl w:val="8D1847A2"/>
@@ -6803,7 +6753,7 @@
       </w:rPr>
     </w:lvl>
   </w:abstractNum>
-  <w:abstractNum w:abstractNumId="5">
+  <w:abstractNum w:abstractNumId="5" w15:restartNumberingAfterBreak="0">
     <w:nsid w:val="255F5799"/>
     <w:multiLevelType w:val="hybridMultilevel"/>
     <w:tmpl w:val="B8F40458"/>
@@ -6889,7 +6839,7 @@
       </w:pPr>
     </w:lvl>
   </w:abstractNum>
-  <w:abstractNum w:abstractNumId="6">
+  <w:abstractNum w:abstractNumId="6" w15:restartNumberingAfterBreak="0">
     <w:nsid w:val="34444627"/>
     <w:multiLevelType w:val="hybridMultilevel"/>
     <w:tmpl w:val="94E24506"/>
@@ -7003,7 +6953,7 @@
       </w:rPr>
     </w:lvl>
   </w:abstractNum>
-  <w:abstractNum w:abstractNumId="7">
+  <w:abstractNum w:abstractNumId="7" w15:restartNumberingAfterBreak="0">
     <w:nsid w:val="35750741"/>
     <w:multiLevelType w:val="hybridMultilevel"/>
     <w:tmpl w:val="21F64A74"/>
@@ -7116,7 +7066,7 @@
       </w:rPr>
     </w:lvl>
   </w:abstractNum>
-  <w:abstractNum w:abstractNumId="8">
+  <w:abstractNum w:abstractNumId="8" w15:restartNumberingAfterBreak="0">
     <w:nsid w:val="440D6D82"/>
     <w:multiLevelType w:val="hybridMultilevel"/>
     <w:tmpl w:val="BB8EE76E"/>
@@ -7229,7 +7179,7 @@
       </w:rPr>
     </w:lvl>
   </w:abstractNum>
-  <w:abstractNum w:abstractNumId="9">
+  <w:abstractNum w:abstractNumId="9" w15:restartNumberingAfterBreak="0">
     <w:nsid w:val="487036EC"/>
     <w:multiLevelType w:val="hybridMultilevel"/>
     <w:tmpl w:val="BDFE724A"/>
@@ -7315,7 +7265,7 @@
       </w:pPr>
     </w:lvl>
   </w:abstractNum>
-  <w:abstractNum w:abstractNumId="10">
+  <w:abstractNum w:abstractNumId="10" w15:restartNumberingAfterBreak="0">
     <w:nsid w:val="4BC87B65"/>
     <w:multiLevelType w:val="singleLevel"/>
     <w:tmpl w:val="8072114E"/>
@@ -7336,7 +7286,7 @@
       </w:rPr>
     </w:lvl>
   </w:abstractNum>
-  <w:abstractNum w:abstractNumId="11">
+  <w:abstractNum w:abstractNumId="11" w15:restartNumberingAfterBreak="0">
     <w:nsid w:val="52D90BB8"/>
     <w:multiLevelType w:val="hybridMultilevel"/>
     <w:tmpl w:val="1D2461DE"/>
@@ -7450,7 +7400,120 @@
       </w:rPr>
     </w:lvl>
   </w:abstractNum>
-  <w:abstractNum w:abstractNumId="12">
+  <w:abstractNum w:abstractNumId="12" w15:restartNumberingAfterBreak="0">
+    <w:nsid w:val="58905106"/>
+    <w:multiLevelType w:val="hybridMultilevel"/>
+    <w:tmpl w:val="349E1EEE"/>
+    <w:lvl w:ilvl="0" w:tplc="2C0A0001">
+      <w:start w:val="1"/>
+      <w:numFmt w:val="bullet"/>
+      <w:lvlText w:val=""/>
+      <w:lvlJc w:val="left"/>
+      <w:pPr>
+        <w:ind w:left="720" w:hanging="360"/>
+      </w:pPr>
+      <w:rPr>
+        <w:rFonts w:ascii="Symbol" w:hAnsi="Symbol" w:hint="default"/>
+      </w:rPr>
+    </w:lvl>
+    <w:lvl w:ilvl="1" w:tplc="2C0A0003" w:tentative="1">
+      <w:start w:val="1"/>
+      <w:numFmt w:val="bullet"/>
+      <w:lvlText w:val="o"/>
+      <w:lvlJc w:val="left"/>
+      <w:pPr>
+        <w:ind w:left="1440" w:hanging="360"/>
+      </w:pPr>
+      <w:rPr>
+        <w:rFonts w:ascii="Courier New" w:hAnsi="Courier New" w:cs="Courier New" w:hint="default"/>
+      </w:rPr>
+    </w:lvl>
+    <w:lvl w:ilvl="2" w:tplc="2C0A0005" w:tentative="1">
+      <w:start w:val="1"/>
+      <w:numFmt w:val="bullet"/>
+      <w:lvlText w:val=""/>
+      <w:lvlJc w:val="left"/>
+      <w:pPr>
+        <w:ind w:left="2160" w:hanging="360"/>
+      </w:pPr>
+      <w:rPr>
+        <w:rFonts w:ascii="Wingdings" w:hAnsi="Wingdings" w:hint="default"/>
+      </w:rPr>
+    </w:lvl>
+    <w:lvl w:ilvl="3" w:tplc="2C0A0001" w:tentative="1">
+      <w:start w:val="1"/>
+      <w:numFmt w:val="bullet"/>
+      <w:lvlText w:val=""/>
+      <w:lvlJc w:val="left"/>
+      <w:pPr>
+        <w:ind w:left="2880" w:hanging="360"/>
+      </w:pPr>
+      <w:rPr>
+        <w:rFonts w:ascii="Symbol" w:hAnsi="Symbol" w:hint="default"/>
+      </w:rPr>
+    </w:lvl>
+    <w:lvl w:ilvl="4" w:tplc="2C0A0003" w:tentative="1">
+      <w:start w:val="1"/>
+      <w:numFmt w:val="bullet"/>
+      <w:lvlText w:val="o"/>
+      <w:lvlJc w:val="left"/>
+      <w:pPr>
+        <w:ind w:left="3600" w:hanging="360"/>
+      </w:pPr>
+      <w:rPr>
+        <w:rFonts w:ascii="Courier New" w:hAnsi="Courier New" w:cs="Courier New" w:hint="default"/>
+      </w:rPr>
+    </w:lvl>
+    <w:lvl w:ilvl="5" w:tplc="2C0A0005" w:tentative="1">
+      <w:start w:val="1"/>
+      <w:numFmt w:val="bullet"/>
+      <w:lvlText w:val=""/>
+      <w:lvlJc w:val="left"/>
+      <w:pPr>
+        <w:ind w:left="4320" w:hanging="360"/>
+      </w:pPr>
+      <w:rPr>
+        <w:rFonts w:ascii="Wingdings" w:hAnsi="Wingdings" w:hint="default"/>
+      </w:rPr>
+    </w:lvl>
+    <w:lvl w:ilvl="6" w:tplc="2C0A0001" w:tentative="1">
+      <w:start w:val="1"/>
+      <w:numFmt w:val="bullet"/>
+      <w:lvlText w:val=""/>
+      <w:lvlJc w:val="left"/>
+      <w:pPr>
+        <w:ind w:left="5040" w:hanging="360"/>
+      </w:pPr>
+      <w:rPr>
+        <w:rFonts w:ascii="Symbol" w:hAnsi="Symbol" w:hint="default"/>
+      </w:rPr>
+    </w:lvl>
+    <w:lvl w:ilvl="7" w:tplc="2C0A0003" w:tentative="1">
+      <w:start w:val="1"/>
+      <w:numFmt w:val="bullet"/>
+      <w:lvlText w:val="o"/>
+      <w:lvlJc w:val="left"/>
+      <w:pPr>
+        <w:ind w:left="5760" w:hanging="360"/>
+      </w:pPr>
+      <w:rPr>
+        <w:rFonts w:ascii="Courier New" w:hAnsi="Courier New" w:cs="Courier New" w:hint="default"/>
+      </w:rPr>
+    </w:lvl>
+    <w:lvl w:ilvl="8" w:tplc="2C0A0005" w:tentative="1">
+      <w:start w:val="1"/>
+      <w:numFmt w:val="bullet"/>
+      <w:lvlText w:val=""/>
+      <w:lvlJc w:val="left"/>
+      <w:pPr>
+        <w:ind w:left="6480" w:hanging="360"/>
+      </w:pPr>
+      <w:rPr>
+        <w:rFonts w:ascii="Wingdings" w:hAnsi="Wingdings" w:hint="default"/>
+      </w:rPr>
+    </w:lvl>
+  </w:abstractNum>
+  <w:abstractNum w:abstractNumId="13" w15:restartNumberingAfterBreak="0">
     <w:nsid w:val="708E589C"/>
     <w:multiLevelType w:val="multilevel"/>
     <w:tmpl w:val="381042DE"/>
@@ -7590,7 +7653,7 @@
       </w:rPr>
     </w:lvl>
   </w:abstractNum>
-  <w:abstractNum w:abstractNumId="13">
+  <w:abstractNum w:abstractNumId="14" w15:restartNumberingAfterBreak="0">
     <w:nsid w:val="7DD64906"/>
     <w:multiLevelType w:val="hybridMultilevel"/>
     <w:tmpl w:val="795E7434"/>
@@ -7703,59 +7766,62 @@
       </w:rPr>
     </w:lvl>
   </w:abstractNum>
-  <w:num w:numId="1">
+  <w:num w:numId="1" w16cid:durableId="1945530453">
     <w:abstractNumId w:val="5"/>
   </w:num>
-  <w:num w:numId="2">
+  <w:num w:numId="2" w16cid:durableId="728115055">
     <w:abstractNumId w:val="9"/>
   </w:num>
-  <w:num w:numId="3">
+  <w:num w:numId="3" w16cid:durableId="1293707907">
     <w:abstractNumId w:val="9"/>
   </w:num>
-  <w:num w:numId="4">
+  <w:num w:numId="4" w16cid:durableId="1943683259">
     <w:abstractNumId w:val="9"/>
   </w:num>
-  <w:num w:numId="5">
+  <w:num w:numId="5" w16cid:durableId="2028671856">
     <w:abstractNumId w:val="1"/>
   </w:num>
-  <w:num w:numId="6">
+  <w:num w:numId="6" w16cid:durableId="1791246507">
     <w:abstractNumId w:val="2"/>
   </w:num>
-  <w:num w:numId="7">
+  <w:num w:numId="7" w16cid:durableId="647052252">
     <w:abstractNumId w:val="3"/>
   </w:num>
-  <w:num w:numId="8">
+  <w:num w:numId="8" w16cid:durableId="1159538936">
     <w:abstractNumId w:val="0"/>
   </w:num>
-  <w:num w:numId="9">
-    <w:abstractNumId w:val="12"/>
-  </w:num>
-  <w:num w:numId="10">
+  <w:num w:numId="9" w16cid:durableId="2097048492">
     <w:abstractNumId w:val="13"/>
   </w:num>
-  <w:num w:numId="11">
+  <w:num w:numId="10" w16cid:durableId="1762332313">
+    <w:abstractNumId w:val="14"/>
+  </w:num>
+  <w:num w:numId="11" w16cid:durableId="1196119676">
     <w:abstractNumId w:val="4"/>
   </w:num>
-  <w:num w:numId="12">
+  <w:num w:numId="12" w16cid:durableId="930893263">
     <w:abstractNumId w:val="11"/>
   </w:num>
-  <w:num w:numId="13">
+  <w:num w:numId="13" w16cid:durableId="900872451">
     <w:abstractNumId w:val="10"/>
   </w:num>
-  <w:num w:numId="14">
+  <w:num w:numId="14" w16cid:durableId="1557274052">
     <w:abstractNumId w:val="6"/>
   </w:num>
-  <w:num w:numId="15">
+  <w:num w:numId="15" w16cid:durableId="986469922">
     <w:abstractNumId w:val="7"/>
   </w:num>
-  <w:num w:numId="16">
+  <w:num w:numId="16" w16cid:durableId="1525901656">
     <w:abstractNumId w:val="8"/>
+  </w:num>
+  <w:num w:numId="17" w16cid:durableId="1682507694">
+    <w:abstractNumId w:val="12"/>
   </w:num>
 </w:numbering>
 </file>
 
 <file path=word/styles.xml><?xml version="1.0" encoding="utf-8"?>
-<w:styles xmlns:mc="http://schemas.openxmlformats.org/markup-compatibility/2006" xmlns:r="http://schemas.openxmlformats.org/officeDocument/2006/relationships" xmlns:w="http://schemas.openxmlformats.org/wordprocessingml/2006/main" xmlns:w14="http://schemas.microsoft.com/office/word/2010/wordml" xmlns:w15="http://schemas.microsoft.com/office/word/2012/wordml" mc:Ignorable="w14 w15">
+<w:styles xmlns:mc="http://schemas.openxmlformats.org/markup-compatibility/2006" xmlns:r="http://schemas.openxmlformats.org/officeDocument/2006/relationships" xmlns:w="http://schemas.openxmlformats.org/wordprocessingml/2006/main" xmlns:w14="http://schemas.microsoft.com/office/word/2010/wordml" xmlns:w15="http://schemas.microsoft.com/office/word/2012/wordml" xmlns:w16cex="http://schemas.microsoft.com/office/word/2018/wordml/cex" xmlns:w16cid="http://schemas.microsoft.com/office/word/2016/wordml/cid" xmlns:w16="http://schemas.microsoft.com/office/word/2018/wordml" xmlns:w16du="http://schemas.microsoft.com/office/word/2023/wordml/word16du" xmlns:w16sdtdh="http://schemas.microsoft.com/office/word/2020/wordml/sdtdatahash" xmlns:w16se="http://schemas.microsoft.com/office/word/2015/wordml/symex" mc:Ignorable="w14 w15 w16se w16cid w16 w16cex w16sdtdh w16du">
   <w:docDefaults>
     <w:rPrDefault>
       <w:rPr>
@@ -7765,7 +7831,7 @@
     </w:rPrDefault>
     <w:pPrDefault/>
   </w:docDefaults>
-  <w:latentStyles w:defLockedState="0" w:defUIPriority="99" w:defSemiHidden="0" w:defUnhideWhenUsed="0" w:defQFormat="0" w:count="371">
+  <w:latentStyles w:defLockedState="0" w:defUIPriority="99" w:defSemiHidden="0" w:defUnhideWhenUsed="0" w:defQFormat="0" w:count="376">
     <w:lsdException w:name="Normal" w:uiPriority="0" w:qFormat="1"/>
     <w:lsdException w:name="heading 1" w:uiPriority="0" w:qFormat="1"/>
     <w:lsdException w:name="heading 2" w:semiHidden="1" w:uiPriority="0" w:unhideWhenUsed="1" w:qFormat="1"/>
@@ -8137,6 +8203,11 @@
     <w:lsdException w:name="List Table 5 Dark Accent 6" w:uiPriority="50"/>
     <w:lsdException w:name="List Table 6 Colorful Accent 6" w:uiPriority="51"/>
     <w:lsdException w:name="List Table 7 Colorful Accent 6" w:uiPriority="52"/>
+    <w:lsdException w:name="Mention" w:semiHidden="1" w:unhideWhenUsed="1"/>
+    <w:lsdException w:name="Smart Hyperlink" w:semiHidden="1" w:unhideWhenUsed="1"/>
+    <w:lsdException w:name="Hashtag" w:semiHidden="1" w:unhideWhenUsed="1"/>
+    <w:lsdException w:name="Unresolved Mention" w:semiHidden="1" w:unhideWhenUsed="1"/>
+    <w:lsdException w:name="Smart Link" w:semiHidden="1" w:unhideWhenUsed="1"/>
   </w:latentStyles>
   <w:style w:type="paragraph" w:default="1" w:styleId="Normal">
     <w:name w:val="Normal"/>
@@ -8792,11 +8863,11 @@
     <w:qFormat/>
     <w:rsid w:val="005F60BA"/>
   </w:style>
-  <w:style w:type="paragraph" w:styleId="Puesto">
+  <w:style w:type="paragraph" w:styleId="Ttulo">
     <w:name w:val="Title"/>
     <w:basedOn w:val="Normal"/>
     <w:next w:val="Normal"/>
-    <w:link w:val="PuestoCar"/>
+    <w:link w:val="TtuloCar"/>
     <w:uiPriority w:val="10"/>
     <w:qFormat/>
     <w:rsid w:val="009A3173"/>
@@ -8816,10 +8887,10 @@
       <w:szCs w:val="52"/>
     </w:rPr>
   </w:style>
-  <w:style w:type="character" w:customStyle="1" w:styleId="PuestoCar">
-    <w:name w:val="Puesto Car"/>
+  <w:style w:type="character" w:customStyle="1" w:styleId="TtuloCar">
+    <w:name w:val="Título Car"/>
     <w:basedOn w:val="Fuentedeprrafopredeter"/>
-    <w:link w:val="Puesto"/>
+    <w:link w:val="Ttulo"/>
     <w:uiPriority w:val="10"/>
     <w:rsid w:val="009A3173"/>
     <w:rPr>
@@ -8833,7 +8904,7 @@
   </w:style>
   <w:style w:type="paragraph" w:customStyle="1" w:styleId="PSI-Ttulo">
     <w:name w:val="PSI - Título"/>
-    <w:basedOn w:val="Puesto"/>
+    <w:basedOn w:val="Ttulo"/>
     <w:autoRedefine/>
     <w:qFormat/>
     <w:rsid w:val="009A3173"/>

</xml_diff>

<commit_message>
Doc: Se realizaron todos los pdfs de entrega
</commit_message>
<xml_diff>
--- a/2. Etapa de elaboración/Iteración 1/Plan de calidad/Gestión de Configuraciones/Plan de Gestión de Configuración_Vesta Risk Manager_T-Code.docx
+++ b/2. Etapa de elaboración/Iteración 1/Plan de calidad/Gestión de Configuraciones/Plan de Gestión de Configuración_Vesta Risk Manager_T-Code.docx
@@ -899,7 +899,7 @@
       <w:r>
         <w:fldChar w:fldCharType="separate"/>
       </w:r>
-      <w:hyperlink w:anchor="_Toc177649693" w:history="1">
+      <w:hyperlink w:anchor="_Toc177738496" w:history="1">
         <w:r>
           <w:rPr>
             <w:rStyle w:val="Hipervnculo"/>
@@ -926,7 +926,7 @@
             <w:noProof/>
             <w:webHidden/>
           </w:rPr>
-          <w:instrText xml:space="preserve"> PAGEREF _Toc177649693 \h </w:instrText>
+          <w:instrText xml:space="preserve"> PAGEREF _Toc177738496 \h </w:instrText>
         </w:r>
         <w:r>
           <w:rPr>
@@ -972,7 +972,7 @@
           <w14:ligatures w14:val="standardContextual"/>
         </w:rPr>
       </w:pPr>
-      <w:hyperlink w:anchor="_Toc177649694" w:history="1">
+      <w:hyperlink w:anchor="_Toc177738497" w:history="1">
         <w:r>
           <w:rPr>
             <w:rStyle w:val="Hipervnculo"/>
@@ -999,7 +999,7 @@
             <w:noProof/>
             <w:webHidden/>
           </w:rPr>
-          <w:instrText xml:space="preserve"> PAGEREF _Toc177649694 \h </w:instrText>
+          <w:instrText xml:space="preserve"> PAGEREF _Toc177738497 \h </w:instrText>
         </w:r>
         <w:r>
           <w:rPr>
@@ -1045,7 +1045,7 @@
           <w14:ligatures w14:val="standardContextual"/>
         </w:rPr>
       </w:pPr>
-      <w:hyperlink w:anchor="_Toc177649695" w:history="1">
+      <w:hyperlink w:anchor="_Toc177738498" w:history="1">
         <w:r>
           <w:rPr>
             <w:rStyle w:val="Hipervnculo"/>
@@ -1072,7 +1072,7 @@
             <w:noProof/>
             <w:webHidden/>
           </w:rPr>
-          <w:instrText xml:space="preserve"> PAGEREF _Toc177649695 \h </w:instrText>
+          <w:instrText xml:space="preserve"> PAGEREF _Toc177738498 \h </w:instrText>
         </w:r>
         <w:r>
           <w:rPr>
@@ -1118,7 +1118,7 @@
           <w14:ligatures w14:val="standardContextual"/>
         </w:rPr>
       </w:pPr>
-      <w:hyperlink w:anchor="_Toc177649696" w:history="1">
+      <w:hyperlink w:anchor="_Toc177738499" w:history="1">
         <w:r>
           <w:rPr>
             <w:rStyle w:val="Hipervnculo"/>
@@ -1145,7 +1145,7 @@
             <w:noProof/>
             <w:webHidden/>
           </w:rPr>
-          <w:instrText xml:space="preserve"> PAGEREF _Toc177649696 \h </w:instrText>
+          <w:instrText xml:space="preserve"> PAGEREF _Toc177738499 \h </w:instrText>
         </w:r>
         <w:r>
           <w:rPr>
@@ -1191,7 +1191,7 @@
           <w14:ligatures w14:val="standardContextual"/>
         </w:rPr>
       </w:pPr>
-      <w:hyperlink w:anchor="_Toc177649697" w:history="1">
+      <w:hyperlink w:anchor="_Toc177738500" w:history="1">
         <w:r>
           <w:rPr>
             <w:rStyle w:val="Hipervnculo"/>
@@ -1218,7 +1218,7 @@
             <w:noProof/>
             <w:webHidden/>
           </w:rPr>
-          <w:instrText xml:space="preserve"> PAGEREF _Toc177649697 \h </w:instrText>
+          <w:instrText xml:space="preserve"> PAGEREF _Toc177738500 \h </w:instrText>
         </w:r>
         <w:r>
           <w:rPr>
@@ -1264,7 +1264,7 @@
           <w14:ligatures w14:val="standardContextual"/>
         </w:rPr>
       </w:pPr>
-      <w:hyperlink w:anchor="_Toc177649698" w:history="1">
+      <w:hyperlink w:anchor="_Toc177738501" w:history="1">
         <w:r>
           <w:rPr>
             <w:rStyle w:val="Hipervnculo"/>
@@ -1291,7 +1291,7 @@
             <w:noProof/>
             <w:webHidden/>
           </w:rPr>
-          <w:instrText xml:space="preserve"> PAGEREF _Toc177649698 \h </w:instrText>
+          <w:instrText xml:space="preserve"> PAGEREF _Toc177738501 \h </w:instrText>
         </w:r>
         <w:r>
           <w:rPr>
@@ -1337,7 +1337,7 @@
           <w14:ligatures w14:val="standardContextual"/>
         </w:rPr>
       </w:pPr>
-      <w:hyperlink w:anchor="_Toc177649699" w:history="1">
+      <w:hyperlink w:anchor="_Toc177738502" w:history="1">
         <w:r>
           <w:rPr>
             <w:rStyle w:val="Hipervnculo"/>
@@ -1364,7 +1364,7 @@
             <w:noProof/>
             <w:webHidden/>
           </w:rPr>
-          <w:instrText xml:space="preserve"> PAGEREF _Toc177649699 \h </w:instrText>
+          <w:instrText xml:space="preserve"> PAGEREF _Toc177738502 \h </w:instrText>
         </w:r>
         <w:r>
           <w:rPr>
@@ -1408,7 +1408,7 @@
           <w14:ligatures w14:val="standardContextual"/>
         </w:rPr>
       </w:pPr>
-      <w:hyperlink w:anchor="_Toc177649700" w:history="1">
+      <w:hyperlink w:anchor="_Toc177738503" w:history="1">
         <w:r>
           <w:rPr>
             <w:rStyle w:val="Hipervnculo"/>
@@ -1435,7 +1435,7 @@
             <w:noProof/>
             <w:webHidden/>
           </w:rPr>
-          <w:instrText xml:space="preserve"> PAGEREF _Toc177649700 \h </w:instrText>
+          <w:instrText xml:space="preserve"> PAGEREF _Toc177738503 \h </w:instrText>
         </w:r>
         <w:r>
           <w:rPr>
@@ -1479,7 +1479,7 @@
           <w14:ligatures w14:val="standardContextual"/>
         </w:rPr>
       </w:pPr>
-      <w:hyperlink w:anchor="_Toc177649701" w:history="1">
+      <w:hyperlink w:anchor="_Toc177738504" w:history="1">
         <w:r>
           <w:rPr>
             <w:rStyle w:val="Hipervnculo"/>
@@ -1506,7 +1506,7 @@
             <w:noProof/>
             <w:webHidden/>
           </w:rPr>
-          <w:instrText xml:space="preserve"> PAGEREF _Toc177649701 \h </w:instrText>
+          <w:instrText xml:space="preserve"> PAGEREF _Toc177738504 \h </w:instrText>
         </w:r>
         <w:r>
           <w:rPr>
@@ -1552,7 +1552,7 @@
           <w14:ligatures w14:val="standardContextual"/>
         </w:rPr>
       </w:pPr>
-      <w:hyperlink w:anchor="_Toc177649702" w:history="1">
+      <w:hyperlink w:anchor="_Toc177738505" w:history="1">
         <w:r>
           <w:rPr>
             <w:rStyle w:val="Hipervnculo"/>
@@ -1579,7 +1579,7 @@
             <w:noProof/>
             <w:webHidden/>
           </w:rPr>
-          <w:instrText xml:space="preserve"> PAGEREF _Toc177649702 \h </w:instrText>
+          <w:instrText xml:space="preserve"> PAGEREF _Toc177738505 \h </w:instrText>
         </w:r>
         <w:r>
           <w:rPr>
@@ -1625,7 +1625,7 @@
           <w14:ligatures w14:val="standardContextual"/>
         </w:rPr>
       </w:pPr>
-      <w:hyperlink w:anchor="_Toc177649703" w:history="1">
+      <w:hyperlink w:anchor="_Toc177738506" w:history="1">
         <w:r>
           <w:rPr>
             <w:rStyle w:val="Hipervnculo"/>
@@ -1652,7 +1652,7 @@
             <w:noProof/>
             <w:webHidden/>
           </w:rPr>
-          <w:instrText xml:space="preserve"> PAGEREF _Toc177649703 \h </w:instrText>
+          <w:instrText xml:space="preserve"> PAGEREF _Toc177738506 \h </w:instrText>
         </w:r>
         <w:r>
           <w:rPr>
@@ -1696,7 +1696,7 @@
           <w14:ligatures w14:val="standardContextual"/>
         </w:rPr>
       </w:pPr>
-      <w:hyperlink w:anchor="_Toc177649704" w:history="1">
+      <w:hyperlink w:anchor="_Toc177738507" w:history="1">
         <w:r>
           <w:rPr>
             <w:rStyle w:val="Hipervnculo"/>
@@ -1723,7 +1723,7 @@
             <w:noProof/>
             <w:webHidden/>
           </w:rPr>
-          <w:instrText xml:space="preserve"> PAGEREF _Toc177649704 \h </w:instrText>
+          <w:instrText xml:space="preserve"> PAGEREF _Toc177738507 \h </w:instrText>
         </w:r>
         <w:r>
           <w:rPr>
@@ -1767,7 +1767,7 @@
           <w14:ligatures w14:val="standardContextual"/>
         </w:rPr>
       </w:pPr>
-      <w:hyperlink w:anchor="_Toc177649705" w:history="1">
+      <w:hyperlink w:anchor="_Toc177738508" w:history="1">
         <w:r>
           <w:rPr>
             <w:rStyle w:val="Hipervnculo"/>
@@ -1794,7 +1794,7 @@
             <w:noProof/>
             <w:webHidden/>
           </w:rPr>
-          <w:instrText xml:space="preserve"> PAGEREF _Toc177649705 \h </w:instrText>
+          <w:instrText xml:space="preserve"> PAGEREF _Toc177738508 \h </w:instrText>
         </w:r>
         <w:r>
           <w:rPr>
@@ -1838,7 +1838,7 @@
           <w14:ligatures w14:val="standardContextual"/>
         </w:rPr>
       </w:pPr>
-      <w:hyperlink w:anchor="_Toc177649706" w:history="1">
+      <w:hyperlink w:anchor="_Toc177738509" w:history="1">
         <w:r>
           <w:rPr>
             <w:rStyle w:val="Hipervnculo"/>
@@ -1865,7 +1865,7 @@
             <w:noProof/>
             <w:webHidden/>
           </w:rPr>
-          <w:instrText xml:space="preserve"> PAGEREF _Toc177649706 \h </w:instrText>
+          <w:instrText xml:space="preserve"> PAGEREF _Toc177738509 \h </w:instrText>
         </w:r>
         <w:r>
           <w:rPr>
@@ -1911,7 +1911,7 @@
           <w14:ligatures w14:val="standardContextual"/>
         </w:rPr>
       </w:pPr>
-      <w:hyperlink w:anchor="_Toc177649707" w:history="1">
+      <w:hyperlink w:anchor="_Toc177738510" w:history="1">
         <w:r>
           <w:rPr>
             <w:rStyle w:val="Hipervnculo"/>
@@ -1938,7 +1938,7 @@
             <w:noProof/>
             <w:webHidden/>
           </w:rPr>
-          <w:instrText xml:space="preserve"> PAGEREF _Toc177649707 \h </w:instrText>
+          <w:instrText xml:space="preserve"> PAGEREF _Toc177738510 \h </w:instrText>
         </w:r>
         <w:r>
           <w:rPr>
@@ -1982,7 +1982,7 @@
           <w14:ligatures w14:val="standardContextual"/>
         </w:rPr>
       </w:pPr>
-      <w:hyperlink w:anchor="_Toc177649708" w:history="1">
+      <w:hyperlink w:anchor="_Toc177738511" w:history="1">
         <w:r>
           <w:rPr>
             <w:rStyle w:val="Hipervnculo"/>
@@ -2009,7 +2009,7 @@
             <w:noProof/>
             <w:webHidden/>
           </w:rPr>
-          <w:instrText xml:space="preserve"> PAGEREF _Toc177649708 \h </w:instrText>
+          <w:instrText xml:space="preserve"> PAGEREF _Toc177738511 \h </w:instrText>
         </w:r>
         <w:r>
           <w:rPr>
@@ -2053,7 +2053,7 @@
           <w14:ligatures w14:val="standardContextual"/>
         </w:rPr>
       </w:pPr>
-      <w:hyperlink w:anchor="_Toc177649709" w:history="1">
+      <w:hyperlink w:anchor="_Toc177738512" w:history="1">
         <w:r>
           <w:rPr>
             <w:rStyle w:val="Hipervnculo"/>
@@ -2080,7 +2080,7 @@
             <w:noProof/>
             <w:webHidden/>
           </w:rPr>
-          <w:instrText xml:space="preserve"> PAGEREF _Toc177649709 \h </w:instrText>
+          <w:instrText xml:space="preserve"> PAGEREF _Toc177738512 \h </w:instrText>
         </w:r>
         <w:r>
           <w:rPr>
@@ -2124,7 +2124,7 @@
           <w14:ligatures w14:val="standardContextual"/>
         </w:rPr>
       </w:pPr>
-      <w:hyperlink w:anchor="_Toc177649710" w:history="1">
+      <w:hyperlink w:anchor="_Toc177738513" w:history="1">
         <w:r>
           <w:rPr>
             <w:rStyle w:val="Hipervnculo"/>
@@ -2151,7 +2151,7 @@
             <w:noProof/>
             <w:webHidden/>
           </w:rPr>
-          <w:instrText xml:space="preserve"> PAGEREF _Toc177649710 \h </w:instrText>
+          <w:instrText xml:space="preserve"> PAGEREF _Toc177738513 \h </w:instrText>
         </w:r>
         <w:r>
           <w:rPr>
@@ -2197,7 +2197,7 @@
           <w14:ligatures w14:val="standardContextual"/>
         </w:rPr>
       </w:pPr>
-      <w:hyperlink w:anchor="_Toc177649711" w:history="1">
+      <w:hyperlink w:anchor="_Toc177738514" w:history="1">
         <w:r>
           <w:rPr>
             <w:rStyle w:val="Hipervnculo"/>
@@ -2224,7 +2224,7 @@
             <w:noProof/>
             <w:webHidden/>
           </w:rPr>
-          <w:instrText xml:space="preserve"> PAGEREF _Toc177649711 \h </w:instrText>
+          <w:instrText xml:space="preserve"> PAGEREF _Toc177738514 \h </w:instrText>
         </w:r>
         <w:r>
           <w:rPr>
@@ -2270,7 +2270,7 @@
           <w14:ligatures w14:val="standardContextual"/>
         </w:rPr>
       </w:pPr>
-      <w:hyperlink w:anchor="_Toc177649712" w:history="1">
+      <w:hyperlink w:anchor="_Toc177738515" w:history="1">
         <w:r>
           <w:rPr>
             <w:rStyle w:val="Hipervnculo"/>
@@ -2297,7 +2297,7 @@
             <w:noProof/>
             <w:webHidden/>
           </w:rPr>
-          <w:instrText xml:space="preserve"> PAGEREF _Toc177649712 \h </w:instrText>
+          <w:instrText xml:space="preserve"> PAGEREF _Toc177738515 \h </w:instrText>
         </w:r>
         <w:r>
           <w:rPr>
@@ -2343,7 +2343,7 @@
           <w14:ligatures w14:val="standardContextual"/>
         </w:rPr>
       </w:pPr>
-      <w:hyperlink w:anchor="_Toc177649713" w:history="1">
+      <w:hyperlink w:anchor="_Toc177738516" w:history="1">
         <w:r>
           <w:rPr>
             <w:rStyle w:val="Hipervnculo"/>
@@ -2370,7 +2370,7 @@
             <w:noProof/>
             <w:webHidden/>
           </w:rPr>
-          <w:instrText xml:space="preserve"> PAGEREF _Toc177649713 \h </w:instrText>
+          <w:instrText xml:space="preserve"> PAGEREF _Toc177738516 \h </w:instrText>
         </w:r>
         <w:r>
           <w:rPr>
@@ -2416,7 +2416,7 @@
           <w14:ligatures w14:val="standardContextual"/>
         </w:rPr>
       </w:pPr>
-      <w:hyperlink w:anchor="_Toc177649714" w:history="1">
+      <w:hyperlink w:anchor="_Toc177738517" w:history="1">
         <w:r>
           <w:rPr>
             <w:rStyle w:val="Hipervnculo"/>
@@ -2443,7 +2443,7 @@
             <w:noProof/>
             <w:webHidden/>
           </w:rPr>
-          <w:instrText xml:space="preserve"> PAGEREF _Toc177649714 \h </w:instrText>
+          <w:instrText xml:space="preserve"> PAGEREF _Toc177738517 \h </w:instrText>
         </w:r>
         <w:r>
           <w:rPr>
@@ -2463,7 +2463,7 @@
             <w:noProof/>
             <w:webHidden/>
           </w:rPr>
-          <w:t>10</w:t>
+          <w:t>11</w:t>
         </w:r>
         <w:r>
           <w:rPr>
@@ -2489,7 +2489,7 @@
           <w14:ligatures w14:val="standardContextual"/>
         </w:rPr>
       </w:pPr>
-      <w:hyperlink w:anchor="_Toc177649715" w:history="1">
+      <w:hyperlink w:anchor="_Toc177738518" w:history="1">
         <w:r>
           <w:rPr>
             <w:rStyle w:val="Hipervnculo"/>
@@ -2516,7 +2516,7 @@
             <w:noProof/>
             <w:webHidden/>
           </w:rPr>
-          <w:instrText xml:space="preserve"> PAGEREF _Toc177649715 \h </w:instrText>
+          <w:instrText xml:space="preserve"> PAGEREF _Toc177738518 \h </w:instrText>
         </w:r>
         <w:r>
           <w:rPr>
@@ -2569,7 +2569,7 @@
       <w:pPr>
         <w:pStyle w:val="PSI-Ttulo1"/>
       </w:pPr>
-      <w:bookmarkStart w:id="0" w:name="_Toc177649693"/>
+      <w:bookmarkStart w:id="0" w:name="_Toc177738496"/>
       <w:r>
         <w:t>Introducción</w:t>
       </w:r>
@@ -2579,7 +2579,7 @@
       <w:pPr>
         <w:pStyle w:val="PSI-Ttulo2"/>
       </w:pPr>
-      <w:bookmarkStart w:id="1" w:name="_Toc177649694"/>
+      <w:bookmarkStart w:id="1" w:name="_Toc177738497"/>
       <w:r>
         <w:t>Propósito</w:t>
       </w:r>
@@ -2600,7 +2600,7 @@
       <w:pPr>
         <w:pStyle w:val="PSI-Ttulo2"/>
       </w:pPr>
-      <w:bookmarkStart w:id="2" w:name="_Toc177649695"/>
+      <w:bookmarkStart w:id="2" w:name="_Toc177738498"/>
       <w:r>
         <w:t>Alcance</w:t>
       </w:r>
@@ -2627,7 +2627,7 @@
       <w:pPr>
         <w:pStyle w:val="PSI-Ttulo1"/>
       </w:pPr>
-      <w:bookmarkStart w:id="3" w:name="_Toc177649696"/>
+      <w:bookmarkStart w:id="3" w:name="_Toc177738499"/>
       <w:r>
         <w:t>Gestión de Configuración</w:t>
       </w:r>
@@ -2637,7 +2637,7 @@
       <w:pPr>
         <w:pStyle w:val="PSI-Ttulo2"/>
       </w:pPr>
-      <w:bookmarkStart w:id="4" w:name="_Toc177649697"/>
+      <w:bookmarkStart w:id="4" w:name="_Toc177738500"/>
       <w:r>
         <w:t>Organización</w:t>
       </w:r>
@@ -2738,7 +2738,7 @@
       <w:pPr>
         <w:pStyle w:val="PSI-Ttulo2"/>
       </w:pPr>
-      <w:bookmarkStart w:id="5" w:name="_Toc177649698"/>
+      <w:bookmarkStart w:id="5" w:name="_Toc177738501"/>
       <w:r>
         <w:t>Responsabilidades</w:t>
       </w:r>
@@ -3009,7 +3009,7 @@
       <w:pPr>
         <w:pStyle w:val="PSI-Ttulo2"/>
       </w:pPr>
-      <w:bookmarkStart w:id="6" w:name="_Toc177649699"/>
+      <w:bookmarkStart w:id="6" w:name="_Toc177738502"/>
       <w:r>
         <w:t>Herramientas, Entorno e Infraestructura</w:t>
       </w:r>
@@ -3019,7 +3019,7 @@
       <w:pPr>
         <w:pStyle w:val="PSI-Ttulo3"/>
       </w:pPr>
-      <w:bookmarkStart w:id="7" w:name="_Toc177649700"/>
+      <w:bookmarkStart w:id="7" w:name="_Toc177738503"/>
       <w:r>
         <w:t>Herramientas</w:t>
       </w:r>
@@ -3152,7 +3152,7 @@
       <w:pPr>
         <w:pStyle w:val="PSI-Ttulo3"/>
       </w:pPr>
-      <w:bookmarkStart w:id="8" w:name="_Toc177649701"/>
+      <w:bookmarkStart w:id="8" w:name="_Toc177738504"/>
       <w:r>
         <w:t>Ubicación física de los documentos y líneas base</w:t>
       </w:r>
@@ -3523,7 +3523,7 @@
       <w:pPr>
         <w:pStyle w:val="PSI-Ttulo1"/>
       </w:pPr>
-      <w:bookmarkStart w:id="9" w:name="_Toc177649702"/>
+      <w:bookmarkStart w:id="9" w:name="_Toc177738505"/>
       <w:r>
         <w:lastRenderedPageBreak/>
         <w:t>Programa de la Gestión de Configuración</w:t>
@@ -3534,7 +3534,7 @@
       <w:pPr>
         <w:pStyle w:val="PSI-Ttulo2"/>
       </w:pPr>
-      <w:bookmarkStart w:id="10" w:name="_Toc177649703"/>
+      <w:bookmarkStart w:id="10" w:name="_Toc177738506"/>
       <w:r>
         <w:t>Identificación de la Configuración</w:t>
       </w:r>
@@ -3544,7 +3544,7 @@
       <w:pPr>
         <w:pStyle w:val="PSI-Ttulo3"/>
       </w:pPr>
-      <w:bookmarkStart w:id="11" w:name="_Toc177649704"/>
+      <w:bookmarkStart w:id="11" w:name="_Toc177738507"/>
       <w:r>
         <w:t>Elementos de Configuración</w:t>
       </w:r>
@@ -3904,7 +3904,7 @@
       <w:pPr>
         <w:pStyle w:val="PSI-Ttulo3"/>
       </w:pPr>
-      <w:bookmarkStart w:id="12" w:name="_Toc177649705"/>
+      <w:bookmarkStart w:id="12" w:name="_Toc177738508"/>
       <w:r>
         <w:t>Nomenclatura de Elementos</w:t>
       </w:r>
@@ -3919,7 +3919,7 @@
       <w:pPr>
         <w:pStyle w:val="PSI-Ttulo3"/>
       </w:pPr>
-      <w:bookmarkStart w:id="13" w:name="_Toc177649706"/>
+      <w:bookmarkStart w:id="13" w:name="_Toc177738509"/>
       <w:r>
         <w:t>Elementos de la Línea Base del Proyecto</w:t>
       </w:r>
@@ -4516,7 +4516,7 @@
       <w:pPr>
         <w:pStyle w:val="PSI-Ttulo2"/>
       </w:pPr>
-      <w:bookmarkStart w:id="15" w:name="_Toc177649707"/>
+      <w:bookmarkStart w:id="15" w:name="_Toc177738510"/>
       <w:r>
         <w:t>Control de Configuración</w:t>
       </w:r>
@@ -4526,7 +4526,7 @@
       <w:pPr>
         <w:pStyle w:val="PSI-Ttulo3"/>
       </w:pPr>
-      <w:bookmarkStart w:id="16" w:name="_Toc177649708"/>
+      <w:bookmarkStart w:id="16" w:name="_Toc177738511"/>
       <w:r>
         <w:t>Solicitud de Cambios</w:t>
       </w:r>
@@ -4714,7 +4714,7 @@
       <w:pPr>
         <w:pStyle w:val="PSI-Ttulo3"/>
       </w:pPr>
-      <w:bookmarkStart w:id="17" w:name="_Toc177649709"/>
+      <w:bookmarkStart w:id="17" w:name="_Toc177738512"/>
       <w:r>
         <w:t>Aprobación de Cambios</w:t>
       </w:r>
@@ -4747,7 +4747,7 @@
       <w:pPr>
         <w:pStyle w:val="PSI-Ttulo3"/>
       </w:pPr>
-      <w:bookmarkStart w:id="18" w:name="_Toc177649710"/>
+      <w:bookmarkStart w:id="18" w:name="_Toc177738513"/>
       <w:r>
         <w:t>Implementación de Cambios</w:t>
       </w:r>
@@ -4765,7 +4765,7 @@
       <w:pPr>
         <w:pStyle w:val="PSI-Ttulo2"/>
       </w:pPr>
-      <w:bookmarkStart w:id="19" w:name="_Toc177649711"/>
+      <w:bookmarkStart w:id="19" w:name="_Toc177738514"/>
       <w:r>
         <w:t>Estado de la Configuración</w:t>
       </w:r>
@@ -4792,7 +4792,7 @@
       <w:pPr>
         <w:pStyle w:val="PSI-Ttulo2"/>
       </w:pPr>
-      <w:bookmarkStart w:id="20" w:name="_Toc177649712"/>
+      <w:bookmarkStart w:id="20" w:name="_Toc177738515"/>
       <w:r>
         <w:t xml:space="preserve">Informes y </w:t>
       </w:r>
@@ -4921,7 +4921,7 @@
       <w:pPr>
         <w:pStyle w:val="PSI-Ttulo1"/>
       </w:pPr>
-      <w:bookmarkStart w:id="21" w:name="_Toc177649713"/>
+      <w:bookmarkStart w:id="21" w:name="_Toc177738516"/>
       <w:r>
         <w:t>Calendario</w:t>
       </w:r>
@@ -5058,7 +5058,7 @@
       <w:pPr>
         <w:pStyle w:val="PSI-Ttulo1"/>
       </w:pPr>
-      <w:bookmarkStart w:id="22" w:name="_Toc177649714"/>
+      <w:bookmarkStart w:id="22" w:name="_Toc177738517"/>
       <w:r>
         <w:t>Capacitación y Recursos</w:t>
       </w:r>
@@ -5088,7 +5088,7 @@
       <w:pPr>
         <w:pStyle w:val="PSI-Ttulo1"/>
       </w:pPr>
-      <w:bookmarkStart w:id="23" w:name="_Toc177649715"/>
+      <w:bookmarkStart w:id="23" w:name="_Toc177738518"/>
       <w:r>
         <w:t>Mantenimiento del Plan de Gestión de la Configuración</w:t>
       </w:r>

</xml_diff>

<commit_message>
Doc: Se realizo la RFT del plan de Calidad y se procedio a corregir una parte del documento. Por otro lado se modifico el plan de gestion de configuraciones y se modifico un error en la revision del plan de iteracion C5
</commit_message>
<xml_diff>
--- a/2. Etapa de elaboración/Iteración 1/Plan de calidad/Gestión de Configuraciones/Plan de Gestión de Configuración_Vesta Risk Manager_T-Code.docx
+++ b/2. Etapa de elaboración/Iteración 1/Plan de calidad/Gestión de Configuraciones/Plan de Gestión de Configuración_Vesta Risk Manager_T-Code.docx
@@ -1,6 +1,6 @@
 
 <file path=word/document.xml><?xml version="1.0" encoding="utf-8"?>
-<w:document xmlns:wpc="http://schemas.microsoft.com/office/word/2010/wordprocessingCanvas" xmlns:cx="http://schemas.microsoft.com/office/drawing/2014/chartex" xmlns:cx1="http://schemas.microsoft.com/office/drawing/2015/9/8/chartex" xmlns:cx2="http://schemas.microsoft.com/office/drawing/2015/10/21/chartex" xmlns:cx3="http://schemas.microsoft.com/office/drawing/2016/5/9/chartex" xmlns:cx4="http://schemas.microsoft.com/office/drawing/2016/5/10/chartex" xmlns:cx5="http://schemas.microsoft.com/office/drawing/2016/5/11/chartex" xmlns:cx6="http://schemas.microsoft.com/office/drawing/2016/5/12/chartex" xmlns:cx7="http://schemas.microsoft.com/office/drawing/2016/5/13/chartex" xmlns:cx8="http://schemas.microsoft.com/office/drawing/2016/5/14/chartex" xmlns:mc="http://schemas.openxmlformats.org/markup-compatibility/2006" xmlns:aink="http://schemas.microsoft.com/office/drawing/2016/ink" xmlns:am3d="http://schemas.microsoft.com/office/drawing/2017/model3d" xmlns:o="urn:schemas-microsoft-com:office:office" xmlns:oel="http://schemas.microsoft.com/office/2019/extlst" xmlns:r="http://schemas.openxmlformats.org/officeDocument/2006/relationships" xmlns:m="http://schemas.openxmlformats.org/officeDocument/2006/math" xmlns:v="urn:schemas-microsoft-com:vml" xmlns:wp14="http://schemas.microsoft.com/office/word/2010/wordprocessingDrawing" xmlns:wp="http://schemas.openxmlformats.org/drawingml/2006/wordprocessingDrawing" xmlns:w10="urn:schemas-microsoft-com:office:word" xmlns:w="http://schemas.openxmlformats.org/wordprocessingml/2006/main" xmlns:w14="http://schemas.microsoft.com/office/word/2010/wordml" xmlns:w15="http://schemas.microsoft.com/office/word/2012/wordml" xmlns:w16cex="http://schemas.microsoft.com/office/word/2018/wordml/cex" xmlns:w16cid="http://schemas.microsoft.com/office/word/2016/wordml/cid" xmlns:w16="http://schemas.microsoft.com/office/word/2018/wordml" xmlns:w16du="http://schemas.microsoft.com/office/word/2023/wordml/word16du" xmlns:w16sdtdh="http://schemas.microsoft.com/office/word/2020/wordml/sdtdatahash" xmlns:w16se="http://schemas.microsoft.com/office/word/2015/wordml/symex" xmlns:wpg="http://schemas.microsoft.com/office/word/2010/wordprocessingGroup" xmlns:wpi="http://schemas.microsoft.com/office/word/2010/wordprocessingInk" xmlns:wne="http://schemas.microsoft.com/office/word/2006/wordml" xmlns:wps="http://schemas.microsoft.com/office/word/2010/wordprocessingShape" mc:Ignorable="w14 w15 w16se w16cid w16 w16cex w16sdtdh w16du wp14">
+<w:document xmlns:wpc="http://schemas.microsoft.com/office/word/2010/wordprocessingCanvas" xmlns:cx="http://schemas.microsoft.com/office/drawing/2014/chartex" xmlns:cx1="http://schemas.microsoft.com/office/drawing/2015/9/8/chartex" xmlns:cx2="http://schemas.microsoft.com/office/drawing/2015/10/21/chartex" xmlns:cx3="http://schemas.microsoft.com/office/drawing/2016/5/9/chartex" xmlns:cx4="http://schemas.microsoft.com/office/drawing/2016/5/10/chartex" xmlns:cx5="http://schemas.microsoft.com/office/drawing/2016/5/11/chartex" xmlns:cx6="http://schemas.microsoft.com/office/drawing/2016/5/12/chartex" xmlns:cx7="http://schemas.microsoft.com/office/drawing/2016/5/13/chartex" xmlns:cx8="http://schemas.microsoft.com/office/drawing/2016/5/14/chartex" xmlns:mc="http://schemas.openxmlformats.org/markup-compatibility/2006" xmlns:aink="http://schemas.microsoft.com/office/drawing/2016/ink" xmlns:am3d="http://schemas.microsoft.com/office/drawing/2017/model3d" xmlns:o="urn:schemas-microsoft-com:office:office" xmlns:oel="http://schemas.microsoft.com/office/2019/extlst" xmlns:r="http://schemas.openxmlformats.org/officeDocument/2006/relationships" xmlns:m="http://schemas.openxmlformats.org/officeDocument/2006/math" xmlns:v="urn:schemas-microsoft-com:vml" xmlns:wp14="http://schemas.microsoft.com/office/word/2010/wordprocessingDrawing" xmlns:wp="http://schemas.openxmlformats.org/drawingml/2006/wordprocessingDrawing" xmlns:w10="urn:schemas-microsoft-com:office:word" xmlns:w="http://schemas.openxmlformats.org/wordprocessingml/2006/main" xmlns:w14="http://schemas.microsoft.com/office/word/2010/wordml" xmlns:w15="http://schemas.microsoft.com/office/word/2012/wordml" xmlns:w16cex="http://schemas.microsoft.com/office/word/2018/wordml/cex" xmlns:w16cid="http://schemas.microsoft.com/office/word/2016/wordml/cid" xmlns:w16="http://schemas.microsoft.com/office/word/2018/wordml" xmlns:w16du="http://schemas.microsoft.com/office/word/2023/wordml/word16du" xmlns:w16sdtdh="http://schemas.microsoft.com/office/word/2020/wordml/sdtdatahash" xmlns:w16sdtfl="http://schemas.microsoft.com/office/word/2024/wordml/sdtformatlock" xmlns:w16se="http://schemas.microsoft.com/office/word/2015/wordml/symex" xmlns:wpg="http://schemas.microsoft.com/office/word/2010/wordprocessingGroup" xmlns:wpi="http://schemas.microsoft.com/office/word/2010/wordprocessingInk" xmlns:wne="http://schemas.microsoft.com/office/word/2006/wordml" xmlns:wps="http://schemas.microsoft.com/office/word/2010/wordprocessingShape" mc:Ignorable="w14 w15 w16se w16cid w16 w16cex w16sdtdh w16sdtfl w16du wp14">
   <w:body>
     <w:p>
       <w:pPr>
@@ -3425,22 +3425,10 @@
         <w:t>master</w:t>
       </w:r>
       <w:r>
-        <w:t xml:space="preserve"> las carpetas se separarán de la </w:t>
-      </w:r>
-      <w:r>
-        <w:t xml:space="preserve">misma </w:t>
-      </w:r>
-      <w:r>
-        <w:t>forma</w:t>
-      </w:r>
-      <w:r>
-        <w:t xml:space="preserve"> que la rama </w:t>
-      </w:r>
-      <w:r>
-        <w:rPr>
-          <w:b/>
-        </w:rPr>
-        <w:t>develop</w:t>
+        <w:t xml:space="preserve"> las carpetas se separarán</w:t>
+      </w:r>
+      <w:r>
+        <w:t xml:space="preserve"> según el dominio del documento</w:t>
       </w:r>
       <w:r>
         <w:t>.</w:t>
@@ -4521,52 +4509,183 @@
         <w:t>Control de Configuración</w:t>
       </w:r>
       <w:bookmarkEnd w:id="15"/>
-    </w:p>
-    <w:p>
-      <w:pPr>
-        <w:pStyle w:val="PSI-Ttulo3"/>
-      </w:pPr>
-      <w:bookmarkStart w:id="16" w:name="_Toc177738511"/>
-      <w:r>
-        <w:t>Solicitud de Cambios</w:t>
+      <w:r>
+        <w:t xml:space="preserve"> </w:t>
+      </w:r>
+    </w:p>
+    <w:p>
+      <w:pPr>
+        <w:pStyle w:val="PSI-Normal"/>
+      </w:pPr>
+      <w:r>
+        <w:t xml:space="preserve">El equipo de desarrollo procederá a notificar que documento fueron modificados y cuál fue la razón de la modificación. Los demás miembros procederán a revisar el documento para verificar que los cambios no generen ningún tipo de conflicto. Una vez que finalice la iteración el administrador de configuración procederá a incluir todos los elementos que están finalizados en la rama master. </w:t>
+      </w:r>
+    </w:p>
+    <w:p>
+      <w:pPr>
+        <w:pStyle w:val="PSI-Ttulo2"/>
+      </w:pPr>
+      <w:bookmarkStart w:id="16" w:name="_Toc177738514"/>
+      <w:r>
+        <w:t>Estado de la Configuración</w:t>
       </w:r>
       <w:bookmarkEnd w:id="16"/>
     </w:p>
     <w:p>
       <w:r>
-        <w:t>La s</w:t>
-      </w:r>
-      <w:r>
-        <w:t xml:space="preserve">olicitud de los cambios </w:t>
-      </w:r>
-      <w:r>
-        <w:t>será</w:t>
-      </w:r>
-      <w:r>
-        <w:t xml:space="preserve"> realizada cuando se quiera traspasar elementos de la rama </w:t>
-      </w:r>
-      <w:r>
-        <w:rPr>
-          <w:b/>
-        </w:rPr>
-        <w:t>develop</w:t>
-      </w:r>
-      <w:r>
-        <w:t xml:space="preserve"> a la rama </w:t>
-      </w:r>
-      <w:r>
-        <w:rPr>
-          <w:b/>
-        </w:rPr>
-        <w:t>master</w:t>
-      </w:r>
-      <w:r>
-        <w:t xml:space="preserve">, se realiza el documento “Solicitud de Cambios” para registrar dicha solicitud. </w:t>
-      </w:r>
-    </w:p>
-    <w:p>
-      <w:r>
-        <w:t>El documento Solicitud de Cambios contendrá las siguientes secciones:</w:t>
+        <w:t xml:space="preserve">Los elementos que se deben controlar que estén en cada línea base fueron establecidos en la sección de elementos de la línea base. Al finalizar cada línea base se deberá realizar un control que quedara plasmado en el plan de iteración correspondiente al cierre de la etapa, que elementos quedaron completos, incompletos y cuales quedaron sin realizarse. </w:t>
+      </w:r>
+    </w:p>
+    <w:p>
+      <w:r>
+        <w:t xml:space="preserve">Esta información va a ser obtenida </w:t>
+      </w:r>
+      <w:r>
+        <w:t>a través de las revisiones que se vayan realizando por los responsables de calidad.</w:t>
+      </w:r>
+    </w:p>
+    <w:p>
+      <w:pPr>
+        <w:pStyle w:val="PSI-Ttulo2"/>
+      </w:pPr>
+      <w:bookmarkStart w:id="17" w:name="_Toc177738515"/>
+      <w:r>
+        <w:t xml:space="preserve">Informes y </w:t>
+      </w:r>
+      <w:r>
+        <w:t>Auditorías</w:t>
+      </w:r>
+      <w:bookmarkEnd w:id="17"/>
+    </w:p>
+    <w:p>
+      <w:pPr>
+        <w:pStyle w:val="PSI-Normal"/>
+      </w:pPr>
+      <w:r>
+        <w:t xml:space="preserve">Cada cierto tiempo, el gestor de configuración realizará un informe para el jefe de proyecto con el fin de revisar la evolución de los defectos que se vayan registrando en el </w:t>
+      </w:r>
+      <w:r>
+        <w:t>mismo</w:t>
+      </w:r>
+      <w:r>
+        <w:t>.</w:t>
+      </w:r>
+    </w:p>
+    <w:p>
+      <w:pPr>
+        <w:pStyle w:val="PSI-Normal"/>
+      </w:pPr>
+      <w:r>
+        <w:t>En est</w:t>
+      </w:r>
+      <w:r>
+        <w:t>e informe</w:t>
+      </w:r>
+      <w:r>
+        <w:t xml:space="preserve"> </w:t>
+      </w:r>
+      <w:r>
+        <w:t>(“In</w:t>
+      </w:r>
+      <w:r>
+        <w:t>forme de Evolución de Defectos”</w:t>
+      </w:r>
+      <w:r>
+        <w:t>)</w:t>
+      </w:r>
+      <w:r>
+        <w:t xml:space="preserve"> </w:t>
+      </w:r>
+      <w:r>
+        <w:t>se detallar</w:t>
+      </w:r>
+      <w:r>
+        <w:t>á</w:t>
+      </w:r>
+      <w:r>
+        <w:t xml:space="preserve"> los defectos detectados, sus prioridades, </w:t>
+      </w:r>
+      <w:r>
+        <w:t>responsables de corregirlos</w:t>
+      </w:r>
+      <w:r>
+        <w:t>, su estado y el procedimiento que se ha seguido o se va a seguir a la hora de resolverlos.</w:t>
+      </w:r>
+    </w:p>
+    <w:p>
+      <w:pPr>
+        <w:pStyle w:val="PSI-Normal"/>
+      </w:pPr>
+      <w:r>
+        <w:t>Est</w:t>
+      </w:r>
+      <w:r>
+        <w:t>e</w:t>
+      </w:r>
+      <w:r>
+        <w:t xml:space="preserve"> </w:t>
+      </w:r>
+      <w:r>
+        <w:t xml:space="preserve">nos </w:t>
+      </w:r>
+      <w:r>
+        <w:t>permitir</w:t>
+      </w:r>
+      <w:r>
+        <w:t>á</w:t>
+      </w:r>
+      <w:r>
+        <w:t xml:space="preserve"> obtener una serie de indicadores para determinar la calidad del producto que se está desarrollando, permitiendo al jefe de proyecto informar al cliente sobre este aspecto.</w:t>
+      </w:r>
+    </w:p>
+    <w:p>
+      <w:pPr>
+        <w:pStyle w:val="PSI-Normal"/>
+      </w:pPr>
+      <w:r>
+        <w:t>Los tipos de informes que se van a desarrollar para el estado actual de los defectos son los siguientes:</w:t>
+      </w:r>
+    </w:p>
+    <w:p>
+      <w:pPr>
+        <w:pStyle w:val="PSI-Normal"/>
+      </w:pPr>
+      <w:r>
+        <w:t>• Tabla(s) que muestre(n) el estado actual de cada defecto y su severidad.</w:t>
+      </w:r>
+    </w:p>
+    <w:p>
+      <w:pPr>
+        <w:pStyle w:val="PSI-Normal"/>
+      </w:pPr>
+      <w:r>
+        <w:t>• Tabla(s) que muestre(n) el estado actual de cada defecto y su prioridad.</w:t>
+      </w:r>
+      <w:r>
+        <w:t xml:space="preserve"> </w:t>
+      </w:r>
+    </w:p>
+    <w:p>
+      <w:pPr>
+        <w:pStyle w:val="PSI-Normal"/>
+      </w:pPr>
+      <w:r>
+        <w:t>Las auditorías que se llevarán a cabo para comprobar si los cambios se han realizado correctamente serán al final de cada iteración, pero antes de que se cree una línea base. En éstas se revisarán tanto los requisitos funcionales y de rendimiento, como que el producto cumpla con las especificaciones detalladas en las que se define. Tomarán parte en éstas el cliente, el jefe de proyecto y el gestor de configuración.</w:t>
+      </w:r>
+    </w:p>
+    <w:p>
+      <w:pPr>
+        <w:pStyle w:val="PSI-Ttulo1"/>
+      </w:pPr>
+      <w:bookmarkStart w:id="18" w:name="_Toc177738516"/>
+      <w:r>
+        <w:t>Calendario</w:t>
+      </w:r>
+      <w:bookmarkEnd w:id="18"/>
+    </w:p>
+    <w:p>
+      <w:r>
+        <w:t>Las líneas base están establecidas en la sección elementos de la línea base. Las fechas que deben estar cada línea base serán:</w:t>
       </w:r>
     </w:p>
     <w:p>
@@ -4578,7 +4697,8 @@
         </w:numPr>
       </w:pPr>
       <w:r>
-        <w:t>Nombre del Elemento de Configuración de Software a cambiar.</w:t>
+        <w:lastRenderedPageBreak/>
+        <w:t>Fase inicio iteración 1 empezara el día 23/08/2024 y finalizara el día 10/09/2024.</w:t>
       </w:r>
     </w:p>
     <w:p>
@@ -4590,7 +4710,7 @@
         </w:numPr>
       </w:pPr>
       <w:r>
-        <w:t>Nombre del peticionario.</w:t>
+        <w:t>Fase elaboración iteración 1 empezara el día 11/09/2024 y finalizara el día 24/09/2024.</w:t>
       </w:r>
     </w:p>
     <w:p>
@@ -4602,7 +4722,7 @@
         </w:numPr>
       </w:pPr>
       <w:r>
-        <w:t>Fecha de petición.</w:t>
+        <w:t>Fase elaboración iteración 2 empezara el día 25/09/2024 y finalizara el día 11/10/2024.</w:t>
       </w:r>
     </w:p>
     <w:p>
@@ -4614,7 +4734,7 @@
         </w:numPr>
       </w:pPr>
       <w:r>
-        <w:t>Necesidad del cambio.</w:t>
+        <w:t>Fase de construcción iteración 1 empezará día 12/10/2024 y finalizará el día 29/10/2024.</w:t>
       </w:r>
     </w:p>
     <w:p>
@@ -4626,7 +4746,10 @@
         </w:numPr>
       </w:pPr>
       <w:r>
-        <w:t>Descripción del cambio pedido.</w:t>
+        <w:t xml:space="preserve">Fase de construcción iteración 2 empezará día </w:t>
+      </w:r>
+      <w:r>
+        <w:t>30/10/2024 y finalizará el día 08/11/2024.</w:t>
       </w:r>
     </w:p>
     <w:p>
@@ -4638,7 +4761,10 @@
         </w:numPr>
       </w:pPr>
       <w:r>
-        <w:t>Prioridad.</w:t>
+        <w:t xml:space="preserve">Fase de construcción iteración 3 empezará día </w:t>
+      </w:r>
+      <w:r>
+        <w:t>09/11/2024 y finalizará el día 19/11/2024</w:t>
       </w:r>
     </w:p>
     <w:p>
@@ -4650,449 +4776,79 @@
         </w:numPr>
       </w:pPr>
       <w:r>
-        <w:t>Estado.</w:t>
-      </w:r>
-    </w:p>
-    <w:p>
-      <w:pPr>
-        <w:pStyle w:val="Prrafodelista"/>
-        <w:numPr>
-          <w:ilvl w:val="0"/>
-          <w:numId w:val="16"/>
-        </w:numPr>
-      </w:pPr>
-      <w:r>
-        <w:t>Fecha del cambio.</w:t>
-      </w:r>
-    </w:p>
-    <w:p>
-      <w:pPr>
-        <w:pStyle w:val="Prrafodelista"/>
-      </w:pPr>
-    </w:p>
-    <w:p>
-      <w:r>
-        <w:t xml:space="preserve">Una vez que se recibe una </w:t>
-      </w:r>
-      <w:r>
-        <w:t>Solicitud de Cambio</w:t>
-      </w:r>
-      <w:r>
-        <w:t>, se realiza una evaluación</w:t>
-      </w:r>
-      <w:r>
-        <w:t xml:space="preserve"> para determinar si los cambios impactaran de manera negativa</w:t>
-      </w:r>
-      <w:r>
-        <w:t>, es decir, si hay documentos en ambas ramas que no concuerden con lo desarrollado del proyecto</w:t>
+        <w:t>Fase de finalización iter</w:t>
+      </w:r>
+      <w:r>
+        <w:t>ación 1 empezara día 20/11/2024,</w:t>
+      </w:r>
+      <w:r>
+        <w:t xml:space="preserve"> la fecha de </w:t>
+      </w:r>
+      <w:r>
+        <w:t>finalización</w:t>
+      </w:r>
+      <w:r>
+        <w:t xml:space="preserve"> no </w:t>
+      </w:r>
+      <w:r>
+        <w:t>está</w:t>
+      </w:r>
+      <w:r>
+        <w:t xml:space="preserve"> definida por el momento.</w:t>
+      </w:r>
+    </w:p>
+    <w:p>
+      <w:r>
+        <w:t>La implementación del plan estará prevista para el día 25/09/2024</w:t>
       </w:r>
       <w:r>
         <w:t>.</w:t>
       </w:r>
+    </w:p>
+    <w:p>
+      <w:r>
+        <w:t>Las auditorias se van a realizar un día después de la finalización de cada línea base.</w:t>
+      </w:r>
+    </w:p>
+    <w:p>
+      <w:pPr>
+        <w:pStyle w:val="PSI-Ttulo1"/>
+      </w:pPr>
+      <w:bookmarkStart w:id="19" w:name="_Toc177738517"/>
+      <w:r>
+        <w:t>Capacitación y Recursos</w:t>
+      </w:r>
+      <w:bookmarkEnd w:id="19"/>
+    </w:p>
+    <w:p>
+      <w:r>
+        <w:t>Al día 19/09/2024, se</w:t>
+      </w:r>
       <w:r>
         <w:t xml:space="preserve"> </w:t>
       </w:r>
       <w:r>
-        <w:t xml:space="preserve">En cualquier caso, la decisión tomada deberá quedar documentada </w:t>
-      </w:r>
-      <w:r>
-        <w:t>en el mismo documento de solicitud de cambio</w:t>
-      </w:r>
-      <w:r>
-        <w:t>.</w:t>
-      </w:r>
-    </w:p>
-    <w:p>
-      <w:r>
-        <w:t xml:space="preserve">Tras realizar el cambio se comunicará a todos aquellos que estén afectados por dicho cambio. De esta forma, se pretende preservar la integridad de los productos haciendo que todo el </w:t>
-      </w:r>
-      <w:r>
-        <w:t xml:space="preserve">mundo trabaje con las versiones correctas. </w:t>
-      </w:r>
-    </w:p>
-    <w:p>
-      <w:pPr>
-        <w:pStyle w:val="PSI-Ttulo3"/>
-      </w:pPr>
-      <w:bookmarkStart w:id="17" w:name="_Toc177738512"/>
-      <w:r>
-        <w:t>Aprobación de Cambios</w:t>
-      </w:r>
-      <w:bookmarkEnd w:id="17"/>
-    </w:p>
-    <w:p>
-      <w:r>
-        <w:t xml:space="preserve">El </w:t>
-      </w:r>
-      <w:r>
-        <w:t>Comité de Control de Configuración</w:t>
-      </w:r>
-      <w:r>
-        <w:t xml:space="preserve"> estará formado por los 3 miembros del equipo T-Code. Todos los miembros van a tener la misma autoridad por lo que el sistema de aprobación de cambios </w:t>
-      </w:r>
-      <w:r>
-        <w:t>será</w:t>
-      </w:r>
-      <w:r>
-        <w:t xml:space="preserve"> a través de una votación donde </w:t>
-      </w:r>
-      <w:r>
-        <w:t>más</w:t>
-      </w:r>
-      <w:r>
-        <w:t xml:space="preserve"> del 50% de los participantes deben estar de acuerdo.</w:t>
-      </w:r>
-    </w:p>
-    <w:p>
-      <w:pPr>
-        <w:pStyle w:val="PSI-Ttulo3"/>
-      </w:pPr>
-      <w:bookmarkStart w:id="18" w:name="_Toc177738513"/>
-      <w:r>
-        <w:t>Implementación de Cambios</w:t>
-      </w:r>
-      <w:bookmarkEnd w:id="18"/>
-    </w:p>
-    <w:p>
-      <w:r>
-        <w:t>Una vez que sean aprobados los cambios, el administrador de configuraciones realizara el traspaso de las modificaciones a la rama master verificando la integridad de los datos</w:t>
-      </w:r>
-      <w:r>
-        <w:t xml:space="preserve">. </w:t>
-      </w:r>
-    </w:p>
-    <w:p>
-      <w:pPr>
-        <w:pStyle w:val="PSI-Ttulo2"/>
-      </w:pPr>
-      <w:bookmarkStart w:id="19" w:name="_Toc177738514"/>
-      <w:r>
-        <w:t>Estado de la Configuración</w:t>
-      </w:r>
-      <w:bookmarkEnd w:id="19"/>
-    </w:p>
-    <w:p>
-      <w:r>
-        <w:t xml:space="preserve">Los elementos que se deben controlar que estén en cada línea base fueron establecidos en la sección de elementos de la línea base. Al finalizar cada línea base se deberá realizar un control </w:t>
-      </w:r>
-      <w:r>
-        <w:lastRenderedPageBreak/>
-        <w:t xml:space="preserve">que quedara plasmado en el plan de iteración correspondiente al cierre de la etapa, que elementos quedaron completos, incompletos y cuales quedaron sin realizarse. </w:t>
-      </w:r>
-    </w:p>
-    <w:p>
-      <w:r>
-        <w:t xml:space="preserve">Esta información va a ser obtenida </w:t>
-      </w:r>
-      <w:r>
-        <w:t>a través de las revisiones que se vayan realizando por los responsables de calidad.</w:t>
-      </w:r>
-    </w:p>
-    <w:p>
-      <w:pPr>
-        <w:pStyle w:val="PSI-Ttulo2"/>
-      </w:pPr>
-      <w:bookmarkStart w:id="20" w:name="_Toc177738515"/>
-      <w:r>
-        <w:t xml:space="preserve">Informes y </w:t>
-      </w:r>
-      <w:r>
-        <w:t>Auditorías</w:t>
+        <w:t>está</w:t>
+      </w:r>
+      <w:r>
+        <w:t xml:space="preserve"> modificando un d</w:t>
+      </w:r>
+      <w:r>
+        <w:t>ocumento denominado “trucos de G</w:t>
+      </w:r>
+      <w:r>
+        <w:t xml:space="preserve">it” el cual contendrá los comandos típicos con una descripción entendible para todos los miembros del equipo. </w:t>
+      </w:r>
+    </w:p>
+    <w:p>
+      <w:pPr>
+        <w:pStyle w:val="PSI-Ttulo1"/>
+      </w:pPr>
+      <w:bookmarkStart w:id="20" w:name="_Toc177738518"/>
+      <w:r>
+        <w:t>Mantenimiento del Plan de Gestión de la Configuración</w:t>
       </w:r>
       <w:bookmarkEnd w:id="20"/>
-    </w:p>
-    <w:p>
-      <w:pPr>
-        <w:pStyle w:val="PSI-Normal"/>
-      </w:pPr>
-      <w:r>
-        <w:t xml:space="preserve">Cada cierto tiempo, el gestor de configuración realizará un informe para el jefe de proyecto con el fin de revisar la evolución de los defectos que se vayan registrando en el </w:t>
-      </w:r>
-      <w:r>
-        <w:t>mismo</w:t>
-      </w:r>
-      <w:r>
-        <w:t>.</w:t>
-      </w:r>
-    </w:p>
-    <w:p>
-      <w:pPr>
-        <w:pStyle w:val="PSI-Normal"/>
-      </w:pPr>
-      <w:r>
-        <w:t>En est</w:t>
-      </w:r>
-      <w:r>
-        <w:t>e informe</w:t>
-      </w:r>
-      <w:r>
-        <w:t xml:space="preserve"> </w:t>
-      </w:r>
-      <w:r>
-        <w:t>(“In</w:t>
-      </w:r>
-      <w:r>
-        <w:t>forme de Evolución de Defectos”</w:t>
-      </w:r>
-      <w:r>
-        <w:t>)</w:t>
-      </w:r>
-      <w:r>
-        <w:t xml:space="preserve"> </w:t>
-      </w:r>
-      <w:r>
-        <w:t>se detallar</w:t>
-      </w:r>
-      <w:r>
-        <w:t>á</w:t>
-      </w:r>
-      <w:r>
-        <w:t xml:space="preserve"> los defectos detectados, sus prioridades, </w:t>
-      </w:r>
-      <w:r>
-        <w:t>responsables de corregirlos</w:t>
-      </w:r>
-      <w:r>
-        <w:t>, su estado y el procedimiento que se ha seguido o se va a seguir a la hora de resolverlos.</w:t>
-      </w:r>
-    </w:p>
-    <w:p>
-      <w:pPr>
-        <w:pStyle w:val="PSI-Normal"/>
-      </w:pPr>
-      <w:r>
-        <w:t>Est</w:t>
-      </w:r>
-      <w:r>
-        <w:t>e</w:t>
-      </w:r>
-      <w:r>
-        <w:t xml:space="preserve"> </w:t>
-      </w:r>
-      <w:r>
-        <w:t xml:space="preserve">nos </w:t>
-      </w:r>
-      <w:r>
-        <w:t>permitir</w:t>
-      </w:r>
-      <w:r>
-        <w:t>á</w:t>
-      </w:r>
-      <w:r>
-        <w:t xml:space="preserve"> obtener una serie de indicadores para determinar la calidad del producto que se está desarrollando, permitiendo al jefe de proyecto informar al cliente sobre este aspecto.</w:t>
-      </w:r>
-    </w:p>
-    <w:p>
-      <w:pPr>
-        <w:pStyle w:val="PSI-Normal"/>
-      </w:pPr>
-      <w:r>
-        <w:t>Los tipos de informes que se van a desarrollar para el estado actual de los defectos son los siguientes:</w:t>
-      </w:r>
-    </w:p>
-    <w:p>
-      <w:pPr>
-        <w:pStyle w:val="PSI-Normal"/>
-      </w:pPr>
-      <w:r>
-        <w:t>• Tabla(s) que muestre(n) el estado actual de cada defecto y su severidad.</w:t>
-      </w:r>
-    </w:p>
-    <w:p>
-      <w:pPr>
-        <w:pStyle w:val="PSI-Normal"/>
-      </w:pPr>
-      <w:r>
-        <w:t>• Tabla(s) que muestre(n) el estado actual de cada defecto y su prioridad.</w:t>
-      </w:r>
-      <w:r>
-        <w:t xml:space="preserve"> </w:t>
-      </w:r>
-    </w:p>
-    <w:p>
-      <w:pPr>
-        <w:pStyle w:val="PSI-Normal"/>
-      </w:pPr>
-      <w:r>
-        <w:t>Las auditorías que se llevarán a cabo para comprobar si los cambios se han realizado correctamente serán al final de cada iteración, pero antes de que se cree una línea base. En éstas se revisarán tanto los requisitos funcionales y de rendimiento, como que el producto cumpla con las especificaciones detalladas en las que se define. Tomarán parte en éstas el cliente, el jefe de proyecto y el gestor de configuración.</w:t>
-      </w:r>
-    </w:p>
-    <w:p>
-      <w:pPr>
-        <w:pStyle w:val="PSI-Ttulo1"/>
-      </w:pPr>
-      <w:bookmarkStart w:id="21" w:name="_Toc177738516"/>
-      <w:r>
-        <w:t>Calendario</w:t>
-      </w:r>
-      <w:bookmarkEnd w:id="21"/>
-    </w:p>
-    <w:p>
-      <w:r>
-        <w:t>Las líneas base están establecidas en la sección elementos de la línea base. Las fechas que deben estar cada línea base serán:</w:t>
-      </w:r>
-    </w:p>
-    <w:p>
-      <w:pPr>
-        <w:pStyle w:val="Prrafodelista"/>
-        <w:numPr>
-          <w:ilvl w:val="0"/>
-          <w:numId w:val="16"/>
-        </w:numPr>
-      </w:pPr>
-      <w:r>
-        <w:t>Fase inicio iteración 1 empezara el día 23/08/2024 y finalizara el día 10/09/2024.</w:t>
-      </w:r>
-    </w:p>
-    <w:p>
-      <w:pPr>
-        <w:pStyle w:val="Prrafodelista"/>
-        <w:numPr>
-          <w:ilvl w:val="0"/>
-          <w:numId w:val="16"/>
-        </w:numPr>
-      </w:pPr>
-      <w:r>
-        <w:t>Fase elaboración iteración 1 empezara el día 11/09/2024 y finalizara el día 24/09/2024.</w:t>
-      </w:r>
-    </w:p>
-    <w:p>
-      <w:pPr>
-        <w:pStyle w:val="Prrafodelista"/>
-        <w:numPr>
-          <w:ilvl w:val="0"/>
-          <w:numId w:val="16"/>
-        </w:numPr>
-      </w:pPr>
-      <w:r>
-        <w:t>Fase elaboración iteración 2 empezara el día 25/09/2024 y finalizara el día 11/10/2024.</w:t>
-      </w:r>
-    </w:p>
-    <w:p>
-      <w:pPr>
-        <w:pStyle w:val="Prrafodelista"/>
-        <w:numPr>
-          <w:ilvl w:val="0"/>
-          <w:numId w:val="16"/>
-        </w:numPr>
-      </w:pPr>
-      <w:r>
-        <w:t>Fase de construcción iteración 1 empezará día 12/10/2024 y finalizará el día 29/10/2024.</w:t>
-      </w:r>
-    </w:p>
-    <w:p>
-      <w:pPr>
-        <w:pStyle w:val="Prrafodelista"/>
-        <w:numPr>
-          <w:ilvl w:val="0"/>
-          <w:numId w:val="16"/>
-        </w:numPr>
-      </w:pPr>
-      <w:r>
-        <w:t xml:space="preserve">Fase de construcción iteración 2 empezará día </w:t>
-      </w:r>
-      <w:r>
-        <w:t>30/10/2024 y finalizará el día 08/11/2024.</w:t>
-      </w:r>
-    </w:p>
-    <w:p>
-      <w:pPr>
-        <w:pStyle w:val="Prrafodelista"/>
-        <w:numPr>
-          <w:ilvl w:val="0"/>
-          <w:numId w:val="16"/>
-        </w:numPr>
-      </w:pPr>
-      <w:r>
-        <w:t xml:space="preserve">Fase de construcción iteración 3 empezará día </w:t>
-      </w:r>
-      <w:r>
-        <w:t>09/11/2024 y finalizará el día 19/11/2024</w:t>
-      </w:r>
-    </w:p>
-    <w:p>
-      <w:pPr>
-        <w:pStyle w:val="Prrafodelista"/>
-        <w:numPr>
-          <w:ilvl w:val="0"/>
-          <w:numId w:val="16"/>
-        </w:numPr>
-      </w:pPr>
-      <w:r>
-        <w:t>Fase de finalización iter</w:t>
-      </w:r>
-      <w:r>
-        <w:t>ación 1 empezara día 20/11/2024,</w:t>
-      </w:r>
-      <w:r>
-        <w:t xml:space="preserve"> la fecha de </w:t>
-      </w:r>
-      <w:r>
-        <w:t>finalización</w:t>
-      </w:r>
-      <w:r>
-        <w:t xml:space="preserve"> no </w:t>
-      </w:r>
-      <w:r>
-        <w:t>está</w:t>
-      </w:r>
-      <w:r>
-        <w:t xml:space="preserve"> definida por el momento.</w:t>
-      </w:r>
-    </w:p>
-    <w:p>
-      <w:r>
-        <w:t>La implementación del plan estará prevista para el día 25/09/2024</w:t>
-      </w:r>
-      <w:r>
-        <w:t>.</w:t>
-      </w:r>
-    </w:p>
-    <w:p>
-      <w:r>
-        <w:lastRenderedPageBreak/>
-        <w:t>Las auditorias se van a realizar un día después de la finalización de cada línea base.</w:t>
-      </w:r>
-    </w:p>
-    <w:p>
-      <w:pPr>
-        <w:pStyle w:val="PSI-Ttulo1"/>
-      </w:pPr>
-      <w:bookmarkStart w:id="22" w:name="_Toc177738517"/>
-      <w:r>
-        <w:t>Capacitación y Recursos</w:t>
-      </w:r>
-      <w:bookmarkEnd w:id="22"/>
-    </w:p>
-    <w:p>
-      <w:r>
-        <w:t>Al día 19/09/2024, se</w:t>
-      </w:r>
-      <w:r>
-        <w:t xml:space="preserve"> </w:t>
-      </w:r>
-      <w:r>
-        <w:t>está</w:t>
-      </w:r>
-      <w:r>
-        <w:t xml:space="preserve"> modificando un d</w:t>
-      </w:r>
-      <w:r>
-        <w:t>ocumento denominado “trucos de G</w:t>
-      </w:r>
-      <w:r>
-        <w:t xml:space="preserve">it” el cual contendrá los comandos típicos con una descripción entendible para todos los miembros del equipo. </w:t>
-      </w:r>
-    </w:p>
-    <w:p>
-      <w:pPr>
-        <w:pStyle w:val="PSI-Ttulo1"/>
-      </w:pPr>
-      <w:bookmarkStart w:id="23" w:name="_Toc177738518"/>
-      <w:r>
-        <w:t>Mantenimiento del Plan de Gestión de la Configuración</w:t>
-      </w:r>
-      <w:bookmarkEnd w:id="23"/>
     </w:p>
     <w:p>
       <w:r>
@@ -5121,7 +4877,7 @@
 </file>
 
 <file path=word/endnotes.xml><?xml version="1.0" encoding="utf-8"?>
-<w:endnotes xmlns:wpc="http://schemas.microsoft.com/office/word/2010/wordprocessingCanvas" xmlns:cx="http://schemas.microsoft.com/office/drawing/2014/chartex" xmlns:cx1="http://schemas.microsoft.com/office/drawing/2015/9/8/chartex" xmlns:cx2="http://schemas.microsoft.com/office/drawing/2015/10/21/chartex" xmlns:cx3="http://schemas.microsoft.com/office/drawing/2016/5/9/chartex" xmlns:cx4="http://schemas.microsoft.com/office/drawing/2016/5/10/chartex" xmlns:cx5="http://schemas.microsoft.com/office/drawing/2016/5/11/chartex" xmlns:cx6="http://schemas.microsoft.com/office/drawing/2016/5/12/chartex" xmlns:cx7="http://schemas.microsoft.com/office/drawing/2016/5/13/chartex" xmlns:cx8="http://schemas.microsoft.com/office/drawing/2016/5/14/chartex" xmlns:mc="http://schemas.openxmlformats.org/markup-compatibility/2006" xmlns:aink="http://schemas.microsoft.com/office/drawing/2016/ink" xmlns:am3d="http://schemas.microsoft.com/office/drawing/2017/model3d" xmlns:o="urn:schemas-microsoft-com:office:office" xmlns:oel="http://schemas.microsoft.com/office/2019/extlst" xmlns:r="http://schemas.openxmlformats.org/officeDocument/2006/relationships" xmlns:m="http://schemas.openxmlformats.org/officeDocument/2006/math" xmlns:v="urn:schemas-microsoft-com:vml" xmlns:wp14="http://schemas.microsoft.com/office/word/2010/wordprocessingDrawing" xmlns:wp="http://schemas.openxmlformats.org/drawingml/2006/wordprocessingDrawing" xmlns:w10="urn:schemas-microsoft-com:office:word" xmlns:w="http://schemas.openxmlformats.org/wordprocessingml/2006/main" xmlns:w14="http://schemas.microsoft.com/office/word/2010/wordml" xmlns:w15="http://schemas.microsoft.com/office/word/2012/wordml" xmlns:w16cex="http://schemas.microsoft.com/office/word/2018/wordml/cex" xmlns:w16cid="http://schemas.microsoft.com/office/word/2016/wordml/cid" xmlns:w16="http://schemas.microsoft.com/office/word/2018/wordml" xmlns:w16du="http://schemas.microsoft.com/office/word/2023/wordml/word16du" xmlns:w16sdtdh="http://schemas.microsoft.com/office/word/2020/wordml/sdtdatahash" xmlns:w16se="http://schemas.microsoft.com/office/word/2015/wordml/symex" xmlns:wpg="http://schemas.microsoft.com/office/word/2010/wordprocessingGroup" xmlns:wpi="http://schemas.microsoft.com/office/word/2010/wordprocessingInk" xmlns:wne="http://schemas.microsoft.com/office/word/2006/wordml" xmlns:wps="http://schemas.microsoft.com/office/word/2010/wordprocessingShape" mc:Ignorable="w14 w15 w16se w16cid w16 w16cex w16sdtdh w16du wp14">
+<w:endnotes xmlns:wpc="http://schemas.microsoft.com/office/word/2010/wordprocessingCanvas" xmlns:cx="http://schemas.microsoft.com/office/drawing/2014/chartex" xmlns:cx1="http://schemas.microsoft.com/office/drawing/2015/9/8/chartex" xmlns:cx2="http://schemas.microsoft.com/office/drawing/2015/10/21/chartex" xmlns:cx3="http://schemas.microsoft.com/office/drawing/2016/5/9/chartex" xmlns:cx4="http://schemas.microsoft.com/office/drawing/2016/5/10/chartex" xmlns:cx5="http://schemas.microsoft.com/office/drawing/2016/5/11/chartex" xmlns:cx6="http://schemas.microsoft.com/office/drawing/2016/5/12/chartex" xmlns:cx7="http://schemas.microsoft.com/office/drawing/2016/5/13/chartex" xmlns:cx8="http://schemas.microsoft.com/office/drawing/2016/5/14/chartex" xmlns:mc="http://schemas.openxmlformats.org/markup-compatibility/2006" xmlns:aink="http://schemas.microsoft.com/office/drawing/2016/ink" xmlns:am3d="http://schemas.microsoft.com/office/drawing/2017/model3d" xmlns:o="urn:schemas-microsoft-com:office:office" xmlns:oel="http://schemas.microsoft.com/office/2019/extlst" xmlns:r="http://schemas.openxmlformats.org/officeDocument/2006/relationships" xmlns:m="http://schemas.openxmlformats.org/officeDocument/2006/math" xmlns:v="urn:schemas-microsoft-com:vml" xmlns:wp14="http://schemas.microsoft.com/office/word/2010/wordprocessingDrawing" xmlns:wp="http://schemas.openxmlformats.org/drawingml/2006/wordprocessingDrawing" xmlns:w10="urn:schemas-microsoft-com:office:word" xmlns:w="http://schemas.openxmlformats.org/wordprocessingml/2006/main" xmlns:w14="http://schemas.microsoft.com/office/word/2010/wordml" xmlns:w15="http://schemas.microsoft.com/office/word/2012/wordml" xmlns:w16cex="http://schemas.microsoft.com/office/word/2018/wordml/cex" xmlns:w16cid="http://schemas.microsoft.com/office/word/2016/wordml/cid" xmlns:w16="http://schemas.microsoft.com/office/word/2018/wordml" xmlns:w16du="http://schemas.microsoft.com/office/word/2023/wordml/word16du" xmlns:w16sdtdh="http://schemas.microsoft.com/office/word/2020/wordml/sdtdatahash" xmlns:w16sdtfl="http://schemas.microsoft.com/office/word/2024/wordml/sdtformatlock" xmlns:w16se="http://schemas.microsoft.com/office/word/2015/wordml/symex" xmlns:wpg="http://schemas.microsoft.com/office/word/2010/wordprocessingGroup" xmlns:wpi="http://schemas.microsoft.com/office/word/2010/wordprocessingInk" xmlns:wne="http://schemas.microsoft.com/office/word/2006/wordml" xmlns:wps="http://schemas.microsoft.com/office/word/2010/wordprocessingShape" mc:Ignorable="w14 w15 w16se w16cid w16 w16cex w16sdtdh w16sdtfl w16du wp14">
   <w:endnote w:type="separator" w:id="-1">
     <w:p>
       <w:r>
@@ -5142,7 +4898,7 @@
 </file>
 
 <file path=word/footer1.xml><?xml version="1.0" encoding="utf-8"?>
-<w:ftr xmlns:wpc="http://schemas.microsoft.com/office/word/2010/wordprocessingCanvas" xmlns:cx="http://schemas.microsoft.com/office/drawing/2014/chartex" xmlns:cx1="http://schemas.microsoft.com/office/drawing/2015/9/8/chartex" xmlns:cx2="http://schemas.microsoft.com/office/drawing/2015/10/21/chartex" xmlns:cx3="http://schemas.microsoft.com/office/drawing/2016/5/9/chartex" xmlns:cx4="http://schemas.microsoft.com/office/drawing/2016/5/10/chartex" xmlns:cx5="http://schemas.microsoft.com/office/drawing/2016/5/11/chartex" xmlns:cx6="http://schemas.microsoft.com/office/drawing/2016/5/12/chartex" xmlns:cx7="http://schemas.microsoft.com/office/drawing/2016/5/13/chartex" xmlns:cx8="http://schemas.microsoft.com/office/drawing/2016/5/14/chartex" xmlns:mc="http://schemas.openxmlformats.org/markup-compatibility/2006" xmlns:aink="http://schemas.microsoft.com/office/drawing/2016/ink" xmlns:am3d="http://schemas.microsoft.com/office/drawing/2017/model3d" xmlns:o="urn:schemas-microsoft-com:office:office" xmlns:oel="http://schemas.microsoft.com/office/2019/extlst" xmlns:r="http://schemas.openxmlformats.org/officeDocument/2006/relationships" xmlns:m="http://schemas.openxmlformats.org/officeDocument/2006/math" xmlns:v="urn:schemas-microsoft-com:vml" xmlns:wp14="http://schemas.microsoft.com/office/word/2010/wordprocessingDrawing" xmlns:wp="http://schemas.openxmlformats.org/drawingml/2006/wordprocessingDrawing" xmlns:w10="urn:schemas-microsoft-com:office:word" xmlns:w="http://schemas.openxmlformats.org/wordprocessingml/2006/main" xmlns:w14="http://schemas.microsoft.com/office/word/2010/wordml" xmlns:w15="http://schemas.microsoft.com/office/word/2012/wordml" xmlns:w16cex="http://schemas.microsoft.com/office/word/2018/wordml/cex" xmlns:w16cid="http://schemas.microsoft.com/office/word/2016/wordml/cid" xmlns:w16="http://schemas.microsoft.com/office/word/2018/wordml" xmlns:w16du="http://schemas.microsoft.com/office/word/2023/wordml/word16du" xmlns:w16sdtdh="http://schemas.microsoft.com/office/word/2020/wordml/sdtdatahash" xmlns:w16se="http://schemas.microsoft.com/office/word/2015/wordml/symex" xmlns:wpg="http://schemas.microsoft.com/office/word/2010/wordprocessingGroup" xmlns:wpi="http://schemas.microsoft.com/office/word/2010/wordprocessingInk" xmlns:wne="http://schemas.microsoft.com/office/word/2006/wordml" xmlns:wps="http://schemas.microsoft.com/office/word/2010/wordprocessingShape" mc:Ignorable="w14 w15 w16se w16cid w16 w16cex w16sdtdh w16du wp14">
+<w:ftr xmlns:wpc="http://schemas.microsoft.com/office/word/2010/wordprocessingCanvas" xmlns:cx="http://schemas.microsoft.com/office/drawing/2014/chartex" xmlns:cx1="http://schemas.microsoft.com/office/drawing/2015/9/8/chartex" xmlns:cx2="http://schemas.microsoft.com/office/drawing/2015/10/21/chartex" xmlns:cx3="http://schemas.microsoft.com/office/drawing/2016/5/9/chartex" xmlns:cx4="http://schemas.microsoft.com/office/drawing/2016/5/10/chartex" xmlns:cx5="http://schemas.microsoft.com/office/drawing/2016/5/11/chartex" xmlns:cx6="http://schemas.microsoft.com/office/drawing/2016/5/12/chartex" xmlns:cx7="http://schemas.microsoft.com/office/drawing/2016/5/13/chartex" xmlns:cx8="http://schemas.microsoft.com/office/drawing/2016/5/14/chartex" xmlns:mc="http://schemas.openxmlformats.org/markup-compatibility/2006" xmlns:aink="http://schemas.microsoft.com/office/drawing/2016/ink" xmlns:am3d="http://schemas.microsoft.com/office/drawing/2017/model3d" xmlns:o="urn:schemas-microsoft-com:office:office" xmlns:oel="http://schemas.microsoft.com/office/2019/extlst" xmlns:r="http://schemas.openxmlformats.org/officeDocument/2006/relationships" xmlns:m="http://schemas.openxmlformats.org/officeDocument/2006/math" xmlns:v="urn:schemas-microsoft-com:vml" xmlns:wp14="http://schemas.microsoft.com/office/word/2010/wordprocessingDrawing" xmlns:wp="http://schemas.openxmlformats.org/drawingml/2006/wordprocessingDrawing" xmlns:w10="urn:schemas-microsoft-com:office:word" xmlns:w="http://schemas.openxmlformats.org/wordprocessingml/2006/main" xmlns:w14="http://schemas.microsoft.com/office/word/2010/wordml" xmlns:w15="http://schemas.microsoft.com/office/word/2012/wordml" xmlns:w16cex="http://schemas.microsoft.com/office/word/2018/wordml/cex" xmlns:w16cid="http://schemas.microsoft.com/office/word/2016/wordml/cid" xmlns:w16="http://schemas.microsoft.com/office/word/2018/wordml" xmlns:w16du="http://schemas.microsoft.com/office/word/2023/wordml/word16du" xmlns:w16sdtdh="http://schemas.microsoft.com/office/word/2020/wordml/sdtdatahash" xmlns:w16sdtfl="http://schemas.microsoft.com/office/word/2024/wordml/sdtformatlock" xmlns:w16se="http://schemas.microsoft.com/office/word/2015/wordml/symex" xmlns:wpg="http://schemas.microsoft.com/office/word/2010/wordprocessingGroup" xmlns:wpi="http://schemas.microsoft.com/office/word/2010/wordprocessingInk" xmlns:wne="http://schemas.microsoft.com/office/word/2006/wordml" xmlns:wps="http://schemas.microsoft.com/office/word/2010/wordprocessingShape" mc:Ignorable="w14 w15 w16se w16cid w16 w16cex w16sdtdh w16sdtfl w16du wp14">
   <w:p>
     <w:pPr>
       <w:spacing w:before="0"/>
@@ -5550,7 +5306,7 @@
 </file>
 
 <file path=word/footnotes.xml><?xml version="1.0" encoding="utf-8"?>
-<w:footnotes xmlns:wpc="http://schemas.microsoft.com/office/word/2010/wordprocessingCanvas" xmlns:cx="http://schemas.microsoft.com/office/drawing/2014/chartex" xmlns:cx1="http://schemas.microsoft.com/office/drawing/2015/9/8/chartex" xmlns:cx2="http://schemas.microsoft.com/office/drawing/2015/10/21/chartex" xmlns:cx3="http://schemas.microsoft.com/office/drawing/2016/5/9/chartex" xmlns:cx4="http://schemas.microsoft.com/office/drawing/2016/5/10/chartex" xmlns:cx5="http://schemas.microsoft.com/office/drawing/2016/5/11/chartex" xmlns:cx6="http://schemas.microsoft.com/office/drawing/2016/5/12/chartex" xmlns:cx7="http://schemas.microsoft.com/office/drawing/2016/5/13/chartex" xmlns:cx8="http://schemas.microsoft.com/office/drawing/2016/5/14/chartex" xmlns:mc="http://schemas.openxmlformats.org/markup-compatibility/2006" xmlns:aink="http://schemas.microsoft.com/office/drawing/2016/ink" xmlns:am3d="http://schemas.microsoft.com/office/drawing/2017/model3d" xmlns:o="urn:schemas-microsoft-com:office:office" xmlns:oel="http://schemas.microsoft.com/office/2019/extlst" xmlns:r="http://schemas.openxmlformats.org/officeDocument/2006/relationships" xmlns:m="http://schemas.openxmlformats.org/officeDocument/2006/math" xmlns:v="urn:schemas-microsoft-com:vml" xmlns:wp14="http://schemas.microsoft.com/office/word/2010/wordprocessingDrawing" xmlns:wp="http://schemas.openxmlformats.org/drawingml/2006/wordprocessingDrawing" xmlns:w10="urn:schemas-microsoft-com:office:word" xmlns:w="http://schemas.openxmlformats.org/wordprocessingml/2006/main" xmlns:w14="http://schemas.microsoft.com/office/word/2010/wordml" xmlns:w15="http://schemas.microsoft.com/office/word/2012/wordml" xmlns:w16cex="http://schemas.microsoft.com/office/word/2018/wordml/cex" xmlns:w16cid="http://schemas.microsoft.com/office/word/2016/wordml/cid" xmlns:w16="http://schemas.microsoft.com/office/word/2018/wordml" xmlns:w16du="http://schemas.microsoft.com/office/word/2023/wordml/word16du" xmlns:w16sdtdh="http://schemas.microsoft.com/office/word/2020/wordml/sdtdatahash" xmlns:w16se="http://schemas.microsoft.com/office/word/2015/wordml/symex" xmlns:wpg="http://schemas.microsoft.com/office/word/2010/wordprocessingGroup" xmlns:wpi="http://schemas.microsoft.com/office/word/2010/wordprocessingInk" xmlns:wne="http://schemas.microsoft.com/office/word/2006/wordml" xmlns:wps="http://schemas.microsoft.com/office/word/2010/wordprocessingShape" mc:Ignorable="w14 w15 w16se w16cid w16 w16cex w16sdtdh w16du wp14">
+<w:footnotes xmlns:wpc="http://schemas.microsoft.com/office/word/2010/wordprocessingCanvas" xmlns:cx="http://schemas.microsoft.com/office/drawing/2014/chartex" xmlns:cx1="http://schemas.microsoft.com/office/drawing/2015/9/8/chartex" xmlns:cx2="http://schemas.microsoft.com/office/drawing/2015/10/21/chartex" xmlns:cx3="http://schemas.microsoft.com/office/drawing/2016/5/9/chartex" xmlns:cx4="http://schemas.microsoft.com/office/drawing/2016/5/10/chartex" xmlns:cx5="http://schemas.microsoft.com/office/drawing/2016/5/11/chartex" xmlns:cx6="http://schemas.microsoft.com/office/drawing/2016/5/12/chartex" xmlns:cx7="http://schemas.microsoft.com/office/drawing/2016/5/13/chartex" xmlns:cx8="http://schemas.microsoft.com/office/drawing/2016/5/14/chartex" xmlns:mc="http://schemas.openxmlformats.org/markup-compatibility/2006" xmlns:aink="http://schemas.microsoft.com/office/drawing/2016/ink" xmlns:am3d="http://schemas.microsoft.com/office/drawing/2017/model3d" xmlns:o="urn:schemas-microsoft-com:office:office" xmlns:oel="http://schemas.microsoft.com/office/2019/extlst" xmlns:r="http://schemas.openxmlformats.org/officeDocument/2006/relationships" xmlns:m="http://schemas.openxmlformats.org/officeDocument/2006/math" xmlns:v="urn:schemas-microsoft-com:vml" xmlns:wp14="http://schemas.microsoft.com/office/word/2010/wordprocessingDrawing" xmlns:wp="http://schemas.openxmlformats.org/drawingml/2006/wordprocessingDrawing" xmlns:w10="urn:schemas-microsoft-com:office:word" xmlns:w="http://schemas.openxmlformats.org/wordprocessingml/2006/main" xmlns:w14="http://schemas.microsoft.com/office/word/2010/wordml" xmlns:w15="http://schemas.microsoft.com/office/word/2012/wordml" xmlns:w16cex="http://schemas.microsoft.com/office/word/2018/wordml/cex" xmlns:w16cid="http://schemas.microsoft.com/office/word/2016/wordml/cid" xmlns:w16="http://schemas.microsoft.com/office/word/2018/wordml" xmlns:w16du="http://schemas.microsoft.com/office/word/2023/wordml/word16du" xmlns:w16sdtdh="http://schemas.microsoft.com/office/word/2020/wordml/sdtdatahash" xmlns:w16sdtfl="http://schemas.microsoft.com/office/word/2024/wordml/sdtformatlock" xmlns:w16se="http://schemas.microsoft.com/office/word/2015/wordml/symex" xmlns:wpg="http://schemas.microsoft.com/office/word/2010/wordprocessingGroup" xmlns:wpi="http://schemas.microsoft.com/office/word/2010/wordprocessingInk" xmlns:wne="http://schemas.microsoft.com/office/word/2006/wordml" xmlns:wps="http://schemas.microsoft.com/office/word/2010/wordprocessingShape" mc:Ignorable="w14 w15 w16se w16cid w16 w16cex w16sdtdh w16sdtfl w16du wp14">
   <w:footnote w:type="separator" w:id="-1">
     <w:p>
       <w:r>
@@ -5571,7 +5327,7 @@
 </file>
 
 <file path=word/header1.xml><?xml version="1.0" encoding="utf-8"?>
-<w:hdr xmlns:wpc="http://schemas.microsoft.com/office/word/2010/wordprocessingCanvas" xmlns:cx="http://schemas.microsoft.com/office/drawing/2014/chartex" xmlns:cx1="http://schemas.microsoft.com/office/drawing/2015/9/8/chartex" xmlns:cx2="http://schemas.microsoft.com/office/drawing/2015/10/21/chartex" xmlns:cx3="http://schemas.microsoft.com/office/drawing/2016/5/9/chartex" xmlns:cx4="http://schemas.microsoft.com/office/drawing/2016/5/10/chartex" xmlns:cx5="http://schemas.microsoft.com/office/drawing/2016/5/11/chartex" xmlns:cx6="http://schemas.microsoft.com/office/drawing/2016/5/12/chartex" xmlns:cx7="http://schemas.microsoft.com/office/drawing/2016/5/13/chartex" xmlns:cx8="http://schemas.microsoft.com/office/drawing/2016/5/14/chartex" xmlns:mc="http://schemas.openxmlformats.org/markup-compatibility/2006" xmlns:aink="http://schemas.microsoft.com/office/drawing/2016/ink" xmlns:am3d="http://schemas.microsoft.com/office/drawing/2017/model3d" xmlns:o="urn:schemas-microsoft-com:office:office" xmlns:oel="http://schemas.microsoft.com/office/2019/extlst" xmlns:r="http://schemas.openxmlformats.org/officeDocument/2006/relationships" xmlns:m="http://schemas.openxmlformats.org/officeDocument/2006/math" xmlns:v="urn:schemas-microsoft-com:vml" xmlns:wp14="http://schemas.microsoft.com/office/word/2010/wordprocessingDrawing" xmlns:wp="http://schemas.openxmlformats.org/drawingml/2006/wordprocessingDrawing" xmlns:w10="urn:schemas-microsoft-com:office:word" xmlns:w="http://schemas.openxmlformats.org/wordprocessingml/2006/main" xmlns:w14="http://schemas.microsoft.com/office/word/2010/wordml" xmlns:w15="http://schemas.microsoft.com/office/word/2012/wordml" xmlns:w16cex="http://schemas.microsoft.com/office/word/2018/wordml/cex" xmlns:w16cid="http://schemas.microsoft.com/office/word/2016/wordml/cid" xmlns:w16="http://schemas.microsoft.com/office/word/2018/wordml" xmlns:w16du="http://schemas.microsoft.com/office/word/2023/wordml/word16du" xmlns:w16sdtdh="http://schemas.microsoft.com/office/word/2020/wordml/sdtdatahash" xmlns:w16se="http://schemas.microsoft.com/office/word/2015/wordml/symex" xmlns:wpg="http://schemas.microsoft.com/office/word/2010/wordprocessingGroup" xmlns:wpi="http://schemas.microsoft.com/office/word/2010/wordprocessingInk" xmlns:wne="http://schemas.microsoft.com/office/word/2006/wordml" xmlns:wps="http://schemas.microsoft.com/office/word/2010/wordprocessingShape" mc:Ignorable="w14 w15 w16se w16cid w16 w16cex w16sdtdh w16du wp14">
+<w:hdr xmlns:wpc="http://schemas.microsoft.com/office/word/2010/wordprocessingCanvas" xmlns:cx="http://schemas.microsoft.com/office/drawing/2014/chartex" xmlns:cx1="http://schemas.microsoft.com/office/drawing/2015/9/8/chartex" xmlns:cx2="http://schemas.microsoft.com/office/drawing/2015/10/21/chartex" xmlns:cx3="http://schemas.microsoft.com/office/drawing/2016/5/9/chartex" xmlns:cx4="http://schemas.microsoft.com/office/drawing/2016/5/10/chartex" xmlns:cx5="http://schemas.microsoft.com/office/drawing/2016/5/11/chartex" xmlns:cx6="http://schemas.microsoft.com/office/drawing/2016/5/12/chartex" xmlns:cx7="http://schemas.microsoft.com/office/drawing/2016/5/13/chartex" xmlns:cx8="http://schemas.microsoft.com/office/drawing/2016/5/14/chartex" xmlns:mc="http://schemas.openxmlformats.org/markup-compatibility/2006" xmlns:aink="http://schemas.microsoft.com/office/drawing/2016/ink" xmlns:am3d="http://schemas.microsoft.com/office/drawing/2017/model3d" xmlns:o="urn:schemas-microsoft-com:office:office" xmlns:oel="http://schemas.microsoft.com/office/2019/extlst" xmlns:r="http://schemas.openxmlformats.org/officeDocument/2006/relationships" xmlns:m="http://schemas.openxmlformats.org/officeDocument/2006/math" xmlns:v="urn:schemas-microsoft-com:vml" xmlns:wp14="http://schemas.microsoft.com/office/word/2010/wordprocessingDrawing" xmlns:wp="http://schemas.openxmlformats.org/drawingml/2006/wordprocessingDrawing" xmlns:w10="urn:schemas-microsoft-com:office:word" xmlns:w="http://schemas.openxmlformats.org/wordprocessingml/2006/main" xmlns:w14="http://schemas.microsoft.com/office/word/2010/wordml" xmlns:w15="http://schemas.microsoft.com/office/word/2012/wordml" xmlns:w16cex="http://schemas.microsoft.com/office/word/2018/wordml/cex" xmlns:w16cid="http://schemas.microsoft.com/office/word/2016/wordml/cid" xmlns:w16="http://schemas.microsoft.com/office/word/2018/wordml" xmlns:w16du="http://schemas.microsoft.com/office/word/2023/wordml/word16du" xmlns:w16sdtdh="http://schemas.microsoft.com/office/word/2020/wordml/sdtdatahash" xmlns:w16sdtfl="http://schemas.microsoft.com/office/word/2024/wordml/sdtformatlock" xmlns:w16se="http://schemas.microsoft.com/office/word/2015/wordml/symex" xmlns:wpg="http://schemas.microsoft.com/office/word/2010/wordprocessingGroup" xmlns:wpi="http://schemas.microsoft.com/office/word/2010/wordprocessingInk" xmlns:wne="http://schemas.microsoft.com/office/word/2006/wordml" xmlns:wps="http://schemas.microsoft.com/office/word/2010/wordprocessingShape" mc:Ignorable="w14 w15 w16se w16cid w16 w16cex w16sdtdh w16sdtfl w16du wp14">
   <w:p>
     <w:pPr>
       <w:pStyle w:val="Encabezado"/>
@@ -6007,7 +5763,7 @@
 </file>
 
 <file path=word/numbering.xml><?xml version="1.0" encoding="utf-8"?>
-<w:numbering xmlns:wpc="http://schemas.microsoft.com/office/word/2010/wordprocessingCanvas" xmlns:cx="http://schemas.microsoft.com/office/drawing/2014/chartex" xmlns:cx1="http://schemas.microsoft.com/office/drawing/2015/9/8/chartex" xmlns:cx2="http://schemas.microsoft.com/office/drawing/2015/10/21/chartex" xmlns:cx3="http://schemas.microsoft.com/office/drawing/2016/5/9/chartex" xmlns:cx4="http://schemas.microsoft.com/office/drawing/2016/5/10/chartex" xmlns:cx5="http://schemas.microsoft.com/office/drawing/2016/5/11/chartex" xmlns:cx6="http://schemas.microsoft.com/office/drawing/2016/5/12/chartex" xmlns:cx7="http://schemas.microsoft.com/office/drawing/2016/5/13/chartex" xmlns:cx8="http://schemas.microsoft.com/office/drawing/2016/5/14/chartex" xmlns:mc="http://schemas.openxmlformats.org/markup-compatibility/2006" xmlns:aink="http://schemas.microsoft.com/office/drawing/2016/ink" xmlns:am3d="http://schemas.microsoft.com/office/drawing/2017/model3d" xmlns:o="urn:schemas-microsoft-com:office:office" xmlns:oel="http://schemas.microsoft.com/office/2019/extlst" xmlns:r="http://schemas.openxmlformats.org/officeDocument/2006/relationships" xmlns:m="http://schemas.openxmlformats.org/officeDocument/2006/math" xmlns:v="urn:schemas-microsoft-com:vml" xmlns:wp14="http://schemas.microsoft.com/office/word/2010/wordprocessingDrawing" xmlns:wp="http://schemas.openxmlformats.org/drawingml/2006/wordprocessingDrawing" xmlns:w10="urn:schemas-microsoft-com:office:word" xmlns:w="http://schemas.openxmlformats.org/wordprocessingml/2006/main" xmlns:w14="http://schemas.microsoft.com/office/word/2010/wordml" xmlns:w15="http://schemas.microsoft.com/office/word/2012/wordml" xmlns:w16cex="http://schemas.microsoft.com/office/word/2018/wordml/cex" xmlns:w16cid="http://schemas.microsoft.com/office/word/2016/wordml/cid" xmlns:w16="http://schemas.microsoft.com/office/word/2018/wordml" xmlns:w16du="http://schemas.microsoft.com/office/word/2023/wordml/word16du" xmlns:w16sdtdh="http://schemas.microsoft.com/office/word/2020/wordml/sdtdatahash" xmlns:w16se="http://schemas.microsoft.com/office/word/2015/wordml/symex" xmlns:wpg="http://schemas.microsoft.com/office/word/2010/wordprocessingGroup" xmlns:wpi="http://schemas.microsoft.com/office/word/2010/wordprocessingInk" xmlns:wne="http://schemas.microsoft.com/office/word/2006/wordml" xmlns:wps="http://schemas.microsoft.com/office/word/2010/wordprocessingShape" mc:Ignorable="w14 w15 w16se w16cid w16 w16cex w16sdtdh w16du wp14">
+<w:numbering xmlns:wpc="http://schemas.microsoft.com/office/word/2010/wordprocessingCanvas" xmlns:cx="http://schemas.microsoft.com/office/drawing/2014/chartex" xmlns:cx1="http://schemas.microsoft.com/office/drawing/2015/9/8/chartex" xmlns:cx2="http://schemas.microsoft.com/office/drawing/2015/10/21/chartex" xmlns:cx3="http://schemas.microsoft.com/office/drawing/2016/5/9/chartex" xmlns:cx4="http://schemas.microsoft.com/office/drawing/2016/5/10/chartex" xmlns:cx5="http://schemas.microsoft.com/office/drawing/2016/5/11/chartex" xmlns:cx6="http://schemas.microsoft.com/office/drawing/2016/5/12/chartex" xmlns:cx7="http://schemas.microsoft.com/office/drawing/2016/5/13/chartex" xmlns:cx8="http://schemas.microsoft.com/office/drawing/2016/5/14/chartex" xmlns:mc="http://schemas.openxmlformats.org/markup-compatibility/2006" xmlns:aink="http://schemas.microsoft.com/office/drawing/2016/ink" xmlns:am3d="http://schemas.microsoft.com/office/drawing/2017/model3d" xmlns:o="urn:schemas-microsoft-com:office:office" xmlns:oel="http://schemas.microsoft.com/office/2019/extlst" xmlns:r="http://schemas.openxmlformats.org/officeDocument/2006/relationships" xmlns:m="http://schemas.openxmlformats.org/officeDocument/2006/math" xmlns:v="urn:schemas-microsoft-com:vml" xmlns:wp14="http://schemas.microsoft.com/office/word/2010/wordprocessingDrawing" xmlns:wp="http://schemas.openxmlformats.org/drawingml/2006/wordprocessingDrawing" xmlns:w10="urn:schemas-microsoft-com:office:word" xmlns:w="http://schemas.openxmlformats.org/wordprocessingml/2006/main" xmlns:w14="http://schemas.microsoft.com/office/word/2010/wordml" xmlns:w15="http://schemas.microsoft.com/office/word/2012/wordml" xmlns:w16cex="http://schemas.microsoft.com/office/word/2018/wordml/cex" xmlns:w16cid="http://schemas.microsoft.com/office/word/2016/wordml/cid" xmlns:w16="http://schemas.microsoft.com/office/word/2018/wordml" xmlns:w16du="http://schemas.microsoft.com/office/word/2023/wordml/word16du" xmlns:w16sdtdh="http://schemas.microsoft.com/office/word/2020/wordml/sdtdatahash" xmlns:w16sdtfl="http://schemas.microsoft.com/office/word/2024/wordml/sdtformatlock" xmlns:w16se="http://schemas.microsoft.com/office/word/2015/wordml/symex" xmlns:wpg="http://schemas.microsoft.com/office/word/2010/wordprocessingGroup" xmlns:wpi="http://schemas.microsoft.com/office/word/2010/wordprocessingInk" xmlns:wne="http://schemas.microsoft.com/office/word/2006/wordml" xmlns:wps="http://schemas.microsoft.com/office/word/2010/wordprocessingShape" mc:Ignorable="w14 w15 w16se w16cid w16 w16cex w16sdtdh w16sdtfl w16du wp14">
   <w:abstractNum w:abstractNumId="0" w15:restartNumberingAfterBreak="0">
     <w:nsid w:val="00000003"/>
     <w:multiLevelType w:val="multilevel"/>
@@ -7821,7 +7577,7 @@
 </file>
 
 <file path=word/styles.xml><?xml version="1.0" encoding="utf-8"?>
-<w:styles xmlns:mc="http://schemas.openxmlformats.org/markup-compatibility/2006" xmlns:r="http://schemas.openxmlformats.org/officeDocument/2006/relationships" xmlns:w="http://schemas.openxmlformats.org/wordprocessingml/2006/main" xmlns:w14="http://schemas.microsoft.com/office/word/2010/wordml" xmlns:w15="http://schemas.microsoft.com/office/word/2012/wordml" xmlns:w16cex="http://schemas.microsoft.com/office/word/2018/wordml/cex" xmlns:w16cid="http://schemas.microsoft.com/office/word/2016/wordml/cid" xmlns:w16="http://schemas.microsoft.com/office/word/2018/wordml" xmlns:w16du="http://schemas.microsoft.com/office/word/2023/wordml/word16du" xmlns:w16sdtdh="http://schemas.microsoft.com/office/word/2020/wordml/sdtdatahash" xmlns:w16se="http://schemas.microsoft.com/office/word/2015/wordml/symex" mc:Ignorable="w14 w15 w16se w16cid w16 w16cex w16sdtdh w16du">
+<w:styles xmlns:mc="http://schemas.openxmlformats.org/markup-compatibility/2006" xmlns:r="http://schemas.openxmlformats.org/officeDocument/2006/relationships" xmlns:w="http://schemas.openxmlformats.org/wordprocessingml/2006/main" xmlns:w14="http://schemas.microsoft.com/office/word/2010/wordml" xmlns:w15="http://schemas.microsoft.com/office/word/2012/wordml" xmlns:w16cex="http://schemas.microsoft.com/office/word/2018/wordml/cex" xmlns:w16cid="http://schemas.microsoft.com/office/word/2016/wordml/cid" xmlns:w16="http://schemas.microsoft.com/office/word/2018/wordml" xmlns:w16du="http://schemas.microsoft.com/office/word/2023/wordml/word16du" xmlns:w16sdtdh="http://schemas.microsoft.com/office/word/2020/wordml/sdtdatahash" xmlns:w16sdtfl="http://schemas.microsoft.com/office/word/2024/wordml/sdtformatlock" xmlns:w16se="http://schemas.microsoft.com/office/word/2015/wordml/symex" mc:Ignorable="w14 w15 w16se w16cid w16 w16cex w16sdtdh w16sdtfl w16du">
   <w:docDefaults>
     <w:rPrDefault>
       <w:rPr>

</xml_diff>